<commit_message>
Adding aims and objectives to the report
</commit_message>
<xml_diff>
--- a/Report/Report.docx
+++ b/Report/Report.docx
@@ -85,7 +85,7 @@
           <w:r>
             <w:fldChar w:fldCharType="separate"/>
           </w:r>
-          <w:hyperlink w:anchor="_Toc159405095" w:history="1">
+          <w:hyperlink w:anchor="_Toc159406128" w:history="1">
             <w:r>
               <w:rPr>
                 <w:rStyle w:val="Hyperlink"/>
@@ -112,7 +112,7 @@
                 <w:noProof/>
                 <w:webHidden/>
               </w:rPr>
-              <w:instrText xml:space="preserve"> PAGEREF _Toc159405095 \h </w:instrText>
+              <w:instrText xml:space="preserve"> PAGEREF _Toc159406128 \h </w:instrText>
             </w:r>
             <w:r>
               <w:rPr>
@@ -156,7 +156,7 @@
               <w:lang w:eastAsia="en-GB"/>
             </w:rPr>
           </w:pPr>
-          <w:hyperlink w:anchor="_Toc159405096" w:history="1">
+          <w:hyperlink w:anchor="_Toc159406129" w:history="1">
             <w:r>
               <w:rPr>
                 <w:rStyle w:val="Hyperlink"/>
@@ -183,7 +183,78 @@
                 <w:noProof/>
                 <w:webHidden/>
               </w:rPr>
-              <w:instrText xml:space="preserve"> PAGEREF _Toc159405096 \h </w:instrText>
+              <w:instrText xml:space="preserve"> PAGEREF _Toc159406129 \h </w:instrText>
+            </w:r>
+            <w:r>
+              <w:rPr>
+                <w:noProof/>
+                <w:webHidden/>
+              </w:rPr>
+            </w:r>
+            <w:r>
+              <w:rPr>
+                <w:noProof/>
+                <w:webHidden/>
+              </w:rPr>
+              <w:fldChar w:fldCharType="separate"/>
+            </w:r>
+            <w:r>
+              <w:rPr>
+                <w:noProof/>
+                <w:webHidden/>
+              </w:rPr>
+              <w:t>1</w:t>
+            </w:r>
+            <w:r>
+              <w:rPr>
+                <w:noProof/>
+                <w:webHidden/>
+              </w:rPr>
+              <w:fldChar w:fldCharType="end"/>
+            </w:r>
+          </w:hyperlink>
+        </w:p>
+        <w:p>
+          <w:pPr>
+            <w:pStyle w:val="TOC2"/>
+            <w:tabs>
+              <w:tab w:val="right" w:leader="dot" w:pos="9016"/>
+            </w:tabs>
+            <w:rPr>
+              <w:rFonts w:asciiTheme="minorHAnsi" w:eastAsiaTheme="minorEastAsia" w:hAnsiTheme="minorHAnsi"/>
+              <w:noProof/>
+              <w:szCs w:val="24"/>
+              <w:lang w:eastAsia="en-GB"/>
+            </w:rPr>
+          </w:pPr>
+          <w:hyperlink w:anchor="_Toc159406130" w:history="1">
+            <w:r>
+              <w:rPr>
+                <w:rStyle w:val="Hyperlink"/>
+                <w:noProof/>
+              </w:rPr>
+              <w:t>Objectives:</w:t>
+            </w:r>
+            <w:r>
+              <w:rPr>
+                <w:noProof/>
+                <w:webHidden/>
+              </w:rPr>
+              <w:tab/>
+            </w:r>
+            <w:r>
+              <w:rPr>
+                <w:noProof/>
+                <w:webHidden/>
+              </w:rPr>
+              <w:fldChar w:fldCharType="begin"/>
+            </w:r>
+            <w:r>
+              <w:rPr>
+                <w:noProof/>
+                <w:webHidden/>
+              </w:rPr>
+              <w:instrText xml:space="preserve"> PAGEREF _Toc159406130 \h </w:instrText>
             </w:r>
             <w:r>
               <w:rPr>
@@ -227,7 +298,7 @@
               <w:lang w:eastAsia="en-GB"/>
             </w:rPr>
           </w:pPr>
-          <w:hyperlink w:anchor="_Toc159405097" w:history="1">
+          <w:hyperlink w:anchor="_Toc159406131" w:history="1">
             <w:r>
               <w:rPr>
                 <w:rStyle w:val="Hyperlink"/>
@@ -254,7 +325,7 @@
                 <w:noProof/>
                 <w:webHidden/>
               </w:rPr>
-              <w:instrText xml:space="preserve"> PAGEREF _Toc159405097 \h </w:instrText>
+              <w:instrText xml:space="preserve"> PAGEREF _Toc159406131 \h </w:instrText>
             </w:r>
             <w:r>
               <w:rPr>
@@ -274,7 +345,7 @@
                 <w:noProof/>
                 <w:webHidden/>
               </w:rPr>
-              <w:t>1</w:t>
+              <w:t>2</w:t>
             </w:r>
             <w:r>
               <w:rPr>
@@ -298,7 +369,7 @@
               <w:lang w:eastAsia="en-GB"/>
             </w:rPr>
           </w:pPr>
-          <w:hyperlink w:anchor="_Toc159405098" w:history="1">
+          <w:hyperlink w:anchor="_Toc159406132" w:history="1">
             <w:r>
               <w:rPr>
                 <w:rStyle w:val="Hyperlink"/>
@@ -325,7 +396,7 @@
                 <w:noProof/>
                 <w:webHidden/>
               </w:rPr>
-              <w:instrText xml:space="preserve"> PAGEREF _Toc159405098 \h </w:instrText>
+              <w:instrText xml:space="preserve"> PAGEREF _Toc159406132 \h </w:instrText>
             </w:r>
             <w:r>
               <w:rPr>
@@ -369,7 +440,7 @@
               <w:lang w:eastAsia="en-GB"/>
             </w:rPr>
           </w:pPr>
-          <w:hyperlink w:anchor="_Toc159405099" w:history="1">
+          <w:hyperlink w:anchor="_Toc159406133" w:history="1">
             <w:r>
               <w:rPr>
                 <w:rStyle w:val="Hyperlink"/>
@@ -396,7 +467,7 @@
                 <w:noProof/>
                 <w:webHidden/>
               </w:rPr>
-              <w:instrText xml:space="preserve"> PAGEREF _Toc159405099 \h </w:instrText>
+              <w:instrText xml:space="preserve"> PAGEREF _Toc159406133 \h </w:instrText>
             </w:r>
             <w:r>
               <w:rPr>
@@ -440,7 +511,7 @@
               <w:lang w:eastAsia="en-GB"/>
             </w:rPr>
           </w:pPr>
-          <w:hyperlink w:anchor="_Toc159405100" w:history="1">
+          <w:hyperlink w:anchor="_Toc159406134" w:history="1">
             <w:r>
               <w:rPr>
                 <w:rStyle w:val="Hyperlink"/>
@@ -467,7 +538,7 @@
                 <w:noProof/>
                 <w:webHidden/>
               </w:rPr>
-              <w:instrText xml:space="preserve"> PAGEREF _Toc159405100 \h </w:instrText>
+              <w:instrText xml:space="preserve"> PAGEREF _Toc159406134 \h </w:instrText>
             </w:r>
             <w:r>
               <w:rPr>
@@ -511,7 +582,7 @@
               <w:lang w:eastAsia="en-GB"/>
             </w:rPr>
           </w:pPr>
-          <w:hyperlink w:anchor="_Toc159405101" w:history="1">
+          <w:hyperlink w:anchor="_Toc159406135" w:history="1">
             <w:r>
               <w:rPr>
                 <w:rStyle w:val="Hyperlink"/>
@@ -538,7 +609,7 @@
                 <w:noProof/>
                 <w:webHidden/>
               </w:rPr>
-              <w:instrText xml:space="preserve"> PAGEREF _Toc159405101 \h </w:instrText>
+              <w:instrText xml:space="preserve"> PAGEREF _Toc159406135 \h </w:instrText>
             </w:r>
             <w:r>
               <w:rPr>
@@ -582,7 +653,7 @@
               <w:lang w:eastAsia="en-GB"/>
             </w:rPr>
           </w:pPr>
-          <w:hyperlink w:anchor="_Toc159405102" w:history="1">
+          <w:hyperlink w:anchor="_Toc159406136" w:history="1">
             <w:r>
               <w:rPr>
                 <w:rStyle w:val="Hyperlink"/>
@@ -609,7 +680,7 @@
                 <w:noProof/>
                 <w:webHidden/>
               </w:rPr>
-              <w:instrText xml:space="preserve"> PAGEREF _Toc159405102 \h </w:instrText>
+              <w:instrText xml:space="preserve"> PAGEREF _Toc159406136 \h </w:instrText>
             </w:r>
             <w:r>
               <w:rPr>
@@ -653,7 +724,7 @@
               <w:lang w:eastAsia="en-GB"/>
             </w:rPr>
           </w:pPr>
-          <w:hyperlink w:anchor="_Toc159405103" w:history="1">
+          <w:hyperlink w:anchor="_Toc159406137" w:history="1">
             <w:r>
               <w:rPr>
                 <w:rStyle w:val="Hyperlink"/>
@@ -680,7 +751,7 @@
                 <w:noProof/>
                 <w:webHidden/>
               </w:rPr>
-              <w:instrText xml:space="preserve"> PAGEREF _Toc159405103 \h </w:instrText>
+              <w:instrText xml:space="preserve"> PAGEREF _Toc159406137 \h </w:instrText>
             </w:r>
             <w:r>
               <w:rPr>
@@ -739,7 +810,7 @@
           <w:szCs w:val="36"/>
         </w:rPr>
       </w:pPr>
-      <w:bookmarkStart w:id="0" w:name="_Toc159405095"/>
+      <w:bookmarkStart w:id="0" w:name="_Toc159406128"/>
       <w:r>
         <w:rPr>
           <w:sz w:val="36"/>
@@ -760,7 +831,7 @@
           <w:szCs w:val="36"/>
         </w:rPr>
       </w:pPr>
-      <w:bookmarkStart w:id="1" w:name="_Toc159405096"/>
+      <w:bookmarkStart w:id="1" w:name="_Toc159406129"/>
       <w:r>
         <w:rPr>
           <w:sz w:val="36"/>
@@ -770,8 +841,148 @@
       </w:r>
       <w:bookmarkEnd w:id="1"/>
     </w:p>
+    <w:p>
+      <w:r>
+        <w:t>This project aims</w:t>
+      </w:r>
+      <w:r>
+        <w:t xml:space="preserve"> to develop a hospital dashboard which takes in patient data and flags the patients who are most in need </w:t>
+      </w:r>
+      <w:r>
+        <w:t>of seeing</w:t>
+      </w:r>
+      <w:r>
+        <w:t xml:space="preserve"> a </w:t>
+      </w:r>
+      <w:r>
+        <w:t>dietitian.</w:t>
+      </w:r>
+    </w:p>
     <w:p/>
-    <w:p/>
+    <w:p>
+      <w:pPr>
+        <w:pStyle w:val="Heading2"/>
+      </w:pPr>
+      <w:bookmarkStart w:id="2" w:name="_Toc159406130"/>
+      <w:r>
+        <w:t>Objectives:</w:t>
+      </w:r>
+      <w:bookmarkEnd w:id="2"/>
+    </w:p>
+    <w:p>
+      <w:pPr>
+        <w:pStyle w:val="ListParagraph"/>
+        <w:numPr>
+          <w:ilvl w:val="0"/>
+          <w:numId w:val="1"/>
+        </w:numPr>
+      </w:pPr>
+      <w:r>
+        <w:t>We need to research similar projects</w:t>
+      </w:r>
+      <w:r>
+        <w:t xml:space="preserve"> so we</w:t>
+      </w:r>
+      <w:r>
+        <w:t xml:space="preserve"> can</w:t>
+      </w:r>
+      <w:r>
+        <w:t xml:space="preserve"> see what we can do differently</w:t>
+      </w:r>
+      <w:r>
+        <w:t>.</w:t>
+      </w:r>
+    </w:p>
+    <w:p>
+      <w:pPr>
+        <w:pStyle w:val="ListParagraph"/>
+        <w:numPr>
+          <w:ilvl w:val="0"/>
+          <w:numId w:val="1"/>
+        </w:numPr>
+      </w:pPr>
+      <w:r>
+        <w:t xml:space="preserve">We </w:t>
+      </w:r>
+      <w:r>
+        <w:t>must</w:t>
+      </w:r>
+      <w:r>
+        <w:t xml:space="preserve"> assign specific roles to different team members to distribute the workload.</w:t>
+      </w:r>
+    </w:p>
+    <w:p>
+      <w:pPr>
+        <w:pStyle w:val="ListParagraph"/>
+        <w:numPr>
+          <w:ilvl w:val="0"/>
+          <w:numId w:val="1"/>
+        </w:numPr>
+      </w:pPr>
+      <w:r>
+        <w:t xml:space="preserve">We need to come up with the design and test plan which will be figuring out the technical requirements and </w:t>
+      </w:r>
+      <w:r>
+        <w:t>evaluating</w:t>
+      </w:r>
+      <w:r>
+        <w:t xml:space="preserve"> the use cases</w:t>
+      </w:r>
+      <w:r>
+        <w:t>.</w:t>
+      </w:r>
+    </w:p>
+    <w:p>
+      <w:pPr>
+        <w:pStyle w:val="ListParagraph"/>
+        <w:numPr>
+          <w:ilvl w:val="0"/>
+          <w:numId w:val="1"/>
+        </w:numPr>
+      </w:pPr>
+      <w:r>
+        <w:t xml:space="preserve">We </w:t>
+      </w:r>
+      <w:r>
+        <w:t>must</w:t>
+      </w:r>
+      <w:r>
+        <w:t xml:space="preserve"> implement and test the project</w:t>
+      </w:r>
+      <w:r>
+        <w:t xml:space="preserve"> to ensure functionality and reliability</w:t>
+      </w:r>
+      <w:r>
+        <w:t>.</w:t>
+      </w:r>
+    </w:p>
+    <w:p>
+      <w:pPr>
+        <w:pStyle w:val="ListParagraph"/>
+        <w:numPr>
+          <w:ilvl w:val="0"/>
+          <w:numId w:val="1"/>
+        </w:numPr>
+      </w:pPr>
+      <w:r>
+        <w:t xml:space="preserve">We then need to evaluate which requirements we have met and or </w:t>
+      </w:r>
+      <w:r>
+        <w:t>missed</w:t>
+      </w:r>
+      <w:r>
+        <w:t xml:space="preserve"> to see whether this project was </w:t>
+      </w:r>
+      <w:r>
+        <w:t>successful</w:t>
+      </w:r>
+      <w:r>
+        <w:t>.</w:t>
+      </w:r>
+      <w:r>
+        <w:t xml:space="preserve"> </w:t>
+      </w:r>
+    </w:p>
     <w:p/>
     <w:p>
       <w:pPr>
@@ -781,7 +992,7 @@
           <w:szCs w:val="36"/>
         </w:rPr>
       </w:pPr>
-      <w:bookmarkStart w:id="2" w:name="_Toc159405097"/>
+      <w:bookmarkStart w:id="3" w:name="_Toc159406131"/>
       <w:r>
         <w:rPr>
           <w:sz w:val="36"/>
@@ -789,7 +1000,7 @@
         </w:rPr>
         <w:t>Literature Review:</w:t>
       </w:r>
-      <w:bookmarkEnd w:id="2"/>
+      <w:bookmarkEnd w:id="3"/>
     </w:p>
     <w:p/>
     <w:p/>
@@ -802,16 +1013,15 @@
           <w:szCs w:val="36"/>
         </w:rPr>
       </w:pPr>
-      <w:bookmarkStart w:id="3" w:name="_Toc159405098"/>
+      <w:bookmarkStart w:id="4" w:name="_Toc159406132"/>
       <w:r>
         <w:rPr>
           <w:sz w:val="36"/>
           <w:szCs w:val="36"/>
         </w:rPr>
-        <w:lastRenderedPageBreak/>
         <w:t>Requirements:</w:t>
       </w:r>
-      <w:bookmarkEnd w:id="3"/>
+      <w:bookmarkEnd w:id="4"/>
     </w:p>
     <w:p/>
     <w:p/>
@@ -823,7 +1033,7 @@
           <w:szCs w:val="36"/>
         </w:rPr>
       </w:pPr>
-      <w:bookmarkStart w:id="4" w:name="_Toc159405099"/>
+      <w:bookmarkStart w:id="5" w:name="_Toc159406133"/>
       <w:r>
         <w:rPr>
           <w:sz w:val="36"/>
@@ -831,7 +1041,7 @@
         </w:rPr>
         <w:t>Project Planning &amp; Team Roles:</w:t>
       </w:r>
-      <w:bookmarkEnd w:id="4"/>
+      <w:bookmarkEnd w:id="5"/>
     </w:p>
     <w:p/>
     <w:p/>
@@ -843,7 +1053,7 @@
           <w:szCs w:val="36"/>
         </w:rPr>
       </w:pPr>
-      <w:bookmarkStart w:id="5" w:name="_Toc159405100"/>
+      <w:bookmarkStart w:id="6" w:name="_Toc159406134"/>
       <w:r>
         <w:rPr>
           <w:sz w:val="36"/>
@@ -851,7 +1061,7 @@
         </w:rPr>
         <w:t>Implementation &amp; Testing:</w:t>
       </w:r>
-      <w:bookmarkEnd w:id="5"/>
+      <w:bookmarkEnd w:id="6"/>
     </w:p>
     <w:p/>
     <w:p/>
@@ -863,34 +1073,13 @@
           <w:szCs w:val="36"/>
         </w:rPr>
       </w:pPr>
-      <w:bookmarkStart w:id="6" w:name="_Toc159405101"/>
+      <w:bookmarkStart w:id="7" w:name="_Toc159406135"/>
       <w:r>
         <w:rPr>
           <w:sz w:val="36"/>
           <w:szCs w:val="36"/>
         </w:rPr>
         <w:t>Evaluation &amp; Lessons Learned:</w:t>
-      </w:r>
-      <w:bookmarkEnd w:id="6"/>
-    </w:p>
-    <w:p/>
-    <w:p/>
-    <w:p/>
-    <w:p>
-      <w:pPr>
-        <w:pStyle w:val="Heading1"/>
-        <w:rPr>
-          <w:sz w:val="36"/>
-          <w:szCs w:val="36"/>
-        </w:rPr>
-      </w:pPr>
-      <w:bookmarkStart w:id="7" w:name="_Toc159405102"/>
-      <w:r>
-        <w:rPr>
-          <w:sz w:val="36"/>
-          <w:szCs w:val="36"/>
-        </w:rPr>
-        <w:t>References:</w:t>
       </w:r>
       <w:bookmarkEnd w:id="7"/>
     </w:p>
@@ -905,7 +1094,28 @@
           <w:szCs w:val="36"/>
         </w:rPr>
       </w:pPr>
-      <w:bookmarkStart w:id="8" w:name="_Toc159405103"/>
+      <w:bookmarkStart w:id="8" w:name="_Toc159406136"/>
+      <w:r>
+        <w:rPr>
+          <w:sz w:val="36"/>
+          <w:szCs w:val="36"/>
+        </w:rPr>
+        <w:t>References:</w:t>
+      </w:r>
+      <w:bookmarkEnd w:id="8"/>
+    </w:p>
+    <w:p/>
+    <w:p/>
+    <w:p/>
+    <w:p>
+      <w:pPr>
+        <w:pStyle w:val="Heading1"/>
+        <w:rPr>
+          <w:sz w:val="36"/>
+          <w:szCs w:val="36"/>
+        </w:rPr>
+      </w:pPr>
+      <w:bookmarkStart w:id="9" w:name="_Toc159406137"/>
       <w:r>
         <w:rPr>
           <w:sz w:val="36"/>
@@ -913,7 +1123,7 @@
         </w:rPr>
         <w:t>Appendices:</w:t>
       </w:r>
-      <w:bookmarkEnd w:id="8"/>
+      <w:bookmarkEnd w:id="9"/>
     </w:p>
     <w:p/>
     <w:sectPr>
@@ -924,6 +1134,103 @@
     </w:sectPr>
   </w:body>
 </w:document>
+</file>
+
+<file path=word/numbering.xml><?xml version="1.0" encoding="utf-8"?>
+<w:numbering xmlns:wpc="http://schemas.microsoft.com/office/word/2010/wordprocessingCanvas" xmlns:cx="http://schemas.microsoft.com/office/drawing/2014/chartex" xmlns:cx1="http://schemas.microsoft.com/office/drawing/2015/9/8/chartex" xmlns:cx2="http://schemas.microsoft.com/office/drawing/2015/10/21/chartex" xmlns:cx3="http://schemas.microsoft.com/office/drawing/2016/5/9/chartex" xmlns:cx4="http://schemas.microsoft.com/office/drawing/2016/5/10/chartex" xmlns:cx5="http://schemas.microsoft.com/office/drawing/2016/5/11/chartex" xmlns:cx6="http://schemas.microsoft.com/office/drawing/2016/5/12/chartex" xmlns:cx7="http://schemas.microsoft.com/office/drawing/2016/5/13/chartex" xmlns:cx8="http://schemas.microsoft.com/office/drawing/2016/5/14/chartex" xmlns:mc="http://schemas.openxmlformats.org/markup-compatibility/2006" xmlns:aink="http://schemas.microsoft.com/office/drawing/2016/ink" xmlns:am3d="http://schemas.microsoft.com/office/drawing/2017/model3d" xmlns:o="urn:schemas-microsoft-com:office:office" xmlns:oel="http://schemas.microsoft.com/office/2019/extlst" xmlns:r="http://schemas.openxmlformats.org/officeDocument/2006/relationships" xmlns:m="http://schemas.openxmlformats.org/officeDocument/2006/math" xmlns:v="urn:schemas-microsoft-com:vml" xmlns:wp14="http://schemas.microsoft.com/office/word/2010/wordprocessingDrawing" xmlns:wp="http://schemas.openxmlformats.org/drawingml/2006/wordprocessingDrawing" xmlns:w10="urn:schemas-microsoft-com:office:word" xmlns:w="http://schemas.openxmlformats.org/wordprocessingml/2006/main" xmlns:w14="http://schemas.microsoft.com/office/word/2010/wordml" xmlns:w15="http://schemas.microsoft.com/office/word/2012/wordml" xmlns:w16cex="http://schemas.microsoft.com/office/word/2018/wordml/cex" xmlns:w16cid="http://schemas.microsoft.com/office/word/2016/wordml/cid" xmlns:w16="http://schemas.microsoft.com/office/word/2018/wordml" xmlns:w16sdtdh="http://schemas.microsoft.com/office/word/2020/wordml/sdtdatahash" xmlns:w16se="http://schemas.microsoft.com/office/word/2015/wordml/symex" xmlns:wpg="http://schemas.microsoft.com/office/word/2010/wordprocessingGroup" xmlns:wpi="http://schemas.microsoft.com/office/word/2010/wordprocessingInk" xmlns:wne="http://schemas.microsoft.com/office/word/2006/wordml" xmlns:wps="http://schemas.microsoft.com/office/word/2010/wordprocessingShape" mc:Ignorable="w14 w15 w16se w16cid w16 w16cex w16sdtdh wp14">
+  <w:abstractNum w:abstractNumId="0" w15:restartNumberingAfterBreak="0">
+    <w:nsid w:val="0C2231AF"/>
+    <w:multiLevelType w:val="hybridMultilevel"/>
+    <w:tmpl w:val="4260F14C"/>
+    <w:lvl w:ilvl="0" w:tplc="0809000F">
+      <w:start w:val="1"/>
+      <w:numFmt w:val="decimal"/>
+      <w:lvlText w:val="%1."/>
+      <w:lvlJc w:val="left"/>
+      <w:pPr>
+        <w:ind w:left="720" w:hanging="360"/>
+      </w:pPr>
+      <w:rPr>
+        <w:rFonts w:hint="default"/>
+      </w:rPr>
+    </w:lvl>
+    <w:lvl w:ilvl="1" w:tplc="08090019" w:tentative="1">
+      <w:start w:val="1"/>
+      <w:numFmt w:val="lowerLetter"/>
+      <w:lvlText w:val="%2."/>
+      <w:lvlJc w:val="left"/>
+      <w:pPr>
+        <w:ind w:left="1440" w:hanging="360"/>
+      </w:pPr>
+    </w:lvl>
+    <w:lvl w:ilvl="2" w:tplc="0809001B" w:tentative="1">
+      <w:start w:val="1"/>
+      <w:numFmt w:val="lowerRoman"/>
+      <w:lvlText w:val="%3."/>
+      <w:lvlJc w:val="right"/>
+      <w:pPr>
+        <w:ind w:left="2160" w:hanging="180"/>
+      </w:pPr>
+    </w:lvl>
+    <w:lvl w:ilvl="3" w:tplc="0809000F" w:tentative="1">
+      <w:start w:val="1"/>
+      <w:numFmt w:val="decimal"/>
+      <w:lvlText w:val="%4."/>
+      <w:lvlJc w:val="left"/>
+      <w:pPr>
+        <w:ind w:left="2880" w:hanging="360"/>
+      </w:pPr>
+    </w:lvl>
+    <w:lvl w:ilvl="4" w:tplc="08090019" w:tentative="1">
+      <w:start w:val="1"/>
+      <w:numFmt w:val="lowerLetter"/>
+      <w:lvlText w:val="%5."/>
+      <w:lvlJc w:val="left"/>
+      <w:pPr>
+        <w:ind w:left="3600" w:hanging="360"/>
+      </w:pPr>
+    </w:lvl>
+    <w:lvl w:ilvl="5" w:tplc="0809001B" w:tentative="1">
+      <w:start w:val="1"/>
+      <w:numFmt w:val="lowerRoman"/>
+      <w:lvlText w:val="%6."/>
+      <w:lvlJc w:val="right"/>
+      <w:pPr>
+        <w:ind w:left="4320" w:hanging="180"/>
+      </w:pPr>
+    </w:lvl>
+    <w:lvl w:ilvl="6" w:tplc="0809000F" w:tentative="1">
+      <w:start w:val="1"/>
+      <w:numFmt w:val="decimal"/>
+      <w:lvlText w:val="%7."/>
+      <w:lvlJc w:val="left"/>
+      <w:pPr>
+        <w:ind w:left="5040" w:hanging="360"/>
+      </w:pPr>
+    </w:lvl>
+    <w:lvl w:ilvl="7" w:tplc="08090019" w:tentative="1">
+      <w:start w:val="1"/>
+      <w:numFmt w:val="lowerLetter"/>
+      <w:lvlText w:val="%8."/>
+      <w:lvlJc w:val="left"/>
+      <w:pPr>
+        <w:ind w:left="5760" w:hanging="360"/>
+      </w:pPr>
+    </w:lvl>
+    <w:lvl w:ilvl="8" w:tplc="0809001B" w:tentative="1">
+      <w:start w:val="1"/>
+      <w:numFmt w:val="lowerRoman"/>
+      <w:lvlText w:val="%9."/>
+      <w:lvlJc w:val="right"/>
+      <w:pPr>
+        <w:ind w:left="6480" w:hanging="180"/>
+      </w:pPr>
+    </w:lvl>
+  </w:abstractNum>
+  <w:num w:numId="1" w16cid:durableId="1411729213">
+    <w:abstractNumId w:val="0"/>
+  </w:num>
+</w:numbering>
 </file>
 
 <file path=word/styles.xml><?xml version="1.0" encoding="utf-8"?>
@@ -1354,7 +1661,6 @@
     <w:next w:val="Normal"/>
     <w:link w:val="Heading2Char"/>
     <w:uiPriority w:val="9"/>
-    <w:semiHidden/>
     <w:unhideWhenUsed/>
     <w:qFormat/>
     <w:rsid w:val="00A9393A"/>
@@ -1571,7 +1877,6 @@
     <w:basedOn w:val="DefaultParagraphFont"/>
     <w:link w:val="Heading2"/>
     <w:uiPriority w:val="9"/>
-    <w:semiHidden/>
     <w:rsid w:val="00A9393A"/>
     <w:rPr>
       <w:rFonts w:asciiTheme="majorHAnsi" w:eastAsiaTheme="majorEastAsia" w:hAnsiTheme="majorHAnsi" w:cstheme="majorBidi"/>
@@ -1885,6 +2190,19 @@
       <w:color w:val="467886" w:themeColor="hyperlink"/>
       <w:u w:val="single"/>
     </w:rPr>
+  </w:style>
+  <w:style w:type="paragraph" w:styleId="TOC2">
+    <w:name w:val="toc 2"/>
+    <w:basedOn w:val="Normal"/>
+    <w:next w:val="Normal"/>
+    <w:autoRedefine/>
+    <w:uiPriority w:val="39"/>
+    <w:unhideWhenUsed/>
+    <w:rsid w:val="003A0010"/>
+    <w:pPr>
+      <w:spacing w:after="100"/>
+      <w:ind w:left="240"/>
+    </w:pPr>
   </w:style>
 </w:styles>
 </file>

</xml_diff>

<commit_message>
updating table of contents in report
</commit_message>
<xml_diff>
--- a/Report/Report.docx
+++ b/Report/Report.docx
@@ -85,13 +85,13 @@
           <w:r>
             <w:fldChar w:fldCharType="separate"/>
           </w:r>
-          <w:hyperlink w:anchor="_Toc159406128" w:history="1">
+          <w:hyperlink w:anchor="_Toc159406233" w:history="1">
             <w:r>
               <w:rPr>
                 <w:rStyle w:val="Hyperlink"/>
                 <w:noProof/>
               </w:rPr>
-              <w:t>Introduction</w:t>
+              <w:t>Introduction:</w:t>
             </w:r>
             <w:r>
               <w:rPr>
@@ -112,7 +112,7 @@
                 <w:noProof/>
                 <w:webHidden/>
               </w:rPr>
-              <w:instrText xml:space="preserve"> PAGEREF _Toc159406128 \h </w:instrText>
+              <w:instrText xml:space="preserve"> PAGEREF _Toc159406233 \h </w:instrText>
             </w:r>
             <w:r>
               <w:rPr>
@@ -156,7 +156,7 @@
               <w:lang w:eastAsia="en-GB"/>
             </w:rPr>
           </w:pPr>
-          <w:hyperlink w:anchor="_Toc159406129" w:history="1">
+          <w:hyperlink w:anchor="_Toc159406234" w:history="1">
             <w:r>
               <w:rPr>
                 <w:rStyle w:val="Hyperlink"/>
@@ -183,7 +183,7 @@
                 <w:noProof/>
                 <w:webHidden/>
               </w:rPr>
-              <w:instrText xml:space="preserve"> PAGEREF _Toc159406129 \h </w:instrText>
+              <w:instrText xml:space="preserve"> PAGEREF _Toc159406234 \h </w:instrText>
             </w:r>
             <w:r>
               <w:rPr>
@@ -227,7 +227,7 @@
               <w:lang w:eastAsia="en-GB"/>
             </w:rPr>
           </w:pPr>
-          <w:hyperlink w:anchor="_Toc159406130" w:history="1">
+          <w:hyperlink w:anchor="_Toc159406235" w:history="1">
             <w:r>
               <w:rPr>
                 <w:rStyle w:val="Hyperlink"/>
@@ -254,7 +254,7 @@
                 <w:noProof/>
                 <w:webHidden/>
               </w:rPr>
-              <w:instrText xml:space="preserve"> PAGEREF _Toc159406130 \h </w:instrText>
+              <w:instrText xml:space="preserve"> PAGEREF _Toc159406235 \h </w:instrText>
             </w:r>
             <w:r>
               <w:rPr>
@@ -298,7 +298,7 @@
               <w:lang w:eastAsia="en-GB"/>
             </w:rPr>
           </w:pPr>
-          <w:hyperlink w:anchor="_Toc159406131" w:history="1">
+          <w:hyperlink w:anchor="_Toc159406236" w:history="1">
             <w:r>
               <w:rPr>
                 <w:rStyle w:val="Hyperlink"/>
@@ -325,7 +325,7 @@
                 <w:noProof/>
                 <w:webHidden/>
               </w:rPr>
-              <w:instrText xml:space="preserve"> PAGEREF _Toc159406131 \h </w:instrText>
+              <w:instrText xml:space="preserve"> PAGEREF _Toc159406236 \h </w:instrText>
             </w:r>
             <w:r>
               <w:rPr>
@@ -369,7 +369,7 @@
               <w:lang w:eastAsia="en-GB"/>
             </w:rPr>
           </w:pPr>
-          <w:hyperlink w:anchor="_Toc159406132" w:history="1">
+          <w:hyperlink w:anchor="_Toc159406237" w:history="1">
             <w:r>
               <w:rPr>
                 <w:rStyle w:val="Hyperlink"/>
@@ -396,7 +396,7 @@
                 <w:noProof/>
                 <w:webHidden/>
               </w:rPr>
-              <w:instrText xml:space="preserve"> PAGEREF _Toc159406132 \h </w:instrText>
+              <w:instrText xml:space="preserve"> PAGEREF _Toc159406237 \h </w:instrText>
             </w:r>
             <w:r>
               <w:rPr>
@@ -440,7 +440,7 @@
               <w:lang w:eastAsia="en-GB"/>
             </w:rPr>
           </w:pPr>
-          <w:hyperlink w:anchor="_Toc159406133" w:history="1">
+          <w:hyperlink w:anchor="_Toc159406238" w:history="1">
             <w:r>
               <w:rPr>
                 <w:rStyle w:val="Hyperlink"/>
@@ -467,7 +467,7 @@
                 <w:noProof/>
                 <w:webHidden/>
               </w:rPr>
-              <w:instrText xml:space="preserve"> PAGEREF _Toc159406133 \h </w:instrText>
+              <w:instrText xml:space="preserve"> PAGEREF _Toc159406238 \h </w:instrText>
             </w:r>
             <w:r>
               <w:rPr>
@@ -511,7 +511,7 @@
               <w:lang w:eastAsia="en-GB"/>
             </w:rPr>
           </w:pPr>
-          <w:hyperlink w:anchor="_Toc159406134" w:history="1">
+          <w:hyperlink w:anchor="_Toc159406239" w:history="1">
             <w:r>
               <w:rPr>
                 <w:rStyle w:val="Hyperlink"/>
@@ -538,7 +538,7 @@
                 <w:noProof/>
                 <w:webHidden/>
               </w:rPr>
-              <w:instrText xml:space="preserve"> PAGEREF _Toc159406134 \h </w:instrText>
+              <w:instrText xml:space="preserve"> PAGEREF _Toc159406239 \h </w:instrText>
             </w:r>
             <w:r>
               <w:rPr>
@@ -582,7 +582,7 @@
               <w:lang w:eastAsia="en-GB"/>
             </w:rPr>
           </w:pPr>
-          <w:hyperlink w:anchor="_Toc159406135" w:history="1">
+          <w:hyperlink w:anchor="_Toc159406240" w:history="1">
             <w:r>
               <w:rPr>
                 <w:rStyle w:val="Hyperlink"/>
@@ -609,7 +609,7 @@
                 <w:noProof/>
                 <w:webHidden/>
               </w:rPr>
-              <w:instrText xml:space="preserve"> PAGEREF _Toc159406135 \h </w:instrText>
+              <w:instrText xml:space="preserve"> PAGEREF _Toc159406240 \h </w:instrText>
             </w:r>
             <w:r>
               <w:rPr>
@@ -653,7 +653,7 @@
               <w:lang w:eastAsia="en-GB"/>
             </w:rPr>
           </w:pPr>
-          <w:hyperlink w:anchor="_Toc159406136" w:history="1">
+          <w:hyperlink w:anchor="_Toc159406241" w:history="1">
             <w:r>
               <w:rPr>
                 <w:rStyle w:val="Hyperlink"/>
@@ -680,7 +680,7 @@
                 <w:noProof/>
                 <w:webHidden/>
               </w:rPr>
-              <w:instrText xml:space="preserve"> PAGEREF _Toc159406136 \h </w:instrText>
+              <w:instrText xml:space="preserve"> PAGEREF _Toc159406241 \h </w:instrText>
             </w:r>
             <w:r>
               <w:rPr>
@@ -724,7 +724,7 @@
               <w:lang w:eastAsia="en-GB"/>
             </w:rPr>
           </w:pPr>
-          <w:hyperlink w:anchor="_Toc159406137" w:history="1">
+          <w:hyperlink w:anchor="_Toc159406242" w:history="1">
             <w:r>
               <w:rPr>
                 <w:rStyle w:val="Hyperlink"/>
@@ -751,7 +751,7 @@
                 <w:noProof/>
                 <w:webHidden/>
               </w:rPr>
-              <w:instrText xml:space="preserve"> PAGEREF _Toc159406137 \h </w:instrText>
+              <w:instrText xml:space="preserve"> PAGEREF _Toc159406242 \h </w:instrText>
             </w:r>
             <w:r>
               <w:rPr>
@@ -810,13 +810,20 @@
           <w:szCs w:val="36"/>
         </w:rPr>
       </w:pPr>
-      <w:bookmarkStart w:id="0" w:name="_Toc159406128"/>
+      <w:bookmarkStart w:id="0" w:name="_Toc159406233"/>
       <w:r>
         <w:rPr>
           <w:sz w:val="36"/>
           <w:szCs w:val="36"/>
         </w:rPr>
         <w:t>Introduction</w:t>
+      </w:r>
+      <w:r>
+        <w:rPr>
+          <w:sz w:val="36"/>
+          <w:szCs w:val="36"/>
+        </w:rPr>
+        <w:t>:</w:t>
       </w:r>
       <w:bookmarkEnd w:id="0"/>
     </w:p>
@@ -831,7 +838,7 @@
           <w:szCs w:val="36"/>
         </w:rPr>
       </w:pPr>
-      <w:bookmarkStart w:id="1" w:name="_Toc159406129"/>
+      <w:bookmarkStart w:id="1" w:name="_Toc159406234"/>
       <w:r>
         <w:rPr>
           <w:sz w:val="36"/>
@@ -863,7 +870,7 @@
       <w:pPr>
         <w:pStyle w:val="Heading2"/>
       </w:pPr>
-      <w:bookmarkStart w:id="2" w:name="_Toc159406130"/>
+      <w:bookmarkStart w:id="2" w:name="_Toc159406235"/>
       <w:r>
         <w:t>Objectives:</w:t>
       </w:r>
@@ -992,7 +999,7 @@
           <w:szCs w:val="36"/>
         </w:rPr>
       </w:pPr>
-      <w:bookmarkStart w:id="3" w:name="_Toc159406131"/>
+      <w:bookmarkStart w:id="3" w:name="_Toc159406236"/>
       <w:r>
         <w:rPr>
           <w:sz w:val="36"/>
@@ -1013,7 +1020,7 @@
           <w:szCs w:val="36"/>
         </w:rPr>
       </w:pPr>
-      <w:bookmarkStart w:id="4" w:name="_Toc159406132"/>
+      <w:bookmarkStart w:id="4" w:name="_Toc159406237"/>
       <w:r>
         <w:rPr>
           <w:sz w:val="36"/>
@@ -1033,7 +1040,7 @@
           <w:szCs w:val="36"/>
         </w:rPr>
       </w:pPr>
-      <w:bookmarkStart w:id="5" w:name="_Toc159406133"/>
+      <w:bookmarkStart w:id="5" w:name="_Toc159406238"/>
       <w:r>
         <w:rPr>
           <w:sz w:val="36"/>
@@ -1053,7 +1060,7 @@
           <w:szCs w:val="36"/>
         </w:rPr>
       </w:pPr>
-      <w:bookmarkStart w:id="6" w:name="_Toc159406134"/>
+      <w:bookmarkStart w:id="6" w:name="_Toc159406239"/>
       <w:r>
         <w:rPr>
           <w:sz w:val="36"/>
@@ -1073,7 +1080,7 @@
           <w:szCs w:val="36"/>
         </w:rPr>
       </w:pPr>
-      <w:bookmarkStart w:id="7" w:name="_Toc159406135"/>
+      <w:bookmarkStart w:id="7" w:name="_Toc159406240"/>
       <w:r>
         <w:rPr>
           <w:sz w:val="36"/>
@@ -1094,7 +1101,7 @@
           <w:szCs w:val="36"/>
         </w:rPr>
       </w:pPr>
-      <w:bookmarkStart w:id="8" w:name="_Toc159406136"/>
+      <w:bookmarkStart w:id="8" w:name="_Toc159406241"/>
       <w:r>
         <w:rPr>
           <w:sz w:val="36"/>
@@ -1115,7 +1122,7 @@
           <w:szCs w:val="36"/>
         </w:rPr>
       </w:pPr>
-      <w:bookmarkStart w:id="9" w:name="_Toc159406137"/>
+      <w:bookmarkStart w:id="9" w:name="_Toc159406242"/>
       <w:r>
         <w:rPr>
           <w:sz w:val="36"/>

</xml_diff>

<commit_message>
Adding project plan to report
</commit_message>
<xml_diff>
--- a/Report/Report.docx
+++ b/Report/Report.docx
@@ -85,7 +85,7 @@
           <w:r>
             <w:fldChar w:fldCharType="separate"/>
           </w:r>
-          <w:hyperlink w:anchor="_Toc159406233" w:history="1">
+          <w:hyperlink w:anchor="_Toc159406921" w:history="1">
             <w:r>
               <w:rPr>
                 <w:rStyle w:val="Hyperlink"/>
@@ -112,7 +112,7 @@
                 <w:noProof/>
                 <w:webHidden/>
               </w:rPr>
-              <w:instrText xml:space="preserve"> PAGEREF _Toc159406233 \h </w:instrText>
+              <w:instrText xml:space="preserve"> PAGEREF _Toc159406921 \h </w:instrText>
             </w:r>
             <w:r>
               <w:rPr>
@@ -156,7 +156,7 @@
               <w:lang w:eastAsia="en-GB"/>
             </w:rPr>
           </w:pPr>
-          <w:hyperlink w:anchor="_Toc159406234" w:history="1">
+          <w:hyperlink w:anchor="_Toc159406922" w:history="1">
             <w:r>
               <w:rPr>
                 <w:rStyle w:val="Hyperlink"/>
@@ -183,7 +183,7 @@
                 <w:noProof/>
                 <w:webHidden/>
               </w:rPr>
-              <w:instrText xml:space="preserve"> PAGEREF _Toc159406234 \h </w:instrText>
+              <w:instrText xml:space="preserve"> PAGEREF _Toc159406922 \h </w:instrText>
             </w:r>
             <w:r>
               <w:rPr>
@@ -227,7 +227,7 @@
               <w:lang w:eastAsia="en-GB"/>
             </w:rPr>
           </w:pPr>
-          <w:hyperlink w:anchor="_Toc159406235" w:history="1">
+          <w:hyperlink w:anchor="_Toc159406923" w:history="1">
             <w:r>
               <w:rPr>
                 <w:rStyle w:val="Hyperlink"/>
@@ -254,7 +254,7 @@
                 <w:noProof/>
                 <w:webHidden/>
               </w:rPr>
-              <w:instrText xml:space="preserve"> PAGEREF _Toc159406235 \h </w:instrText>
+              <w:instrText xml:space="preserve"> PAGEREF _Toc159406923 \h </w:instrText>
             </w:r>
             <w:r>
               <w:rPr>
@@ -298,7 +298,7 @@
               <w:lang w:eastAsia="en-GB"/>
             </w:rPr>
           </w:pPr>
-          <w:hyperlink w:anchor="_Toc159406236" w:history="1">
+          <w:hyperlink w:anchor="_Toc159406924" w:history="1">
             <w:r>
               <w:rPr>
                 <w:rStyle w:val="Hyperlink"/>
@@ -325,7 +325,7 @@
                 <w:noProof/>
                 <w:webHidden/>
               </w:rPr>
-              <w:instrText xml:space="preserve"> PAGEREF _Toc159406236 \h </w:instrText>
+              <w:instrText xml:space="preserve"> PAGEREF _Toc159406924 \h </w:instrText>
             </w:r>
             <w:r>
               <w:rPr>
@@ -369,7 +369,7 @@
               <w:lang w:eastAsia="en-GB"/>
             </w:rPr>
           </w:pPr>
-          <w:hyperlink w:anchor="_Toc159406237" w:history="1">
+          <w:hyperlink w:anchor="_Toc159406925" w:history="1">
             <w:r>
               <w:rPr>
                 <w:rStyle w:val="Hyperlink"/>
@@ -396,7 +396,7 @@
                 <w:noProof/>
                 <w:webHidden/>
               </w:rPr>
-              <w:instrText xml:space="preserve"> PAGEREF _Toc159406237 \h </w:instrText>
+              <w:instrText xml:space="preserve"> PAGEREF _Toc159406925 \h </w:instrText>
             </w:r>
             <w:r>
               <w:rPr>
@@ -440,7 +440,7 @@
               <w:lang w:eastAsia="en-GB"/>
             </w:rPr>
           </w:pPr>
-          <w:hyperlink w:anchor="_Toc159406238" w:history="1">
+          <w:hyperlink w:anchor="_Toc159406926" w:history="1">
             <w:r>
               <w:rPr>
                 <w:rStyle w:val="Hyperlink"/>
@@ -467,7 +467,7 @@
                 <w:noProof/>
                 <w:webHidden/>
               </w:rPr>
-              <w:instrText xml:space="preserve"> PAGEREF _Toc159406238 \h </w:instrText>
+              <w:instrText xml:space="preserve"> PAGEREF _Toc159406926 \h </w:instrText>
             </w:r>
             <w:r>
               <w:rPr>
@@ -511,7 +511,7 @@
               <w:lang w:eastAsia="en-GB"/>
             </w:rPr>
           </w:pPr>
-          <w:hyperlink w:anchor="_Toc159406239" w:history="1">
+          <w:hyperlink w:anchor="_Toc159406927" w:history="1">
             <w:r>
               <w:rPr>
                 <w:rStyle w:val="Hyperlink"/>
@@ -538,7 +538,7 @@
                 <w:noProof/>
                 <w:webHidden/>
               </w:rPr>
-              <w:instrText xml:space="preserve"> PAGEREF _Toc159406239 \h </w:instrText>
+              <w:instrText xml:space="preserve"> PAGEREF _Toc159406927 \h </w:instrText>
             </w:r>
             <w:r>
               <w:rPr>
@@ -558,7 +558,7 @@
                 <w:noProof/>
                 <w:webHidden/>
               </w:rPr>
-              <w:t>2</w:t>
+              <w:t>3</w:t>
             </w:r>
             <w:r>
               <w:rPr>
@@ -582,7 +582,7 @@
               <w:lang w:eastAsia="en-GB"/>
             </w:rPr>
           </w:pPr>
-          <w:hyperlink w:anchor="_Toc159406240" w:history="1">
+          <w:hyperlink w:anchor="_Toc159406928" w:history="1">
             <w:r>
               <w:rPr>
                 <w:rStyle w:val="Hyperlink"/>
@@ -609,7 +609,7 @@
                 <w:noProof/>
                 <w:webHidden/>
               </w:rPr>
-              <w:instrText xml:space="preserve"> PAGEREF _Toc159406240 \h </w:instrText>
+              <w:instrText xml:space="preserve"> PAGEREF _Toc159406928 \h </w:instrText>
             </w:r>
             <w:r>
               <w:rPr>
@@ -629,7 +629,7 @@
                 <w:noProof/>
                 <w:webHidden/>
               </w:rPr>
-              <w:t>2</w:t>
+              <w:t>3</w:t>
             </w:r>
             <w:r>
               <w:rPr>
@@ -653,7 +653,7 @@
               <w:lang w:eastAsia="en-GB"/>
             </w:rPr>
           </w:pPr>
-          <w:hyperlink w:anchor="_Toc159406241" w:history="1">
+          <w:hyperlink w:anchor="_Toc159406929" w:history="1">
             <w:r>
               <w:rPr>
                 <w:rStyle w:val="Hyperlink"/>
@@ -680,7 +680,7 @@
                 <w:noProof/>
                 <w:webHidden/>
               </w:rPr>
-              <w:instrText xml:space="preserve"> PAGEREF _Toc159406241 \h </w:instrText>
+              <w:instrText xml:space="preserve"> PAGEREF _Toc159406929 \h </w:instrText>
             </w:r>
             <w:r>
               <w:rPr>
@@ -700,7 +700,7 @@
                 <w:noProof/>
                 <w:webHidden/>
               </w:rPr>
-              <w:t>2</w:t>
+              <w:t>3</w:t>
             </w:r>
             <w:r>
               <w:rPr>
@@ -724,7 +724,7 @@
               <w:lang w:eastAsia="en-GB"/>
             </w:rPr>
           </w:pPr>
-          <w:hyperlink w:anchor="_Toc159406242" w:history="1">
+          <w:hyperlink w:anchor="_Toc159406930" w:history="1">
             <w:r>
               <w:rPr>
                 <w:rStyle w:val="Hyperlink"/>
@@ -751,7 +751,7 @@
                 <w:noProof/>
                 <w:webHidden/>
               </w:rPr>
-              <w:instrText xml:space="preserve"> PAGEREF _Toc159406242 \h </w:instrText>
+              <w:instrText xml:space="preserve"> PAGEREF _Toc159406930 \h </w:instrText>
             </w:r>
             <w:r>
               <w:rPr>
@@ -771,7 +771,7 @@
                 <w:noProof/>
                 <w:webHidden/>
               </w:rPr>
-              <w:t>2</w:t>
+              <w:t>3</w:t>
             </w:r>
             <w:r>
               <w:rPr>
@@ -810,7 +810,7 @@
           <w:szCs w:val="36"/>
         </w:rPr>
       </w:pPr>
-      <w:bookmarkStart w:id="0" w:name="_Toc159406233"/>
+      <w:bookmarkStart w:id="0" w:name="_Toc159406921"/>
       <w:r>
         <w:rPr>
           <w:sz w:val="36"/>
@@ -838,7 +838,7 @@
           <w:szCs w:val="36"/>
         </w:rPr>
       </w:pPr>
-      <w:bookmarkStart w:id="1" w:name="_Toc159406234"/>
+      <w:bookmarkStart w:id="1" w:name="_Toc159406922"/>
       <w:r>
         <w:rPr>
           <w:sz w:val="36"/>
@@ -870,7 +870,7 @@
       <w:pPr>
         <w:pStyle w:val="Heading2"/>
       </w:pPr>
-      <w:bookmarkStart w:id="2" w:name="_Toc159406235"/>
+      <w:bookmarkStart w:id="2" w:name="_Toc159406923"/>
       <w:r>
         <w:t>Objectives:</w:t>
       </w:r>
@@ -999,7 +999,7 @@
           <w:szCs w:val="36"/>
         </w:rPr>
       </w:pPr>
-      <w:bookmarkStart w:id="3" w:name="_Toc159406236"/>
+      <w:bookmarkStart w:id="3" w:name="_Toc159406924"/>
       <w:r>
         <w:rPr>
           <w:sz w:val="36"/>
@@ -1020,7 +1020,7 @@
           <w:szCs w:val="36"/>
         </w:rPr>
       </w:pPr>
-      <w:bookmarkStart w:id="4" w:name="_Toc159406237"/>
+      <w:bookmarkStart w:id="4" w:name="_Toc159406925"/>
       <w:r>
         <w:rPr>
           <w:sz w:val="36"/>
@@ -1040,7 +1040,7 @@
           <w:szCs w:val="36"/>
         </w:rPr>
       </w:pPr>
-      <w:bookmarkStart w:id="5" w:name="_Toc159406238"/>
+      <w:bookmarkStart w:id="5" w:name="_Toc159406926"/>
       <w:r>
         <w:rPr>
           <w:sz w:val="36"/>
@@ -1049,9 +1049,406 @@
         <w:t>Project Planning &amp; Team Roles:</w:t>
       </w:r>
       <w:bookmarkEnd w:id="5"/>
+    </w:p>
+    <w:p>
+      <w:pPr>
+        <w:pStyle w:val="ListParagraph"/>
+        <w:numPr>
+          <w:ilvl w:val="0"/>
+          <w:numId w:val="5"/>
+        </w:numPr>
+        <w:rPr>
+          <w:sz w:val="32"/>
+          <w:szCs w:val="32"/>
+        </w:rPr>
+      </w:pPr>
+      <w:r>
+        <w:rPr>
+          <w:sz w:val="32"/>
+          <w:szCs w:val="32"/>
+        </w:rPr>
+        <w:t xml:space="preserve">Show patients admitted to the </w:t>
+      </w:r>
+      <w:proofErr w:type="gramStart"/>
+      <w:r>
+        <w:rPr>
+          <w:sz w:val="32"/>
+          <w:szCs w:val="32"/>
+        </w:rPr>
+        <w:t>CCU</w:t>
+      </w:r>
+      <w:proofErr w:type="gramEnd"/>
+    </w:p>
+    <w:p>
+      <w:pPr>
+        <w:rPr>
+          <w:szCs w:val="24"/>
+        </w:rPr>
+      </w:pPr>
+      <w:r>
+        <w:rPr>
+          <w:szCs w:val="24"/>
+        </w:rPr>
+        <w:t xml:space="preserve">This task involves one of the team members writing </w:t>
+      </w:r>
+      <w:r>
+        <w:rPr>
+          <w:szCs w:val="24"/>
+        </w:rPr>
+        <w:t>Python</w:t>
+      </w:r>
+      <w:r>
+        <w:rPr>
+          <w:szCs w:val="24"/>
+        </w:rPr>
+        <w:t xml:space="preserve"> code to open and read a CSV (</w:t>
+      </w:r>
+      <w:r>
+        <w:rPr>
+          <w:szCs w:val="24"/>
+        </w:rPr>
+        <w:t>comma-separated</w:t>
+      </w:r>
+      <w:r>
+        <w:rPr>
+          <w:szCs w:val="24"/>
+        </w:rPr>
+        <w:t xml:space="preserve"> values) file and display </w:t>
+      </w:r>
+      <w:r>
+        <w:rPr>
+          <w:szCs w:val="24"/>
+        </w:rPr>
+        <w:t>its</w:t>
+      </w:r>
+      <w:r>
+        <w:rPr>
+          <w:szCs w:val="24"/>
+        </w:rPr>
+        <w:t xml:space="preserve"> contents. Ideally, the code allows the user to choose a specific file they want to read and display as opposed to the file being hardcoded. Also</w:t>
+      </w:r>
+      <w:r>
+        <w:rPr>
+          <w:szCs w:val="24"/>
+        </w:rPr>
+        <w:t>,</w:t>
+      </w:r>
+      <w:r>
+        <w:rPr>
+          <w:szCs w:val="24"/>
+        </w:rPr>
+        <w:t xml:space="preserve"> the contents of the file should be displayed in a </w:t>
+      </w:r>
+      <w:r>
+        <w:rPr>
+          <w:szCs w:val="24"/>
+        </w:rPr>
+        <w:t>Tkinter</w:t>
+      </w:r>
+      <w:r>
+        <w:rPr>
+          <w:szCs w:val="24"/>
+        </w:rPr>
+        <w:t xml:space="preserve"> window in the form of a table. Realistically one person should be able to complete this task on their own in a short timeframe as this task does not have any complex requirements.</w:t>
+      </w:r>
+    </w:p>
+    <w:p>
+      <w:pPr>
+        <w:pStyle w:val="ListParagraph"/>
+        <w:numPr>
+          <w:ilvl w:val="0"/>
+          <w:numId w:val="4"/>
+        </w:numPr>
+        <w:rPr>
+          <w:sz w:val="32"/>
+          <w:szCs w:val="32"/>
+        </w:rPr>
+      </w:pPr>
+      <w:r>
+        <w:rPr>
+          <w:sz w:val="32"/>
+          <w:szCs w:val="32"/>
+        </w:rPr>
+        <w:t xml:space="preserve">Make an intuitive GUI using </w:t>
+      </w:r>
+      <w:proofErr w:type="gramStart"/>
+      <w:r>
+        <w:rPr>
+          <w:sz w:val="32"/>
+          <w:szCs w:val="32"/>
+        </w:rPr>
+        <w:t>Tkinter</w:t>
+      </w:r>
+      <w:proofErr w:type="gramEnd"/>
+    </w:p>
+    <w:p>
+      <w:pPr>
+        <w:rPr>
+          <w:szCs w:val="24"/>
+        </w:rPr>
+      </w:pPr>
+      <w:r>
+        <w:rPr>
+          <w:szCs w:val="24"/>
+        </w:rPr>
+        <w:t xml:space="preserve">This task involves the creation of a User Interface which would be used to navigate between the different functions of our software. We’ll be using the </w:t>
+      </w:r>
+      <w:proofErr w:type="spellStart"/>
+      <w:r>
+        <w:rPr>
+          <w:szCs w:val="24"/>
+        </w:rPr>
+        <w:t>tkinter</w:t>
+      </w:r>
+      <w:proofErr w:type="spellEnd"/>
+      <w:r>
+        <w:rPr>
+          <w:szCs w:val="24"/>
+        </w:rPr>
+        <w:t xml:space="preserve"> framework that comes pre-packaged with </w:t>
+      </w:r>
+      <w:r>
+        <w:rPr>
+          <w:szCs w:val="24"/>
+        </w:rPr>
+        <w:t>Python</w:t>
+      </w:r>
+      <w:r>
+        <w:rPr>
+          <w:szCs w:val="24"/>
+        </w:rPr>
+        <w:t>. This will likely be one of the harder tasks and as such more members of the team would have to be allocated to it and it might take longer to complete.</w:t>
+      </w:r>
+    </w:p>
+    <w:p>
+      <w:pPr>
+        <w:pStyle w:val="ListParagraph"/>
+        <w:numPr>
+          <w:ilvl w:val="0"/>
+          <w:numId w:val="3"/>
+        </w:numPr>
+        <w:rPr>
+          <w:sz w:val="32"/>
+          <w:szCs w:val="32"/>
+        </w:rPr>
+      </w:pPr>
+      <w:r>
+        <w:rPr>
+          <w:sz w:val="32"/>
+          <w:szCs w:val="32"/>
+        </w:rPr>
+        <w:t xml:space="preserve">Write code that generates reports and graphs based on patient </w:t>
+      </w:r>
+      <w:proofErr w:type="gramStart"/>
+      <w:r>
+        <w:rPr>
+          <w:sz w:val="32"/>
+          <w:szCs w:val="32"/>
+        </w:rPr>
+        <w:t>data</w:t>
+      </w:r>
+      <w:proofErr w:type="gramEnd"/>
+    </w:p>
+    <w:p>
+      <w:pPr>
+        <w:rPr>
+          <w:szCs w:val="24"/>
+        </w:rPr>
+      </w:pPr>
+      <w:r>
+        <w:rPr>
+          <w:szCs w:val="24"/>
+        </w:rPr>
+        <w:t>The</w:t>
+      </w:r>
+      <w:r>
+        <w:rPr>
+          <w:szCs w:val="24"/>
+        </w:rPr>
+        <w:t xml:space="preserve"> objective of this task is to write code that interprets the data of individual patients and generates reports based on said data. It should also be able to look at the data of multiple patients and generate reports on them as well. The reports could be either in a table or graphically displayed in the form of multiple graphs. The task itself won’t be the most difficult </w:t>
+      </w:r>
+      <w:proofErr w:type="gramStart"/>
+      <w:r>
+        <w:rPr>
+          <w:szCs w:val="24"/>
+        </w:rPr>
+        <w:t>in all likelihood</w:t>
+      </w:r>
+      <w:proofErr w:type="gramEnd"/>
+      <w:r>
+        <w:rPr>
+          <w:szCs w:val="24"/>
+        </w:rPr>
+        <w:t xml:space="preserve"> and as such it won’t have that many resources dedicated to it. Perhaps two people should be able to complete it </w:t>
+      </w:r>
+      <w:r>
+        <w:rPr>
+          <w:szCs w:val="24"/>
+        </w:rPr>
+        <w:t>on time</w:t>
+      </w:r>
+      <w:r>
+        <w:rPr>
+          <w:szCs w:val="24"/>
+        </w:rPr>
+        <w:t>.</w:t>
+      </w:r>
+    </w:p>
+    <w:p>
+      <w:pPr>
+        <w:pStyle w:val="ListParagraph"/>
+        <w:numPr>
+          <w:ilvl w:val="0"/>
+          <w:numId w:val="2"/>
+        </w:numPr>
+        <w:rPr>
+          <w:sz w:val="20"/>
+          <w:szCs w:val="20"/>
+        </w:rPr>
+      </w:pPr>
+      <w:r>
+        <w:rPr>
+          <w:sz w:val="32"/>
+          <w:szCs w:val="32"/>
+        </w:rPr>
+        <w:t xml:space="preserve">Implement algorithms that evaluate patient </w:t>
+      </w:r>
+      <w:proofErr w:type="gramStart"/>
+      <w:r>
+        <w:rPr>
+          <w:sz w:val="32"/>
+          <w:szCs w:val="32"/>
+        </w:rPr>
+        <w:t>data</w:t>
+      </w:r>
+      <w:proofErr w:type="gramEnd"/>
+    </w:p>
+    <w:p>
+      <w:pPr>
+        <w:rPr>
+          <w:szCs w:val="24"/>
+        </w:rPr>
+      </w:pPr>
+      <w:r>
+        <w:rPr>
+          <w:szCs w:val="24"/>
+        </w:rPr>
+        <w:lastRenderedPageBreak/>
+        <w:t>This task aims</w:t>
+      </w:r>
+      <w:r>
+        <w:rPr>
+          <w:szCs w:val="24"/>
+        </w:rPr>
+        <w:t xml:space="preserve"> to make a functional implementation of the algorithms provided in the case study. These algorithms would take in the data of individual patients and if they deem it necessary, the patient </w:t>
+      </w:r>
+      <w:proofErr w:type="gramStart"/>
+      <w:r>
+        <w:rPr>
+          <w:szCs w:val="24"/>
+        </w:rPr>
+        <w:t>would</w:t>
+      </w:r>
+      <w:proofErr w:type="gramEnd"/>
+      <w:r>
+        <w:rPr>
+          <w:szCs w:val="24"/>
+        </w:rPr>
+        <w:t xml:space="preserve"> get flagged to see a dietitian. This task could pose some difficulties and as such more resources would have to be allocated. </w:t>
+      </w:r>
+    </w:p>
+    <w:p>
+      <w:pPr>
+        <w:rPr>
+          <w:szCs w:val="24"/>
+        </w:rPr>
+      </w:pPr>
+      <w:r>
+        <w:rPr>
+          <w:szCs w:val="24"/>
+        </w:rPr>
+        <w:t>(Obviously</w:t>
+      </w:r>
+      <w:r>
+        <w:rPr>
+          <w:szCs w:val="24"/>
+        </w:rPr>
+        <w:t>,</w:t>
+      </w:r>
+      <w:r>
+        <w:rPr>
+          <w:szCs w:val="24"/>
+        </w:rPr>
+        <w:t xml:space="preserve"> </w:t>
+      </w:r>
+      <w:r>
+        <w:rPr>
+          <w:szCs w:val="24"/>
+        </w:rPr>
+        <w:t>I</w:t>
+      </w:r>
+      <w:r>
+        <w:rPr>
+          <w:szCs w:val="24"/>
+        </w:rPr>
+        <w:t xml:space="preserve"> can’t accurately predict how difficult each task would be, how many people would be working on it etc. These are just placeholders </w:t>
+      </w:r>
+      <w:proofErr w:type="gramStart"/>
+      <w:r>
+        <w:rPr>
+          <w:szCs w:val="24"/>
+        </w:rPr>
+        <w:t>in reality we</w:t>
+      </w:r>
+      <w:proofErr w:type="gramEnd"/>
+      <w:r>
+        <w:rPr>
+          <w:szCs w:val="24"/>
+        </w:rPr>
+        <w:t xml:space="preserve"> would do it first then edit the plan to match our approach. I based the objectives based on the case study and </w:t>
+      </w:r>
+      <w:r>
+        <w:rPr>
+          <w:szCs w:val="24"/>
+        </w:rPr>
+        <w:t>this</w:t>
+      </w:r>
+      <w:r>
+        <w:rPr>
+          <w:szCs w:val="24"/>
+        </w:rPr>
+        <w:t xml:space="preserve"> is a mostly exhaustive list. If anyone wishes to add anything</w:t>
+      </w:r>
+      <w:proofErr w:type="gramStart"/>
+      <w:r>
+        <w:rPr>
+          <w:szCs w:val="24"/>
+        </w:rPr>
+        <w:t>, by all means</w:t>
+      </w:r>
+      <w:r>
+        <w:rPr>
+          <w:szCs w:val="24"/>
+        </w:rPr>
+        <w:t>,</w:t>
+      </w:r>
+      <w:r>
+        <w:rPr>
+          <w:szCs w:val="24"/>
+        </w:rPr>
+        <w:t xml:space="preserve"> feel</w:t>
+      </w:r>
+      <w:proofErr w:type="gramEnd"/>
+      <w:r>
+        <w:rPr>
+          <w:szCs w:val="24"/>
+        </w:rPr>
+        <w:t xml:space="preserve"> free to do so :3) </w:t>
+      </w:r>
     </w:p>
     <w:p/>
     <w:p/>
+    <w:p/>
     <w:p>
       <w:pPr>
         <w:pStyle w:val="Heading1"/>
@@ -1060,7 +1457,7 @@
           <w:szCs w:val="36"/>
         </w:rPr>
       </w:pPr>
-      <w:bookmarkStart w:id="6" w:name="_Toc159406239"/>
+      <w:bookmarkStart w:id="6" w:name="_Toc159406927"/>
       <w:r>
         <w:rPr>
           <w:sz w:val="36"/>
@@ -1080,7 +1477,7 @@
           <w:szCs w:val="36"/>
         </w:rPr>
       </w:pPr>
-      <w:bookmarkStart w:id="7" w:name="_Toc159406240"/>
+      <w:bookmarkStart w:id="7" w:name="_Toc159406928"/>
       <w:r>
         <w:rPr>
           <w:sz w:val="36"/>
@@ -1101,7 +1498,7 @@
           <w:szCs w:val="36"/>
         </w:rPr>
       </w:pPr>
-      <w:bookmarkStart w:id="8" w:name="_Toc159406241"/>
+      <w:bookmarkStart w:id="8" w:name="_Toc159406929"/>
       <w:r>
         <w:rPr>
           <w:sz w:val="36"/>
@@ -1122,7 +1519,7 @@
           <w:szCs w:val="36"/>
         </w:rPr>
       </w:pPr>
-      <w:bookmarkStart w:id="9" w:name="_Toc159406242"/>
+      <w:bookmarkStart w:id="9" w:name="_Toc159406930"/>
       <w:r>
         <w:rPr>
           <w:sz w:val="36"/>
@@ -1146,6 +1543,232 @@
 <file path=word/numbering.xml><?xml version="1.0" encoding="utf-8"?>
 <w:numbering xmlns:wpc="http://schemas.microsoft.com/office/word/2010/wordprocessingCanvas" xmlns:cx="http://schemas.microsoft.com/office/drawing/2014/chartex" xmlns:cx1="http://schemas.microsoft.com/office/drawing/2015/9/8/chartex" xmlns:cx2="http://schemas.microsoft.com/office/drawing/2015/10/21/chartex" xmlns:cx3="http://schemas.microsoft.com/office/drawing/2016/5/9/chartex" xmlns:cx4="http://schemas.microsoft.com/office/drawing/2016/5/10/chartex" xmlns:cx5="http://schemas.microsoft.com/office/drawing/2016/5/11/chartex" xmlns:cx6="http://schemas.microsoft.com/office/drawing/2016/5/12/chartex" xmlns:cx7="http://schemas.microsoft.com/office/drawing/2016/5/13/chartex" xmlns:cx8="http://schemas.microsoft.com/office/drawing/2016/5/14/chartex" xmlns:mc="http://schemas.openxmlformats.org/markup-compatibility/2006" xmlns:aink="http://schemas.microsoft.com/office/drawing/2016/ink" xmlns:am3d="http://schemas.microsoft.com/office/drawing/2017/model3d" xmlns:o="urn:schemas-microsoft-com:office:office" xmlns:oel="http://schemas.microsoft.com/office/2019/extlst" xmlns:r="http://schemas.openxmlformats.org/officeDocument/2006/relationships" xmlns:m="http://schemas.openxmlformats.org/officeDocument/2006/math" xmlns:v="urn:schemas-microsoft-com:vml" xmlns:wp14="http://schemas.microsoft.com/office/word/2010/wordprocessingDrawing" xmlns:wp="http://schemas.openxmlformats.org/drawingml/2006/wordprocessingDrawing" xmlns:w10="urn:schemas-microsoft-com:office:word" xmlns:w="http://schemas.openxmlformats.org/wordprocessingml/2006/main" xmlns:w14="http://schemas.microsoft.com/office/word/2010/wordml" xmlns:w15="http://schemas.microsoft.com/office/word/2012/wordml" xmlns:w16cex="http://schemas.microsoft.com/office/word/2018/wordml/cex" xmlns:w16cid="http://schemas.microsoft.com/office/word/2016/wordml/cid" xmlns:w16="http://schemas.microsoft.com/office/word/2018/wordml" xmlns:w16sdtdh="http://schemas.microsoft.com/office/word/2020/wordml/sdtdatahash" xmlns:w16se="http://schemas.microsoft.com/office/word/2015/wordml/symex" xmlns:wpg="http://schemas.microsoft.com/office/word/2010/wordprocessingGroup" xmlns:wpi="http://schemas.microsoft.com/office/word/2010/wordprocessingInk" xmlns:wne="http://schemas.microsoft.com/office/word/2006/wordml" xmlns:wps="http://schemas.microsoft.com/office/word/2010/wordprocessingShape" mc:Ignorable="w14 w15 w16se w16cid w16 w16cex w16sdtdh wp14">
   <w:abstractNum w:abstractNumId="0" w15:restartNumberingAfterBreak="0">
+    <w:nsid w:val="0319B2EC"/>
+    <w:multiLevelType w:val="hybridMultilevel"/>
+    <w:tmpl w:val="112E4CFA"/>
+    <w:lvl w:ilvl="0" w:tplc="6D000BF6">
+      <w:start w:val="1"/>
+      <w:numFmt w:val="bullet"/>
+      <w:lvlText w:val=""/>
+      <w:lvlJc w:val="left"/>
+      <w:pPr>
+        <w:ind w:left="720" w:hanging="360"/>
+      </w:pPr>
+      <w:rPr>
+        <w:rFonts w:ascii="Symbol" w:hAnsi="Symbol" w:hint="default"/>
+      </w:rPr>
+    </w:lvl>
+    <w:lvl w:ilvl="1" w:tplc="404C0FAC">
+      <w:start w:val="1"/>
+      <w:numFmt w:val="bullet"/>
+      <w:lvlText w:val="o"/>
+      <w:lvlJc w:val="left"/>
+      <w:pPr>
+        <w:ind w:left="1440" w:hanging="360"/>
+      </w:pPr>
+      <w:rPr>
+        <w:rFonts w:ascii="Courier New" w:hAnsi="Courier New" w:hint="default"/>
+      </w:rPr>
+    </w:lvl>
+    <w:lvl w:ilvl="2" w:tplc="92E83D6E">
+      <w:start w:val="1"/>
+      <w:numFmt w:val="bullet"/>
+      <w:lvlText w:val=""/>
+      <w:lvlJc w:val="left"/>
+      <w:pPr>
+        <w:ind w:left="2160" w:hanging="360"/>
+      </w:pPr>
+      <w:rPr>
+        <w:rFonts w:ascii="Wingdings" w:hAnsi="Wingdings" w:hint="default"/>
+      </w:rPr>
+    </w:lvl>
+    <w:lvl w:ilvl="3" w:tplc="097401CC">
+      <w:start w:val="1"/>
+      <w:numFmt w:val="bullet"/>
+      <w:lvlText w:val=""/>
+      <w:lvlJc w:val="left"/>
+      <w:pPr>
+        <w:ind w:left="2880" w:hanging="360"/>
+      </w:pPr>
+      <w:rPr>
+        <w:rFonts w:ascii="Symbol" w:hAnsi="Symbol" w:hint="default"/>
+      </w:rPr>
+    </w:lvl>
+    <w:lvl w:ilvl="4" w:tplc="2B6057F8">
+      <w:start w:val="1"/>
+      <w:numFmt w:val="bullet"/>
+      <w:lvlText w:val="o"/>
+      <w:lvlJc w:val="left"/>
+      <w:pPr>
+        <w:ind w:left="3600" w:hanging="360"/>
+      </w:pPr>
+      <w:rPr>
+        <w:rFonts w:ascii="Courier New" w:hAnsi="Courier New" w:hint="default"/>
+      </w:rPr>
+    </w:lvl>
+    <w:lvl w:ilvl="5" w:tplc="4E44E056">
+      <w:start w:val="1"/>
+      <w:numFmt w:val="bullet"/>
+      <w:lvlText w:val=""/>
+      <w:lvlJc w:val="left"/>
+      <w:pPr>
+        <w:ind w:left="4320" w:hanging="360"/>
+      </w:pPr>
+      <w:rPr>
+        <w:rFonts w:ascii="Wingdings" w:hAnsi="Wingdings" w:hint="default"/>
+      </w:rPr>
+    </w:lvl>
+    <w:lvl w:ilvl="6" w:tplc="E2440FC0">
+      <w:start w:val="1"/>
+      <w:numFmt w:val="bullet"/>
+      <w:lvlText w:val=""/>
+      <w:lvlJc w:val="left"/>
+      <w:pPr>
+        <w:ind w:left="5040" w:hanging="360"/>
+      </w:pPr>
+      <w:rPr>
+        <w:rFonts w:ascii="Symbol" w:hAnsi="Symbol" w:hint="default"/>
+      </w:rPr>
+    </w:lvl>
+    <w:lvl w:ilvl="7" w:tplc="9C5862E2">
+      <w:start w:val="1"/>
+      <w:numFmt w:val="bullet"/>
+      <w:lvlText w:val="o"/>
+      <w:lvlJc w:val="left"/>
+      <w:pPr>
+        <w:ind w:left="5760" w:hanging="360"/>
+      </w:pPr>
+      <w:rPr>
+        <w:rFonts w:ascii="Courier New" w:hAnsi="Courier New" w:hint="default"/>
+      </w:rPr>
+    </w:lvl>
+    <w:lvl w:ilvl="8" w:tplc="ED6CFA9E">
+      <w:start w:val="1"/>
+      <w:numFmt w:val="bullet"/>
+      <w:lvlText w:val=""/>
+      <w:lvlJc w:val="left"/>
+      <w:pPr>
+        <w:ind w:left="6480" w:hanging="360"/>
+      </w:pPr>
+      <w:rPr>
+        <w:rFonts w:ascii="Wingdings" w:hAnsi="Wingdings" w:hint="default"/>
+      </w:rPr>
+    </w:lvl>
+  </w:abstractNum>
+  <w:abstractNum w:abstractNumId="1" w15:restartNumberingAfterBreak="0">
+    <w:nsid w:val="054D2FE7"/>
+    <w:multiLevelType w:val="hybridMultilevel"/>
+    <w:tmpl w:val="73AACFD6"/>
+    <w:lvl w:ilvl="0" w:tplc="CB368EB0">
+      <w:start w:val="1"/>
+      <w:numFmt w:val="bullet"/>
+      <w:lvlText w:val=""/>
+      <w:lvlJc w:val="left"/>
+      <w:pPr>
+        <w:ind w:left="720" w:hanging="360"/>
+      </w:pPr>
+      <w:rPr>
+        <w:rFonts w:ascii="Symbol" w:hAnsi="Symbol" w:hint="default"/>
+      </w:rPr>
+    </w:lvl>
+    <w:lvl w:ilvl="1" w:tplc="8BF482E4">
+      <w:start w:val="1"/>
+      <w:numFmt w:val="bullet"/>
+      <w:lvlText w:val="o"/>
+      <w:lvlJc w:val="left"/>
+      <w:pPr>
+        <w:ind w:left="1440" w:hanging="360"/>
+      </w:pPr>
+      <w:rPr>
+        <w:rFonts w:ascii="Courier New" w:hAnsi="Courier New" w:hint="default"/>
+      </w:rPr>
+    </w:lvl>
+    <w:lvl w:ilvl="2" w:tplc="D9A8B1D4">
+      <w:start w:val="1"/>
+      <w:numFmt w:val="bullet"/>
+      <w:lvlText w:val=""/>
+      <w:lvlJc w:val="left"/>
+      <w:pPr>
+        <w:ind w:left="2160" w:hanging="360"/>
+      </w:pPr>
+      <w:rPr>
+        <w:rFonts w:ascii="Wingdings" w:hAnsi="Wingdings" w:hint="default"/>
+      </w:rPr>
+    </w:lvl>
+    <w:lvl w:ilvl="3" w:tplc="A6C43BE6">
+      <w:start w:val="1"/>
+      <w:numFmt w:val="bullet"/>
+      <w:lvlText w:val=""/>
+      <w:lvlJc w:val="left"/>
+      <w:pPr>
+        <w:ind w:left="2880" w:hanging="360"/>
+      </w:pPr>
+      <w:rPr>
+        <w:rFonts w:ascii="Symbol" w:hAnsi="Symbol" w:hint="default"/>
+      </w:rPr>
+    </w:lvl>
+    <w:lvl w:ilvl="4" w:tplc="77AEEFF6">
+      <w:start w:val="1"/>
+      <w:numFmt w:val="bullet"/>
+      <w:lvlText w:val="o"/>
+      <w:lvlJc w:val="left"/>
+      <w:pPr>
+        <w:ind w:left="3600" w:hanging="360"/>
+      </w:pPr>
+      <w:rPr>
+        <w:rFonts w:ascii="Courier New" w:hAnsi="Courier New" w:hint="default"/>
+      </w:rPr>
+    </w:lvl>
+    <w:lvl w:ilvl="5" w:tplc="4F8C3B00">
+      <w:start w:val="1"/>
+      <w:numFmt w:val="bullet"/>
+      <w:lvlText w:val=""/>
+      <w:lvlJc w:val="left"/>
+      <w:pPr>
+        <w:ind w:left="4320" w:hanging="360"/>
+      </w:pPr>
+      <w:rPr>
+        <w:rFonts w:ascii="Wingdings" w:hAnsi="Wingdings" w:hint="default"/>
+      </w:rPr>
+    </w:lvl>
+    <w:lvl w:ilvl="6" w:tplc="CCD81C5A">
+      <w:start w:val="1"/>
+      <w:numFmt w:val="bullet"/>
+      <w:lvlText w:val=""/>
+      <w:lvlJc w:val="left"/>
+      <w:pPr>
+        <w:ind w:left="5040" w:hanging="360"/>
+      </w:pPr>
+      <w:rPr>
+        <w:rFonts w:ascii="Symbol" w:hAnsi="Symbol" w:hint="default"/>
+      </w:rPr>
+    </w:lvl>
+    <w:lvl w:ilvl="7" w:tplc="129656B4">
+      <w:start w:val="1"/>
+      <w:numFmt w:val="bullet"/>
+      <w:lvlText w:val="o"/>
+      <w:lvlJc w:val="left"/>
+      <w:pPr>
+        <w:ind w:left="5760" w:hanging="360"/>
+      </w:pPr>
+      <w:rPr>
+        <w:rFonts w:ascii="Courier New" w:hAnsi="Courier New" w:hint="default"/>
+      </w:rPr>
+    </w:lvl>
+    <w:lvl w:ilvl="8" w:tplc="A5B0BE14">
+      <w:start w:val="1"/>
+      <w:numFmt w:val="bullet"/>
+      <w:lvlText w:val=""/>
+      <w:lvlJc w:val="left"/>
+      <w:pPr>
+        <w:ind w:left="6480" w:hanging="360"/>
+      </w:pPr>
+      <w:rPr>
+        <w:rFonts w:ascii="Wingdings" w:hAnsi="Wingdings" w:hint="default"/>
+      </w:rPr>
+    </w:lvl>
+  </w:abstractNum>
+  <w:abstractNum w:abstractNumId="2" w15:restartNumberingAfterBreak="0">
     <w:nsid w:val="0C2231AF"/>
     <w:multiLevelType w:val="hybridMultilevel"/>
     <w:tmpl w:val="4260F14C"/>
@@ -1234,7 +1857,245 @@
       </w:pPr>
     </w:lvl>
   </w:abstractNum>
+  <w:abstractNum w:abstractNumId="3" w15:restartNumberingAfterBreak="0">
+    <w:nsid w:val="68D662B4"/>
+    <w:multiLevelType w:val="hybridMultilevel"/>
+    <w:tmpl w:val="28E66C00"/>
+    <w:lvl w:ilvl="0" w:tplc="C0981946">
+      <w:start w:val="1"/>
+      <w:numFmt w:val="bullet"/>
+      <w:lvlText w:val=""/>
+      <w:lvlJc w:val="left"/>
+      <w:pPr>
+        <w:ind w:left="720" w:hanging="360"/>
+      </w:pPr>
+      <w:rPr>
+        <w:rFonts w:ascii="Symbol" w:hAnsi="Symbol" w:hint="default"/>
+      </w:rPr>
+    </w:lvl>
+    <w:lvl w:ilvl="1" w:tplc="12E63F54">
+      <w:start w:val="1"/>
+      <w:numFmt w:val="bullet"/>
+      <w:lvlText w:val="o"/>
+      <w:lvlJc w:val="left"/>
+      <w:pPr>
+        <w:ind w:left="1440" w:hanging="360"/>
+      </w:pPr>
+      <w:rPr>
+        <w:rFonts w:ascii="Courier New" w:hAnsi="Courier New" w:hint="default"/>
+      </w:rPr>
+    </w:lvl>
+    <w:lvl w:ilvl="2" w:tplc="F7C87E5A">
+      <w:start w:val="1"/>
+      <w:numFmt w:val="bullet"/>
+      <w:lvlText w:val=""/>
+      <w:lvlJc w:val="left"/>
+      <w:pPr>
+        <w:ind w:left="2160" w:hanging="360"/>
+      </w:pPr>
+      <w:rPr>
+        <w:rFonts w:ascii="Wingdings" w:hAnsi="Wingdings" w:hint="default"/>
+      </w:rPr>
+    </w:lvl>
+    <w:lvl w:ilvl="3" w:tplc="D8CA71EA">
+      <w:start w:val="1"/>
+      <w:numFmt w:val="bullet"/>
+      <w:lvlText w:val=""/>
+      <w:lvlJc w:val="left"/>
+      <w:pPr>
+        <w:ind w:left="2880" w:hanging="360"/>
+      </w:pPr>
+      <w:rPr>
+        <w:rFonts w:ascii="Symbol" w:hAnsi="Symbol" w:hint="default"/>
+      </w:rPr>
+    </w:lvl>
+    <w:lvl w:ilvl="4" w:tplc="9E14FE7E">
+      <w:start w:val="1"/>
+      <w:numFmt w:val="bullet"/>
+      <w:lvlText w:val="o"/>
+      <w:lvlJc w:val="left"/>
+      <w:pPr>
+        <w:ind w:left="3600" w:hanging="360"/>
+      </w:pPr>
+      <w:rPr>
+        <w:rFonts w:ascii="Courier New" w:hAnsi="Courier New" w:hint="default"/>
+      </w:rPr>
+    </w:lvl>
+    <w:lvl w:ilvl="5" w:tplc="DD2A12EC">
+      <w:start w:val="1"/>
+      <w:numFmt w:val="bullet"/>
+      <w:lvlText w:val=""/>
+      <w:lvlJc w:val="left"/>
+      <w:pPr>
+        <w:ind w:left="4320" w:hanging="360"/>
+      </w:pPr>
+      <w:rPr>
+        <w:rFonts w:ascii="Wingdings" w:hAnsi="Wingdings" w:hint="default"/>
+      </w:rPr>
+    </w:lvl>
+    <w:lvl w:ilvl="6" w:tplc="24AC4396">
+      <w:start w:val="1"/>
+      <w:numFmt w:val="bullet"/>
+      <w:lvlText w:val=""/>
+      <w:lvlJc w:val="left"/>
+      <w:pPr>
+        <w:ind w:left="5040" w:hanging="360"/>
+      </w:pPr>
+      <w:rPr>
+        <w:rFonts w:ascii="Symbol" w:hAnsi="Symbol" w:hint="default"/>
+      </w:rPr>
+    </w:lvl>
+    <w:lvl w:ilvl="7" w:tplc="51FA67F2">
+      <w:start w:val="1"/>
+      <w:numFmt w:val="bullet"/>
+      <w:lvlText w:val="o"/>
+      <w:lvlJc w:val="left"/>
+      <w:pPr>
+        <w:ind w:left="5760" w:hanging="360"/>
+      </w:pPr>
+      <w:rPr>
+        <w:rFonts w:ascii="Courier New" w:hAnsi="Courier New" w:hint="default"/>
+      </w:rPr>
+    </w:lvl>
+    <w:lvl w:ilvl="8" w:tplc="3DB60360">
+      <w:start w:val="1"/>
+      <w:numFmt w:val="bullet"/>
+      <w:lvlText w:val=""/>
+      <w:lvlJc w:val="left"/>
+      <w:pPr>
+        <w:ind w:left="6480" w:hanging="360"/>
+      </w:pPr>
+      <w:rPr>
+        <w:rFonts w:ascii="Wingdings" w:hAnsi="Wingdings" w:hint="default"/>
+      </w:rPr>
+    </w:lvl>
+  </w:abstractNum>
+  <w:abstractNum w:abstractNumId="4" w15:restartNumberingAfterBreak="0">
+    <w:nsid w:val="7AF78819"/>
+    <w:multiLevelType w:val="hybridMultilevel"/>
+    <w:tmpl w:val="1E4CC914"/>
+    <w:lvl w:ilvl="0" w:tplc="924CEBA6">
+      <w:start w:val="1"/>
+      <w:numFmt w:val="bullet"/>
+      <w:lvlText w:val=""/>
+      <w:lvlJc w:val="left"/>
+      <w:pPr>
+        <w:ind w:left="720" w:hanging="360"/>
+      </w:pPr>
+      <w:rPr>
+        <w:rFonts w:ascii="Symbol" w:hAnsi="Symbol" w:hint="default"/>
+      </w:rPr>
+    </w:lvl>
+    <w:lvl w:ilvl="1" w:tplc="CEF2C3C0">
+      <w:start w:val="1"/>
+      <w:numFmt w:val="bullet"/>
+      <w:lvlText w:val="o"/>
+      <w:lvlJc w:val="left"/>
+      <w:pPr>
+        <w:ind w:left="1440" w:hanging="360"/>
+      </w:pPr>
+      <w:rPr>
+        <w:rFonts w:ascii="Courier New" w:hAnsi="Courier New" w:hint="default"/>
+      </w:rPr>
+    </w:lvl>
+    <w:lvl w:ilvl="2" w:tplc="3C82BDE0">
+      <w:start w:val="1"/>
+      <w:numFmt w:val="bullet"/>
+      <w:lvlText w:val=""/>
+      <w:lvlJc w:val="left"/>
+      <w:pPr>
+        <w:ind w:left="2160" w:hanging="360"/>
+      </w:pPr>
+      <w:rPr>
+        <w:rFonts w:ascii="Wingdings" w:hAnsi="Wingdings" w:hint="default"/>
+      </w:rPr>
+    </w:lvl>
+    <w:lvl w:ilvl="3" w:tplc="B7721A5E">
+      <w:start w:val="1"/>
+      <w:numFmt w:val="bullet"/>
+      <w:lvlText w:val=""/>
+      <w:lvlJc w:val="left"/>
+      <w:pPr>
+        <w:ind w:left="2880" w:hanging="360"/>
+      </w:pPr>
+      <w:rPr>
+        <w:rFonts w:ascii="Symbol" w:hAnsi="Symbol" w:hint="default"/>
+      </w:rPr>
+    </w:lvl>
+    <w:lvl w:ilvl="4" w:tplc="F0E2AD00">
+      <w:start w:val="1"/>
+      <w:numFmt w:val="bullet"/>
+      <w:lvlText w:val="o"/>
+      <w:lvlJc w:val="left"/>
+      <w:pPr>
+        <w:ind w:left="3600" w:hanging="360"/>
+      </w:pPr>
+      <w:rPr>
+        <w:rFonts w:ascii="Courier New" w:hAnsi="Courier New" w:hint="default"/>
+      </w:rPr>
+    </w:lvl>
+    <w:lvl w:ilvl="5" w:tplc="452AC3E6">
+      <w:start w:val="1"/>
+      <w:numFmt w:val="bullet"/>
+      <w:lvlText w:val=""/>
+      <w:lvlJc w:val="left"/>
+      <w:pPr>
+        <w:ind w:left="4320" w:hanging="360"/>
+      </w:pPr>
+      <w:rPr>
+        <w:rFonts w:ascii="Wingdings" w:hAnsi="Wingdings" w:hint="default"/>
+      </w:rPr>
+    </w:lvl>
+    <w:lvl w:ilvl="6" w:tplc="C6B0F482">
+      <w:start w:val="1"/>
+      <w:numFmt w:val="bullet"/>
+      <w:lvlText w:val=""/>
+      <w:lvlJc w:val="left"/>
+      <w:pPr>
+        <w:ind w:left="5040" w:hanging="360"/>
+      </w:pPr>
+      <w:rPr>
+        <w:rFonts w:ascii="Symbol" w:hAnsi="Symbol" w:hint="default"/>
+      </w:rPr>
+    </w:lvl>
+    <w:lvl w:ilvl="7" w:tplc="9FC4AF5A">
+      <w:start w:val="1"/>
+      <w:numFmt w:val="bullet"/>
+      <w:lvlText w:val="o"/>
+      <w:lvlJc w:val="left"/>
+      <w:pPr>
+        <w:ind w:left="5760" w:hanging="360"/>
+      </w:pPr>
+      <w:rPr>
+        <w:rFonts w:ascii="Courier New" w:hAnsi="Courier New" w:hint="default"/>
+      </w:rPr>
+    </w:lvl>
+    <w:lvl w:ilvl="8" w:tplc="9BD6DAEC">
+      <w:start w:val="1"/>
+      <w:numFmt w:val="bullet"/>
+      <w:lvlText w:val=""/>
+      <w:lvlJc w:val="left"/>
+      <w:pPr>
+        <w:ind w:left="6480" w:hanging="360"/>
+      </w:pPr>
+      <w:rPr>
+        <w:rFonts w:ascii="Wingdings" w:hAnsi="Wingdings" w:hint="default"/>
+      </w:rPr>
+    </w:lvl>
+  </w:abstractNum>
   <w:num w:numId="1" w16cid:durableId="1411729213">
+    <w:abstractNumId w:val="2"/>
+  </w:num>
+  <w:num w:numId="2" w16cid:durableId="2080052024">
+    <w:abstractNumId w:val="4"/>
+  </w:num>
+  <w:num w:numId="3" w16cid:durableId="1667590533">
+    <w:abstractNumId w:val="1"/>
+  </w:num>
+  <w:num w:numId="4" w16cid:durableId="1219509653">
+    <w:abstractNumId w:val="3"/>
+  </w:num>
+  <w:num w:numId="5" w16cid:durableId="2025863233">
     <w:abstractNumId w:val="0"/>
   </w:num>
 </w:numbering>

</xml_diff>

<commit_message>
Merging literature review into main report
</commit_message>
<xml_diff>
--- a/Report/Report.docx
+++ b/Report/Report.docx
@@ -85,7 +85,7 @@
           <w:r>
             <w:fldChar w:fldCharType="separate"/>
           </w:r>
-          <w:hyperlink w:anchor="_Toc159406921" w:history="1">
+          <w:hyperlink w:anchor="_Toc159485721" w:history="1">
             <w:r>
               <w:rPr>
                 <w:rStyle w:val="Hyperlink"/>
@@ -112,7 +112,7 @@
                 <w:noProof/>
                 <w:webHidden/>
               </w:rPr>
-              <w:instrText xml:space="preserve"> PAGEREF _Toc159406921 \h </w:instrText>
+              <w:instrText xml:space="preserve"> PAGEREF _Toc159485721 \h </w:instrText>
             </w:r>
             <w:r>
               <w:rPr>
@@ -156,7 +156,7 @@
               <w:lang w:eastAsia="en-GB"/>
             </w:rPr>
           </w:pPr>
-          <w:hyperlink w:anchor="_Toc159406922" w:history="1">
+          <w:hyperlink w:anchor="_Toc159485722" w:history="1">
             <w:r>
               <w:rPr>
                 <w:rStyle w:val="Hyperlink"/>
@@ -183,7 +183,7 @@
                 <w:noProof/>
                 <w:webHidden/>
               </w:rPr>
-              <w:instrText xml:space="preserve"> PAGEREF _Toc159406922 \h </w:instrText>
+              <w:instrText xml:space="preserve"> PAGEREF _Toc159485722 \h </w:instrText>
             </w:r>
             <w:r>
               <w:rPr>
@@ -227,7 +227,7 @@
               <w:lang w:eastAsia="en-GB"/>
             </w:rPr>
           </w:pPr>
-          <w:hyperlink w:anchor="_Toc159406923" w:history="1">
+          <w:hyperlink w:anchor="_Toc159485723" w:history="1">
             <w:r>
               <w:rPr>
                 <w:rStyle w:val="Hyperlink"/>
@@ -254,7 +254,7 @@
                 <w:noProof/>
                 <w:webHidden/>
               </w:rPr>
-              <w:instrText xml:space="preserve"> PAGEREF _Toc159406923 \h </w:instrText>
+              <w:instrText xml:space="preserve"> PAGEREF _Toc159485723 \h </w:instrText>
             </w:r>
             <w:r>
               <w:rPr>
@@ -274,7 +274,7 @@
                 <w:noProof/>
                 <w:webHidden/>
               </w:rPr>
-              <w:t>1</w:t>
+              <w:t>2</w:t>
             </w:r>
             <w:r>
               <w:rPr>
@@ -298,7 +298,7 @@
               <w:lang w:eastAsia="en-GB"/>
             </w:rPr>
           </w:pPr>
-          <w:hyperlink w:anchor="_Toc159406924" w:history="1">
+          <w:hyperlink w:anchor="_Toc159485724" w:history="1">
             <w:r>
               <w:rPr>
                 <w:rStyle w:val="Hyperlink"/>
@@ -325,7 +325,7 @@
                 <w:noProof/>
                 <w:webHidden/>
               </w:rPr>
-              <w:instrText xml:space="preserve"> PAGEREF _Toc159406924 \h </w:instrText>
+              <w:instrText xml:space="preserve"> PAGEREF _Toc159485724 \h </w:instrText>
             </w:r>
             <w:r>
               <w:rPr>
@@ -346,6 +346,364 @@
                 <w:webHidden/>
               </w:rPr>
               <w:t>2</w:t>
+            </w:r>
+            <w:r>
+              <w:rPr>
+                <w:noProof/>
+                <w:webHidden/>
+              </w:rPr>
+              <w:fldChar w:fldCharType="end"/>
+            </w:r>
+          </w:hyperlink>
+        </w:p>
+        <w:p>
+          <w:pPr>
+            <w:pStyle w:val="TOC2"/>
+            <w:tabs>
+              <w:tab w:val="right" w:leader="dot" w:pos="9016"/>
+            </w:tabs>
+            <w:rPr>
+              <w:rFonts w:asciiTheme="minorHAnsi" w:eastAsiaTheme="minorEastAsia" w:hAnsiTheme="minorHAnsi"/>
+              <w:noProof/>
+              <w:szCs w:val="24"/>
+              <w:lang w:eastAsia="en-GB"/>
+            </w:rPr>
+          </w:pPr>
+          <w:hyperlink w:anchor="_Toc159485725" w:history="1">
+            <w:r>
+              <w:rPr>
+                <w:rStyle w:val="Hyperlink"/>
+                <w:noProof/>
+              </w:rPr>
+              <w:t>Tools and methodologies:</w:t>
+            </w:r>
+            <w:r>
+              <w:rPr>
+                <w:noProof/>
+                <w:webHidden/>
+              </w:rPr>
+              <w:tab/>
+            </w:r>
+            <w:r>
+              <w:rPr>
+                <w:noProof/>
+                <w:webHidden/>
+              </w:rPr>
+              <w:fldChar w:fldCharType="begin"/>
+            </w:r>
+            <w:r>
+              <w:rPr>
+                <w:noProof/>
+                <w:webHidden/>
+              </w:rPr>
+              <w:instrText xml:space="preserve"> PAGEREF _Toc159485725 \h </w:instrText>
+            </w:r>
+            <w:r>
+              <w:rPr>
+                <w:noProof/>
+                <w:webHidden/>
+              </w:rPr>
+            </w:r>
+            <w:r>
+              <w:rPr>
+                <w:noProof/>
+                <w:webHidden/>
+              </w:rPr>
+              <w:fldChar w:fldCharType="separate"/>
+            </w:r>
+            <w:r>
+              <w:rPr>
+                <w:noProof/>
+                <w:webHidden/>
+              </w:rPr>
+              <w:t>2</w:t>
+            </w:r>
+            <w:r>
+              <w:rPr>
+                <w:noProof/>
+                <w:webHidden/>
+              </w:rPr>
+              <w:fldChar w:fldCharType="end"/>
+            </w:r>
+          </w:hyperlink>
+        </w:p>
+        <w:p>
+          <w:pPr>
+            <w:pStyle w:val="TOC2"/>
+            <w:tabs>
+              <w:tab w:val="right" w:leader="dot" w:pos="9016"/>
+            </w:tabs>
+            <w:rPr>
+              <w:rFonts w:asciiTheme="minorHAnsi" w:eastAsiaTheme="minorEastAsia" w:hAnsiTheme="minorHAnsi"/>
+              <w:noProof/>
+              <w:szCs w:val="24"/>
+              <w:lang w:eastAsia="en-GB"/>
+            </w:rPr>
+          </w:pPr>
+          <w:hyperlink w:anchor="_Toc159485726" w:history="1">
+            <w:r>
+              <w:rPr>
+                <w:rStyle w:val="Hyperlink"/>
+                <w:noProof/>
+                <w:shd w:val="clear" w:color="auto" w:fill="FFFFFF"/>
+              </w:rPr>
+              <w:t>Current and new methods and technologies:</w:t>
+            </w:r>
+            <w:r>
+              <w:rPr>
+                <w:noProof/>
+                <w:webHidden/>
+              </w:rPr>
+              <w:tab/>
+            </w:r>
+            <w:r>
+              <w:rPr>
+                <w:noProof/>
+                <w:webHidden/>
+              </w:rPr>
+              <w:fldChar w:fldCharType="begin"/>
+            </w:r>
+            <w:r>
+              <w:rPr>
+                <w:noProof/>
+                <w:webHidden/>
+              </w:rPr>
+              <w:instrText xml:space="preserve"> PAGEREF _Toc159485726 \h </w:instrText>
+            </w:r>
+            <w:r>
+              <w:rPr>
+                <w:noProof/>
+                <w:webHidden/>
+              </w:rPr>
+            </w:r>
+            <w:r>
+              <w:rPr>
+                <w:noProof/>
+                <w:webHidden/>
+              </w:rPr>
+              <w:fldChar w:fldCharType="separate"/>
+            </w:r>
+            <w:r>
+              <w:rPr>
+                <w:noProof/>
+                <w:webHidden/>
+              </w:rPr>
+              <w:t>3</w:t>
+            </w:r>
+            <w:r>
+              <w:rPr>
+                <w:noProof/>
+                <w:webHidden/>
+              </w:rPr>
+              <w:fldChar w:fldCharType="end"/>
+            </w:r>
+          </w:hyperlink>
+        </w:p>
+        <w:p>
+          <w:pPr>
+            <w:pStyle w:val="TOC2"/>
+            <w:tabs>
+              <w:tab w:val="right" w:leader="dot" w:pos="9016"/>
+            </w:tabs>
+            <w:rPr>
+              <w:rFonts w:asciiTheme="minorHAnsi" w:eastAsiaTheme="minorEastAsia" w:hAnsiTheme="minorHAnsi"/>
+              <w:noProof/>
+              <w:szCs w:val="24"/>
+              <w:lang w:eastAsia="en-GB"/>
+            </w:rPr>
+          </w:pPr>
+          <w:hyperlink w:anchor="_Toc159485727" w:history="1">
+            <w:r>
+              <w:rPr>
+                <w:rStyle w:val="Hyperlink"/>
+                <w:noProof/>
+                <w:shd w:val="clear" w:color="auto" w:fill="FFFFFF"/>
+              </w:rPr>
+              <w:t>Related Systems:</w:t>
+            </w:r>
+            <w:r>
+              <w:rPr>
+                <w:noProof/>
+                <w:webHidden/>
+              </w:rPr>
+              <w:tab/>
+            </w:r>
+            <w:r>
+              <w:rPr>
+                <w:noProof/>
+                <w:webHidden/>
+              </w:rPr>
+              <w:fldChar w:fldCharType="begin"/>
+            </w:r>
+            <w:r>
+              <w:rPr>
+                <w:noProof/>
+                <w:webHidden/>
+              </w:rPr>
+              <w:instrText xml:space="preserve"> PAGEREF _Toc159485727 \h </w:instrText>
+            </w:r>
+            <w:r>
+              <w:rPr>
+                <w:noProof/>
+                <w:webHidden/>
+              </w:rPr>
+            </w:r>
+            <w:r>
+              <w:rPr>
+                <w:noProof/>
+                <w:webHidden/>
+              </w:rPr>
+              <w:fldChar w:fldCharType="separate"/>
+            </w:r>
+            <w:r>
+              <w:rPr>
+                <w:noProof/>
+                <w:webHidden/>
+              </w:rPr>
+              <w:t>3</w:t>
+            </w:r>
+            <w:r>
+              <w:rPr>
+                <w:noProof/>
+                <w:webHidden/>
+              </w:rPr>
+              <w:fldChar w:fldCharType="end"/>
+            </w:r>
+          </w:hyperlink>
+        </w:p>
+        <w:p>
+          <w:pPr>
+            <w:pStyle w:val="TOC3"/>
+            <w:tabs>
+              <w:tab w:val="right" w:leader="dot" w:pos="9016"/>
+            </w:tabs>
+            <w:rPr>
+              <w:rFonts w:asciiTheme="minorHAnsi" w:eastAsiaTheme="minorEastAsia" w:hAnsiTheme="minorHAnsi"/>
+              <w:noProof/>
+              <w:szCs w:val="24"/>
+              <w:lang w:eastAsia="en-GB"/>
+            </w:rPr>
+          </w:pPr>
+          <w:hyperlink w:anchor="_Toc159485728" w:history="1">
+            <w:r>
+              <w:rPr>
+                <w:rStyle w:val="Hyperlink"/>
+                <w:noProof/>
+                <w:shd w:val="clear" w:color="auto" w:fill="FFFFFF"/>
+              </w:rPr>
+              <w:t>MIMIC-II</w:t>
+            </w:r>
+            <w:r>
+              <w:rPr>
+                <w:noProof/>
+                <w:webHidden/>
+              </w:rPr>
+              <w:tab/>
+            </w:r>
+            <w:r>
+              <w:rPr>
+                <w:noProof/>
+                <w:webHidden/>
+              </w:rPr>
+              <w:fldChar w:fldCharType="begin"/>
+            </w:r>
+            <w:r>
+              <w:rPr>
+                <w:noProof/>
+                <w:webHidden/>
+              </w:rPr>
+              <w:instrText xml:space="preserve"> PAGEREF _Toc159485728 \h </w:instrText>
+            </w:r>
+            <w:r>
+              <w:rPr>
+                <w:noProof/>
+                <w:webHidden/>
+              </w:rPr>
+            </w:r>
+            <w:r>
+              <w:rPr>
+                <w:noProof/>
+                <w:webHidden/>
+              </w:rPr>
+              <w:fldChar w:fldCharType="separate"/>
+            </w:r>
+            <w:r>
+              <w:rPr>
+                <w:noProof/>
+                <w:webHidden/>
+              </w:rPr>
+              <w:t>3</w:t>
+            </w:r>
+            <w:r>
+              <w:rPr>
+                <w:noProof/>
+                <w:webHidden/>
+              </w:rPr>
+              <w:fldChar w:fldCharType="end"/>
+            </w:r>
+          </w:hyperlink>
+        </w:p>
+        <w:p>
+          <w:pPr>
+            <w:pStyle w:val="TOC3"/>
+            <w:tabs>
+              <w:tab w:val="right" w:leader="dot" w:pos="9016"/>
+            </w:tabs>
+            <w:rPr>
+              <w:rFonts w:asciiTheme="minorHAnsi" w:eastAsiaTheme="minorEastAsia" w:hAnsiTheme="minorHAnsi"/>
+              <w:noProof/>
+              <w:szCs w:val="24"/>
+              <w:lang w:eastAsia="en-GB"/>
+            </w:rPr>
+          </w:pPr>
+          <w:hyperlink w:anchor="_Toc159485729" w:history="1">
+            <w:r>
+              <w:rPr>
+                <w:rStyle w:val="Hyperlink"/>
+                <w:noProof/>
+              </w:rPr>
+              <w:t>NHS - SystmOne</w:t>
+            </w:r>
+            <w:r>
+              <w:rPr>
+                <w:noProof/>
+                <w:webHidden/>
+              </w:rPr>
+              <w:tab/>
+            </w:r>
+            <w:r>
+              <w:rPr>
+                <w:noProof/>
+                <w:webHidden/>
+              </w:rPr>
+              <w:fldChar w:fldCharType="begin"/>
+            </w:r>
+            <w:r>
+              <w:rPr>
+                <w:noProof/>
+                <w:webHidden/>
+              </w:rPr>
+              <w:instrText xml:space="preserve"> PAGEREF _Toc159485729 \h </w:instrText>
+            </w:r>
+            <w:r>
+              <w:rPr>
+                <w:noProof/>
+                <w:webHidden/>
+              </w:rPr>
+            </w:r>
+            <w:r>
+              <w:rPr>
+                <w:noProof/>
+                <w:webHidden/>
+              </w:rPr>
+              <w:fldChar w:fldCharType="separate"/>
+            </w:r>
+            <w:r>
+              <w:rPr>
+                <w:noProof/>
+                <w:webHidden/>
+              </w:rPr>
+              <w:t>4</w:t>
             </w:r>
             <w:r>
               <w:rPr>
@@ -369,7 +727,7 @@
               <w:lang w:eastAsia="en-GB"/>
             </w:rPr>
           </w:pPr>
-          <w:hyperlink w:anchor="_Toc159406925" w:history="1">
+          <w:hyperlink w:anchor="_Toc159485730" w:history="1">
             <w:r>
               <w:rPr>
                 <w:rStyle w:val="Hyperlink"/>
@@ -396,7 +754,7 @@
                 <w:noProof/>
                 <w:webHidden/>
               </w:rPr>
-              <w:instrText xml:space="preserve"> PAGEREF _Toc159406925 \h </w:instrText>
+              <w:instrText xml:space="preserve"> PAGEREF _Toc159485730 \h </w:instrText>
             </w:r>
             <w:r>
               <w:rPr>
@@ -416,7 +774,7 @@
                 <w:noProof/>
                 <w:webHidden/>
               </w:rPr>
-              <w:t>2</w:t>
+              <w:t>5</w:t>
             </w:r>
             <w:r>
               <w:rPr>
@@ -440,7 +798,7 @@
               <w:lang w:eastAsia="en-GB"/>
             </w:rPr>
           </w:pPr>
-          <w:hyperlink w:anchor="_Toc159406926" w:history="1">
+          <w:hyperlink w:anchor="_Toc159485731" w:history="1">
             <w:r>
               <w:rPr>
                 <w:rStyle w:val="Hyperlink"/>
@@ -467,7 +825,7 @@
                 <w:noProof/>
                 <w:webHidden/>
               </w:rPr>
-              <w:instrText xml:space="preserve"> PAGEREF _Toc159406926 \h </w:instrText>
+              <w:instrText xml:space="preserve"> PAGEREF _Toc159485731 \h </w:instrText>
             </w:r>
             <w:r>
               <w:rPr>
@@ -487,7 +845,7 @@
                 <w:noProof/>
                 <w:webHidden/>
               </w:rPr>
-              <w:t>2</w:t>
+              <w:t>6</w:t>
             </w:r>
             <w:r>
               <w:rPr>
@@ -511,7 +869,7 @@
               <w:lang w:eastAsia="en-GB"/>
             </w:rPr>
           </w:pPr>
-          <w:hyperlink w:anchor="_Toc159406927" w:history="1">
+          <w:hyperlink w:anchor="_Toc159485732" w:history="1">
             <w:r>
               <w:rPr>
                 <w:rStyle w:val="Hyperlink"/>
@@ -538,7 +896,7 @@
                 <w:noProof/>
                 <w:webHidden/>
               </w:rPr>
-              <w:instrText xml:space="preserve"> PAGEREF _Toc159406927 \h </w:instrText>
+              <w:instrText xml:space="preserve"> PAGEREF _Toc159485732 \h </w:instrText>
             </w:r>
             <w:r>
               <w:rPr>
@@ -558,7 +916,7 @@
                 <w:noProof/>
                 <w:webHidden/>
               </w:rPr>
-              <w:t>3</w:t>
+              <w:t>7</w:t>
             </w:r>
             <w:r>
               <w:rPr>
@@ -582,7 +940,7 @@
               <w:lang w:eastAsia="en-GB"/>
             </w:rPr>
           </w:pPr>
-          <w:hyperlink w:anchor="_Toc159406928" w:history="1">
+          <w:hyperlink w:anchor="_Toc159485733" w:history="1">
             <w:r>
               <w:rPr>
                 <w:rStyle w:val="Hyperlink"/>
@@ -609,7 +967,7 @@
                 <w:noProof/>
                 <w:webHidden/>
               </w:rPr>
-              <w:instrText xml:space="preserve"> PAGEREF _Toc159406928 \h </w:instrText>
+              <w:instrText xml:space="preserve"> PAGEREF _Toc159485733 \h </w:instrText>
             </w:r>
             <w:r>
               <w:rPr>
@@ -629,7 +987,7 @@
                 <w:noProof/>
                 <w:webHidden/>
               </w:rPr>
-              <w:t>3</w:t>
+              <w:t>7</w:t>
             </w:r>
             <w:r>
               <w:rPr>
@@ -653,7 +1011,7 @@
               <w:lang w:eastAsia="en-GB"/>
             </w:rPr>
           </w:pPr>
-          <w:hyperlink w:anchor="_Toc159406929" w:history="1">
+          <w:hyperlink w:anchor="_Toc159485734" w:history="1">
             <w:r>
               <w:rPr>
                 <w:rStyle w:val="Hyperlink"/>
@@ -680,7 +1038,7 @@
                 <w:noProof/>
                 <w:webHidden/>
               </w:rPr>
-              <w:instrText xml:space="preserve"> PAGEREF _Toc159406929 \h </w:instrText>
+              <w:instrText xml:space="preserve"> PAGEREF _Toc159485734 \h </w:instrText>
             </w:r>
             <w:r>
               <w:rPr>
@@ -700,7 +1058,7 @@
                 <w:noProof/>
                 <w:webHidden/>
               </w:rPr>
-              <w:t>3</w:t>
+              <w:t>7</w:t>
             </w:r>
             <w:r>
               <w:rPr>
@@ -724,7 +1082,7 @@
               <w:lang w:eastAsia="en-GB"/>
             </w:rPr>
           </w:pPr>
-          <w:hyperlink w:anchor="_Toc159406930" w:history="1">
+          <w:hyperlink w:anchor="_Toc159485735" w:history="1">
             <w:r>
               <w:rPr>
                 <w:rStyle w:val="Hyperlink"/>
@@ -751,7 +1109,7 @@
                 <w:noProof/>
                 <w:webHidden/>
               </w:rPr>
-              <w:instrText xml:space="preserve"> PAGEREF _Toc159406930 \h </w:instrText>
+              <w:instrText xml:space="preserve"> PAGEREF _Toc159485735 \h </w:instrText>
             </w:r>
             <w:r>
               <w:rPr>
@@ -771,7 +1129,7 @@
                 <w:noProof/>
                 <w:webHidden/>
               </w:rPr>
-              <w:t>3</w:t>
+              <w:t>8</w:t>
             </w:r>
             <w:r>
               <w:rPr>
@@ -810,7 +1168,7 @@
           <w:szCs w:val="36"/>
         </w:rPr>
       </w:pPr>
-      <w:bookmarkStart w:id="0" w:name="_Toc159406921"/>
+      <w:bookmarkStart w:id="0" w:name="_Toc159485721"/>
       <w:r>
         <w:rPr>
           <w:sz w:val="36"/>
@@ -838,7 +1196,7 @@
           <w:szCs w:val="36"/>
         </w:rPr>
       </w:pPr>
-      <w:bookmarkStart w:id="1" w:name="_Toc159406922"/>
+      <w:bookmarkStart w:id="1" w:name="_Toc159485722"/>
       <w:r>
         <w:rPr>
           <w:sz w:val="36"/>
@@ -870,8 +1228,9 @@
       <w:pPr>
         <w:pStyle w:val="Heading2"/>
       </w:pPr>
-      <w:bookmarkStart w:id="2" w:name="_Toc159406923"/>
-      <w:r>
+      <w:bookmarkStart w:id="2" w:name="_Toc159485723"/>
+      <w:r>
+        <w:lastRenderedPageBreak/>
         <w:t>Objectives:</w:t>
       </w:r>
       <w:bookmarkEnd w:id="2"/>
@@ -999,7 +1358,7 @@
           <w:szCs w:val="36"/>
         </w:rPr>
       </w:pPr>
-      <w:bookmarkStart w:id="3" w:name="_Toc159406924"/>
+      <w:bookmarkStart w:id="3" w:name="_Toc159485724"/>
       <w:r>
         <w:rPr>
           <w:sz w:val="36"/>
@@ -1008,10 +1367,803 @@
         <w:t>Literature Review:</w:t>
       </w:r>
       <w:bookmarkEnd w:id="3"/>
+    </w:p>
+    <w:p>
+      <w:pPr>
+        <w:rPr>
+          <w:highlight w:val="red"/>
+        </w:rPr>
+      </w:pPr>
+      <w:commentRangeStart w:id="4"/>
+      <w:r>
+        <w:rPr>
+          <w:highlight w:val="red"/>
+        </w:rPr>
+        <w:t>There is currently a need for the critical care unit to start prioritising patients who need to see a dietitian because there are insufficient resources for every patient to see a dietitian and the patients who need to see a dietitian the most may currently miss out. This is because it is very difficult for the critical care unit staff to efficiently prioritize patients.</w:t>
+      </w:r>
+    </w:p>
+    <w:p>
+      <w:r>
+        <w:rPr>
+          <w:highlight w:val="red"/>
+        </w:rPr>
+        <w:t>So, developing a feeding dashboard which will flag the patients who need to see the dietitian, will aid the staff significantly, optimising and increasing healthcare resources due to less time needed to prioritize patients this will make sure that patients with a greater need get the help required.</w:t>
+      </w:r>
+      <w:commentRangeEnd w:id="4"/>
+      <w:r>
+        <w:rPr>
+          <w:rStyle w:val="CommentReference"/>
+        </w:rPr>
+        <w:commentReference w:id="4"/>
+      </w:r>
+    </w:p>
+    <w:p/>
+    <w:p>
+      <w:pPr>
+        <w:pStyle w:val="Heading2"/>
+      </w:pPr>
+      <w:bookmarkStart w:id="5" w:name="_Toc159485725"/>
+      <w:r>
+        <w:t>Tools and methodologies:</w:t>
+      </w:r>
+      <w:bookmarkEnd w:id="5"/>
+    </w:p>
+    <w:p>
+      <w:pPr>
+        <w:rPr>
+          <w:rFonts w:cstheme="minorHAnsi"/>
+          <w:shd w:val="clear" w:color="auto" w:fill="FFFFFF"/>
+        </w:rPr>
+      </w:pPr>
+      <w:commentRangeStart w:id="6"/>
+      <w:r>
+        <w:t>The tool we will use to plan this project is Astah UML. Astah UML is a program which allows for the creation of UML diagrams like the use case diagram. Using UML helps to define the scope of the project abstracting it into easily digestible sections</w:t>
+      </w:r>
+      <w:r>
+        <w:t xml:space="preserve">. </w:t>
+      </w:r>
+      <w:r>
+        <w:rPr>
+          <w:rFonts w:cstheme="minorHAnsi"/>
+          <w:shd w:val="clear" w:color="auto" w:fill="FFFFFF"/>
+        </w:rPr>
+        <w:t>(Fernández-Sáez, Chaudron and Genero, n.d.)</w:t>
+      </w:r>
+      <w:r>
+        <w:rPr>
+          <w:rFonts w:cstheme="minorHAnsi"/>
+          <w:shd w:val="clear" w:color="auto" w:fill="FFFFFF"/>
+        </w:rPr>
+        <w:t>. We have chosen Astah UML it’s written in Java so it will run on any device, allowing for team members on a Mac to contribute to creating UML diagrams.</w:t>
+      </w:r>
+    </w:p>
+    <w:p>
+      <w:pPr>
+        <w:rPr>
+          <w:rFonts w:cstheme="minorHAnsi"/>
+          <w:shd w:val="clear" w:color="auto" w:fill="FFFFFF"/>
+        </w:rPr>
+      </w:pPr>
+      <w:r>
+        <w:rPr>
+          <w:rFonts w:cstheme="minorHAnsi"/>
+          <w:shd w:val="clear" w:color="auto" w:fill="FFFFFF"/>
+        </w:rPr>
+        <w:t xml:space="preserve">The tool we will use to manage this project is Gitlab - a version control software which stores a project in a repository. Using Gitlab will allow multiple team members to simultaneously work on the project at the same time while avoiding conflicts because changes to the same file are merged </w:t>
+      </w:r>
+      <w:r>
+        <w:rPr>
+          <w:rFonts w:cstheme="minorHAnsi"/>
+          <w:shd w:val="clear" w:color="auto" w:fill="FFFFFF"/>
+        </w:rPr>
+        <w:t>(Perez-Riverol </w:t>
+      </w:r>
+      <w:r>
+        <w:rPr>
+          <w:rFonts w:cstheme="minorHAnsi"/>
+          <w:i/>
+          <w:iCs/>
+          <w:shd w:val="clear" w:color="auto" w:fill="FFFFFF"/>
+        </w:rPr>
+        <w:t>et al.</w:t>
+      </w:r>
+      <w:r>
+        <w:rPr>
+          <w:rFonts w:cstheme="minorHAnsi"/>
+          <w:shd w:val="clear" w:color="auto" w:fill="FFFFFF"/>
+        </w:rPr>
+        <w:t>, 2016)</w:t>
+      </w:r>
+      <w:r>
+        <w:rPr>
+          <w:rFonts w:cstheme="minorHAnsi"/>
+          <w:shd w:val="clear" w:color="auto" w:fill="FFFFFF"/>
+        </w:rPr>
+        <w:t>. This will make collaboration easier between team members and make developing the project much easier.</w:t>
+      </w:r>
+    </w:p>
+    <w:p>
+      <w:pPr>
+        <w:rPr>
+          <w:rFonts w:cstheme="minorHAnsi"/>
+          <w:shd w:val="clear" w:color="auto" w:fill="FFFFFF"/>
+        </w:rPr>
+      </w:pPr>
+      <w:r>
+        <w:rPr>
+          <w:rFonts w:cstheme="minorHAnsi"/>
+          <w:shd w:val="clear" w:color="auto" w:fill="FFFFFF"/>
+        </w:rPr>
+        <w:t xml:space="preserve">The software development methodology we are going to use to manage this project is a modified version of Scrum, which is an agile software development methodology. Using an agile software development methodology allows for easier collaboration between team members and </w:t>
+      </w:r>
+      <w:r>
+        <w:rPr>
+          <w:rFonts w:cstheme="minorHAnsi"/>
+          <w:shd w:val="clear" w:color="auto" w:fill="FFFFFF"/>
+        </w:rPr>
+        <w:t>stakeholders (</w:t>
+      </w:r>
+      <w:proofErr w:type="spellStart"/>
+      <w:r>
+        <w:rPr>
+          <w:rFonts w:cstheme="minorHAnsi"/>
+          <w:shd w:val="clear" w:color="auto" w:fill="FFFFFF"/>
+        </w:rPr>
+        <w:t>Karrenbauer</w:t>
+      </w:r>
+      <w:proofErr w:type="spellEnd"/>
+      <w:r>
+        <w:rPr>
+          <w:rFonts w:cstheme="minorHAnsi"/>
+          <w:shd w:val="clear" w:color="auto" w:fill="FFFFFF"/>
+        </w:rPr>
+        <w:t xml:space="preserve">, </w:t>
+      </w:r>
+      <w:proofErr w:type="spellStart"/>
+      <w:r>
+        <w:rPr>
+          <w:rFonts w:cstheme="minorHAnsi"/>
+          <w:shd w:val="clear" w:color="auto" w:fill="FFFFFF"/>
+        </w:rPr>
+        <w:t>Wiesche</w:t>
+      </w:r>
+      <w:proofErr w:type="spellEnd"/>
+      <w:r>
+        <w:rPr>
+          <w:rFonts w:cstheme="minorHAnsi"/>
+          <w:shd w:val="clear" w:color="auto" w:fill="FFFFFF"/>
+        </w:rPr>
+        <w:t xml:space="preserve"> and Krcmar, 2019)</w:t>
+      </w:r>
+      <w:r>
+        <w:rPr>
+          <w:rFonts w:cstheme="minorHAnsi"/>
+          <w:shd w:val="clear" w:color="auto" w:fill="FFFFFF"/>
+        </w:rPr>
+        <w:t xml:space="preserve">, which means that if the requirements change during the development life cycle we can adapt. We are using a modified version of Scrum because the Scrum methodology includes daily meetings called ‘daily Scrum’ </w:t>
+      </w:r>
+      <w:r>
+        <w:rPr>
+          <w:rFonts w:ascii="Roboto" w:hAnsi="Roboto"/>
+          <w:color w:val="2C3E50"/>
+          <w:sz w:val="23"/>
+          <w:szCs w:val="23"/>
+          <w:shd w:val="clear" w:color="auto" w:fill="FFFFFF"/>
+        </w:rPr>
+        <w:t>(</w:t>
+      </w:r>
+      <w:r>
+        <w:rPr>
+          <w:rFonts w:cstheme="minorHAnsi"/>
+          <w:shd w:val="clear" w:color="auto" w:fill="FFFFFF"/>
+        </w:rPr>
+        <w:t>Schwaber and Sutherland, 2020)</w:t>
+      </w:r>
+      <w:r>
+        <w:rPr>
+          <w:rFonts w:cstheme="minorHAnsi"/>
+          <w:shd w:val="clear" w:color="auto" w:fill="FFFFFF"/>
+        </w:rPr>
+        <w:t xml:space="preserve">, which we will modify into 2 weekly meetings instead. This will help the team collaborate while easily fitting it in with our timetables. </w:t>
+      </w:r>
+      <w:commentRangeStart w:id="7"/>
+      <w:r>
+        <w:rPr>
+          <w:rFonts w:cstheme="minorHAnsi"/>
+          <w:shd w:val="clear" w:color="auto" w:fill="FFFFFF"/>
+        </w:rPr>
+        <w:t xml:space="preserve">A </w:t>
+      </w:r>
+      <w:r>
+        <w:rPr>
+          <w:rFonts w:cstheme="minorHAnsi"/>
+          <w:shd w:val="clear" w:color="auto" w:fill="FFFFFF"/>
+        </w:rPr>
+        <w:lastRenderedPageBreak/>
+        <w:t>similar agile methodology we could have used is Xtreme Programming</w:t>
+      </w:r>
+      <w:r>
+        <w:rPr>
+          <w:rFonts w:cstheme="minorHAnsi"/>
+          <w:shd w:val="clear" w:color="auto" w:fill="FFFFFF"/>
+        </w:rPr>
+        <w:t xml:space="preserve"> </w:t>
+      </w:r>
+      <w:r>
+        <w:rPr>
+          <w:rFonts w:cstheme="minorHAnsi"/>
+          <w:shd w:val="clear" w:color="auto" w:fill="FFFFFF"/>
+        </w:rPr>
+        <w:t>Beck, K. and Andres, C. (2004)</w:t>
+      </w:r>
+      <w:r>
+        <w:rPr>
+          <w:rFonts w:cstheme="minorHAnsi"/>
+          <w:shd w:val="clear" w:color="auto" w:fill="FFFFFF"/>
+        </w:rPr>
+        <w:t xml:space="preserve">. This methodology is a more intensive process, with vigorous testing and revaluation taking place at every stage of development. While this would’ve provided the benefit of continuous bug checking to make robust code, this would not have been feasible to implement, as the group is not able to meet often enough to have the required amount of reflection and discussion. In contrast, Scrum still functions well on a less frequent basis. </w:t>
+      </w:r>
+      <w:commentRangeEnd w:id="7"/>
+      <w:r>
+        <w:rPr>
+          <w:rStyle w:val="CommentReference"/>
+        </w:rPr>
+        <w:commentReference w:id="7"/>
+      </w:r>
+    </w:p>
+    <w:p>
+      <w:pPr>
+        <w:rPr>
+          <w:rFonts w:cstheme="minorHAnsi"/>
+          <w:shd w:val="clear" w:color="auto" w:fill="FFFFFF"/>
+        </w:rPr>
+      </w:pPr>
+    </w:p>
+    <w:p>
+      <w:pPr>
+        <w:pStyle w:val="Heading2"/>
+        <w:rPr>
+          <w:shd w:val="clear" w:color="auto" w:fill="FFFFFF"/>
+        </w:rPr>
+      </w:pPr>
+      <w:bookmarkStart w:id="8" w:name="_Toc159485726"/>
+      <w:r>
+        <w:rPr>
+          <w:shd w:val="clear" w:color="auto" w:fill="FFFFFF"/>
+        </w:rPr>
+        <w:t>Current and new methods and technologies:</w:t>
+      </w:r>
+      <w:bookmarkEnd w:id="8"/>
+    </w:p>
+    <w:p>
+      <w:r>
+        <w:t xml:space="preserve">One technology we will use to implement this project is the Python programming language. Python is a cross-platform, multi-paradigm programming language </w:t>
+      </w:r>
+      <w:r>
+        <w:rPr>
+          <w:rFonts w:cstheme="minorHAnsi"/>
+          <w:shd w:val="clear" w:color="auto" w:fill="FFFFFF"/>
+        </w:rPr>
+        <w:t>(‘Python (programming language) ~ Information Technology ~ 2420 ~ kelas-karyawan-bali.kurikulum.org’, n.d.)</w:t>
+      </w:r>
+      <w:r>
+        <w:t xml:space="preserve"> meaning that it supports procedural and object-oriented programming. Therefore, choosing Python for programming this project will allow for the program to run on any platform without having to write multiple versions, reducing the time to develop. Furthermore, Python’s support for object-oriented programming will allow for the encapsulation of multiple complex datatypes, improving maintainability.</w:t>
+      </w:r>
+    </w:p>
+    <w:p>
+      <w:pPr>
+        <w:rPr>
+          <w:b/>
+          <w:bCs/>
+        </w:rPr>
+      </w:pPr>
+      <w:r>
+        <w:t>Another technology that we will use to implement this project is Tkinter. Tkinter is a library that comes with Python, which is used to create graphical user interfaces</w:t>
+      </w:r>
+      <w:r>
+        <w:rPr>
+          <w:rFonts w:ascii="Roboto" w:hAnsi="Roboto"/>
+          <w:color w:val="2C3E50"/>
+          <w:sz w:val="23"/>
+          <w:szCs w:val="23"/>
+          <w:shd w:val="clear" w:color="auto" w:fill="FFFFFF"/>
+        </w:rPr>
+        <w:t xml:space="preserve"> </w:t>
+      </w:r>
+      <w:r>
+        <w:rPr>
+          <w:rFonts w:cstheme="minorHAnsi"/>
+          <w:shd w:val="clear" w:color="auto" w:fill="FFFFFF"/>
+        </w:rPr>
+        <w:t>(Moore, 2018)</w:t>
+      </w:r>
+      <w:r>
+        <w:rPr>
+          <w:rFonts w:cstheme="minorHAnsi"/>
+          <w:shd w:val="clear" w:color="auto" w:fill="FFFFFF"/>
+        </w:rPr>
+        <w:t>. Using Tkinter means that fewer extra libraries will need to be installed to run the program, making it simpler to deploy. Furthermore, being able to create a Graphical User Interface will make the program easier to use, meaning that less training will be required.</w:t>
+      </w:r>
+      <w:commentRangeEnd w:id="6"/>
+      <w:r>
+        <w:rPr>
+          <w:rStyle w:val="CommentReference"/>
+        </w:rPr>
+        <w:commentReference w:id="6"/>
+      </w:r>
+    </w:p>
+    <w:p>
+      <w:pPr>
+        <w:rPr>
+          <w:rFonts w:cstheme="minorHAnsi"/>
+          <w:shd w:val="clear" w:color="auto" w:fill="FFFFFF"/>
+        </w:rPr>
+      </w:pPr>
+    </w:p>
+    <w:p>
+      <w:pPr>
+        <w:rPr>
+          <w:rFonts w:cstheme="minorHAnsi"/>
+          <w:shd w:val="clear" w:color="auto" w:fill="FFFFFF"/>
+        </w:rPr>
+      </w:pPr>
+    </w:p>
+    <w:p>
+      <w:pPr>
+        <w:pStyle w:val="Heading2"/>
+        <w:rPr>
+          <w:shd w:val="clear" w:color="auto" w:fill="FFFFFF"/>
+        </w:rPr>
+      </w:pPr>
+      <w:bookmarkStart w:id="9" w:name="_Toc159485727"/>
+      <w:r>
+        <w:rPr>
+          <w:shd w:val="clear" w:color="auto" w:fill="FFFFFF"/>
+        </w:rPr>
+        <w:t>Related Systems:</w:t>
+      </w:r>
+      <w:bookmarkEnd w:id="9"/>
+    </w:p>
+    <w:p>
+      <w:pPr>
+        <w:pStyle w:val="Heading3"/>
+        <w:rPr>
+          <w:shd w:val="clear" w:color="auto" w:fill="FFFFFF"/>
+        </w:rPr>
+      </w:pPr>
+      <w:bookmarkStart w:id="10" w:name="_Toc159485728"/>
+      <w:r>
+        <w:rPr>
+          <w:shd w:val="clear" w:color="auto" w:fill="FFFFFF"/>
+        </w:rPr>
+        <w:t>MIMIC-II</w:t>
+      </w:r>
+      <w:bookmarkEnd w:id="10"/>
+    </w:p>
+    <w:p>
+      <w:r>
+        <w:t xml:space="preserve">The </w:t>
+      </w:r>
+      <w:r>
+        <w:t>Multiparameter Intelligent Monitoring in Intensive Care II</w:t>
+      </w:r>
+      <w:r>
+        <w:t xml:space="preserve"> (Saeed, M </w:t>
+      </w:r>
+      <w:r>
+        <w:rPr>
+          <w:i/>
+          <w:iCs/>
+        </w:rPr>
+        <w:t>et al.,</w:t>
+      </w:r>
+      <w:r>
+        <w:t xml:space="preserve"> 2011) was a system developed by academics to produce diagnostic and therapeutic data from a large population of adult Critical Care Unit patients. Patients in a CCU had data values associated with them, such as medication, test results etc. These values were used to create a public-access database for use in various medical research.</w:t>
+      </w:r>
+    </w:p>
+    <w:p>
+      <w:r>
+        <w:t>MIMIC-II very closely resembles the nutrition dashboard that we are looking to develop. We are also looking to use many metrics of patient data, but rather than simply develop a database we are looking to create an interactive GUI. Rather than having the likes of reports and summaries outsourced to another application, we plan to have these functionalities built into our system. We can do this as the data we are going to use is already available to us – much of the purpose of MIMIC-II was the initial data collection, having to synchronise data from many different databases throughout the healthcare system.</w:t>
+      </w:r>
+    </w:p>
+    <w:p>
+      <w:pPr>
+        <w:rPr>
+          <w:shd w:val="clear" w:color="auto" w:fill="FFFFFF"/>
+        </w:rPr>
+      </w:pPr>
+      <w:r>
+        <w:rPr>
+          <w:shd w:val="clear" w:color="auto" w:fill="FFFFFF"/>
+        </w:rPr>
+        <w:tab/>
+      </w:r>
+    </w:p>
+    <w:p>
+      <w:pPr>
+        <w:pStyle w:val="Heading3"/>
+      </w:pPr>
+      <w:bookmarkStart w:id="11" w:name="_Toc159485729"/>
+      <w:r>
+        <w:lastRenderedPageBreak/>
+        <w:t xml:space="preserve">NHS - </w:t>
+      </w:r>
+      <w:proofErr w:type="spellStart"/>
+      <w:r>
+        <w:t>SystmOne</w:t>
+      </w:r>
+      <w:bookmarkEnd w:id="11"/>
+      <w:proofErr w:type="spellEnd"/>
+    </w:p>
+    <w:p>
+      <w:r>
+        <w:t xml:space="preserve">The UK’s National Health Service has a vast amount of data equating to over 80 million patient records (NHS, 2024). Many efforts have been made in recent years to digitalise the handling of their records, to maintain accuracy and consistency, as well as produce reports and summaries which can be used to aid future research into healthcare. </w:t>
+      </w:r>
+    </w:p>
+    <w:p>
+      <w:r>
+        <w:t xml:space="preserve">The NHS’ data is stored in a Personal Demographic Service (NHS, 2024). This acts as a bulk database for every patient on record. However, this does not contain any form of user interface for data handling. The PDS is instead interacted with from several solutions. For example, a hospital receptionist using a </w:t>
+      </w:r>
+      <w:r>
+        <w:rPr>
+          <w:i/>
+          <w:iCs/>
+        </w:rPr>
+        <w:t>Patient Administration System</w:t>
+      </w:r>
+      <w:r>
+        <w:t>, and a citizen using the NHS app will both be transferring data to and from the PDS.</w:t>
+      </w:r>
+    </w:p>
+    <w:p>
+      <w:r>
+        <w:t xml:space="preserve">GP surgeries need to often interact with the PDS. To do this, they will have a standardised system in their network. The three most used are </w:t>
+      </w:r>
+      <w:r>
+        <w:rPr>
+          <w:i/>
+          <w:iCs/>
+        </w:rPr>
+        <w:t xml:space="preserve">EMIS Web, </w:t>
+      </w:r>
+      <w:proofErr w:type="spellStart"/>
+      <w:r>
+        <w:rPr>
+          <w:i/>
+          <w:iCs/>
+        </w:rPr>
+        <w:t>SystmOne</w:t>
+      </w:r>
+      <w:proofErr w:type="spellEnd"/>
+      <w:r>
+        <w:rPr>
+          <w:i/>
+          <w:iCs/>
+        </w:rPr>
+        <w:t xml:space="preserve"> </w:t>
+      </w:r>
+      <w:r>
+        <w:t>(TPP, 2024)</w:t>
+      </w:r>
+      <w:r>
+        <w:rPr>
+          <w:i/>
+          <w:iCs/>
+        </w:rPr>
+        <w:t xml:space="preserve"> </w:t>
+      </w:r>
+      <w:r>
+        <w:t xml:space="preserve">and </w:t>
+      </w:r>
+      <w:r>
+        <w:rPr>
+          <w:i/>
+          <w:iCs/>
+        </w:rPr>
+        <w:t xml:space="preserve">Vision </w:t>
+      </w:r>
+      <w:r>
+        <w:t>(GP Training Support, 2016)</w:t>
+      </w:r>
+      <w:r>
+        <w:rPr>
+          <w:i/>
+          <w:iCs/>
+        </w:rPr>
+        <w:t xml:space="preserve">. </w:t>
+      </w:r>
+      <w:r>
+        <w:t>These products bear a visual resemblance to the dashboard which we will be looking to develop.</w:t>
+      </w:r>
+    </w:p>
+    <w:p>
+      <w:pPr>
+        <w:rPr>
+          <w:i/>
+          <w:iCs/>
+        </w:rPr>
+      </w:pPr>
+      <w:proofErr w:type="spellStart"/>
+      <w:r>
+        <w:rPr>
+          <w:i/>
+          <w:iCs/>
+        </w:rPr>
+        <w:t>SystmOne</w:t>
+      </w:r>
+      <w:proofErr w:type="spellEnd"/>
+      <w:r>
+        <w:rPr>
+          <w:i/>
+          <w:iCs/>
+        </w:rPr>
+        <w:t>:</w:t>
+      </w:r>
+    </w:p>
+    <w:p>
+      <w:proofErr w:type="spellStart"/>
+      <w:r>
+        <w:t>SystmOne</w:t>
+      </w:r>
+      <w:proofErr w:type="spellEnd"/>
+      <w:r>
+        <w:t xml:space="preserve"> facilitates access to both patients and medical staff. Patients can use the service to register or change their details, as well as being able to order prescriptions. </w:t>
+      </w:r>
+    </w:p>
+    <w:p>
+      <w:r>
+        <w:t>The staff can use the service to view patient records and add any updates about recent appointments or changes to medication. There is also plenty of functionality to produce reports on the data:</w:t>
+      </w:r>
+    </w:p>
+    <w:p>
+      <w:pPr>
+        <w:pStyle w:val="ListParagraph"/>
+        <w:numPr>
+          <w:ilvl w:val="0"/>
+          <w:numId w:val="6"/>
+        </w:numPr>
+      </w:pPr>
+      <w:r>
+        <w:t>Clinical Reports</w:t>
+      </w:r>
+    </w:p>
+    <w:p>
+      <w:pPr>
+        <w:pStyle w:val="ListParagraph"/>
+        <w:numPr>
+          <w:ilvl w:val="1"/>
+          <w:numId w:val="6"/>
+        </w:numPr>
+      </w:pPr>
+      <w:r>
+        <w:t>Reports created for local use, using whatever data is required.</w:t>
+      </w:r>
+    </w:p>
+    <w:p>
+      <w:pPr>
+        <w:pStyle w:val="ListParagraph"/>
+        <w:numPr>
+          <w:ilvl w:val="1"/>
+          <w:numId w:val="6"/>
+        </w:numPr>
+      </w:pPr>
+      <w:r>
+        <w:t>i.e. A report on one GP surgery’s new admissions during February.</w:t>
+      </w:r>
+    </w:p>
+    <w:p>
+      <w:pPr>
+        <w:pStyle w:val="ListParagraph"/>
+        <w:numPr>
+          <w:ilvl w:val="0"/>
+          <w:numId w:val="6"/>
+        </w:numPr>
+      </w:pPr>
+      <w:r>
+        <w:t>National Reports</w:t>
+      </w:r>
+    </w:p>
+    <w:p>
+      <w:pPr>
+        <w:pStyle w:val="ListParagraph"/>
+        <w:numPr>
+          <w:ilvl w:val="1"/>
+          <w:numId w:val="6"/>
+        </w:numPr>
+      </w:pPr>
+      <w:r>
+        <w:t>Reports intended to be viewed by many entities nationally.</w:t>
+      </w:r>
+    </w:p>
+    <w:p>
+      <w:pPr>
+        <w:pStyle w:val="ListParagraph"/>
+        <w:numPr>
+          <w:ilvl w:val="1"/>
+          <w:numId w:val="6"/>
+        </w:numPr>
+      </w:pPr>
+      <w:r>
+        <w:t>Will uphold national standards of report structure.</w:t>
+      </w:r>
+    </w:p>
+    <w:p>
+      <w:pPr>
+        <w:pStyle w:val="ListParagraph"/>
+        <w:numPr>
+          <w:ilvl w:val="0"/>
+          <w:numId w:val="6"/>
+        </w:numPr>
+      </w:pPr>
+      <w:r>
+        <w:t>Strategic Reporting</w:t>
+      </w:r>
+    </w:p>
+    <w:p>
+      <w:pPr>
+        <w:pStyle w:val="ListParagraph"/>
+        <w:numPr>
+          <w:ilvl w:val="1"/>
+          <w:numId w:val="6"/>
+        </w:numPr>
+      </w:pPr>
+      <w:r>
+        <w:t xml:space="preserve">Bulk data extract for use in another application, or to be sent to another organisation. </w:t>
+      </w:r>
+    </w:p>
+    <w:p>
+      <w:r>
+        <w:t>These features allow medical staff to produce any required reports quickly and effectively. This is especially true when compared to before digitalisation, where the NHS would have to collate data from however many surgeries/hospitals throughout the UK.</w:t>
+      </w:r>
+    </w:p>
+    <w:p/>
+    <w:p>
+      <w:r>
+        <w:rPr>
+          <w:noProof/>
+        </w:rPr>
+        <w:lastRenderedPageBreak/>
+        <w:drawing>
+          <wp:inline distT="0" distB="0" distL="0" distR="0" wp14:anchorId="0F50FB13" wp14:editId="30BCB41C">
+            <wp:extent cx="5731510" cy="4108450"/>
+            <wp:effectExtent l="0" t="0" r="2540" b="6350"/>
+            <wp:docPr id="77444941" name="Picture 1" descr="Snap shot of the TPP SystmOne™ Clinical Record Viewer (CRV) system (TPP, 2011) a. Technical aspects of the TPP SystmOne™ Clinical Record Viewer (CRV) system"/>
+            <wp:cNvGraphicFramePr>
+              <a:graphicFrameLocks xmlns:a="http://schemas.openxmlformats.org/drawingml/2006/main" noChangeAspect="1"/>
+            </wp:cNvGraphicFramePr>
+            <a:graphic xmlns:a="http://schemas.openxmlformats.org/drawingml/2006/main">
+              <a:graphicData uri="http://schemas.openxmlformats.org/drawingml/2006/picture">
+                <pic:pic xmlns:pic="http://schemas.openxmlformats.org/drawingml/2006/picture">
+                  <pic:nvPicPr>
+                    <pic:cNvPr id="0" name="Picture 1" descr="Snap shot of the TPP SystmOne™ Clinical Record Viewer (CRV) system (TPP, 2011) a. Technical aspects of the TPP SystmOne™ Clinical Record Viewer (CRV) system"/>
+                    <pic:cNvPicPr>
+                      <a:picLocks noChangeAspect="1" noChangeArrowheads="1"/>
+                    </pic:cNvPicPr>
+                  </pic:nvPicPr>
+                  <pic:blipFill>
+                    <a:blip r:embed="rId10">
+                      <a:extLst>
+                        <a:ext uri="{28A0092B-C50C-407E-A947-70E740481C1C}">
+                          <a14:useLocalDpi xmlns:a14="http://schemas.microsoft.com/office/drawing/2010/main" val="0"/>
+                        </a:ext>
+                      </a:extLst>
+                    </a:blip>
+                    <a:srcRect/>
+                    <a:stretch>
+                      <a:fillRect/>
+                    </a:stretch>
+                  </pic:blipFill>
+                  <pic:spPr bwMode="auto">
+                    <a:xfrm>
+                      <a:off x="0" y="0"/>
+                      <a:ext cx="5731510" cy="4108450"/>
+                    </a:xfrm>
+                    <a:prstGeom prst="rect">
+                      <a:avLst/>
+                    </a:prstGeom>
+                    <a:noFill/>
+                    <a:ln>
+                      <a:noFill/>
+                    </a:ln>
+                  </pic:spPr>
+                </pic:pic>
+              </a:graphicData>
+            </a:graphic>
+          </wp:inline>
+        </w:drawing>
+      </w:r>
+    </w:p>
+    <w:p>
+      <w:r>
+        <w:t xml:space="preserve">Fig 1.0 – A snapshot of the Clinical Record Viewer in </w:t>
+      </w:r>
+      <w:proofErr w:type="spellStart"/>
+      <w:r>
+        <w:t>SystmOne</w:t>
+      </w:r>
+      <w:proofErr w:type="spellEnd"/>
+      <w:r>
+        <w:t xml:space="preserve"> (Adewunmi, 2014). </w:t>
+      </w:r>
+    </w:p>
+    <w:p/>
+    <w:p>
+      <w:r>
+        <w:t xml:space="preserve">In Fig 1.0, we can what the </w:t>
+      </w:r>
+      <w:proofErr w:type="spellStart"/>
+      <w:r>
+        <w:t>SystmOne</w:t>
+      </w:r>
+      <w:proofErr w:type="spellEnd"/>
+      <w:r>
+        <w:t xml:space="preserve"> application looks like while running on a staff computer. The user is presented with a Graphical User Interface, which has many features that we can use as inspiration for our dashboard:</w:t>
+      </w:r>
+    </w:p>
+    <w:p>
+      <w:pPr>
+        <w:pStyle w:val="ListParagraph"/>
+        <w:numPr>
+          <w:ilvl w:val="0"/>
+          <w:numId w:val="7"/>
+        </w:numPr>
+      </w:pPr>
+      <w:r>
+        <w:t>Side menu containing different functions.</w:t>
+      </w:r>
+    </w:p>
+    <w:p>
+      <w:pPr>
+        <w:pStyle w:val="ListParagraph"/>
+        <w:numPr>
+          <w:ilvl w:val="0"/>
+          <w:numId w:val="7"/>
+        </w:numPr>
+      </w:pPr>
+      <w:r>
+        <w:t>Main window which changes depending on the side menu selection.</w:t>
+      </w:r>
+    </w:p>
+    <w:p>
+      <w:pPr>
+        <w:pStyle w:val="ListParagraph"/>
+        <w:numPr>
+          <w:ilvl w:val="0"/>
+          <w:numId w:val="7"/>
+        </w:numPr>
+      </w:pPr>
+      <w:r>
+        <w:t>Ribbon of options displayed across the top of the screen.</w:t>
+      </w:r>
+    </w:p>
+    <w:p>
+      <w:pPr>
+        <w:pStyle w:val="ListParagraph"/>
+        <w:numPr>
+          <w:ilvl w:val="1"/>
+          <w:numId w:val="7"/>
+        </w:numPr>
+      </w:pPr>
+      <w:r>
+        <w:t>Remain consistent regardless of function selection.</w:t>
+      </w:r>
+    </w:p>
+    <w:p>
+      <w:pPr>
+        <w:pStyle w:val="ListParagraph"/>
+        <w:numPr>
+          <w:ilvl w:val="0"/>
+          <w:numId w:val="7"/>
+        </w:numPr>
+      </w:pPr>
+      <w:r>
+        <w:t>Effective use of contrasting colours for easy visibility.</w:t>
+      </w:r>
     </w:p>
     <w:p/>
     <w:p/>
     <w:p/>
+    <w:p/>
     <w:p>
       <w:pPr>
         <w:pStyle w:val="Heading1"/>
@@ -1020,7 +2172,7 @@
           <w:szCs w:val="36"/>
         </w:rPr>
       </w:pPr>
-      <w:bookmarkStart w:id="4" w:name="_Toc159406925"/>
+      <w:bookmarkStart w:id="12" w:name="_Toc159485730"/>
       <w:r>
         <w:rPr>
           <w:sz w:val="36"/>
@@ -1028,7 +2180,7 @@
         </w:rPr>
         <w:t>Requirements:</w:t>
       </w:r>
-      <w:bookmarkEnd w:id="4"/>
+      <w:bookmarkEnd w:id="12"/>
     </w:p>
     <w:p/>
     <w:p/>
@@ -1040,15 +2192,16 @@
           <w:szCs w:val="36"/>
         </w:rPr>
       </w:pPr>
-      <w:bookmarkStart w:id="5" w:name="_Toc159406926"/>
+      <w:bookmarkStart w:id="13" w:name="_Toc159485731"/>
       <w:r>
         <w:rPr>
           <w:sz w:val="36"/>
           <w:szCs w:val="36"/>
         </w:rPr>
+        <w:lastRenderedPageBreak/>
         <w:t>Project Planning &amp; Team Roles:</w:t>
       </w:r>
-      <w:bookmarkEnd w:id="5"/>
+      <w:bookmarkEnd w:id="13"/>
     </w:p>
     <w:p>
       <w:pPr>
@@ -1333,7 +2486,6 @@
         <w:rPr>
           <w:szCs w:val="24"/>
         </w:rPr>
-        <w:lastRenderedPageBreak/>
         <w:t>This task aims</w:t>
       </w:r>
       <w:r>
@@ -1457,15 +2609,16 @@
           <w:szCs w:val="36"/>
         </w:rPr>
       </w:pPr>
-      <w:bookmarkStart w:id="6" w:name="_Toc159406927"/>
+      <w:bookmarkStart w:id="14" w:name="_Toc159485732"/>
       <w:r>
         <w:rPr>
           <w:sz w:val="36"/>
           <w:szCs w:val="36"/>
         </w:rPr>
+        <w:lastRenderedPageBreak/>
         <w:t>Implementation &amp; Testing:</w:t>
       </w:r>
-      <w:bookmarkEnd w:id="6"/>
+      <w:bookmarkEnd w:id="14"/>
     </w:p>
     <w:p/>
     <w:p/>
@@ -1477,7 +2630,7 @@
           <w:szCs w:val="36"/>
         </w:rPr>
       </w:pPr>
-      <w:bookmarkStart w:id="7" w:name="_Toc159406928"/>
+      <w:bookmarkStart w:id="15" w:name="_Toc159485733"/>
       <w:r>
         <w:rPr>
           <w:sz w:val="36"/>
@@ -1485,7 +2638,7 @@
         </w:rPr>
         <w:t>Evaluation &amp; Lessons Learned:</w:t>
       </w:r>
-      <w:bookmarkEnd w:id="7"/>
+      <w:bookmarkEnd w:id="15"/>
     </w:p>
     <w:p/>
     <w:p/>
@@ -1498,7 +2651,7 @@
           <w:szCs w:val="36"/>
         </w:rPr>
       </w:pPr>
-      <w:bookmarkStart w:id="8" w:name="_Toc159406929"/>
+      <w:bookmarkStart w:id="16" w:name="_Toc159485734"/>
       <w:r>
         <w:rPr>
           <w:sz w:val="36"/>
@@ -1506,11 +2659,939 @@
         </w:rPr>
         <w:t>References:</w:t>
       </w:r>
-      <w:bookmarkEnd w:id="8"/>
+      <w:bookmarkEnd w:id="16"/>
+    </w:p>
+    <w:p>
+      <w:pPr>
+        <w:pStyle w:val="NormalWeb"/>
+        <w:spacing w:before="0" w:beforeAutospacing="0" w:after="0" w:afterAutospacing="0" w:line="360" w:lineRule="atLeast"/>
+        <w:rPr>
+          <w:rFonts w:asciiTheme="minorHAnsi" w:hAnsiTheme="minorHAnsi" w:cstheme="minorHAnsi"/>
+          <w:color w:val="000000"/>
+          <w:sz w:val="22"/>
+          <w:szCs w:val="22"/>
+        </w:rPr>
+      </w:pPr>
+      <w:r>
+        <w:rPr>
+          <w:rFonts w:asciiTheme="minorHAnsi" w:hAnsiTheme="minorHAnsi" w:cstheme="minorHAnsi"/>
+          <w:color w:val="000000"/>
+          <w:sz w:val="22"/>
+          <w:szCs w:val="22"/>
+        </w:rPr>
+        <w:t>Fernández-Sáez, A., Chaudron, M. and Genero, M. (no date) </w:t>
+      </w:r>
+      <w:r>
+        <w:rPr>
+          <w:rFonts w:asciiTheme="minorHAnsi" w:hAnsiTheme="minorHAnsi" w:cstheme="minorHAnsi"/>
+          <w:i/>
+          <w:iCs/>
+          <w:color w:val="000000"/>
+          <w:sz w:val="22"/>
+          <w:szCs w:val="22"/>
+        </w:rPr>
+        <w:t>Exploring Costs and Benefits of Using UML on Maintenance: Preliminary Findings of a Case Study in a Large IT Department</w:t>
+      </w:r>
+      <w:r>
+        <w:rPr>
+          <w:rFonts w:asciiTheme="minorHAnsi" w:hAnsiTheme="minorHAnsi" w:cstheme="minorHAnsi"/>
+          <w:color w:val="000000"/>
+          <w:sz w:val="22"/>
+          <w:szCs w:val="22"/>
+        </w:rPr>
+        <w:t xml:space="preserve"> [online]. Available from: </w:t>
+      </w:r>
+      <w:hyperlink r:id="rId11" w:history="1">
+        <w:r>
+          <w:rPr>
+            <w:rStyle w:val="Hyperlink"/>
+            <w:rFonts w:eastAsiaTheme="majorEastAsia" w:cstheme="minorHAnsi"/>
+            <w:sz w:val="22"/>
+            <w:szCs w:val="22"/>
+          </w:rPr>
+          <w:t>https://ceur-ws.org/Vol-1078/paper4.pdf</w:t>
+        </w:r>
+      </w:hyperlink>
+      <w:r>
+        <w:rPr>
+          <w:rFonts w:asciiTheme="minorHAnsi" w:hAnsiTheme="minorHAnsi" w:cstheme="minorHAnsi"/>
+          <w:color w:val="000000"/>
+          <w:sz w:val="22"/>
+          <w:szCs w:val="22"/>
+        </w:rPr>
+        <w:t>.</w:t>
+      </w:r>
+    </w:p>
+    <w:p>
+      <w:pPr>
+        <w:pStyle w:val="NormalWeb"/>
+        <w:spacing w:before="0" w:beforeAutospacing="0" w:after="0" w:afterAutospacing="0" w:line="360" w:lineRule="atLeast"/>
+        <w:rPr>
+          <w:rFonts w:asciiTheme="minorHAnsi" w:hAnsiTheme="minorHAnsi" w:cstheme="minorHAnsi"/>
+          <w:color w:val="000000"/>
+          <w:sz w:val="22"/>
+          <w:szCs w:val="22"/>
+        </w:rPr>
+      </w:pPr>
+    </w:p>
+    <w:p>
+      <w:pPr>
+        <w:pStyle w:val="NormalWeb"/>
+        <w:spacing w:before="0" w:beforeAutospacing="0" w:after="0" w:afterAutospacing="0" w:line="360" w:lineRule="atLeast"/>
+        <w:rPr>
+          <w:rFonts w:asciiTheme="minorHAnsi" w:hAnsiTheme="minorHAnsi" w:cstheme="minorHAnsi"/>
+          <w:color w:val="000000"/>
+          <w:sz w:val="22"/>
+          <w:szCs w:val="22"/>
+        </w:rPr>
+      </w:pPr>
+      <w:r>
+        <w:rPr>
+          <w:rFonts w:asciiTheme="minorHAnsi" w:hAnsiTheme="minorHAnsi" w:cstheme="minorHAnsi"/>
+          <w:color w:val="000000"/>
+          <w:sz w:val="22"/>
+          <w:szCs w:val="22"/>
+        </w:rPr>
+        <w:t>Perez-Riverol, Y. </w:t>
+      </w:r>
+      <w:r>
+        <w:rPr>
+          <w:rFonts w:asciiTheme="minorHAnsi" w:hAnsiTheme="minorHAnsi" w:cstheme="minorHAnsi"/>
+          <w:i/>
+          <w:iCs/>
+          <w:color w:val="000000"/>
+          <w:sz w:val="22"/>
+          <w:szCs w:val="22"/>
+        </w:rPr>
+        <w:t>et al.</w:t>
+      </w:r>
+      <w:r>
+        <w:rPr>
+          <w:rFonts w:asciiTheme="minorHAnsi" w:hAnsiTheme="minorHAnsi" w:cstheme="minorHAnsi"/>
+          <w:color w:val="000000"/>
+          <w:sz w:val="22"/>
+          <w:szCs w:val="22"/>
+        </w:rPr>
+        <w:t> (2016) Ten Simple Rules for Taking Advantage of Git and GitHub. Markel, S., ed. </w:t>
+      </w:r>
+      <w:r>
+        <w:rPr>
+          <w:rFonts w:asciiTheme="minorHAnsi" w:hAnsiTheme="minorHAnsi" w:cstheme="minorHAnsi"/>
+          <w:i/>
+          <w:iCs/>
+          <w:color w:val="000000"/>
+          <w:sz w:val="22"/>
+          <w:szCs w:val="22"/>
+        </w:rPr>
+        <w:t>PLOS Computational Biology</w:t>
+      </w:r>
+      <w:r>
+        <w:rPr>
+          <w:rFonts w:asciiTheme="minorHAnsi" w:hAnsiTheme="minorHAnsi" w:cstheme="minorHAnsi"/>
+          <w:color w:val="000000"/>
+          <w:sz w:val="22"/>
+          <w:szCs w:val="22"/>
+        </w:rPr>
+        <w:t> [online]. 12 (7), p. e1004947. [Accessed 1 July 2020].</w:t>
+      </w:r>
+    </w:p>
+    <w:p>
+      <w:pPr>
+        <w:pStyle w:val="NormalWeb"/>
+        <w:spacing w:before="0" w:beforeAutospacing="0" w:after="0" w:afterAutospacing="0" w:line="360" w:lineRule="atLeast"/>
+        <w:rPr>
+          <w:rFonts w:asciiTheme="minorHAnsi" w:hAnsiTheme="minorHAnsi" w:cstheme="minorHAnsi"/>
+          <w:sz w:val="22"/>
+          <w:szCs w:val="22"/>
+        </w:rPr>
+      </w:pPr>
+    </w:p>
+    <w:p>
+      <w:pPr>
+        <w:pStyle w:val="NormalWeb"/>
+        <w:spacing w:before="0" w:beforeAutospacing="0" w:after="0" w:afterAutospacing="0" w:line="360" w:lineRule="atLeast"/>
+        <w:rPr>
+          <w:rFonts w:asciiTheme="minorHAnsi" w:hAnsiTheme="minorHAnsi" w:cstheme="minorHAnsi"/>
+          <w:sz w:val="22"/>
+          <w:szCs w:val="22"/>
+        </w:rPr>
+      </w:pPr>
+      <w:proofErr w:type="spellStart"/>
+      <w:r>
+        <w:rPr>
+          <w:rFonts w:asciiTheme="minorHAnsi" w:hAnsiTheme="minorHAnsi" w:cstheme="minorHAnsi"/>
+          <w:sz w:val="22"/>
+          <w:szCs w:val="22"/>
+        </w:rPr>
+        <w:t>Karrenbauer</w:t>
+      </w:r>
+      <w:proofErr w:type="spellEnd"/>
+      <w:r>
+        <w:rPr>
+          <w:rFonts w:asciiTheme="minorHAnsi" w:hAnsiTheme="minorHAnsi" w:cstheme="minorHAnsi"/>
+          <w:sz w:val="22"/>
+          <w:szCs w:val="22"/>
+        </w:rPr>
+        <w:t xml:space="preserve">, J., </w:t>
+      </w:r>
+      <w:proofErr w:type="spellStart"/>
+      <w:r>
+        <w:rPr>
+          <w:rFonts w:asciiTheme="minorHAnsi" w:hAnsiTheme="minorHAnsi" w:cstheme="minorHAnsi"/>
+          <w:sz w:val="22"/>
+          <w:szCs w:val="22"/>
+        </w:rPr>
+        <w:t>Wiesche</w:t>
+      </w:r>
+      <w:proofErr w:type="spellEnd"/>
+      <w:r>
+        <w:rPr>
+          <w:rFonts w:asciiTheme="minorHAnsi" w:hAnsiTheme="minorHAnsi" w:cstheme="minorHAnsi"/>
+          <w:sz w:val="22"/>
+          <w:szCs w:val="22"/>
+        </w:rPr>
+        <w:t>, M. and Krcmar, H. (2019) Understanding the Benefits of Agile Software Development in Regulated Environments. </w:t>
+      </w:r>
+      <w:proofErr w:type="spellStart"/>
+      <w:r>
+        <w:rPr>
+          <w:rFonts w:asciiTheme="minorHAnsi" w:hAnsiTheme="minorHAnsi" w:cstheme="minorHAnsi"/>
+          <w:i/>
+          <w:iCs/>
+          <w:sz w:val="22"/>
+          <w:szCs w:val="22"/>
+        </w:rPr>
+        <w:t>Wirtschaftsinformatik</w:t>
+      </w:r>
+      <w:proofErr w:type="spellEnd"/>
+      <w:r>
+        <w:rPr>
+          <w:rFonts w:asciiTheme="minorHAnsi" w:hAnsiTheme="minorHAnsi" w:cstheme="minorHAnsi"/>
+          <w:i/>
+          <w:iCs/>
+          <w:sz w:val="22"/>
+          <w:szCs w:val="22"/>
+        </w:rPr>
+        <w:t xml:space="preserve"> 2019 Proceedings</w:t>
+      </w:r>
+      <w:r>
+        <w:rPr>
+          <w:rFonts w:asciiTheme="minorHAnsi" w:hAnsiTheme="minorHAnsi" w:cstheme="minorHAnsi"/>
+          <w:sz w:val="22"/>
+          <w:szCs w:val="22"/>
+        </w:rPr>
+        <w:t xml:space="preserve"> [online]. Available from: </w:t>
+      </w:r>
+      <w:hyperlink r:id="rId12" w:history="1">
+        <w:r>
+          <w:rPr>
+            <w:rStyle w:val="Hyperlink"/>
+            <w:rFonts w:eastAsiaTheme="majorEastAsia" w:cstheme="minorHAnsi"/>
+            <w:sz w:val="22"/>
+            <w:szCs w:val="22"/>
+          </w:rPr>
+          <w:t>https://aisel.aisnet.org/wi2019/track07/papers/5/</w:t>
+        </w:r>
+      </w:hyperlink>
+      <w:r>
+        <w:rPr>
+          <w:rFonts w:asciiTheme="minorHAnsi" w:hAnsiTheme="minorHAnsi" w:cstheme="minorHAnsi"/>
+          <w:sz w:val="22"/>
+          <w:szCs w:val="22"/>
+        </w:rPr>
+        <w:t>.</w:t>
+      </w:r>
+    </w:p>
+    <w:p>
+      <w:pPr>
+        <w:pStyle w:val="NormalWeb"/>
+        <w:spacing w:before="0" w:beforeAutospacing="0" w:after="0" w:afterAutospacing="0" w:line="360" w:lineRule="atLeast"/>
+        <w:rPr>
+          <w:rFonts w:asciiTheme="minorHAnsi" w:hAnsiTheme="minorHAnsi" w:cstheme="minorHAnsi"/>
+          <w:sz w:val="22"/>
+          <w:szCs w:val="22"/>
+        </w:rPr>
+      </w:pPr>
+      <w:r>
+        <w:rPr>
+          <w:rFonts w:asciiTheme="minorHAnsi" w:hAnsiTheme="minorHAnsi" w:cstheme="minorHAnsi"/>
+          <w:sz w:val="22"/>
+          <w:szCs w:val="22"/>
+        </w:rPr>
+        <w:t>Schwaber, K. and Sutherland, J. (2020) </w:t>
+      </w:r>
+      <w:r>
+        <w:rPr>
+          <w:rFonts w:asciiTheme="minorHAnsi" w:hAnsiTheme="minorHAnsi" w:cstheme="minorHAnsi"/>
+          <w:i/>
+          <w:iCs/>
+          <w:sz w:val="22"/>
+          <w:szCs w:val="22"/>
+        </w:rPr>
+        <w:t>Scrum Guide | Scrum Guides</w:t>
+      </w:r>
+      <w:r>
+        <w:rPr>
+          <w:rFonts w:asciiTheme="minorHAnsi" w:hAnsiTheme="minorHAnsi" w:cstheme="minorHAnsi"/>
+          <w:sz w:val="22"/>
+          <w:szCs w:val="22"/>
+        </w:rPr>
+        <w:t> </w:t>
+      </w:r>
+      <w:r>
+        <w:rPr>
+          <w:rFonts w:asciiTheme="minorHAnsi" w:hAnsiTheme="minorHAnsi" w:cstheme="minorHAnsi"/>
+          <w:i/>
+          <w:iCs/>
+          <w:sz w:val="22"/>
+          <w:szCs w:val="22"/>
+        </w:rPr>
+        <w:t>Scrumguides.org</w:t>
+      </w:r>
+      <w:r>
+        <w:rPr>
+          <w:rFonts w:asciiTheme="minorHAnsi" w:hAnsiTheme="minorHAnsi" w:cstheme="minorHAnsi"/>
+          <w:sz w:val="22"/>
+          <w:szCs w:val="22"/>
+        </w:rPr>
+        <w:t xml:space="preserve">. November 2020 [online]. Available from: </w:t>
+      </w:r>
+      <w:hyperlink r:id="rId13" w:history="1">
+        <w:r>
+          <w:rPr>
+            <w:rStyle w:val="Hyperlink"/>
+            <w:rFonts w:eastAsiaTheme="majorEastAsia" w:cstheme="minorHAnsi"/>
+            <w:sz w:val="22"/>
+            <w:szCs w:val="22"/>
+          </w:rPr>
+          <w:t>https://scrumguides.org/scrum-guide.html</w:t>
+        </w:r>
+      </w:hyperlink>
+      <w:r>
+        <w:rPr>
+          <w:rFonts w:asciiTheme="minorHAnsi" w:hAnsiTheme="minorHAnsi" w:cstheme="minorHAnsi"/>
+          <w:sz w:val="22"/>
+          <w:szCs w:val="22"/>
+        </w:rPr>
+        <w:t>.</w:t>
+      </w:r>
+    </w:p>
+    <w:p>
+      <w:pPr>
+        <w:pStyle w:val="NormalWeb"/>
+        <w:spacing w:before="0" w:beforeAutospacing="0" w:after="0" w:afterAutospacing="0" w:line="360" w:lineRule="atLeast"/>
+        <w:rPr>
+          <w:rFonts w:asciiTheme="minorHAnsi" w:hAnsiTheme="minorHAnsi" w:cstheme="minorHAnsi"/>
+          <w:sz w:val="22"/>
+          <w:szCs w:val="22"/>
+        </w:rPr>
+      </w:pPr>
+    </w:p>
+    <w:p>
+      <w:pPr>
+        <w:pStyle w:val="NormalWeb"/>
+        <w:spacing w:before="0" w:beforeAutospacing="0" w:after="0" w:afterAutospacing="0" w:line="360" w:lineRule="atLeast"/>
+        <w:rPr>
+          <w:rFonts w:asciiTheme="minorHAnsi" w:hAnsiTheme="minorHAnsi" w:cstheme="minorHAnsi"/>
+          <w:sz w:val="22"/>
+          <w:szCs w:val="22"/>
+        </w:rPr>
+      </w:pPr>
+      <w:r>
+        <w:rPr>
+          <w:rFonts w:asciiTheme="minorHAnsi" w:hAnsiTheme="minorHAnsi" w:cstheme="minorHAnsi"/>
+          <w:sz w:val="22"/>
+          <w:szCs w:val="22"/>
+        </w:rPr>
+        <w:t>‘Python (programming language) ~ Information Technology ~ 2420 ~ kelas-karyawan-bali.kurikulum.org’ (no date) </w:t>
+      </w:r>
+      <w:r>
+        <w:rPr>
+          <w:rFonts w:asciiTheme="minorHAnsi" w:hAnsiTheme="minorHAnsi" w:cstheme="minorHAnsi"/>
+          <w:i/>
+          <w:iCs/>
+          <w:sz w:val="22"/>
+          <w:szCs w:val="22"/>
+        </w:rPr>
+        <w:t>kelas-karyawan-bali.kurikulum.org</w:t>
+      </w:r>
+      <w:r>
+        <w:rPr>
+          <w:rFonts w:asciiTheme="minorHAnsi" w:hAnsiTheme="minorHAnsi" w:cstheme="minorHAnsi"/>
+          <w:sz w:val="22"/>
+          <w:szCs w:val="22"/>
+        </w:rPr>
+        <w:t xml:space="preserve"> [online]. Available from: </w:t>
+      </w:r>
+      <w:hyperlink r:id="rId14" w:history="1">
+        <w:r>
+          <w:rPr>
+            <w:rStyle w:val="Hyperlink"/>
+            <w:rFonts w:eastAsiaTheme="majorEastAsia" w:cstheme="minorHAnsi"/>
+            <w:color w:val="auto"/>
+            <w:sz w:val="22"/>
+            <w:szCs w:val="22"/>
+          </w:rPr>
+          <w:t>http://kelas-karyawan-bali.kurikulum.org/IT/en/2420-2301/Python_3721_kelas-karyawan-bali-kurikulumngetesumum.html</w:t>
+        </w:r>
+      </w:hyperlink>
+      <w:r>
+        <w:rPr>
+          <w:rFonts w:asciiTheme="minorHAnsi" w:hAnsiTheme="minorHAnsi" w:cstheme="minorHAnsi"/>
+          <w:sz w:val="22"/>
+          <w:szCs w:val="22"/>
+        </w:rPr>
+        <w:t>.</w:t>
+      </w:r>
+    </w:p>
+    <w:p>
+      <w:pPr>
+        <w:pStyle w:val="NormalWeb"/>
+        <w:spacing w:before="0" w:beforeAutospacing="0" w:after="0" w:afterAutospacing="0" w:line="360" w:lineRule="atLeast"/>
+        <w:rPr>
+          <w:rFonts w:ascii="Calibri" w:hAnsi="Calibri" w:cs="Calibri"/>
+          <w:color w:val="000000"/>
+          <w:sz w:val="27"/>
+          <w:szCs w:val="27"/>
+        </w:rPr>
+      </w:pPr>
+    </w:p>
+    <w:p>
+      <w:pPr>
+        <w:pStyle w:val="NormalWeb"/>
+        <w:spacing w:before="0" w:beforeAutospacing="0" w:after="0" w:afterAutospacing="0" w:line="360" w:lineRule="atLeast"/>
+        <w:rPr>
+          <w:rFonts w:asciiTheme="minorHAnsi" w:hAnsiTheme="minorHAnsi" w:cstheme="minorHAnsi"/>
+          <w:sz w:val="22"/>
+          <w:szCs w:val="22"/>
+        </w:rPr>
+      </w:pPr>
+      <w:r>
+        <w:rPr>
+          <w:rFonts w:asciiTheme="minorHAnsi" w:hAnsiTheme="minorHAnsi" w:cstheme="minorHAnsi"/>
+          <w:sz w:val="22"/>
+          <w:szCs w:val="22"/>
+        </w:rPr>
+        <w:t>Moore, A.D. (2018) </w:t>
+      </w:r>
+      <w:r>
+        <w:rPr>
+          <w:rFonts w:asciiTheme="minorHAnsi" w:hAnsiTheme="minorHAnsi" w:cstheme="minorHAnsi"/>
+          <w:i/>
+          <w:iCs/>
+          <w:sz w:val="22"/>
+          <w:szCs w:val="22"/>
+        </w:rPr>
+        <w:t>Python GUI Programming with Tkinter: Develop responsive and powerful GUI applications with Tkinter</w:t>
+      </w:r>
+      <w:r>
+        <w:rPr>
+          <w:rFonts w:asciiTheme="minorHAnsi" w:hAnsiTheme="minorHAnsi" w:cstheme="minorHAnsi"/>
+          <w:sz w:val="22"/>
+          <w:szCs w:val="22"/>
+        </w:rPr>
+        <w:t> </w:t>
+      </w:r>
+      <w:r>
+        <w:rPr>
+          <w:rFonts w:asciiTheme="minorHAnsi" w:hAnsiTheme="minorHAnsi" w:cstheme="minorHAnsi"/>
+          <w:i/>
+          <w:iCs/>
+          <w:sz w:val="22"/>
+          <w:szCs w:val="22"/>
+        </w:rPr>
+        <w:t>Google Books</w:t>
+      </w:r>
+      <w:r>
+        <w:rPr>
+          <w:rFonts w:asciiTheme="minorHAnsi" w:hAnsiTheme="minorHAnsi" w:cstheme="minorHAnsi"/>
+          <w:sz w:val="22"/>
+          <w:szCs w:val="22"/>
+        </w:rPr>
+        <w:t xml:space="preserve"> [online]. </w:t>
+      </w:r>
+      <w:proofErr w:type="spellStart"/>
+      <w:r>
+        <w:rPr>
+          <w:rFonts w:asciiTheme="minorHAnsi" w:hAnsiTheme="minorHAnsi" w:cstheme="minorHAnsi"/>
+          <w:sz w:val="22"/>
+          <w:szCs w:val="22"/>
+        </w:rPr>
+        <w:t>Packt</w:t>
+      </w:r>
+      <w:proofErr w:type="spellEnd"/>
+      <w:r>
+        <w:rPr>
+          <w:rFonts w:asciiTheme="minorHAnsi" w:hAnsiTheme="minorHAnsi" w:cstheme="minorHAnsi"/>
+          <w:sz w:val="22"/>
+          <w:szCs w:val="22"/>
+        </w:rPr>
+        <w:t xml:space="preserve"> Publishing Ltd. Available from: https://books.google.co.uk/books?hl=en&amp;lr=&amp;id=2kBbDwAAQBAJ&amp;oi=fnd&amp;pg=PP1&amp;dq=tkInter&amp;ots=NgppXWINnl&amp;sig=1G9Rr3C3mGPDv757_ZZdg1cuk60&amp;redir_esc=y#v=onepage&amp;q=tkInter&amp;f=false [Accessed 12 February 2024].</w:t>
+      </w:r>
+    </w:p>
+    <w:p>
+      <w:pPr>
+        <w:pStyle w:val="NormalWeb"/>
+        <w:spacing w:before="0" w:beforeAutospacing="0" w:after="0" w:afterAutospacing="0" w:line="360" w:lineRule="atLeast"/>
+        <w:rPr>
+          <w:rFonts w:asciiTheme="minorHAnsi" w:hAnsiTheme="minorHAnsi" w:cstheme="minorHAnsi"/>
+          <w:sz w:val="22"/>
+          <w:szCs w:val="22"/>
+        </w:rPr>
+      </w:pPr>
+    </w:p>
+    <w:p>
+      <w:pPr>
+        <w:pStyle w:val="NormalWeb"/>
+        <w:spacing w:before="0" w:beforeAutospacing="0" w:after="0" w:afterAutospacing="0" w:line="360" w:lineRule="atLeast"/>
+        <w:rPr>
+          <w:rFonts w:asciiTheme="minorHAnsi" w:hAnsiTheme="minorHAnsi" w:cstheme="minorHAnsi"/>
+          <w:sz w:val="22"/>
+          <w:szCs w:val="22"/>
+        </w:rPr>
+      </w:pPr>
+      <w:r>
+        <w:rPr>
+          <w:rFonts w:asciiTheme="minorHAnsi" w:hAnsiTheme="minorHAnsi" w:cstheme="minorHAnsi"/>
+          <w:sz w:val="22"/>
+          <w:szCs w:val="22"/>
+        </w:rPr>
+        <w:t>NHS</w:t>
+      </w:r>
+      <w:r>
+        <w:rPr>
+          <w:rFonts w:asciiTheme="minorHAnsi" w:hAnsiTheme="minorHAnsi" w:cstheme="minorHAnsi"/>
+          <w:sz w:val="22"/>
+          <w:szCs w:val="22"/>
+        </w:rPr>
+        <w:t xml:space="preserve"> (20</w:t>
+      </w:r>
+      <w:r>
+        <w:rPr>
+          <w:rFonts w:asciiTheme="minorHAnsi" w:hAnsiTheme="minorHAnsi" w:cstheme="minorHAnsi"/>
+          <w:sz w:val="22"/>
+          <w:szCs w:val="22"/>
+        </w:rPr>
+        <w:t>24</w:t>
+      </w:r>
+      <w:r>
+        <w:rPr>
+          <w:rFonts w:asciiTheme="minorHAnsi" w:hAnsiTheme="minorHAnsi" w:cstheme="minorHAnsi"/>
+          <w:sz w:val="22"/>
+          <w:szCs w:val="22"/>
+        </w:rPr>
+        <w:t xml:space="preserve">) </w:t>
+      </w:r>
+      <w:r>
+        <w:rPr>
+          <w:rFonts w:asciiTheme="minorHAnsi" w:hAnsiTheme="minorHAnsi" w:cstheme="minorHAnsi"/>
+          <w:sz w:val="22"/>
+          <w:szCs w:val="22"/>
+        </w:rPr>
+        <w:t>Personal Demographics Service</w:t>
+      </w:r>
+      <w:r>
+        <w:rPr>
+          <w:rFonts w:asciiTheme="minorHAnsi" w:hAnsiTheme="minorHAnsi" w:cstheme="minorHAnsi"/>
+          <w:sz w:val="22"/>
+          <w:szCs w:val="22"/>
+        </w:rPr>
+        <w:t>.</w:t>
+      </w:r>
+      <w:r>
+        <w:rPr>
+          <w:rFonts w:asciiTheme="minorHAnsi" w:hAnsiTheme="minorHAnsi" w:cstheme="minorHAnsi"/>
+          <w:sz w:val="22"/>
+          <w:szCs w:val="22"/>
+        </w:rPr>
+        <w:t xml:space="preserve"> </w:t>
+      </w:r>
+      <w:r>
+        <w:rPr>
+          <w:rFonts w:asciiTheme="minorHAnsi" w:hAnsiTheme="minorHAnsi" w:cstheme="minorHAnsi"/>
+          <w:sz w:val="22"/>
+          <w:szCs w:val="22"/>
+        </w:rPr>
+        <w:t xml:space="preserve">Available from: </w:t>
+      </w:r>
+      <w:r>
+        <w:rPr>
+          <w:rFonts w:asciiTheme="minorHAnsi" w:hAnsiTheme="minorHAnsi" w:cstheme="minorHAnsi"/>
+          <w:sz w:val="22"/>
+          <w:szCs w:val="22"/>
+        </w:rPr>
+        <w:t xml:space="preserve">https://digital.nhs.uk/services/personal-demographics-service </w:t>
+      </w:r>
+      <w:r>
+        <w:rPr>
+          <w:rFonts w:asciiTheme="minorHAnsi" w:hAnsiTheme="minorHAnsi" w:cstheme="minorHAnsi"/>
+          <w:sz w:val="22"/>
+          <w:szCs w:val="22"/>
+        </w:rPr>
+        <w:t xml:space="preserve">[Accessed </w:t>
+      </w:r>
+      <w:r>
+        <w:rPr>
+          <w:rFonts w:asciiTheme="minorHAnsi" w:hAnsiTheme="minorHAnsi" w:cstheme="minorHAnsi"/>
+          <w:sz w:val="22"/>
+          <w:szCs w:val="22"/>
+        </w:rPr>
+        <w:t>11/02/2024</w:t>
+      </w:r>
+      <w:r>
+        <w:rPr>
+          <w:rFonts w:asciiTheme="minorHAnsi" w:hAnsiTheme="minorHAnsi" w:cstheme="minorHAnsi"/>
+          <w:sz w:val="22"/>
+          <w:szCs w:val="22"/>
+        </w:rPr>
+        <w:t>].</w:t>
+      </w:r>
+    </w:p>
+    <w:p>
+      <w:pPr>
+        <w:pStyle w:val="NormalWeb"/>
+        <w:spacing w:before="0" w:beforeAutospacing="0" w:after="0" w:afterAutospacing="0" w:line="360" w:lineRule="atLeast"/>
+        <w:rPr>
+          <w:rFonts w:asciiTheme="minorHAnsi" w:hAnsiTheme="minorHAnsi" w:cstheme="minorHAnsi"/>
+          <w:sz w:val="22"/>
+          <w:szCs w:val="22"/>
+        </w:rPr>
+      </w:pPr>
+    </w:p>
+    <w:p>
+      <w:pPr>
+        <w:pStyle w:val="NormalWeb"/>
+        <w:spacing w:before="0" w:beforeAutospacing="0" w:after="0" w:afterAutospacing="0" w:line="360" w:lineRule="atLeast"/>
+        <w:rPr>
+          <w:rFonts w:asciiTheme="minorHAnsi" w:hAnsiTheme="minorHAnsi" w:cstheme="minorHAnsi"/>
+          <w:sz w:val="22"/>
+          <w:szCs w:val="22"/>
+        </w:rPr>
+      </w:pPr>
+      <w:r>
+        <w:rPr>
+          <w:rFonts w:asciiTheme="minorHAnsi" w:hAnsiTheme="minorHAnsi" w:cstheme="minorHAnsi"/>
+          <w:sz w:val="22"/>
+          <w:szCs w:val="22"/>
+        </w:rPr>
+        <w:t xml:space="preserve">GP Training Support (2016) Computer systems in general practice. Available from:  </w:t>
+      </w:r>
+      <w:hyperlink r:id="rId15" w:anchor=":~:text=The%20main%20systems%20are%20EMIS%20Web%2C%20SystmOne%2C%20and%20Vision" w:history="1">
+        <w:r>
+          <w:rPr>
+            <w:rStyle w:val="Hyperlink"/>
+            <w:rFonts w:eastAsiaTheme="majorEastAsia" w:cstheme="minorHAnsi"/>
+            <w:sz w:val="22"/>
+            <w:szCs w:val="22"/>
+          </w:rPr>
+          <w:t>https://gptraining.info/computer-systems-practice/#:~:text=The%20main%20systems%20are%20EMIS%20Web%2C%20SystmOne%2C%20and%20Vision</w:t>
+        </w:r>
+      </w:hyperlink>
+      <w:r>
+        <w:rPr>
+          <w:rFonts w:asciiTheme="minorHAnsi" w:hAnsiTheme="minorHAnsi" w:cstheme="minorHAnsi"/>
+          <w:sz w:val="22"/>
+          <w:szCs w:val="22"/>
+        </w:rPr>
+        <w:t>.</w:t>
+      </w:r>
+      <w:r>
+        <w:rPr>
+          <w:rFonts w:asciiTheme="minorHAnsi" w:hAnsiTheme="minorHAnsi" w:cstheme="minorHAnsi"/>
+          <w:sz w:val="22"/>
+          <w:szCs w:val="22"/>
+        </w:rPr>
+        <w:t xml:space="preserve"> [</w:t>
+      </w:r>
+      <w:r>
+        <w:rPr>
+          <w:rFonts w:asciiTheme="minorHAnsi" w:hAnsiTheme="minorHAnsi" w:cstheme="minorHAnsi"/>
+          <w:sz w:val="22"/>
+          <w:szCs w:val="22"/>
+        </w:rPr>
+        <w:t>Accessed 11/02/2024].</w:t>
+      </w:r>
+    </w:p>
+    <w:p>
+      <w:pPr>
+        <w:pStyle w:val="NormalWeb"/>
+        <w:spacing w:before="0" w:beforeAutospacing="0" w:after="0" w:afterAutospacing="0" w:line="360" w:lineRule="atLeast"/>
+        <w:rPr>
+          <w:rFonts w:asciiTheme="minorHAnsi" w:hAnsiTheme="minorHAnsi" w:cstheme="minorHAnsi"/>
+          <w:sz w:val="22"/>
+          <w:szCs w:val="22"/>
+        </w:rPr>
+      </w:pPr>
+    </w:p>
+    <w:p>
+      <w:pPr>
+        <w:pStyle w:val="NormalWeb"/>
+        <w:spacing w:before="0" w:beforeAutospacing="0" w:after="0" w:afterAutospacing="0" w:line="360" w:lineRule="atLeast"/>
+        <w:rPr>
+          <w:rFonts w:asciiTheme="minorHAnsi" w:hAnsiTheme="minorHAnsi" w:cstheme="minorHAnsi"/>
+          <w:sz w:val="22"/>
+          <w:szCs w:val="22"/>
+        </w:rPr>
+      </w:pPr>
+      <w:r>
+        <w:rPr>
+          <w:rFonts w:asciiTheme="minorHAnsi" w:hAnsiTheme="minorHAnsi" w:cstheme="minorHAnsi"/>
+          <w:sz w:val="22"/>
+          <w:szCs w:val="22"/>
+        </w:rPr>
+        <w:t xml:space="preserve">TPP (2024) </w:t>
+      </w:r>
+      <w:proofErr w:type="spellStart"/>
+      <w:r>
+        <w:rPr>
+          <w:rFonts w:asciiTheme="minorHAnsi" w:hAnsiTheme="minorHAnsi" w:cstheme="minorHAnsi"/>
+          <w:sz w:val="22"/>
+          <w:szCs w:val="22"/>
+        </w:rPr>
+        <w:t>SystmOne</w:t>
+      </w:r>
+      <w:proofErr w:type="spellEnd"/>
+      <w:r>
+        <w:rPr>
+          <w:rFonts w:asciiTheme="minorHAnsi" w:hAnsiTheme="minorHAnsi" w:cstheme="minorHAnsi"/>
+          <w:sz w:val="22"/>
+          <w:szCs w:val="22"/>
+        </w:rPr>
+        <w:t>. Available from: https://tpp-uk.com/products/ [Accessed 11/02/2024].</w:t>
+      </w:r>
+    </w:p>
+    <w:p>
+      <w:pPr>
+        <w:pStyle w:val="NormalWeb"/>
+        <w:spacing w:before="0" w:beforeAutospacing="0" w:after="0" w:afterAutospacing="0" w:line="360" w:lineRule="atLeast"/>
+        <w:rPr>
+          <w:rFonts w:asciiTheme="minorHAnsi" w:hAnsiTheme="minorHAnsi" w:cstheme="minorHAnsi"/>
+          <w:sz w:val="22"/>
+          <w:szCs w:val="22"/>
+        </w:rPr>
+      </w:pPr>
+    </w:p>
+    <w:p>
+      <w:pPr>
+        <w:pStyle w:val="NormalWeb"/>
+        <w:spacing w:before="0" w:beforeAutospacing="0" w:after="0" w:afterAutospacing="0" w:line="360" w:lineRule="atLeast"/>
+        <w:rPr>
+          <w:rFonts w:asciiTheme="minorHAnsi" w:hAnsiTheme="minorHAnsi" w:cstheme="minorHAnsi"/>
+          <w:sz w:val="22"/>
+          <w:szCs w:val="22"/>
+          <w:shd w:val="clear" w:color="auto" w:fill="FFFFFF"/>
+        </w:rPr>
+      </w:pPr>
+      <w:r>
+        <w:rPr>
+          <w:rFonts w:asciiTheme="minorHAnsi" w:hAnsiTheme="minorHAnsi" w:cstheme="minorHAnsi"/>
+          <w:sz w:val="22"/>
+          <w:szCs w:val="22"/>
+          <w:shd w:val="clear" w:color="auto" w:fill="FFFFFF"/>
+        </w:rPr>
+        <w:t>Adewunmi, A. (2014) Medway Maritime Hospital Case Study. </w:t>
+      </w:r>
+      <w:r>
+        <w:rPr>
+          <w:rStyle w:val="Emphasis"/>
+          <w:rFonts w:eastAsiaTheme="majorEastAsia" w:cstheme="minorHAnsi"/>
+          <w:sz w:val="22"/>
+          <w:szCs w:val="22"/>
+        </w:rPr>
+        <w:t>A Critical Appraisal of the Summary Care Record (</w:t>
+      </w:r>
+      <w:proofErr w:type="spellStart"/>
+      <w:r>
+        <w:rPr>
+          <w:rStyle w:val="Emphasis"/>
+          <w:rFonts w:eastAsiaTheme="majorEastAsia" w:cstheme="minorHAnsi"/>
+          <w:sz w:val="22"/>
+          <w:szCs w:val="22"/>
+        </w:rPr>
+        <w:t>Scr</w:t>
+      </w:r>
+      <w:proofErr w:type="spellEnd"/>
+      <w:r>
+        <w:rPr>
+          <w:rStyle w:val="Emphasis"/>
+          <w:rFonts w:eastAsiaTheme="majorEastAsia" w:cstheme="minorHAnsi"/>
+          <w:sz w:val="22"/>
+          <w:szCs w:val="22"/>
+        </w:rPr>
+        <w:t>) Scheme in England</w:t>
+      </w:r>
+      <w:r>
+        <w:rPr>
+          <w:rFonts w:asciiTheme="minorHAnsi" w:hAnsiTheme="minorHAnsi" w:cstheme="minorHAnsi"/>
+          <w:sz w:val="22"/>
+          <w:szCs w:val="22"/>
+          <w:shd w:val="clear" w:color="auto" w:fill="FFFFFF"/>
+        </w:rPr>
+        <w:t> [online]., p. 5. [Accessed 12 February 2024].</w:t>
+      </w:r>
+    </w:p>
+    <w:p>
+      <w:pPr>
+        <w:pStyle w:val="NormalWeb"/>
+        <w:spacing w:before="0" w:beforeAutospacing="0" w:after="0" w:afterAutospacing="0" w:line="360" w:lineRule="atLeast"/>
+        <w:rPr>
+          <w:rFonts w:asciiTheme="minorHAnsi" w:hAnsiTheme="minorHAnsi" w:cstheme="minorHAnsi"/>
+          <w:sz w:val="22"/>
+          <w:szCs w:val="22"/>
+          <w:shd w:val="clear" w:color="auto" w:fill="FFFFFF"/>
+        </w:rPr>
+      </w:pPr>
+    </w:p>
+    <w:p>
+      <w:pPr>
+        <w:pStyle w:val="NormalWeb"/>
+        <w:spacing w:before="0" w:beforeAutospacing="0" w:after="0" w:afterAutospacing="0" w:line="360" w:lineRule="atLeast"/>
+        <w:rPr>
+          <w:rFonts w:asciiTheme="minorHAnsi" w:hAnsiTheme="minorHAnsi" w:cstheme="minorHAnsi"/>
+          <w:sz w:val="22"/>
+          <w:szCs w:val="22"/>
+          <w:shd w:val="clear" w:color="auto" w:fill="FFFFFF"/>
+        </w:rPr>
+      </w:pPr>
+      <w:r>
+        <w:rPr>
+          <w:rFonts w:asciiTheme="minorHAnsi" w:hAnsiTheme="minorHAnsi" w:cstheme="minorHAnsi"/>
+          <w:sz w:val="22"/>
+          <w:szCs w:val="22"/>
+          <w:shd w:val="clear" w:color="auto" w:fill="FFFFFF"/>
+        </w:rPr>
+        <w:t>Beck, K. and Andres, C. (2004) </w:t>
+      </w:r>
+      <w:r>
+        <w:rPr>
+          <w:rStyle w:val="Emphasis"/>
+          <w:rFonts w:eastAsiaTheme="majorEastAsia" w:cstheme="minorHAnsi"/>
+          <w:sz w:val="22"/>
+          <w:szCs w:val="22"/>
+        </w:rPr>
+        <w:t>Extreme Programming Explained: Embrace Change</w:t>
+      </w:r>
+      <w:r>
+        <w:rPr>
+          <w:rFonts w:asciiTheme="minorHAnsi" w:hAnsiTheme="minorHAnsi" w:cstheme="minorHAnsi"/>
+          <w:sz w:val="22"/>
+          <w:szCs w:val="22"/>
+          <w:shd w:val="clear" w:color="auto" w:fill="FFFFFF"/>
+        </w:rPr>
+        <w:t xml:space="preserve">. 2nd </w:t>
+      </w:r>
+      <w:proofErr w:type="gramStart"/>
+      <w:r>
+        <w:rPr>
+          <w:rFonts w:asciiTheme="minorHAnsi" w:hAnsiTheme="minorHAnsi" w:cstheme="minorHAnsi"/>
+          <w:sz w:val="22"/>
+          <w:szCs w:val="22"/>
+          <w:shd w:val="clear" w:color="auto" w:fill="FFFFFF"/>
+        </w:rPr>
+        <w:t>ed. :</w:t>
+      </w:r>
+      <w:proofErr w:type="gramEnd"/>
+      <w:r>
+        <w:rPr>
+          <w:rFonts w:asciiTheme="minorHAnsi" w:hAnsiTheme="minorHAnsi" w:cstheme="minorHAnsi"/>
+          <w:sz w:val="22"/>
+          <w:szCs w:val="22"/>
+          <w:shd w:val="clear" w:color="auto" w:fill="FFFFFF"/>
+        </w:rPr>
+        <w:t xml:space="preserve"> Addison-</w:t>
+      </w:r>
+      <w:proofErr w:type="spellStart"/>
+      <w:r>
+        <w:rPr>
+          <w:rFonts w:asciiTheme="minorHAnsi" w:hAnsiTheme="minorHAnsi" w:cstheme="minorHAnsi"/>
+          <w:sz w:val="22"/>
+          <w:szCs w:val="22"/>
+          <w:shd w:val="clear" w:color="auto" w:fill="FFFFFF"/>
+        </w:rPr>
+        <w:t>wesley</w:t>
+      </w:r>
+      <w:proofErr w:type="spellEnd"/>
+      <w:r>
+        <w:rPr>
+          <w:rFonts w:asciiTheme="minorHAnsi" w:hAnsiTheme="minorHAnsi" w:cstheme="minorHAnsi"/>
+          <w:sz w:val="22"/>
+          <w:szCs w:val="22"/>
+          <w:shd w:val="clear" w:color="auto" w:fill="FFFFFF"/>
+        </w:rPr>
+        <w:t xml:space="preserve"> Professional.</w:t>
+      </w:r>
+    </w:p>
+    <w:p>
+      <w:pPr>
+        <w:pStyle w:val="NormalWeb"/>
+        <w:spacing w:after="0" w:line="360" w:lineRule="atLeast"/>
+        <w:rPr>
+          <w:rFonts w:asciiTheme="minorHAnsi" w:hAnsiTheme="minorHAnsi" w:cstheme="minorHAnsi"/>
+          <w:sz w:val="22"/>
+          <w:szCs w:val="22"/>
+        </w:rPr>
+      </w:pPr>
+      <w:r>
+        <w:rPr>
+          <w:rFonts w:asciiTheme="minorHAnsi" w:hAnsiTheme="minorHAnsi" w:cstheme="minorHAnsi"/>
+          <w:sz w:val="22"/>
+          <w:szCs w:val="22"/>
+        </w:rPr>
+        <w:t>Saeed, M., Villarroel, M., Reisner, A.T., Clifford, G., Lehman, L.-W., Moody, G., Heldt,</w:t>
+      </w:r>
+      <w:r>
+        <w:rPr>
+          <w:rFonts w:asciiTheme="minorHAnsi" w:hAnsiTheme="minorHAnsi" w:cstheme="minorHAnsi"/>
+          <w:sz w:val="22"/>
+          <w:szCs w:val="22"/>
+        </w:rPr>
+        <w:t xml:space="preserve"> </w:t>
+      </w:r>
+      <w:r>
+        <w:rPr>
+          <w:rFonts w:asciiTheme="minorHAnsi" w:hAnsiTheme="minorHAnsi" w:cstheme="minorHAnsi"/>
+          <w:sz w:val="22"/>
+          <w:szCs w:val="22"/>
+        </w:rPr>
+        <w:t>T., Kyaw, T.H., Moody, B., Mark, R.G.: Multiparameter Intelligent Monitoring in Intensive</w:t>
+      </w:r>
+      <w:r>
+        <w:rPr>
+          <w:rFonts w:asciiTheme="minorHAnsi" w:hAnsiTheme="minorHAnsi" w:cstheme="minorHAnsi"/>
+          <w:sz w:val="22"/>
+          <w:szCs w:val="22"/>
+        </w:rPr>
+        <w:t xml:space="preserve"> </w:t>
+      </w:r>
+      <w:r>
+        <w:rPr>
+          <w:rFonts w:asciiTheme="minorHAnsi" w:hAnsiTheme="minorHAnsi" w:cstheme="minorHAnsi"/>
+          <w:sz w:val="22"/>
+          <w:szCs w:val="22"/>
+        </w:rPr>
+        <w:t>Care II: A public-access intensive care unit database*: Critical Care Medicine. 39, 952–960</w:t>
+      </w:r>
+      <w:r>
+        <w:rPr>
+          <w:rFonts w:asciiTheme="minorHAnsi" w:hAnsiTheme="minorHAnsi" w:cstheme="minorHAnsi"/>
+          <w:sz w:val="22"/>
+          <w:szCs w:val="22"/>
+        </w:rPr>
+        <w:t xml:space="preserve"> </w:t>
+      </w:r>
+      <w:r>
+        <w:rPr>
+          <w:rFonts w:asciiTheme="minorHAnsi" w:hAnsiTheme="minorHAnsi" w:cstheme="minorHAnsi"/>
+          <w:sz w:val="22"/>
+          <w:szCs w:val="22"/>
+        </w:rPr>
+        <w:t>(2011).</w:t>
+      </w:r>
     </w:p>
     <w:p/>
     <w:p/>
     <w:p/>
+    <w:p/>
     <w:p>
       <w:pPr>
         <w:pStyle w:val="Heading1"/>
@@ -1519,7 +3600,7 @@
           <w:szCs w:val="36"/>
         </w:rPr>
       </w:pPr>
-      <w:bookmarkStart w:id="9" w:name="_Toc159406930"/>
+      <w:bookmarkStart w:id="17" w:name="_Toc159485735"/>
       <w:r>
         <w:rPr>
           <w:sz w:val="36"/>
@@ -1527,7 +3608,7 @@
         </w:rPr>
         <w:t>Appendices:</w:t>
       </w:r>
-      <w:bookmarkEnd w:id="9"/>
+      <w:bookmarkEnd w:id="17"/>
     </w:p>
     <w:p/>
     <w:sectPr>
@@ -1540,6 +3621,83 @@
 </w:document>
 </file>
 
+<file path=word/comments.xml><?xml version="1.0" encoding="utf-8"?>
+<w:comments xmlns:wpc="http://schemas.microsoft.com/office/word/2010/wordprocessingCanvas" xmlns:cx="http://schemas.microsoft.com/office/drawing/2014/chartex" xmlns:cx1="http://schemas.microsoft.com/office/drawing/2015/9/8/chartex" xmlns:cx2="http://schemas.microsoft.com/office/drawing/2015/10/21/chartex" xmlns:cx3="http://schemas.microsoft.com/office/drawing/2016/5/9/chartex" xmlns:cx4="http://schemas.microsoft.com/office/drawing/2016/5/10/chartex" xmlns:cx5="http://schemas.microsoft.com/office/drawing/2016/5/11/chartex" xmlns:cx6="http://schemas.microsoft.com/office/drawing/2016/5/12/chartex" xmlns:cx7="http://schemas.microsoft.com/office/drawing/2016/5/13/chartex" xmlns:cx8="http://schemas.microsoft.com/office/drawing/2016/5/14/chartex" xmlns:mc="http://schemas.openxmlformats.org/markup-compatibility/2006" xmlns:aink="http://schemas.microsoft.com/office/drawing/2016/ink" xmlns:am3d="http://schemas.microsoft.com/office/drawing/2017/model3d" xmlns:o="urn:schemas-microsoft-com:office:office" xmlns:oel="http://schemas.microsoft.com/office/2019/extlst" xmlns:r="http://schemas.openxmlformats.org/officeDocument/2006/relationships" xmlns:m="http://schemas.openxmlformats.org/officeDocument/2006/math" xmlns:v="urn:schemas-microsoft-com:vml" xmlns:wp14="http://schemas.microsoft.com/office/word/2010/wordprocessingDrawing" xmlns:wp="http://schemas.openxmlformats.org/drawingml/2006/wordprocessingDrawing" xmlns:w10="urn:schemas-microsoft-com:office:word" xmlns:w="http://schemas.openxmlformats.org/wordprocessingml/2006/main" xmlns:w14="http://schemas.microsoft.com/office/word/2010/wordml" xmlns:w15="http://schemas.microsoft.com/office/word/2012/wordml" xmlns:w16cex="http://schemas.microsoft.com/office/word/2018/wordml/cex" xmlns:w16cid="http://schemas.microsoft.com/office/word/2016/wordml/cid" xmlns:w16="http://schemas.microsoft.com/office/word/2018/wordml" xmlns:w16sdtdh="http://schemas.microsoft.com/office/word/2020/wordml/sdtdatahash" xmlns:w16se="http://schemas.microsoft.com/office/word/2015/wordml/symex" xmlns:wpg="http://schemas.microsoft.com/office/word/2010/wordprocessingGroup" xmlns:wpi="http://schemas.microsoft.com/office/word/2010/wordprocessingInk" xmlns:wne="http://schemas.microsoft.com/office/word/2006/wordml" xmlns:wps="http://schemas.microsoft.com/office/word/2010/wordprocessingShape" mc:Ignorable="w14 w15 w16se w16cid w16 w16cex w16sdtdh wp14">
+  <w:comment w:id="4" w:author="Lewis Quick" w:date="2024-02-21T10:46:00Z" w:initials="LQ">
+    <w:p>
+      <w:pPr>
+        <w:pStyle w:val="CommentText"/>
+      </w:pPr>
+      <w:r>
+        <w:rPr>
+          <w:rStyle w:val="CommentReference"/>
+        </w:rPr>
+        <w:annotationRef/>
+      </w:r>
+      <w:r>
+        <w:t>I don’t think we need an intro for literature review. Introduction is its own section</w:t>
+      </w:r>
+    </w:p>
+  </w:comment>
+  <w:comment w:id="7" w:author="Lewis Quick" w:date="2024-02-21T11:36:00Z" w:initials="LQ">
+    <w:p>
+      <w:pPr>
+        <w:pStyle w:val="CommentText"/>
+      </w:pPr>
+      <w:r>
+        <w:rPr>
+          <w:rStyle w:val="CommentReference"/>
+        </w:rPr>
+        <w:annotationRef/>
+      </w:r>
+      <w:r>
+        <w:t>Adding comparison to Xtreme Programming.</w:t>
+      </w:r>
+    </w:p>
+  </w:comment>
+  <w:comment w:id="6" w:author="Lewis Quick" w:date="2024-02-21T10:54:00Z" w:initials="LQ">
+    <w:p>
+      <w:pPr>
+        <w:pStyle w:val="CommentText"/>
+      </w:pPr>
+      <w:r>
+        <w:rPr>
+          <w:rStyle w:val="CommentReference"/>
+        </w:rPr>
+        <w:annotationRef/>
+      </w:r>
+      <w:r>
+        <w:t>Made subtle edits to text for readability.</w:t>
+      </w:r>
+    </w:p>
+  </w:comment>
+</w:comments>
+</file>
+
+<file path=word/commentsExtended.xml><?xml version="1.0" encoding="utf-8"?>
+<w15:commentsEx xmlns:wpc="http://schemas.microsoft.com/office/word/2010/wordprocessingCanvas" xmlns:cx="http://schemas.microsoft.com/office/drawing/2014/chartex" xmlns:cx1="http://schemas.microsoft.com/office/drawing/2015/9/8/chartex" xmlns:cx2="http://schemas.microsoft.com/office/drawing/2015/10/21/chartex" xmlns:cx3="http://schemas.microsoft.com/office/drawing/2016/5/9/chartex" xmlns:cx4="http://schemas.microsoft.com/office/drawing/2016/5/10/chartex" xmlns:cx5="http://schemas.microsoft.com/office/drawing/2016/5/11/chartex" xmlns:cx6="http://schemas.microsoft.com/office/drawing/2016/5/12/chartex" xmlns:cx7="http://schemas.microsoft.com/office/drawing/2016/5/13/chartex" xmlns:cx8="http://schemas.microsoft.com/office/drawing/2016/5/14/chartex" xmlns:mc="http://schemas.openxmlformats.org/markup-compatibility/2006" xmlns:aink="http://schemas.microsoft.com/office/drawing/2016/ink" xmlns:am3d="http://schemas.microsoft.com/office/drawing/2017/model3d" xmlns:o="urn:schemas-microsoft-com:office:office" xmlns:oel="http://schemas.microsoft.com/office/2019/extlst" xmlns:r="http://schemas.openxmlformats.org/officeDocument/2006/relationships" xmlns:m="http://schemas.openxmlformats.org/officeDocument/2006/math" xmlns:v="urn:schemas-microsoft-com:vml" xmlns:wp14="http://schemas.microsoft.com/office/word/2010/wordprocessingDrawing" xmlns:wp="http://schemas.openxmlformats.org/drawingml/2006/wordprocessingDrawing" xmlns:w10="urn:schemas-microsoft-com:office:word" xmlns:w="http://schemas.openxmlformats.org/wordprocessingml/2006/main" xmlns:w14="http://schemas.microsoft.com/office/word/2010/wordml" xmlns:w15="http://schemas.microsoft.com/office/word/2012/wordml" xmlns:w16cex="http://schemas.microsoft.com/office/word/2018/wordml/cex" xmlns:w16cid="http://schemas.microsoft.com/office/word/2016/wordml/cid" xmlns:w16="http://schemas.microsoft.com/office/word/2018/wordml" xmlns:w16sdtdh="http://schemas.microsoft.com/office/word/2020/wordml/sdtdatahash" xmlns:w16se="http://schemas.microsoft.com/office/word/2015/wordml/symex" xmlns:wpg="http://schemas.microsoft.com/office/word/2010/wordprocessingGroup" xmlns:wpi="http://schemas.microsoft.com/office/word/2010/wordprocessingInk" xmlns:wne="http://schemas.microsoft.com/office/word/2006/wordml" xmlns:wps="http://schemas.microsoft.com/office/word/2010/wordprocessingShape" mc:Ignorable="w14 w15 w16se w16cid w16 w16cex w16sdtdh wp14">
+  <w15:commentEx w15:paraId="52567674" w15:done="0"/>
+  <w15:commentEx w15:paraId="5A0B29A3" w15:done="0"/>
+  <w15:commentEx w15:paraId="794948D3" w15:done="0"/>
+</w15:commentsEx>
+</file>
+
+<file path=word/commentsExtensible.xml><?xml version="1.0" encoding="utf-8"?>
+<w16cex:commentsExtensible xmlns:wpc="http://schemas.microsoft.com/office/word/2010/wordprocessingCanvas" xmlns:cx="http://schemas.microsoft.com/office/drawing/2014/chartex" xmlns:cx1="http://schemas.microsoft.com/office/drawing/2015/9/8/chartex" xmlns:cx2="http://schemas.microsoft.com/office/drawing/2015/10/21/chartex" xmlns:cx3="http://schemas.microsoft.com/office/drawing/2016/5/9/chartex" xmlns:cx4="http://schemas.microsoft.com/office/drawing/2016/5/10/chartex" xmlns:cx5="http://schemas.microsoft.com/office/drawing/2016/5/11/chartex" xmlns:cx6="http://schemas.microsoft.com/office/drawing/2016/5/12/chartex" xmlns:cx7="http://schemas.microsoft.com/office/drawing/2016/5/13/chartex" xmlns:cx8="http://schemas.microsoft.com/office/drawing/2016/5/14/chartex" xmlns:cr="http://schemas.microsoft.com/office/comments/2020/reactions" xmlns:mc="http://schemas.openxmlformats.org/markup-compatibility/2006" xmlns:aink="http://schemas.microsoft.com/office/drawing/2016/ink" xmlns:am3d="http://schemas.microsoft.com/office/drawing/2017/model3d" xmlns:o="urn:schemas-microsoft-com:office:office" xmlns:oel="http://schemas.microsoft.com/office/2019/extlst" xmlns:r="http://schemas.openxmlformats.org/officeDocument/2006/relationships" xmlns:m="http://schemas.openxmlformats.org/officeDocument/2006/math" xmlns:v="urn:schemas-microsoft-com:vml" xmlns:wp14="http://schemas.microsoft.com/office/word/2010/wordprocessingDrawing" xmlns:wp="http://schemas.openxmlformats.org/drawingml/2006/wordprocessingDrawing" xmlns:w10="urn:schemas-microsoft-com:office:word" xmlns:w="http://schemas.openxmlformats.org/wordprocessingml/2006/main" xmlns:w14="http://schemas.microsoft.com/office/word/2010/wordml" xmlns:w15="http://schemas.microsoft.com/office/word/2012/wordml" xmlns:w16cex="http://schemas.microsoft.com/office/word/2018/wordml/cex" xmlns:w16cid="http://schemas.microsoft.com/office/word/2016/wordml/cid" xmlns:w16="http://schemas.microsoft.com/office/word/2018/wordml" xmlns:w16sdtdh="http://schemas.microsoft.com/office/word/2020/wordml/sdtdatahash" xmlns:w16se="http://schemas.microsoft.com/office/word/2015/wordml/symex" xmlns:wpg="http://schemas.microsoft.com/office/word/2010/wordprocessingGroup" xmlns:wpi="http://schemas.microsoft.com/office/word/2010/wordprocessingInk" xmlns:wne="http://schemas.microsoft.com/office/word/2006/wordml" xmlns:wps="http://schemas.microsoft.com/office/word/2010/wordprocessingShape" mc:Ignorable="w14 w15 w16se w16cid w16 w16cex w16sdtdh cr wp14">
+  <w16cex:commentExtensible w16cex:durableId="162FF044" w16cex:dateUtc="2024-02-21T10:46:00Z"/>
+  <w16cex:commentExtensible w16cex:durableId="697F0A36" w16cex:dateUtc="2024-02-21T11:36:00Z"/>
+  <w16cex:commentExtensible w16cex:durableId="46D2F1F5" w16cex:dateUtc="2024-02-21T10:54:00Z"/>
+</w16cex:commentsExtensible>
+</file>
+
+<file path=word/commentsIds.xml><?xml version="1.0" encoding="utf-8"?>
+<w16cid:commentsIds xmlns:wpc="http://schemas.microsoft.com/office/word/2010/wordprocessingCanvas" xmlns:cx="http://schemas.microsoft.com/office/drawing/2014/chartex" xmlns:cx1="http://schemas.microsoft.com/office/drawing/2015/9/8/chartex" xmlns:cx2="http://schemas.microsoft.com/office/drawing/2015/10/21/chartex" xmlns:cx3="http://schemas.microsoft.com/office/drawing/2016/5/9/chartex" xmlns:cx4="http://schemas.microsoft.com/office/drawing/2016/5/10/chartex" xmlns:cx5="http://schemas.microsoft.com/office/drawing/2016/5/11/chartex" xmlns:cx6="http://schemas.microsoft.com/office/drawing/2016/5/12/chartex" xmlns:cx7="http://schemas.microsoft.com/office/drawing/2016/5/13/chartex" xmlns:cx8="http://schemas.microsoft.com/office/drawing/2016/5/14/chartex" xmlns:mc="http://schemas.openxmlformats.org/markup-compatibility/2006" xmlns:aink="http://schemas.microsoft.com/office/drawing/2016/ink" xmlns:am3d="http://schemas.microsoft.com/office/drawing/2017/model3d" xmlns:o="urn:schemas-microsoft-com:office:office" xmlns:oel="http://schemas.microsoft.com/office/2019/extlst" xmlns:r="http://schemas.openxmlformats.org/officeDocument/2006/relationships" xmlns:m="http://schemas.openxmlformats.org/officeDocument/2006/math" xmlns:v="urn:schemas-microsoft-com:vml" xmlns:wp14="http://schemas.microsoft.com/office/word/2010/wordprocessingDrawing" xmlns:wp="http://schemas.openxmlformats.org/drawingml/2006/wordprocessingDrawing" xmlns:w10="urn:schemas-microsoft-com:office:word" xmlns:w="http://schemas.openxmlformats.org/wordprocessingml/2006/main" xmlns:w14="http://schemas.microsoft.com/office/word/2010/wordml" xmlns:w15="http://schemas.microsoft.com/office/word/2012/wordml" xmlns:w16cex="http://schemas.microsoft.com/office/word/2018/wordml/cex" xmlns:w16cid="http://schemas.microsoft.com/office/word/2016/wordml/cid" xmlns:w16="http://schemas.microsoft.com/office/word/2018/wordml" xmlns:w16sdtdh="http://schemas.microsoft.com/office/word/2020/wordml/sdtdatahash" xmlns:w16se="http://schemas.microsoft.com/office/word/2015/wordml/symex" xmlns:wpg="http://schemas.microsoft.com/office/word/2010/wordprocessingGroup" xmlns:wpi="http://schemas.microsoft.com/office/word/2010/wordprocessingInk" xmlns:wne="http://schemas.microsoft.com/office/word/2006/wordml" xmlns:wps="http://schemas.microsoft.com/office/word/2010/wordprocessingShape" mc:Ignorable="w14 w15 w16se w16cid w16 w16cex w16sdtdh wp14">
+  <w16cid:commentId w16cid:paraId="52567674" w16cid:durableId="162FF044"/>
+  <w16cid:commentId w16cid:paraId="5A0B29A3" w16cid:durableId="697F0A36"/>
+  <w16cid:commentId w16cid:paraId="794948D3" w16cid:durableId="46D2F1F5"/>
+</w16cid:commentsIds>
+</file>
+
 <file path=word/numbering.xml><?xml version="1.0" encoding="utf-8"?>
 <w:numbering xmlns:wpc="http://schemas.microsoft.com/office/word/2010/wordprocessingCanvas" xmlns:cx="http://schemas.microsoft.com/office/drawing/2014/chartex" xmlns:cx1="http://schemas.microsoft.com/office/drawing/2015/9/8/chartex" xmlns:cx2="http://schemas.microsoft.com/office/drawing/2015/10/21/chartex" xmlns:cx3="http://schemas.microsoft.com/office/drawing/2016/5/9/chartex" xmlns:cx4="http://schemas.microsoft.com/office/drawing/2016/5/10/chartex" xmlns:cx5="http://schemas.microsoft.com/office/drawing/2016/5/11/chartex" xmlns:cx6="http://schemas.microsoft.com/office/drawing/2016/5/12/chartex" xmlns:cx7="http://schemas.microsoft.com/office/drawing/2016/5/13/chartex" xmlns:cx8="http://schemas.microsoft.com/office/drawing/2016/5/14/chartex" xmlns:mc="http://schemas.openxmlformats.org/markup-compatibility/2006" xmlns:aink="http://schemas.microsoft.com/office/drawing/2016/ink" xmlns:am3d="http://schemas.microsoft.com/office/drawing/2017/model3d" xmlns:o="urn:schemas-microsoft-com:office:office" xmlns:oel="http://schemas.microsoft.com/office/2019/extlst" xmlns:r="http://schemas.openxmlformats.org/officeDocument/2006/relationships" xmlns:m="http://schemas.openxmlformats.org/officeDocument/2006/math" xmlns:v="urn:schemas-microsoft-com:vml" xmlns:wp14="http://schemas.microsoft.com/office/word/2010/wordprocessingDrawing" xmlns:wp="http://schemas.openxmlformats.org/drawingml/2006/wordprocessingDrawing" xmlns:w10="urn:schemas-microsoft-com:office:word" xmlns:w="http://schemas.openxmlformats.org/wordprocessingml/2006/main" xmlns:w14="http://schemas.microsoft.com/office/word/2010/wordml" xmlns:w15="http://schemas.microsoft.com/office/word/2012/wordml" xmlns:w16cex="http://schemas.microsoft.com/office/word/2018/wordml/cex" xmlns:w16cid="http://schemas.microsoft.com/office/word/2016/wordml/cid" xmlns:w16="http://schemas.microsoft.com/office/word/2018/wordml" xmlns:w16sdtdh="http://schemas.microsoft.com/office/word/2020/wordml/sdtdatahash" xmlns:w16se="http://schemas.microsoft.com/office/word/2015/wordml/symex" xmlns:wpg="http://schemas.microsoft.com/office/word/2010/wordprocessingGroup" xmlns:wpi="http://schemas.microsoft.com/office/word/2010/wordprocessingInk" xmlns:wne="http://schemas.microsoft.com/office/word/2006/wordml" xmlns:wps="http://schemas.microsoft.com/office/word/2010/wordprocessingShape" mc:Ignorable="w14 w15 w16se w16cid w16 w16cex w16sdtdh wp14">
   <w:abstractNum w:abstractNumId="0" w15:restartNumberingAfterBreak="0">
@@ -1656,6 +3814,119 @@
     </w:lvl>
   </w:abstractNum>
   <w:abstractNum w:abstractNumId="1" w15:restartNumberingAfterBreak="0">
+    <w:nsid w:val="04420A98"/>
+    <w:multiLevelType w:val="hybridMultilevel"/>
+    <w:tmpl w:val="4ADE882A"/>
+    <w:lvl w:ilvl="0" w:tplc="08090001">
+      <w:start w:val="1"/>
+      <w:numFmt w:val="bullet"/>
+      <w:lvlText w:val=""/>
+      <w:lvlJc w:val="left"/>
+      <w:pPr>
+        <w:ind w:left="720" w:hanging="360"/>
+      </w:pPr>
+      <w:rPr>
+        <w:rFonts w:ascii="Symbol" w:hAnsi="Symbol" w:hint="default"/>
+      </w:rPr>
+    </w:lvl>
+    <w:lvl w:ilvl="1" w:tplc="08090003">
+      <w:start w:val="1"/>
+      <w:numFmt w:val="bullet"/>
+      <w:lvlText w:val="o"/>
+      <w:lvlJc w:val="left"/>
+      <w:pPr>
+        <w:ind w:left="1440" w:hanging="360"/>
+      </w:pPr>
+      <w:rPr>
+        <w:rFonts w:ascii="Courier New" w:hAnsi="Courier New" w:cs="Courier New" w:hint="default"/>
+      </w:rPr>
+    </w:lvl>
+    <w:lvl w:ilvl="2" w:tplc="08090005" w:tentative="1">
+      <w:start w:val="1"/>
+      <w:numFmt w:val="bullet"/>
+      <w:lvlText w:val=""/>
+      <w:lvlJc w:val="left"/>
+      <w:pPr>
+        <w:ind w:left="2160" w:hanging="360"/>
+      </w:pPr>
+      <w:rPr>
+        <w:rFonts w:ascii="Wingdings" w:hAnsi="Wingdings" w:hint="default"/>
+      </w:rPr>
+    </w:lvl>
+    <w:lvl w:ilvl="3" w:tplc="08090001" w:tentative="1">
+      <w:start w:val="1"/>
+      <w:numFmt w:val="bullet"/>
+      <w:lvlText w:val=""/>
+      <w:lvlJc w:val="left"/>
+      <w:pPr>
+        <w:ind w:left="2880" w:hanging="360"/>
+      </w:pPr>
+      <w:rPr>
+        <w:rFonts w:ascii="Symbol" w:hAnsi="Symbol" w:hint="default"/>
+      </w:rPr>
+    </w:lvl>
+    <w:lvl w:ilvl="4" w:tplc="08090003" w:tentative="1">
+      <w:start w:val="1"/>
+      <w:numFmt w:val="bullet"/>
+      <w:lvlText w:val="o"/>
+      <w:lvlJc w:val="left"/>
+      <w:pPr>
+        <w:ind w:left="3600" w:hanging="360"/>
+      </w:pPr>
+      <w:rPr>
+        <w:rFonts w:ascii="Courier New" w:hAnsi="Courier New" w:cs="Courier New" w:hint="default"/>
+      </w:rPr>
+    </w:lvl>
+    <w:lvl w:ilvl="5" w:tplc="08090005" w:tentative="1">
+      <w:start w:val="1"/>
+      <w:numFmt w:val="bullet"/>
+      <w:lvlText w:val=""/>
+      <w:lvlJc w:val="left"/>
+      <w:pPr>
+        <w:ind w:left="4320" w:hanging="360"/>
+      </w:pPr>
+      <w:rPr>
+        <w:rFonts w:ascii="Wingdings" w:hAnsi="Wingdings" w:hint="default"/>
+      </w:rPr>
+    </w:lvl>
+    <w:lvl w:ilvl="6" w:tplc="08090001" w:tentative="1">
+      <w:start w:val="1"/>
+      <w:numFmt w:val="bullet"/>
+      <w:lvlText w:val=""/>
+      <w:lvlJc w:val="left"/>
+      <w:pPr>
+        <w:ind w:left="5040" w:hanging="360"/>
+      </w:pPr>
+      <w:rPr>
+        <w:rFonts w:ascii="Symbol" w:hAnsi="Symbol" w:hint="default"/>
+      </w:rPr>
+    </w:lvl>
+    <w:lvl w:ilvl="7" w:tplc="08090003" w:tentative="1">
+      <w:start w:val="1"/>
+      <w:numFmt w:val="bullet"/>
+      <w:lvlText w:val="o"/>
+      <w:lvlJc w:val="left"/>
+      <w:pPr>
+        <w:ind w:left="5760" w:hanging="360"/>
+      </w:pPr>
+      <w:rPr>
+        <w:rFonts w:ascii="Courier New" w:hAnsi="Courier New" w:cs="Courier New" w:hint="default"/>
+      </w:rPr>
+    </w:lvl>
+    <w:lvl w:ilvl="8" w:tplc="08090005" w:tentative="1">
+      <w:start w:val="1"/>
+      <w:numFmt w:val="bullet"/>
+      <w:lvlText w:val=""/>
+      <w:lvlJc w:val="left"/>
+      <w:pPr>
+        <w:ind w:left="6480" w:hanging="360"/>
+      </w:pPr>
+      <w:rPr>
+        <w:rFonts w:ascii="Wingdings" w:hAnsi="Wingdings" w:hint="default"/>
+      </w:rPr>
+    </w:lvl>
+  </w:abstractNum>
+  <w:abstractNum w:abstractNumId="2" w15:restartNumberingAfterBreak="0">
     <w:nsid w:val="054D2FE7"/>
     <w:multiLevelType w:val="hybridMultilevel"/>
     <w:tmpl w:val="73AACFD6"/>
@@ -1768,7 +4039,7 @@
       </w:rPr>
     </w:lvl>
   </w:abstractNum>
-  <w:abstractNum w:abstractNumId="2" w15:restartNumberingAfterBreak="0">
+  <w:abstractNum w:abstractNumId="3" w15:restartNumberingAfterBreak="0">
     <w:nsid w:val="0C2231AF"/>
     <w:multiLevelType w:val="hybridMultilevel"/>
     <w:tmpl w:val="4260F14C"/>
@@ -1857,7 +4128,7 @@
       </w:pPr>
     </w:lvl>
   </w:abstractNum>
-  <w:abstractNum w:abstractNumId="3" w15:restartNumberingAfterBreak="0">
+  <w:abstractNum w:abstractNumId="4" w15:restartNumberingAfterBreak="0">
     <w:nsid w:val="68D662B4"/>
     <w:multiLevelType w:val="hybridMultilevel"/>
     <w:tmpl w:val="28E66C00"/>
@@ -1970,7 +4241,120 @@
       </w:rPr>
     </w:lvl>
   </w:abstractNum>
-  <w:abstractNum w:abstractNumId="4" w15:restartNumberingAfterBreak="0">
+  <w:abstractNum w:abstractNumId="5" w15:restartNumberingAfterBreak="0">
+    <w:nsid w:val="763D5A4A"/>
+    <w:multiLevelType w:val="hybridMultilevel"/>
+    <w:tmpl w:val="3C2E26C8"/>
+    <w:lvl w:ilvl="0" w:tplc="08090001">
+      <w:start w:val="1"/>
+      <w:numFmt w:val="bullet"/>
+      <w:lvlText w:val=""/>
+      <w:lvlJc w:val="left"/>
+      <w:pPr>
+        <w:ind w:left="775" w:hanging="360"/>
+      </w:pPr>
+      <w:rPr>
+        <w:rFonts w:ascii="Symbol" w:hAnsi="Symbol" w:hint="default"/>
+      </w:rPr>
+    </w:lvl>
+    <w:lvl w:ilvl="1" w:tplc="08090003">
+      <w:start w:val="1"/>
+      <w:numFmt w:val="bullet"/>
+      <w:lvlText w:val="o"/>
+      <w:lvlJc w:val="left"/>
+      <w:pPr>
+        <w:ind w:left="1495" w:hanging="360"/>
+      </w:pPr>
+      <w:rPr>
+        <w:rFonts w:ascii="Courier New" w:hAnsi="Courier New" w:cs="Courier New" w:hint="default"/>
+      </w:rPr>
+    </w:lvl>
+    <w:lvl w:ilvl="2" w:tplc="08090005" w:tentative="1">
+      <w:start w:val="1"/>
+      <w:numFmt w:val="bullet"/>
+      <w:lvlText w:val=""/>
+      <w:lvlJc w:val="left"/>
+      <w:pPr>
+        <w:ind w:left="2215" w:hanging="360"/>
+      </w:pPr>
+      <w:rPr>
+        <w:rFonts w:ascii="Wingdings" w:hAnsi="Wingdings" w:hint="default"/>
+      </w:rPr>
+    </w:lvl>
+    <w:lvl w:ilvl="3" w:tplc="08090001" w:tentative="1">
+      <w:start w:val="1"/>
+      <w:numFmt w:val="bullet"/>
+      <w:lvlText w:val=""/>
+      <w:lvlJc w:val="left"/>
+      <w:pPr>
+        <w:ind w:left="2935" w:hanging="360"/>
+      </w:pPr>
+      <w:rPr>
+        <w:rFonts w:ascii="Symbol" w:hAnsi="Symbol" w:hint="default"/>
+      </w:rPr>
+    </w:lvl>
+    <w:lvl w:ilvl="4" w:tplc="08090003" w:tentative="1">
+      <w:start w:val="1"/>
+      <w:numFmt w:val="bullet"/>
+      <w:lvlText w:val="o"/>
+      <w:lvlJc w:val="left"/>
+      <w:pPr>
+        <w:ind w:left="3655" w:hanging="360"/>
+      </w:pPr>
+      <w:rPr>
+        <w:rFonts w:ascii="Courier New" w:hAnsi="Courier New" w:cs="Courier New" w:hint="default"/>
+      </w:rPr>
+    </w:lvl>
+    <w:lvl w:ilvl="5" w:tplc="08090005" w:tentative="1">
+      <w:start w:val="1"/>
+      <w:numFmt w:val="bullet"/>
+      <w:lvlText w:val=""/>
+      <w:lvlJc w:val="left"/>
+      <w:pPr>
+        <w:ind w:left="4375" w:hanging="360"/>
+      </w:pPr>
+      <w:rPr>
+        <w:rFonts w:ascii="Wingdings" w:hAnsi="Wingdings" w:hint="default"/>
+      </w:rPr>
+    </w:lvl>
+    <w:lvl w:ilvl="6" w:tplc="08090001" w:tentative="1">
+      <w:start w:val="1"/>
+      <w:numFmt w:val="bullet"/>
+      <w:lvlText w:val=""/>
+      <w:lvlJc w:val="left"/>
+      <w:pPr>
+        <w:ind w:left="5095" w:hanging="360"/>
+      </w:pPr>
+      <w:rPr>
+        <w:rFonts w:ascii="Symbol" w:hAnsi="Symbol" w:hint="default"/>
+      </w:rPr>
+    </w:lvl>
+    <w:lvl w:ilvl="7" w:tplc="08090003" w:tentative="1">
+      <w:start w:val="1"/>
+      <w:numFmt w:val="bullet"/>
+      <w:lvlText w:val="o"/>
+      <w:lvlJc w:val="left"/>
+      <w:pPr>
+        <w:ind w:left="5815" w:hanging="360"/>
+      </w:pPr>
+      <w:rPr>
+        <w:rFonts w:ascii="Courier New" w:hAnsi="Courier New" w:cs="Courier New" w:hint="default"/>
+      </w:rPr>
+    </w:lvl>
+    <w:lvl w:ilvl="8" w:tplc="08090005" w:tentative="1">
+      <w:start w:val="1"/>
+      <w:numFmt w:val="bullet"/>
+      <w:lvlText w:val=""/>
+      <w:lvlJc w:val="left"/>
+      <w:pPr>
+        <w:ind w:left="6535" w:hanging="360"/>
+      </w:pPr>
+      <w:rPr>
+        <w:rFonts w:ascii="Wingdings" w:hAnsi="Wingdings" w:hint="default"/>
+      </w:rPr>
+    </w:lvl>
+  </w:abstractNum>
+  <w:abstractNum w:abstractNumId="6" w15:restartNumberingAfterBreak="0">
     <w:nsid w:val="7AF78819"/>
     <w:multiLevelType w:val="hybridMultilevel"/>
     <w:tmpl w:val="1E4CC914"/>
@@ -2084,21 +4468,35 @@
     </w:lvl>
   </w:abstractNum>
   <w:num w:numId="1" w16cid:durableId="1411729213">
+    <w:abstractNumId w:val="3"/>
+  </w:num>
+  <w:num w:numId="2" w16cid:durableId="2080052024">
+    <w:abstractNumId w:val="6"/>
+  </w:num>
+  <w:num w:numId="3" w16cid:durableId="1667590533">
     <w:abstractNumId w:val="2"/>
   </w:num>
-  <w:num w:numId="2" w16cid:durableId="2080052024">
+  <w:num w:numId="4" w16cid:durableId="1219509653">
     <w:abstractNumId w:val="4"/>
-  </w:num>
-  <w:num w:numId="3" w16cid:durableId="1667590533">
-    <w:abstractNumId w:val="1"/>
-  </w:num>
-  <w:num w:numId="4" w16cid:durableId="1219509653">
-    <w:abstractNumId w:val="3"/>
   </w:num>
   <w:num w:numId="5" w16cid:durableId="2025863233">
     <w:abstractNumId w:val="0"/>
   </w:num>
+  <w:num w:numId="6" w16cid:durableId="2141459717">
+    <w:abstractNumId w:val="1"/>
+  </w:num>
+  <w:num w:numId="7" w16cid:durableId="419066900">
+    <w:abstractNumId w:val="5"/>
+  </w:num>
 </w:numbering>
+</file>
+
+<file path=word/people.xml><?xml version="1.0" encoding="utf-8"?>
+<w15:people xmlns:wpc="http://schemas.microsoft.com/office/word/2010/wordprocessingCanvas" xmlns:cx="http://schemas.microsoft.com/office/drawing/2014/chartex" xmlns:cx1="http://schemas.microsoft.com/office/drawing/2015/9/8/chartex" xmlns:cx2="http://schemas.microsoft.com/office/drawing/2015/10/21/chartex" xmlns:cx3="http://schemas.microsoft.com/office/drawing/2016/5/9/chartex" xmlns:cx4="http://schemas.microsoft.com/office/drawing/2016/5/10/chartex" xmlns:cx5="http://schemas.microsoft.com/office/drawing/2016/5/11/chartex" xmlns:cx6="http://schemas.microsoft.com/office/drawing/2016/5/12/chartex" xmlns:cx7="http://schemas.microsoft.com/office/drawing/2016/5/13/chartex" xmlns:cx8="http://schemas.microsoft.com/office/drawing/2016/5/14/chartex" xmlns:mc="http://schemas.openxmlformats.org/markup-compatibility/2006" xmlns:aink="http://schemas.microsoft.com/office/drawing/2016/ink" xmlns:am3d="http://schemas.microsoft.com/office/drawing/2017/model3d" xmlns:o="urn:schemas-microsoft-com:office:office" xmlns:oel="http://schemas.microsoft.com/office/2019/extlst" xmlns:r="http://schemas.openxmlformats.org/officeDocument/2006/relationships" xmlns:m="http://schemas.openxmlformats.org/officeDocument/2006/math" xmlns:v="urn:schemas-microsoft-com:vml" xmlns:wp14="http://schemas.microsoft.com/office/word/2010/wordprocessingDrawing" xmlns:wp="http://schemas.openxmlformats.org/drawingml/2006/wordprocessingDrawing" xmlns:w10="urn:schemas-microsoft-com:office:word" xmlns:w="http://schemas.openxmlformats.org/wordprocessingml/2006/main" xmlns:w14="http://schemas.microsoft.com/office/word/2010/wordml" xmlns:w15="http://schemas.microsoft.com/office/word/2012/wordml" xmlns:w16cex="http://schemas.microsoft.com/office/word/2018/wordml/cex" xmlns:w16cid="http://schemas.microsoft.com/office/word/2016/wordml/cid" xmlns:w16="http://schemas.microsoft.com/office/word/2018/wordml" xmlns:w16sdtdh="http://schemas.microsoft.com/office/word/2020/wordml/sdtdatahash" xmlns:w16se="http://schemas.microsoft.com/office/word/2015/wordml/symex" xmlns:wpg="http://schemas.microsoft.com/office/word/2010/wordprocessingGroup" xmlns:wpi="http://schemas.microsoft.com/office/word/2010/wordprocessingInk" xmlns:wne="http://schemas.microsoft.com/office/word/2006/wordml" xmlns:wps="http://schemas.microsoft.com/office/word/2010/wordprocessingShape" mc:Ignorable="w14 w15 w16se w16cid w16 w16cex w16sdtdh wp14">
+  <w15:person w15:author="Lewis Quick">
+    <w15:presenceInfo w15:providerId="Windows Live" w15:userId="46c66270056a4b13"/>
+  </w15:person>
+</w15:people>
 </file>
 
 <file path=word/styles.xml><?xml version="1.0" encoding="utf-8"?>
@@ -3072,6 +5470,88 @@
       <w:ind w:left="240"/>
     </w:pPr>
   </w:style>
+  <w:style w:type="character" w:styleId="CommentReference">
+    <w:name w:val="annotation reference"/>
+    <w:basedOn w:val="DefaultParagraphFont"/>
+    <w:uiPriority w:val="99"/>
+    <w:semiHidden/>
+    <w:unhideWhenUsed/>
+    <w:rsid w:val="00D121C4"/>
+    <w:rPr>
+      <w:sz w:val="16"/>
+      <w:szCs w:val="16"/>
+    </w:rPr>
+  </w:style>
+  <w:style w:type="paragraph" w:styleId="CommentText">
+    <w:name w:val="annotation text"/>
+    <w:basedOn w:val="Normal"/>
+    <w:link w:val="CommentTextChar"/>
+    <w:uiPriority w:val="99"/>
+    <w:unhideWhenUsed/>
+    <w:rsid w:val="00D121C4"/>
+    <w:pPr>
+      <w:spacing w:line="240" w:lineRule="auto"/>
+    </w:pPr>
+    <w:rPr>
+      <w:rFonts w:asciiTheme="minorHAnsi" w:hAnsiTheme="minorHAnsi"/>
+      <w:sz w:val="20"/>
+      <w:szCs w:val="20"/>
+    </w:rPr>
+  </w:style>
+  <w:style w:type="character" w:customStyle="1" w:styleId="CommentTextChar">
+    <w:name w:val="Comment Text Char"/>
+    <w:basedOn w:val="DefaultParagraphFont"/>
+    <w:link w:val="CommentText"/>
+    <w:uiPriority w:val="99"/>
+    <w:rsid w:val="00D121C4"/>
+    <w:rPr>
+      <w:rFonts w:asciiTheme="minorHAnsi" w:hAnsiTheme="minorHAnsi"/>
+      <w:sz w:val="20"/>
+      <w:szCs w:val="20"/>
+    </w:rPr>
+  </w:style>
+  <w:style w:type="paragraph" w:styleId="NormalWeb">
+    <w:name w:val="Normal (Web)"/>
+    <w:basedOn w:val="Normal"/>
+    <w:uiPriority w:val="99"/>
+    <w:semiHidden/>
+    <w:unhideWhenUsed/>
+    <w:rsid w:val="009673A4"/>
+    <w:pPr>
+      <w:spacing w:before="100" w:beforeAutospacing="1" w:after="100" w:afterAutospacing="1" w:line="240" w:lineRule="auto"/>
+    </w:pPr>
+    <w:rPr>
+      <w:rFonts w:ascii="Times New Roman" w:eastAsia="Times New Roman" w:hAnsi="Times New Roman" w:cs="Times New Roman"/>
+      <w:kern w:val="0"/>
+      <w:szCs w:val="24"/>
+      <w:lang w:eastAsia="en-GB"/>
+      <w14:ligatures w14:val="none"/>
+    </w:rPr>
+  </w:style>
+  <w:style w:type="character" w:styleId="Emphasis">
+    <w:name w:val="Emphasis"/>
+    <w:basedOn w:val="DefaultParagraphFont"/>
+    <w:uiPriority w:val="20"/>
+    <w:qFormat/>
+    <w:rsid w:val="009673A4"/>
+    <w:rPr>
+      <w:i/>
+      <w:iCs/>
+    </w:rPr>
+  </w:style>
+  <w:style w:type="paragraph" w:styleId="TOC3">
+    <w:name w:val="toc 3"/>
+    <w:basedOn w:val="Normal"/>
+    <w:next w:val="Normal"/>
+    <w:autoRedefine/>
+    <w:uiPriority w:val="39"/>
+    <w:unhideWhenUsed/>
+    <w:rsid w:val="00130F4D"/>
+    <w:pPr>
+      <w:spacing w:after="100"/>
+      <w:ind w:left="480"/>
+    </w:pPr>
+  </w:style>
 </w:styles>
 </file>
 

</xml_diff>

<commit_message>
editing on temporary lit reveiw doc to simplify management of main report doc
</commit_message>
<xml_diff>
--- a/Report/Report.docx
+++ b/Report/Report.docx
@@ -1594,7 +1594,21 @@
           <w:rFonts w:cstheme="minorHAnsi"/>
           <w:shd w:val="clear" w:color="auto" w:fill="FFFFFF"/>
         </w:rPr>
+        <w:t>(</w:t>
+      </w:r>
+      <w:r>
+        <w:rPr>
+          <w:rFonts w:cstheme="minorHAnsi"/>
+          <w:shd w:val="clear" w:color="auto" w:fill="FFFFFF"/>
+        </w:rPr>
         <w:t>Beck, K. and Andres, C. (2004)</w:t>
+      </w:r>
+      <w:r>
+        <w:rPr>
+          <w:rFonts w:cstheme="minorHAnsi"/>
+          <w:shd w:val="clear" w:color="auto" w:fill="FFFFFF"/>
+        </w:rPr>
+        <w:t>)</w:t>
       </w:r>
       <w:r>
         <w:rPr>
@@ -1763,7 +1777,25 @@
     </w:p>
     <w:p>
       <w:r>
-        <w:t>MIMIC-II very closely resembles the nutrition dashboard that we are looking to develop. We are also looking to use many metrics of patient data, but rather than simply develop a database we are looking to create an interactive GUI. Rather than having the likes of reports and summaries outsourced to another application, we plan to have these functionalities built into our system. We can do this as the data we are going to use is already available to us – much of the purpose of MIMIC-II was the initial data collection, having to synchronise data from many different databases throughout the healthcare system.</w:t>
+        <w:t xml:space="preserve">MIMIC-II very closely resembles the nutrition dashboard that we are looking to develop. We are also looking to use many metrics of patient data, but rather than simply develop a database we are looking to create an interactive GUI. </w:t>
+      </w:r>
+      <w:r>
+        <w:t xml:space="preserve">Therefore, </w:t>
+      </w:r>
+      <w:r>
+        <w:t xml:space="preserve">the likes of reports and summaries </w:t>
+      </w:r>
+      <w:r>
+        <w:t xml:space="preserve">don’t have to be </w:t>
+      </w:r>
+      <w:r>
+        <w:t xml:space="preserve">outsourced to another application, </w:t>
+      </w:r>
+      <w:r>
+        <w:t xml:space="preserve">as </w:t>
+      </w:r>
+      <w:r>
+        <w:t>we plan to have these functionalities built into our system. We can do this as the data we are going to use is already available to us – much of the purpose of MIMIC-II was the initial data collection, having to synchronise data from many different databases throughout the healthcare system.</w:t>
       </w:r>
     </w:p>
     <w:p>
@@ -1776,6 +1808,7 @@
         <w:rPr>
           <w:shd w:val="clear" w:color="auto" w:fill="FFFFFF"/>
         </w:rPr>
+        <w:lastRenderedPageBreak/>
         <w:tab/>
       </w:r>
     </w:p>
@@ -1785,7 +1818,6 @@
       </w:pPr>
       <w:bookmarkStart w:id="11" w:name="_Toc159485729"/>
       <w:r>
-        <w:lastRenderedPageBreak/>
         <w:t xml:space="preserve">NHS - </w:t>
       </w:r>
       <w:proofErr w:type="spellStart"/>

</xml_diff>

<commit_message>
adding gantt chart to report doc
</commit_message>
<xml_diff>
--- a/Report/Report.docx
+++ b/Report/Report.docx
@@ -2247,6 +2247,14 @@
     </w:p>
     <w:p>
       <w:pPr>
+        <w:pStyle w:val="Heading2"/>
+      </w:pPr>
+      <w:r>
+        <w:t>Key Tasks</w:t>
+      </w:r>
+    </w:p>
+    <w:p>
+      <w:pPr>
         <w:pStyle w:val="ListParagraph"/>
         <w:numPr>
           <w:ilvl w:val="0"/>
@@ -2611,7 +2619,14 @@
         <w:rPr>
           <w:szCs w:val="24"/>
         </w:rPr>
-        <w:t xml:space="preserve"> is a mostly exhaustive list. If anyone wishes to add anything</w:t>
+        <w:t xml:space="preserve"> </w:t>
+      </w:r>
+      <w:r>
+        <w:rPr>
+          <w:szCs w:val="24"/>
+        </w:rPr>
+        <w:lastRenderedPageBreak/>
+        <w:t>is a mostly exhaustive list. If anyone wishes to add anything</w:t>
       </w:r>
       <w:proofErr w:type="gramStart"/>
       <w:r>
@@ -2638,11 +2653,127 @@
           <w:szCs w:val="24"/>
         </w:rPr>
         <w:t xml:space="preserve"> free to do so :3) </w:t>
+      </w:r>
+    </w:p>
+    <w:p>
+      <w:pPr>
+        <w:pStyle w:val="Heading2"/>
+      </w:pPr>
+      <w:r>
+        <w:t>Gantt Chart</w:t>
+      </w:r>
+    </w:p>
+    <w:p>
+      <w:r>
+        <w:t xml:space="preserve">During the project we will be following a Gantt Chart to monitor our progress. </w:t>
+      </w:r>
+      <w:r>
+        <w:t>A Gantt Chart allows us to visua</w:t>
+      </w:r>
+      <w:r>
+        <w:t xml:space="preserve">lise different </w:t>
+      </w:r>
+      <w:r>
+        <w:t>details of tasks and their completion, including the time allocated, deadlines</w:t>
+      </w:r>
+      <w:r>
+        <w:t xml:space="preserve"> and any simultaneous </w:t>
+      </w:r>
+      <w:r>
+        <w:t xml:space="preserve">tasks that may take place at the same time. </w:t>
+      </w:r>
+    </w:p>
+    <w:p>
+      <w:r>
+        <w:t xml:space="preserve">The pre-emptive Gantt Chart uses the previously stated </w:t>
+      </w:r>
+      <w:r>
+        <w:t>key tasks</w:t>
+      </w:r>
+      <w:r>
+        <w:t xml:space="preserve"> in the Project Planning section, as well as some </w:t>
+      </w:r>
+      <w:r>
+        <w:t xml:space="preserve">additional objectives. </w:t>
+      </w:r>
+      <w:r>
+        <w:t>The chart may be modified during our project if deadlines or objectives change</w:t>
+      </w:r>
+      <w:r>
+        <w:t>, and this will be evidenced</w:t>
+      </w:r>
+      <w:r>
+        <w:t xml:space="preserve"> in the report.</w:t>
+      </w:r>
+    </w:p>
+    <w:p/>
+    <w:p>
+      <w:r>
+        <w:drawing>
+          <wp:inline distT="0" distB="0" distL="0" distR="0" wp14:anchorId="315498C2" wp14:editId="432FB525">
+            <wp:extent cx="5731510" cy="2930525"/>
+            <wp:effectExtent l="0" t="0" r="2540" b="3175"/>
+            <wp:docPr id="592883588" name="Picture 1" descr="A graph with orange and white lines&#10;&#10;Description automatically generated with medium confidence"/>
+            <wp:cNvGraphicFramePr>
+              <a:graphicFrameLocks xmlns:a="http://schemas.openxmlformats.org/drawingml/2006/main" noChangeAspect="1"/>
+            </wp:cNvGraphicFramePr>
+            <a:graphic xmlns:a="http://schemas.openxmlformats.org/drawingml/2006/main">
+              <a:graphicData uri="http://schemas.openxmlformats.org/drawingml/2006/picture">
+                <pic:pic xmlns:pic="http://schemas.openxmlformats.org/drawingml/2006/picture">
+                  <pic:nvPicPr>
+                    <pic:cNvPr id="592883588" name="Picture 1" descr="A graph with orange and white lines&#10;&#10;Description automatically generated with medium confidence"/>
+                    <pic:cNvPicPr/>
+                  </pic:nvPicPr>
+                  <pic:blipFill>
+                    <a:blip r:embed="rId11"/>
+                    <a:stretch>
+                      <a:fillRect/>
+                    </a:stretch>
+                  </pic:blipFill>
+                  <pic:spPr>
+                    <a:xfrm>
+                      <a:off x="0" y="0"/>
+                      <a:ext cx="5731510" cy="2930525"/>
+                    </a:xfrm>
+                    <a:prstGeom prst="rect">
+                      <a:avLst/>
+                    </a:prstGeom>
+                  </pic:spPr>
+                </pic:pic>
+              </a:graphicData>
+            </a:graphic>
+          </wp:inline>
+        </w:drawing>
+      </w:r>
+    </w:p>
+    <w:p>
+      <w:pPr>
+        <w:jc w:val="center"/>
+        <w:rPr>
+          <w:i/>
+          <w:iCs/>
+        </w:rPr>
+      </w:pPr>
+      <w:r>
+        <w:rPr>
+          <w:i/>
+          <w:iCs/>
+        </w:rPr>
+        <w:t>Pre-emptive Gantt Chart</w:t>
+      </w:r>
+    </w:p>
+    <w:p>
+      <w:pPr>
+        <w:pStyle w:val="Heading3"/>
+      </w:pPr>
+      <w:r>
+        <w:t>Team Roles</w:t>
       </w:r>
     </w:p>
     <w:p/>
     <w:p/>
     <w:p/>
+    <w:p/>
     <w:p>
       <w:pPr>
         <w:pStyle w:val="Heading1"/>
@@ -2677,6 +2808,7 @@
           <w:sz w:val="36"/>
           <w:szCs w:val="36"/>
         </w:rPr>
+        <w:lastRenderedPageBreak/>
         <w:t>Evaluation &amp; Lessons Learned:</w:t>
       </w:r>
       <w:bookmarkEnd w:id="15"/>
@@ -2742,7 +2874,7 @@
         </w:rPr>
         <w:t xml:space="preserve"> [online]. Available from: </w:t>
       </w:r>
-      <w:hyperlink r:id="rId11" w:history="1">
+      <w:hyperlink r:id="rId12" w:history="1">
         <w:r>
           <w:rPr>
             <w:rStyle w:val="Hyperlink"/>
@@ -2923,7 +3055,7 @@
         </w:rPr>
         <w:t xml:space="preserve"> [online]. Available from: </w:t>
       </w:r>
-      <w:hyperlink r:id="rId12" w:history="1">
+      <w:hyperlink r:id="rId13" w:history="1">
         <w:r>
           <w:rPr>
             <w:rStyle w:val="Hyperlink"/>
@@ -2997,7 +3129,7 @@
         </w:rPr>
         <w:t xml:space="preserve">. November 2020 [online]. Available from: </w:t>
       </w:r>
-      <w:hyperlink r:id="rId13" w:history="1">
+      <w:hyperlink r:id="rId14" w:history="1">
         <w:r>
           <w:rPr>
             <w:rStyle w:val="Hyperlink"/>
@@ -3064,7 +3196,7 @@
         </w:rPr>
         <w:t xml:space="preserve"> [online]. Available from: </w:t>
       </w:r>
-      <w:hyperlink r:id="rId14" w:history="1">
+      <w:hyperlink r:id="rId15" w:history="1">
         <w:r>
           <w:rPr>
             <w:rStyle w:val="Hyperlink"/>
@@ -3167,16 +3299,7 @@
           <w:sz w:val="22"/>
           <w:szCs w:val="22"/>
         </w:rPr>
-        <w:t xml:space="preserve"> Publishing Ltd. Available from: https://books.google.co.uk/books?hl=en&amp;lr=&amp;id=2kBbDwAAQBAJ&amp;oi=fnd&amp;pg=PP1&amp;dq=tkInter</w:t>
-      </w:r>
-      <w:r>
-        <w:rPr>
-          <w:rFonts w:asciiTheme="minorHAnsi" w:hAnsiTheme="minorHAnsi" w:cstheme="minorHAnsi"/>
-          <w:sz w:val="22"/>
-          <w:szCs w:val="22"/>
-        </w:rPr>
-        <w:lastRenderedPageBreak/>
-        <w:t>&amp;ots=NgppXWINnl&amp;sig=1G9Rr3C3mGPDv757_ZZdg1cuk60&amp;redir_esc=y#v=onepage&amp;q=tkInter&amp;f=false [Accessed 12 February 2024].</w:t>
+        <w:t xml:space="preserve"> Publishing Ltd. Available from: https://books.google.co.uk/books?hl=en&amp;lr=&amp;id=2kBbDwAAQBAJ&amp;oi=fnd&amp;pg=PP1&amp;dq=tkInter&amp;ots=NgppXWINnl&amp;sig=1G9Rr3C3mGPDv757_ZZdg1cuk60&amp;redir_esc=y#v=onepage&amp;q=tkInter&amp;f=false [Accessed 12 February 2024].</w:t>
       </w:r>
     </w:p>
     <w:p>
@@ -3326,7 +3449,7 @@
         </w:rPr>
         <w:t xml:space="preserve">GP Training Support (2016) Computer systems in general practice. Available from:  </w:t>
       </w:r>
-      <w:hyperlink r:id="rId15" w:anchor=":~:text=The%20main%20systems%20are%20EMIS%20Web%2C%20SystmOne%2C%20and%20Vision" w:history="1">
+      <w:hyperlink r:id="rId16" w:anchor=":~:text=The%20main%20systems%20are%20EMIS%20Web%2C%20SystmOne%2C%20and%20Vision" w:history="1">
         <w:r>
           <w:rPr>
             <w:rStyle w:val="Hyperlink"/>
@@ -5007,7 +5130,6 @@
     <w:next w:val="Normal"/>
     <w:link w:val="Heading3Char"/>
     <w:uiPriority w:val="9"/>
-    <w:semiHidden/>
     <w:unhideWhenUsed/>
     <w:qFormat/>
     <w:rsid w:val="00A9393A"/>
@@ -5214,7 +5336,6 @@
     <w:basedOn w:val="DefaultParagraphFont"/>
     <w:link w:val="Heading3"/>
     <w:uiPriority w:val="9"/>
-    <w:semiHidden/>
     <w:rsid w:val="00A9393A"/>
     <w:rPr>
       <w:rFonts w:asciiTheme="minorHAnsi" w:eastAsiaTheme="majorEastAsia" w:hAnsiTheme="minorHAnsi" w:cstheme="majorBidi"/>

</xml_diff>

<commit_message>
creating test plan w/ test log
</commit_message>
<xml_diff>
--- a/Report/Report.docx
+++ b/Report/Report.docx
@@ -72,7 +72,7 @@
             <w:rPr>
               <w:rFonts w:asciiTheme="minorHAnsi" w:eastAsiaTheme="minorEastAsia" w:hAnsiTheme="minorHAnsi"/>
               <w:noProof/>
-              <w:szCs w:val="24"/>
+              <w:sz w:val="22"/>
               <w:lang w:eastAsia="en-GB"/>
             </w:rPr>
           </w:pPr>
@@ -85,7 +85,7 @@
           <w:r>
             <w:fldChar w:fldCharType="separate"/>
           </w:r>
-          <w:hyperlink w:anchor="_Toc159485721" w:history="1">
+          <w:hyperlink w:anchor="_Toc159948354" w:history="1">
             <w:r>
               <w:rPr>
                 <w:rStyle w:val="Hyperlink"/>
@@ -112,7 +112,7 @@
                 <w:noProof/>
                 <w:webHidden/>
               </w:rPr>
-              <w:instrText xml:space="preserve"> PAGEREF _Toc159485721 \h </w:instrText>
+              <w:instrText xml:space="preserve"> PAGEREF _Toc159948354 \h </w:instrText>
             </w:r>
             <w:r>
               <w:rPr>
@@ -152,11 +152,11 @@
             <w:rPr>
               <w:rFonts w:asciiTheme="minorHAnsi" w:eastAsiaTheme="minorEastAsia" w:hAnsiTheme="minorHAnsi"/>
               <w:noProof/>
-              <w:szCs w:val="24"/>
+              <w:sz w:val="22"/>
               <w:lang w:eastAsia="en-GB"/>
             </w:rPr>
           </w:pPr>
-          <w:hyperlink w:anchor="_Toc159485722" w:history="1">
+          <w:hyperlink w:anchor="_Toc159948355" w:history="1">
             <w:r>
               <w:rPr>
                 <w:rStyle w:val="Hyperlink"/>
@@ -183,7 +183,7 @@
                 <w:noProof/>
                 <w:webHidden/>
               </w:rPr>
-              <w:instrText xml:space="preserve"> PAGEREF _Toc159485722 \h </w:instrText>
+              <w:instrText xml:space="preserve"> PAGEREF _Toc159948355 \h </w:instrText>
             </w:r>
             <w:r>
               <w:rPr>
@@ -223,11 +223,11 @@
             <w:rPr>
               <w:rFonts w:asciiTheme="minorHAnsi" w:eastAsiaTheme="minorEastAsia" w:hAnsiTheme="minorHAnsi"/>
               <w:noProof/>
-              <w:szCs w:val="24"/>
+              <w:sz w:val="22"/>
               <w:lang w:eastAsia="en-GB"/>
             </w:rPr>
           </w:pPr>
-          <w:hyperlink w:anchor="_Toc159485723" w:history="1">
+          <w:hyperlink w:anchor="_Toc159948356" w:history="1">
             <w:r>
               <w:rPr>
                 <w:rStyle w:val="Hyperlink"/>
@@ -254,7 +254,7 @@
                 <w:noProof/>
                 <w:webHidden/>
               </w:rPr>
-              <w:instrText xml:space="preserve"> PAGEREF _Toc159485723 \h </w:instrText>
+              <w:instrText xml:space="preserve"> PAGEREF _Toc159948356 \h </w:instrText>
             </w:r>
             <w:r>
               <w:rPr>
@@ -294,11 +294,11 @@
             <w:rPr>
               <w:rFonts w:asciiTheme="minorHAnsi" w:eastAsiaTheme="minorEastAsia" w:hAnsiTheme="minorHAnsi"/>
               <w:noProof/>
-              <w:szCs w:val="24"/>
+              <w:sz w:val="22"/>
               <w:lang w:eastAsia="en-GB"/>
             </w:rPr>
           </w:pPr>
-          <w:hyperlink w:anchor="_Toc159485724" w:history="1">
+          <w:hyperlink w:anchor="_Toc159948357" w:history="1">
             <w:r>
               <w:rPr>
                 <w:rStyle w:val="Hyperlink"/>
@@ -325,7 +325,7 @@
                 <w:noProof/>
                 <w:webHidden/>
               </w:rPr>
-              <w:instrText xml:space="preserve"> PAGEREF _Toc159485724 \h </w:instrText>
+              <w:instrText xml:space="preserve"> PAGEREF _Toc159948357 \h </w:instrText>
             </w:r>
             <w:r>
               <w:rPr>
@@ -365,11 +365,11 @@
             <w:rPr>
               <w:rFonts w:asciiTheme="minorHAnsi" w:eastAsiaTheme="minorEastAsia" w:hAnsiTheme="minorHAnsi"/>
               <w:noProof/>
-              <w:szCs w:val="24"/>
+              <w:sz w:val="22"/>
               <w:lang w:eastAsia="en-GB"/>
             </w:rPr>
           </w:pPr>
-          <w:hyperlink w:anchor="_Toc159485725" w:history="1">
+          <w:hyperlink w:anchor="_Toc159948358" w:history="1">
             <w:r>
               <w:rPr>
                 <w:rStyle w:val="Hyperlink"/>
@@ -396,7 +396,7 @@
                 <w:noProof/>
                 <w:webHidden/>
               </w:rPr>
-              <w:instrText xml:space="preserve"> PAGEREF _Toc159485725 \h </w:instrText>
+              <w:instrText xml:space="preserve"> PAGEREF _Toc159948358 \h </w:instrText>
             </w:r>
             <w:r>
               <w:rPr>
@@ -436,11 +436,11 @@
             <w:rPr>
               <w:rFonts w:asciiTheme="minorHAnsi" w:eastAsiaTheme="minorEastAsia" w:hAnsiTheme="minorHAnsi"/>
               <w:noProof/>
-              <w:szCs w:val="24"/>
+              <w:sz w:val="22"/>
               <w:lang w:eastAsia="en-GB"/>
             </w:rPr>
           </w:pPr>
-          <w:hyperlink w:anchor="_Toc159485726" w:history="1">
+          <w:hyperlink w:anchor="_Toc159948359" w:history="1">
             <w:r>
               <w:rPr>
                 <w:rStyle w:val="Hyperlink"/>
@@ -468,7 +468,7 @@
                 <w:noProof/>
                 <w:webHidden/>
               </w:rPr>
-              <w:instrText xml:space="preserve"> PAGEREF _Toc159485726 \h </w:instrText>
+              <w:instrText xml:space="preserve"> PAGEREF _Toc159948359 \h </w:instrText>
             </w:r>
             <w:r>
               <w:rPr>
@@ -508,11 +508,11 @@
             <w:rPr>
               <w:rFonts w:asciiTheme="minorHAnsi" w:eastAsiaTheme="minorEastAsia" w:hAnsiTheme="minorHAnsi"/>
               <w:noProof/>
-              <w:szCs w:val="24"/>
+              <w:sz w:val="22"/>
               <w:lang w:eastAsia="en-GB"/>
             </w:rPr>
           </w:pPr>
-          <w:hyperlink w:anchor="_Toc159485727" w:history="1">
+          <w:hyperlink w:anchor="_Toc159948360" w:history="1">
             <w:r>
               <w:rPr>
                 <w:rStyle w:val="Hyperlink"/>
@@ -540,7 +540,7 @@
                 <w:noProof/>
                 <w:webHidden/>
               </w:rPr>
-              <w:instrText xml:space="preserve"> PAGEREF _Toc159485727 \h </w:instrText>
+              <w:instrText xml:space="preserve"> PAGEREF _Toc159948360 \h </w:instrText>
             </w:r>
             <w:r>
               <w:rPr>
@@ -580,11 +580,11 @@
             <w:rPr>
               <w:rFonts w:asciiTheme="minorHAnsi" w:eastAsiaTheme="minorEastAsia" w:hAnsiTheme="minorHAnsi"/>
               <w:noProof/>
-              <w:szCs w:val="24"/>
+              <w:sz w:val="22"/>
               <w:lang w:eastAsia="en-GB"/>
             </w:rPr>
           </w:pPr>
-          <w:hyperlink w:anchor="_Toc159485728" w:history="1">
+          <w:hyperlink w:anchor="_Toc159948361" w:history="1">
             <w:r>
               <w:rPr>
                 <w:rStyle w:val="Hyperlink"/>
@@ -612,7 +612,7 @@
                 <w:noProof/>
                 <w:webHidden/>
               </w:rPr>
-              <w:instrText xml:space="preserve"> PAGEREF _Toc159485728 \h </w:instrText>
+              <w:instrText xml:space="preserve"> PAGEREF _Toc159948361 \h </w:instrText>
             </w:r>
             <w:r>
               <w:rPr>
@@ -652,11 +652,11 @@
             <w:rPr>
               <w:rFonts w:asciiTheme="minorHAnsi" w:eastAsiaTheme="minorEastAsia" w:hAnsiTheme="minorHAnsi"/>
               <w:noProof/>
-              <w:szCs w:val="24"/>
+              <w:sz w:val="22"/>
               <w:lang w:eastAsia="en-GB"/>
             </w:rPr>
           </w:pPr>
-          <w:hyperlink w:anchor="_Toc159485729" w:history="1">
+          <w:hyperlink w:anchor="_Toc159948362" w:history="1">
             <w:r>
               <w:rPr>
                 <w:rStyle w:val="Hyperlink"/>
@@ -683,7 +683,7 @@
                 <w:noProof/>
                 <w:webHidden/>
               </w:rPr>
-              <w:instrText xml:space="preserve"> PAGEREF _Toc159485729 \h </w:instrText>
+              <w:instrText xml:space="preserve"> PAGEREF _Toc159948362 \h </w:instrText>
             </w:r>
             <w:r>
               <w:rPr>
@@ -723,11 +723,11 @@
             <w:rPr>
               <w:rFonts w:asciiTheme="minorHAnsi" w:eastAsiaTheme="minorEastAsia" w:hAnsiTheme="minorHAnsi"/>
               <w:noProof/>
-              <w:szCs w:val="24"/>
+              <w:sz w:val="22"/>
               <w:lang w:eastAsia="en-GB"/>
             </w:rPr>
           </w:pPr>
-          <w:hyperlink w:anchor="_Toc159485730" w:history="1">
+          <w:hyperlink w:anchor="_Toc159948363" w:history="1">
             <w:r>
               <w:rPr>
                 <w:rStyle w:val="Hyperlink"/>
@@ -754,7 +754,7 @@
                 <w:noProof/>
                 <w:webHidden/>
               </w:rPr>
-              <w:instrText xml:space="preserve"> PAGEREF _Toc159485730 \h </w:instrText>
+              <w:instrText xml:space="preserve"> PAGEREF _Toc159948363 \h </w:instrText>
             </w:r>
             <w:r>
               <w:rPr>
@@ -774,7 +774,7 @@
                 <w:noProof/>
                 <w:webHidden/>
               </w:rPr>
-              <w:t>5</w:t>
+              <w:t>6</w:t>
             </w:r>
             <w:r>
               <w:rPr>
@@ -794,11 +794,11 @@
             <w:rPr>
               <w:rFonts w:asciiTheme="minorHAnsi" w:eastAsiaTheme="minorEastAsia" w:hAnsiTheme="minorHAnsi"/>
               <w:noProof/>
-              <w:szCs w:val="24"/>
+              <w:sz w:val="22"/>
               <w:lang w:eastAsia="en-GB"/>
             </w:rPr>
           </w:pPr>
-          <w:hyperlink w:anchor="_Toc159485731" w:history="1">
+          <w:hyperlink w:anchor="_Toc159948364" w:history="1">
             <w:r>
               <w:rPr>
                 <w:rStyle w:val="Hyperlink"/>
@@ -825,7 +825,7 @@
                 <w:noProof/>
                 <w:webHidden/>
               </w:rPr>
-              <w:instrText xml:space="preserve"> PAGEREF _Toc159485731 \h </w:instrText>
+              <w:instrText xml:space="preserve"> PAGEREF _Toc159948364 \h </w:instrText>
             </w:r>
             <w:r>
               <w:rPr>
@@ -846,6 +846,219 @@
                 <w:webHidden/>
               </w:rPr>
               <w:t>6</w:t>
+            </w:r>
+            <w:r>
+              <w:rPr>
+                <w:noProof/>
+                <w:webHidden/>
+              </w:rPr>
+              <w:fldChar w:fldCharType="end"/>
+            </w:r>
+          </w:hyperlink>
+        </w:p>
+        <w:p>
+          <w:pPr>
+            <w:pStyle w:val="TOC2"/>
+            <w:tabs>
+              <w:tab w:val="right" w:leader="dot" w:pos="9016"/>
+            </w:tabs>
+            <w:rPr>
+              <w:rFonts w:asciiTheme="minorHAnsi" w:eastAsiaTheme="minorEastAsia" w:hAnsiTheme="minorHAnsi"/>
+              <w:noProof/>
+              <w:sz w:val="22"/>
+              <w:lang w:eastAsia="en-GB"/>
+            </w:rPr>
+          </w:pPr>
+          <w:hyperlink w:anchor="_Toc159948365" w:history="1">
+            <w:r>
+              <w:rPr>
+                <w:rStyle w:val="Hyperlink"/>
+                <w:noProof/>
+              </w:rPr>
+              <w:t>Key Tasks</w:t>
+            </w:r>
+            <w:r>
+              <w:rPr>
+                <w:noProof/>
+                <w:webHidden/>
+              </w:rPr>
+              <w:tab/>
+            </w:r>
+            <w:r>
+              <w:rPr>
+                <w:noProof/>
+                <w:webHidden/>
+              </w:rPr>
+              <w:fldChar w:fldCharType="begin"/>
+            </w:r>
+            <w:r>
+              <w:rPr>
+                <w:noProof/>
+                <w:webHidden/>
+              </w:rPr>
+              <w:instrText xml:space="preserve"> PAGEREF _Toc159948365 \h </w:instrText>
+            </w:r>
+            <w:r>
+              <w:rPr>
+                <w:noProof/>
+                <w:webHidden/>
+              </w:rPr>
+            </w:r>
+            <w:r>
+              <w:rPr>
+                <w:noProof/>
+                <w:webHidden/>
+              </w:rPr>
+              <w:fldChar w:fldCharType="separate"/>
+            </w:r>
+            <w:r>
+              <w:rPr>
+                <w:noProof/>
+                <w:webHidden/>
+              </w:rPr>
+              <w:t>6</w:t>
+            </w:r>
+            <w:r>
+              <w:rPr>
+                <w:noProof/>
+                <w:webHidden/>
+              </w:rPr>
+              <w:fldChar w:fldCharType="end"/>
+            </w:r>
+          </w:hyperlink>
+        </w:p>
+        <w:p>
+          <w:pPr>
+            <w:pStyle w:val="TOC2"/>
+            <w:tabs>
+              <w:tab w:val="right" w:leader="dot" w:pos="9016"/>
+            </w:tabs>
+            <w:rPr>
+              <w:rFonts w:asciiTheme="minorHAnsi" w:eastAsiaTheme="minorEastAsia" w:hAnsiTheme="minorHAnsi"/>
+              <w:noProof/>
+              <w:sz w:val="22"/>
+              <w:lang w:eastAsia="en-GB"/>
+            </w:rPr>
+          </w:pPr>
+          <w:hyperlink w:anchor="_Toc159948366" w:history="1">
+            <w:r>
+              <w:rPr>
+                <w:rStyle w:val="Hyperlink"/>
+                <w:noProof/>
+              </w:rPr>
+              <w:t>Gantt Chart</w:t>
+            </w:r>
+            <w:r>
+              <w:rPr>
+                <w:noProof/>
+                <w:webHidden/>
+              </w:rPr>
+              <w:tab/>
+            </w:r>
+            <w:r>
+              <w:rPr>
+                <w:noProof/>
+                <w:webHidden/>
+              </w:rPr>
+              <w:fldChar w:fldCharType="begin"/>
+            </w:r>
+            <w:r>
+              <w:rPr>
+                <w:noProof/>
+                <w:webHidden/>
+              </w:rPr>
+              <w:instrText xml:space="preserve"> PAGEREF _Toc159948366 \h </w:instrText>
+            </w:r>
+            <w:r>
+              <w:rPr>
+                <w:noProof/>
+                <w:webHidden/>
+              </w:rPr>
+            </w:r>
+            <w:r>
+              <w:rPr>
+                <w:noProof/>
+                <w:webHidden/>
+              </w:rPr>
+              <w:fldChar w:fldCharType="separate"/>
+            </w:r>
+            <w:r>
+              <w:rPr>
+                <w:noProof/>
+                <w:webHidden/>
+              </w:rPr>
+              <w:t>7</w:t>
+            </w:r>
+            <w:r>
+              <w:rPr>
+                <w:noProof/>
+                <w:webHidden/>
+              </w:rPr>
+              <w:fldChar w:fldCharType="end"/>
+            </w:r>
+          </w:hyperlink>
+        </w:p>
+        <w:p>
+          <w:pPr>
+            <w:pStyle w:val="TOC3"/>
+            <w:tabs>
+              <w:tab w:val="right" w:leader="dot" w:pos="9016"/>
+            </w:tabs>
+            <w:rPr>
+              <w:rFonts w:asciiTheme="minorHAnsi" w:eastAsiaTheme="minorEastAsia" w:hAnsiTheme="minorHAnsi"/>
+              <w:noProof/>
+              <w:sz w:val="22"/>
+              <w:lang w:eastAsia="en-GB"/>
+            </w:rPr>
+          </w:pPr>
+          <w:hyperlink w:anchor="_Toc159948367" w:history="1">
+            <w:r>
+              <w:rPr>
+                <w:rStyle w:val="Hyperlink"/>
+                <w:noProof/>
+              </w:rPr>
+              <w:t>Team Roles</w:t>
+            </w:r>
+            <w:r>
+              <w:rPr>
+                <w:noProof/>
+                <w:webHidden/>
+              </w:rPr>
+              <w:tab/>
+            </w:r>
+            <w:r>
+              <w:rPr>
+                <w:noProof/>
+                <w:webHidden/>
+              </w:rPr>
+              <w:fldChar w:fldCharType="begin"/>
+            </w:r>
+            <w:r>
+              <w:rPr>
+                <w:noProof/>
+                <w:webHidden/>
+              </w:rPr>
+              <w:instrText xml:space="preserve"> PAGEREF _Toc159948367 \h </w:instrText>
+            </w:r>
+            <w:r>
+              <w:rPr>
+                <w:noProof/>
+                <w:webHidden/>
+              </w:rPr>
+            </w:r>
+            <w:r>
+              <w:rPr>
+                <w:noProof/>
+                <w:webHidden/>
+              </w:rPr>
+              <w:fldChar w:fldCharType="separate"/>
+            </w:r>
+            <w:r>
+              <w:rPr>
+                <w:noProof/>
+                <w:webHidden/>
+              </w:rPr>
+              <w:t>7</w:t>
             </w:r>
             <w:r>
               <w:rPr>
@@ -865,11 +1078,11 @@
             <w:rPr>
               <w:rFonts w:asciiTheme="minorHAnsi" w:eastAsiaTheme="minorEastAsia" w:hAnsiTheme="minorHAnsi"/>
               <w:noProof/>
-              <w:szCs w:val="24"/>
+              <w:sz w:val="22"/>
               <w:lang w:eastAsia="en-GB"/>
             </w:rPr>
           </w:pPr>
-          <w:hyperlink w:anchor="_Toc159485732" w:history="1">
+          <w:hyperlink w:anchor="_Toc159948368" w:history="1">
             <w:r>
               <w:rPr>
                 <w:rStyle w:val="Hyperlink"/>
@@ -896,7 +1109,7 @@
                 <w:noProof/>
                 <w:webHidden/>
               </w:rPr>
-              <w:instrText xml:space="preserve"> PAGEREF _Toc159485732 \h </w:instrText>
+              <w:instrText xml:space="preserve"> PAGEREF _Toc159948368 \h </w:instrText>
             </w:r>
             <w:r>
               <w:rPr>
@@ -936,11 +1149,11 @@
             <w:rPr>
               <w:rFonts w:asciiTheme="minorHAnsi" w:eastAsiaTheme="minorEastAsia" w:hAnsiTheme="minorHAnsi"/>
               <w:noProof/>
-              <w:szCs w:val="24"/>
+              <w:sz w:val="22"/>
               <w:lang w:eastAsia="en-GB"/>
             </w:rPr>
           </w:pPr>
-          <w:hyperlink w:anchor="_Toc159485733" w:history="1">
+          <w:hyperlink w:anchor="_Toc159948369" w:history="1">
             <w:r>
               <w:rPr>
                 <w:rStyle w:val="Hyperlink"/>
@@ -967,7 +1180,7 @@
                 <w:noProof/>
                 <w:webHidden/>
               </w:rPr>
-              <w:instrText xml:space="preserve"> PAGEREF _Toc159485733 \h </w:instrText>
+              <w:instrText xml:space="preserve"> PAGEREF _Toc159948369 \h </w:instrText>
             </w:r>
             <w:r>
               <w:rPr>
@@ -987,7 +1200,7 @@
                 <w:noProof/>
                 <w:webHidden/>
               </w:rPr>
-              <w:t>7</w:t>
+              <w:t>8</w:t>
             </w:r>
             <w:r>
               <w:rPr>
@@ -1007,11 +1220,11 @@
             <w:rPr>
               <w:rFonts w:asciiTheme="minorHAnsi" w:eastAsiaTheme="minorEastAsia" w:hAnsiTheme="minorHAnsi"/>
               <w:noProof/>
-              <w:szCs w:val="24"/>
+              <w:sz w:val="22"/>
               <w:lang w:eastAsia="en-GB"/>
             </w:rPr>
           </w:pPr>
-          <w:hyperlink w:anchor="_Toc159485734" w:history="1">
+          <w:hyperlink w:anchor="_Toc159948370" w:history="1">
             <w:r>
               <w:rPr>
                 <w:rStyle w:val="Hyperlink"/>
@@ -1038,7 +1251,7 @@
                 <w:noProof/>
                 <w:webHidden/>
               </w:rPr>
-              <w:instrText xml:space="preserve"> PAGEREF _Toc159485734 \h </w:instrText>
+              <w:instrText xml:space="preserve"> PAGEREF _Toc159948370 \h </w:instrText>
             </w:r>
             <w:r>
               <w:rPr>
@@ -1058,7 +1271,7 @@
                 <w:noProof/>
                 <w:webHidden/>
               </w:rPr>
-              <w:t>7</w:t>
+              <w:t>8</w:t>
             </w:r>
             <w:r>
               <w:rPr>
@@ -1078,11 +1291,11 @@
             <w:rPr>
               <w:rFonts w:asciiTheme="minorHAnsi" w:eastAsiaTheme="minorEastAsia" w:hAnsiTheme="minorHAnsi"/>
               <w:noProof/>
-              <w:szCs w:val="24"/>
+              <w:sz w:val="22"/>
               <w:lang w:eastAsia="en-GB"/>
             </w:rPr>
           </w:pPr>
-          <w:hyperlink w:anchor="_Toc159485735" w:history="1">
+          <w:hyperlink w:anchor="_Toc159948371" w:history="1">
             <w:r>
               <w:rPr>
                 <w:rStyle w:val="Hyperlink"/>
@@ -1109,7 +1322,7 @@
                 <w:noProof/>
                 <w:webHidden/>
               </w:rPr>
-              <w:instrText xml:space="preserve"> PAGEREF _Toc159485735 \h </w:instrText>
+              <w:instrText xml:space="preserve"> PAGEREF _Toc159948371 \h </w:instrText>
             </w:r>
             <w:r>
               <w:rPr>
@@ -1129,7 +1342,7 @@
                 <w:noProof/>
                 <w:webHidden/>
               </w:rPr>
-              <w:t>8</w:t>
+              <w:t>9</w:t>
             </w:r>
             <w:r>
               <w:rPr>
@@ -1168,7 +1381,7 @@
           <w:szCs w:val="36"/>
         </w:rPr>
       </w:pPr>
-      <w:bookmarkStart w:id="0" w:name="_Toc159485721"/>
+      <w:bookmarkStart w:id="0" w:name="_Toc159948354"/>
       <w:r>
         <w:rPr>
           <w:sz w:val="36"/>
@@ -1196,7 +1409,7 @@
           <w:szCs w:val="36"/>
         </w:rPr>
       </w:pPr>
-      <w:bookmarkStart w:id="1" w:name="_Toc159485722"/>
+      <w:bookmarkStart w:id="1" w:name="_Toc159948355"/>
       <w:r>
         <w:rPr>
           <w:sz w:val="36"/>
@@ -1228,9 +1441,8 @@
       <w:pPr>
         <w:pStyle w:val="Heading2"/>
       </w:pPr>
-      <w:bookmarkStart w:id="2" w:name="_Toc159485723"/>
-      <w:r>
-        <w:lastRenderedPageBreak/>
+      <w:bookmarkStart w:id="2" w:name="_Toc159948356"/>
+      <w:r>
         <w:t>Objectives:</w:t>
       </w:r>
       <w:bookmarkEnd w:id="2"/>
@@ -1358,7 +1570,7 @@
           <w:szCs w:val="36"/>
         </w:rPr>
       </w:pPr>
-      <w:bookmarkStart w:id="3" w:name="_Toc159485724"/>
+      <w:bookmarkStart w:id="3" w:name="_Toc159948357"/>
       <w:r>
         <w:rPr>
           <w:sz w:val="36"/>
@@ -1391,7 +1603,7 @@
       <w:pPr>
         <w:pStyle w:val="Heading2"/>
       </w:pPr>
-      <w:bookmarkStart w:id="5" w:name="_Toc159485725"/>
+      <w:bookmarkStart w:id="5" w:name="_Toc159948358"/>
       <w:r>
         <w:t>Tools and methodologies:</w:t>
       </w:r>
@@ -1529,7 +1741,15 @@
           <w:rFonts w:cstheme="minorHAnsi"/>
           <w:shd w:val="clear" w:color="auto" w:fill="FFFFFF"/>
         </w:rPr>
-        <w:t xml:space="preserve">, which means that if the requirements change during the development life cycle we can adapt. We are using a modified version of Scrum because the Scrum methodology includes daily meetings called ‘daily Scrum’ </w:t>
+        <w:t xml:space="preserve">, which means that if the requirements change during the development life cycle we can adapt. We are using a modified version of Scrum because the Scrum methodology includes daily meetings called </w:t>
+      </w:r>
+      <w:r>
+        <w:rPr>
+          <w:rFonts w:cstheme="minorHAnsi"/>
+          <w:shd w:val="clear" w:color="auto" w:fill="FFFFFF"/>
+        </w:rPr>
+        <w:lastRenderedPageBreak/>
+        <w:t xml:space="preserve">‘daily Scrum’ </w:t>
       </w:r>
       <w:r>
         <w:rPr>
@@ -1561,68 +1781,60 @@
           <w:rFonts w:cstheme="minorHAnsi"/>
           <w:shd w:val="clear" w:color="auto" w:fill="FFFFFF"/>
         </w:rPr>
-        <w:t xml:space="preserve">A </w:t>
+        <w:t>A similar agile methodology we could have used is Xtreme Programming</w:t>
       </w:r>
       <w:r>
         <w:rPr>
           <w:rFonts w:cstheme="minorHAnsi"/>
           <w:shd w:val="clear" w:color="auto" w:fill="FFFFFF"/>
         </w:rPr>
-        <w:lastRenderedPageBreak/>
-        <w:t>similar agile methodology we could have used is Xtreme Programming</w:t>
+        <w:t xml:space="preserve"> </w:t>
       </w:r>
       <w:r>
         <w:rPr>
           <w:rFonts w:cstheme="minorHAnsi"/>
           <w:shd w:val="clear" w:color="auto" w:fill="FFFFFF"/>
         </w:rPr>
-        <w:t xml:space="preserve"> </w:t>
+        <w:t>(</w:t>
       </w:r>
       <w:r>
         <w:rPr>
           <w:rFonts w:cstheme="minorHAnsi"/>
           <w:shd w:val="clear" w:color="auto" w:fill="FFFFFF"/>
         </w:rPr>
-        <w:t>(</w:t>
+        <w:t>Beck, K. and Andres, C. (2004)</w:t>
       </w:r>
       <w:r>
         <w:rPr>
           <w:rFonts w:cstheme="minorHAnsi"/>
           <w:shd w:val="clear" w:color="auto" w:fill="FFFFFF"/>
         </w:rPr>
-        <w:t>Beck, K. and Andres, C. (2004)</w:t>
-      </w:r>
-      <w:r>
+        <w:t xml:space="preserve">). This methodology is a more intensive process, with vigorous testing and revaluation taking place at every stage of development. While this would’ve provided the benefit of continuous bug checking to make robust code, this would not have been feasible to implement, as the group is not able to meet often enough to have the required amount of reflection and discussion. In contrast, Scrum still functions well on a less frequent basis. </w:t>
+      </w:r>
+      <w:commentRangeEnd w:id="7"/>
+      <w:r>
+        <w:rPr>
+          <w:rStyle w:val="CommentReference"/>
+        </w:rPr>
+        <w:commentReference w:id="7"/>
+      </w:r>
+    </w:p>
+    <w:p>
+      <w:pPr>
         <w:rPr>
           <w:rFonts w:cstheme="minorHAnsi"/>
           <w:shd w:val="clear" w:color="auto" w:fill="FFFFFF"/>
         </w:rPr>
-        <w:t xml:space="preserve">). This methodology is a more intensive process, with vigorous testing and revaluation taking place at every stage of development. While this would’ve provided the benefit of continuous bug checking to make robust code, this would not have been feasible to implement, as the group is not able to meet often enough to have the required amount of reflection and discussion. In contrast, Scrum still functions well on a less frequent basis. </w:t>
-      </w:r>
-      <w:commentRangeEnd w:id="7"/>
-      <w:r>
-        <w:rPr>
-          <w:rStyle w:val="CommentReference"/>
-        </w:rPr>
-        <w:commentReference w:id="7"/>
-      </w:r>
-    </w:p>
-    <w:p>
-      <w:pPr>
-        <w:rPr>
-          <w:rFonts w:cstheme="minorHAnsi"/>
+      </w:pPr>
+    </w:p>
+    <w:p>
+      <w:pPr>
+        <w:pStyle w:val="Heading2"/>
+        <w:rPr>
           <w:shd w:val="clear" w:color="auto" w:fill="FFFFFF"/>
         </w:rPr>
       </w:pPr>
-    </w:p>
-    <w:p>
-      <w:pPr>
-        <w:pStyle w:val="Heading2"/>
-        <w:rPr>
-          <w:shd w:val="clear" w:color="auto" w:fill="FFFFFF"/>
-        </w:rPr>
-      </w:pPr>
-      <w:bookmarkStart w:id="8" w:name="_Toc159485726"/>
+      <w:bookmarkStart w:id="8" w:name="_Toc159948359"/>
       <w:r>
         <w:rPr>
           <w:shd w:val="clear" w:color="auto" w:fill="FFFFFF"/>
@@ -1743,7 +1955,7 @@
           <w:shd w:val="clear" w:color="auto" w:fill="FFFFFF"/>
         </w:rPr>
       </w:pPr>
-      <w:bookmarkStart w:id="9" w:name="_Toc159485727"/>
+      <w:bookmarkStart w:id="9" w:name="_Toc159948360"/>
       <w:r>
         <w:rPr>
           <w:shd w:val="clear" w:color="auto" w:fill="FFFFFF"/>
@@ -1759,7 +1971,7 @@
           <w:shd w:val="clear" w:color="auto" w:fill="FFFFFF"/>
         </w:rPr>
       </w:pPr>
-      <w:bookmarkStart w:id="10" w:name="_Toc159485728"/>
+      <w:bookmarkStart w:id="10" w:name="_Toc159948361"/>
       <w:r>
         <w:rPr>
           <w:shd w:val="clear" w:color="auto" w:fill="FFFFFF"/>
@@ -1791,7 +2003,11 @@
     </w:p>
     <w:p>
       <w:r>
-        <w:t>MIMIC-II’s functionality very closely resembles the nutrition dashboard that we are looking to develop. We are also looking to use many metrics of patient data, but rather than simply develop a database, we are looking to create an interactive GUI. Therefore, the likes of reports and summaries don’t have to be outsourced to another application, as we plan to have these functionalities built into our system. We can do this as the data we are going to use is already available to us – much of the purpose of MIMIC-II was the initial data collection, having to synchronise data from many different databases throughout the healthcare system.</w:t>
+        <w:t xml:space="preserve">MIMIC-II’s functionality very closely resembles the nutrition dashboard that we are looking to develop. We are also looking to use many metrics of patient data, but rather than simply develop a database, we are looking to create an interactive GUI. Therefore, the likes of reports and summaries don’t have to be outsourced to another application, as we plan to have these functionalities built into our system. We can do this as the data we are going to use is already available to us – much of the purpose of MIMIC-II was the initial data </w:t>
+      </w:r>
+      <w:r>
+        <w:lastRenderedPageBreak/>
+        <w:t>collection, having to synchronise data from many different databases throughout the healthcare system.</w:t>
       </w:r>
     </w:p>
     <w:p>
@@ -1804,7 +2020,6 @@
         <w:rPr>
           <w:shd w:val="clear" w:color="auto" w:fill="FFFFFF"/>
         </w:rPr>
-        <w:lastRenderedPageBreak/>
         <w:tab/>
       </w:r>
     </w:p>
@@ -1812,7 +2027,7 @@
       <w:pPr>
         <w:pStyle w:val="Heading3"/>
       </w:pPr>
-      <w:bookmarkStart w:id="11" w:name="_Toc159485729"/>
+      <w:bookmarkStart w:id="11" w:name="_Toc159948362"/>
       <w:r>
         <w:t xml:space="preserve">NHS - </w:t>
       </w:r>
@@ -2214,7 +2429,7 @@
           <w:szCs w:val="36"/>
         </w:rPr>
       </w:pPr>
-      <w:bookmarkStart w:id="12" w:name="_Toc159485730"/>
+      <w:bookmarkStart w:id="12" w:name="_Toc159948363"/>
       <w:r>
         <w:rPr>
           <w:sz w:val="36"/>
@@ -2235,7 +2450,7 @@
           <w:szCs w:val="36"/>
         </w:rPr>
       </w:pPr>
-      <w:bookmarkStart w:id="13" w:name="_Toc159485731"/>
+      <w:bookmarkStart w:id="13" w:name="_Toc159948364"/>
       <w:r>
         <w:rPr>
           <w:sz w:val="36"/>
@@ -2249,9 +2464,11 @@
       <w:pPr>
         <w:pStyle w:val="Heading2"/>
       </w:pPr>
+      <w:bookmarkStart w:id="14" w:name="_Toc159948365"/>
       <w:r>
         <w:t>Key Tasks</w:t>
       </w:r>
+      <w:bookmarkEnd w:id="14"/>
     </w:p>
     <w:p>
       <w:pPr>
@@ -2659,9 +2876,11 @@
       <w:pPr>
         <w:pStyle w:val="Heading2"/>
       </w:pPr>
+      <w:bookmarkStart w:id="15" w:name="_Toc159948366"/>
       <w:r>
         <w:t>Gantt Chart</w:t>
       </w:r>
+      <w:bookmarkEnd w:id="15"/>
     </w:p>
     <w:p>
       <w:r>
@@ -2709,6 +2928,9 @@
     <w:p/>
     <w:p>
       <w:r>
+        <w:rPr>
+          <w:noProof/>
+        </w:rPr>
         <w:drawing>
           <wp:inline distT="0" distB="0" distL="0" distR="0" wp14:anchorId="315498C2" wp14:editId="432FB525">
             <wp:extent cx="5731510" cy="2930525"/>
@@ -2764,11 +2986,13 @@
     </w:p>
     <w:p>
       <w:pPr>
-        <w:pStyle w:val="Heading3"/>
-      </w:pPr>
+        <w:pStyle w:val="Heading2"/>
+      </w:pPr>
+      <w:bookmarkStart w:id="16" w:name="_Toc159948367"/>
       <w:r>
         <w:t>Team Roles</w:t>
       </w:r>
+      <w:bookmarkEnd w:id="16"/>
     </w:p>
     <w:p/>
     <w:p/>
@@ -2782,7 +3006,7 @@
           <w:szCs w:val="36"/>
         </w:rPr>
       </w:pPr>
-      <w:bookmarkStart w:id="14" w:name="_Toc159485732"/>
+      <w:bookmarkStart w:id="17" w:name="_Toc159948368"/>
       <w:r>
         <w:rPr>
           <w:sz w:val="36"/>
@@ -2790,7 +3014,7 @@
         </w:rPr>
         <w:t>Implementation &amp; Testing:</w:t>
       </w:r>
-      <w:bookmarkEnd w:id="14"/>
+      <w:bookmarkEnd w:id="17"/>
     </w:p>
     <w:p/>
     <w:p/>
@@ -2802,7 +3026,7 @@
           <w:szCs w:val="36"/>
         </w:rPr>
       </w:pPr>
-      <w:bookmarkStart w:id="15" w:name="_Toc159485733"/>
+      <w:bookmarkStart w:id="18" w:name="_Toc159948369"/>
       <w:r>
         <w:rPr>
           <w:sz w:val="36"/>
@@ -2811,7 +3035,7 @@
         <w:lastRenderedPageBreak/>
         <w:t>Evaluation &amp; Lessons Learned:</w:t>
       </w:r>
-      <w:bookmarkEnd w:id="15"/>
+      <w:bookmarkEnd w:id="18"/>
     </w:p>
     <w:p/>
     <w:p/>
@@ -2824,7 +3048,7 @@
           <w:szCs w:val="36"/>
         </w:rPr>
       </w:pPr>
-      <w:bookmarkStart w:id="16" w:name="_Toc159485734"/>
+      <w:bookmarkStart w:id="19" w:name="_Toc159948370"/>
       <w:r>
         <w:rPr>
           <w:sz w:val="36"/>
@@ -2832,7 +3056,7 @@
         </w:rPr>
         <w:t>References:</w:t>
       </w:r>
-      <w:bookmarkEnd w:id="16"/>
+      <w:bookmarkEnd w:id="19"/>
     </w:p>
     <w:p>
       <w:pPr>
@@ -3773,7 +3997,7 @@
           <w:szCs w:val="36"/>
         </w:rPr>
       </w:pPr>
-      <w:bookmarkStart w:id="17" w:name="_Toc159485735"/>
+      <w:bookmarkStart w:id="20" w:name="_Toc159948371"/>
       <w:r>
         <w:rPr>
           <w:sz w:val="36"/>
@@ -3781,7 +4005,7 @@
         </w:rPr>
         <w:t>Appendices:</w:t>
       </w:r>
-      <w:bookmarkEnd w:id="17"/>
+      <w:bookmarkEnd w:id="20"/>
     </w:p>
     <w:p/>
     <w:sectPr>

</xml_diff>

<commit_message>
editign gantt chart bc project management
</commit_message>
<xml_diff>
--- a/Report/Report.docx
+++ b/Report/Report.docx
@@ -162,14 +162,7 @@
                 <w:rStyle w:val="Hyperlink"/>
                 <w:noProof/>
               </w:rPr>
-              <w:t>Aims and objectives</w:t>
-            </w:r>
-            <w:r>
-              <w:rPr>
-                <w:rStyle w:val="Hyperlink"/>
-                <w:noProof/>
-              </w:rPr>
-              <w:t>:</w:t>
+              <w:t>Aims and objectives:</w:t>
             </w:r>
             <w:r>
               <w:rPr>
@@ -1556,15 +1549,7 @@
       <w:r>
         <w:lastRenderedPageBreak/>
         <w:tab/>
-        <w:t xml:space="preserve">The aim of this project is to create a system that makes this possible and easier, to prioritise and ensure patients who need to see a dietitian can see one. Patients’ conditions are monitored, and data is collected, using the collected data the system decided which patient is to be flagged (flagged patients need to see a dietitian). This system displays a list of all the patients in the CCU, and filters the patients based on different categories (physiological measurements). This system is accessible to the CCU staff, they can add, </w:t>
-      </w:r>
-      <w:proofErr w:type="gramStart"/>
-      <w:r>
-        <w:t>edit</w:t>
-      </w:r>
-      <w:proofErr w:type="gramEnd"/>
-      <w:r>
-        <w:t xml:space="preserve"> and update patient details on the system. To help understand the patient’s condition the system generates reports on the patient, this reported is generated is an overview of the patient’s data and is displayed using tables and graphs.  To ensure patient’s data is safe, there is limited access to the system, and only those authorised can access the system and the data stored in it.</w:t>
+        <w:t>The aim of this project is to create a system that makes this possible and easier, to prioritise and ensure patients who need to see a dietitian can see one. Patients’ conditions are monitored, and data is collected, using the collected data the system decided which patient is to be flagged (flagged patients need to see a dietitian). This system displays a list of all the patients in the CCU, and filters the patients based on different categories (physiological measurements). This system is accessible to the CCU staff, they can add, edit and update patient details on the system. To help understand the patient’s condition the system generates reports on the patient, this reported is generated is an overview of the patient’s data and is displayed using tables and graphs.  To ensure patient’s data is safe, there is limited access to the system, and only those authorised can access the system and the data stored in it.</w:t>
       </w:r>
     </w:p>
     <w:p>
@@ -1886,39 +1871,7 @@
           <w:rFonts w:cstheme="minorHAnsi"/>
           <w:shd w:val="clear" w:color="auto" w:fill="FFFFFF"/>
         </w:rPr>
-        <w:t>stakeholders (</w:t>
-      </w:r>
-      <w:proofErr w:type="spellStart"/>
-      <w:r>
-        <w:rPr>
-          <w:rFonts w:cstheme="minorHAnsi"/>
-          <w:shd w:val="clear" w:color="auto" w:fill="FFFFFF"/>
-        </w:rPr>
-        <w:t>Karrenbauer</w:t>
-      </w:r>
-      <w:proofErr w:type="spellEnd"/>
-      <w:r>
-        <w:rPr>
-          <w:rFonts w:cstheme="minorHAnsi"/>
-          <w:shd w:val="clear" w:color="auto" w:fill="FFFFFF"/>
-        </w:rPr>
-        <w:t xml:space="preserve">, </w:t>
-      </w:r>
-      <w:proofErr w:type="spellStart"/>
-      <w:r>
-        <w:rPr>
-          <w:rFonts w:cstheme="minorHAnsi"/>
-          <w:shd w:val="clear" w:color="auto" w:fill="FFFFFF"/>
-        </w:rPr>
-        <w:t>Wiesche</w:t>
-      </w:r>
-      <w:proofErr w:type="spellEnd"/>
-      <w:r>
-        <w:rPr>
-          <w:rFonts w:cstheme="minorHAnsi"/>
-          <w:shd w:val="clear" w:color="auto" w:fill="FFFFFF"/>
-        </w:rPr>
-        <w:t xml:space="preserve"> and Krcmar, 2019)</w:t>
+        <w:t>stakeholders (Karrenbauer, Wiesche and Krcmar, 2019)</w:t>
       </w:r>
       <w:r>
         <w:rPr>
@@ -2170,14 +2123,9 @@
       </w:pPr>
       <w:bookmarkStart w:id="11" w:name="_Toc160613810"/>
       <w:r>
-        <w:t xml:space="preserve">NHS - </w:t>
-      </w:r>
-      <w:proofErr w:type="spellStart"/>
-      <w:r>
-        <w:t>SystmOne</w:t>
+        <w:t>NHS - SystmOne</w:t>
       </w:r>
       <w:bookmarkEnd w:id="11"/>
-      <w:proofErr w:type="spellEnd"/>
     </w:p>
     <w:p>
       <w:r>
@@ -2208,91 +2156,61 @@
           <w:i/>
           <w:iCs/>
         </w:rPr>
-        <w:t xml:space="preserve">EMIS Web, </w:t>
-      </w:r>
-      <w:proofErr w:type="spellStart"/>
+        <w:t xml:space="preserve">EMIS Web, SystmOne </w:t>
+      </w:r>
+      <w:r>
+        <w:t>(TPP, 2024)</w:t>
+      </w:r>
       <w:r>
         <w:rPr>
           <w:i/>
           <w:iCs/>
         </w:rPr>
-        <w:t>SystmOne</w:t>
-      </w:r>
-      <w:proofErr w:type="spellEnd"/>
+        <w:t xml:space="preserve"> </w:t>
+      </w:r>
+      <w:r>
+        <w:t xml:space="preserve">and </w:t>
+      </w:r>
       <w:r>
         <w:rPr>
           <w:i/>
           <w:iCs/>
         </w:rPr>
-        <w:t xml:space="preserve"> </w:t>
-      </w:r>
-      <w:r>
-        <w:t>(TPP, 2024)</w:t>
+        <w:t xml:space="preserve">Vision </w:t>
+      </w:r>
+      <w:r>
+        <w:t>(GP Training Support, 2016)</w:t>
       </w:r>
       <w:r>
         <w:rPr>
           <w:i/>
           <w:iCs/>
         </w:rPr>
-        <w:t xml:space="preserve"> </w:t>
-      </w:r>
-      <w:r>
-        <w:t xml:space="preserve">and </w:t>
-      </w:r>
-      <w:r>
+        <w:t xml:space="preserve">. </w:t>
+      </w:r>
+      <w:r>
+        <w:t>These products bear a visual resemblance to the dashboard which we will be looking to develop.</w:t>
+      </w:r>
+    </w:p>
+    <w:p>
+      <w:pPr>
         <w:rPr>
           <w:i/>
           <w:iCs/>
         </w:rPr>
-        <w:t xml:space="preserve">Vision </w:t>
-      </w:r>
-      <w:r>
-        <w:t>(GP Training Support, 2016)</w:t>
-      </w:r>
+      </w:pPr>
       <w:r>
         <w:rPr>
           <w:i/>
           <w:iCs/>
         </w:rPr>
-        <w:t xml:space="preserve">. </w:t>
-      </w:r>
-      <w:r>
-        <w:t>These products bear a visual resemblance to the dashboard which we will be looking to develop.</w:t>
-      </w:r>
-    </w:p>
-    <w:p>
-      <w:pPr>
-        <w:rPr>
-          <w:i/>
-          <w:iCs/>
-        </w:rPr>
-      </w:pPr>
-      <w:proofErr w:type="spellStart"/>
-      <w:r>
-        <w:rPr>
-          <w:i/>
-          <w:iCs/>
-        </w:rPr>
         <w:lastRenderedPageBreak/>
-        <w:t>SystmOne</w:t>
-      </w:r>
-      <w:proofErr w:type="spellEnd"/>
-      <w:r>
-        <w:rPr>
-          <w:i/>
-          <w:iCs/>
-        </w:rPr>
-        <w:t>:</w:t>
-      </w:r>
-    </w:p>
-    <w:p>
-      <w:proofErr w:type="spellStart"/>
-      <w:r>
-        <w:t>SystmOne</w:t>
-      </w:r>
-      <w:proofErr w:type="spellEnd"/>
-      <w:r>
-        <w:t xml:space="preserve"> facilitates access to both patients and medical staff. Patients can use the service to register or change their details, as well as being able to order prescriptions. </w:t>
+        <w:t>SystmOne:</w:t>
+      </w:r>
+    </w:p>
+    <w:p>
+      <w:r>
+        <w:t xml:space="preserve">SystmOne facilitates access to both patients and medical staff. Patients can use the service to register or change their details, as well as being able to order prescriptions. </w:t>
       </w:r>
     </w:p>
     <w:p>
@@ -2460,29 +2378,13 @@
     <w:p>
       <w:r>
         <w:lastRenderedPageBreak/>
-        <w:t xml:space="preserve">Fig 1.0 – A snapshot of the Clinical Record Viewer in </w:t>
-      </w:r>
-      <w:proofErr w:type="spellStart"/>
-      <w:r>
-        <w:t>SystmOne</w:t>
-      </w:r>
-      <w:proofErr w:type="spellEnd"/>
-      <w:r>
-        <w:t xml:space="preserve"> (Adewunmi, 2014). </w:t>
+        <w:t xml:space="preserve">Fig 1.0 – A snapshot of the Clinical Record Viewer in SystmOne (Adewunmi, 2014). </w:t>
       </w:r>
     </w:p>
     <w:p/>
     <w:p>
       <w:r>
-        <w:t xml:space="preserve">In Fig 1.0, we can what the </w:t>
-      </w:r>
-      <w:proofErr w:type="spellStart"/>
-      <w:r>
-        <w:t>SystmOne</w:t>
-      </w:r>
-      <w:proofErr w:type="spellEnd"/>
-      <w:r>
-        <w:t xml:space="preserve"> application looks like while running on a staff computer. The user is presented with a Graphical User Interface, which has many features that we can use as inspiration for our dashboard:</w:t>
+        <w:t>In Fig 1.0, we can what the SystmOne application looks like while running on a staff computer. The user is presented with a Graphical User Interface, which has many features that we can use as inspiration for our dashboard:</w:t>
       </w:r>
     </w:p>
     <w:p>
@@ -2703,15 +2605,7 @@
           </w:tcPr>
           <w:p>
             <w:r>
-              <w:t xml:space="preserve">The ability to run on multiple different platforms (windows, </w:t>
-            </w:r>
-            <w:proofErr w:type="gramStart"/>
-            <w:r>
-              <w:t>Mac</w:t>
-            </w:r>
-            <w:proofErr w:type="gramEnd"/>
-            <w:r>
-              <w:t xml:space="preserve"> and Linux)</w:t>
+              <w:t>The ability to run on multiple different platforms (windows, Mac and Linux)</w:t>
             </w:r>
           </w:p>
         </w:tc>
@@ -2804,17 +2698,8 @@
           <w:sz w:val="32"/>
           <w:szCs w:val="32"/>
         </w:rPr>
-        <w:t xml:space="preserve">Show patients admitted to the </w:t>
-      </w:r>
-      <w:proofErr w:type="gramStart"/>
-      <w:r>
-        <w:rPr>
-          <w:sz w:val="32"/>
-          <w:szCs w:val="32"/>
-        </w:rPr>
-        <w:t>CCU</w:t>
-      </w:r>
-      <w:proofErr w:type="gramEnd"/>
+        <w:t>Show patients admitted to the CCU</w:t>
+      </w:r>
     </w:p>
     <w:p>
       <w:pPr>
@@ -2908,7 +2793,6 @@
         </w:rPr>
         <w:t xml:space="preserve">Make an intuitive GUI using </w:t>
       </w:r>
-      <w:proofErr w:type="gramStart"/>
       <w:r>
         <w:rPr>
           <w:sz w:val="32"/>
@@ -2916,7 +2800,6 @@
         </w:rPr>
         <w:t>Tkinter</w:t>
       </w:r>
-      <w:proofErr w:type="gramEnd"/>
     </w:p>
     <w:p>
       <w:pPr>
@@ -2928,21 +2811,7 @@
         <w:rPr>
           <w:szCs w:val="24"/>
         </w:rPr>
-        <w:t xml:space="preserve">This task involves the creation of a User Interface which would be used to navigate between the different functions of our software. We’ll be using the </w:t>
-      </w:r>
-      <w:proofErr w:type="spellStart"/>
-      <w:r>
-        <w:rPr>
-          <w:szCs w:val="24"/>
-        </w:rPr>
-        <w:t>tkinter</w:t>
-      </w:r>
-      <w:proofErr w:type="spellEnd"/>
-      <w:r>
-        <w:rPr>
-          <w:szCs w:val="24"/>
-        </w:rPr>
-        <w:t xml:space="preserve"> framework that comes pre-packaged with </w:t>
+        <w:t xml:space="preserve">This task involves the creation of a User Interface which would be used to navigate between the different functions of our software. We’ll be using the tkinter framework that comes pre-packaged with </w:t>
       </w:r>
       <w:r>
         <w:rPr>
@@ -2974,17 +2843,8 @@
           <w:sz w:val="32"/>
           <w:szCs w:val="32"/>
         </w:rPr>
-        <w:t xml:space="preserve">Write code that generates reports and graphs based on patient </w:t>
-      </w:r>
-      <w:proofErr w:type="gramStart"/>
-      <w:r>
-        <w:rPr>
-          <w:sz w:val="32"/>
-          <w:szCs w:val="32"/>
-        </w:rPr>
-        <w:t>data</w:t>
-      </w:r>
-      <w:proofErr w:type="gramEnd"/>
+        <w:t>Write code that generates reports and graphs based on patient data</w:t>
+      </w:r>
     </w:p>
     <w:p>
       <w:pPr>
@@ -3009,21 +2869,7 @@
           <w:szCs w:val="24"/>
         </w:rPr>
         <w:lastRenderedPageBreak/>
-        <w:t xml:space="preserve">difficult </w:t>
-      </w:r>
-      <w:proofErr w:type="gramStart"/>
-      <w:r>
-        <w:rPr>
-          <w:szCs w:val="24"/>
-        </w:rPr>
-        <w:t>in all likelihood</w:t>
-      </w:r>
-      <w:proofErr w:type="gramEnd"/>
-      <w:r>
-        <w:rPr>
-          <w:szCs w:val="24"/>
-        </w:rPr>
-        <w:t xml:space="preserve"> and as such it won’t have that many resources dedicated to it. Perhaps two people should be able to complete it </w:t>
+        <w:t xml:space="preserve">difficult in all likelihood and as such it won’t have that many resources dedicated to it. Perhaps two people should be able to complete it </w:t>
       </w:r>
       <w:r>
         <w:rPr>
@@ -3055,17 +2901,8 @@
           <w:sz w:val="32"/>
           <w:szCs w:val="32"/>
         </w:rPr>
-        <w:t xml:space="preserve">Implement algorithms that evaluate patient </w:t>
-      </w:r>
-      <w:proofErr w:type="gramStart"/>
-      <w:r>
-        <w:rPr>
-          <w:sz w:val="32"/>
-          <w:szCs w:val="32"/>
-        </w:rPr>
-        <w:t>data</w:t>
-      </w:r>
-      <w:proofErr w:type="gramEnd"/>
+        <w:t>Implement algorithms that evaluate patient data</w:t>
+      </w:r>
     </w:p>
     <w:p>
       <w:pPr>
@@ -3083,21 +2920,7 @@
         <w:rPr>
           <w:szCs w:val="24"/>
         </w:rPr>
-        <w:t xml:space="preserve"> to make a functional implementation of the algorithms provided in the case study. These algorithms would take in the data of individual patients and if they deem it necessary, the patient </w:t>
-      </w:r>
-      <w:proofErr w:type="gramStart"/>
-      <w:r>
-        <w:rPr>
-          <w:szCs w:val="24"/>
-        </w:rPr>
-        <w:t>would</w:t>
-      </w:r>
-      <w:proofErr w:type="gramEnd"/>
-      <w:r>
-        <w:rPr>
-          <w:szCs w:val="24"/>
-        </w:rPr>
-        <w:t xml:space="preserve"> get flagged to see a dietitian. This task could pose some difficulties and as such more resources would have to be allocated. </w:t>
+        <w:t xml:space="preserve"> to make a functional implementation of the algorithms provided in the case study. These algorithms would take in the data of individual patients and if they deem it necessary, the patient would get flagged to see a dietitian. This task could pose some difficulties and as such more resources would have to be allocated. </w:t>
       </w:r>
     </w:p>
     <w:p>
@@ -3437,15 +3260,7 @@
               <w:cnfStyle w:val="000000000000" w:firstRow="0" w:lastRow="0" w:firstColumn="0" w:lastColumn="0" w:oddVBand="0" w:evenVBand="0" w:oddHBand="0" w:evenHBand="0" w:firstRowFirstColumn="0" w:firstRowLastColumn="0" w:lastRowFirstColumn="0" w:lastRowLastColumn="0"/>
             </w:pPr>
             <w:r>
-              <w:t xml:space="preserve">A table should be generated using the supplied data from the CSV file, showing patients and </w:t>
-            </w:r>
-            <w:proofErr w:type="gramStart"/>
-            <w:r>
-              <w:t>all of</w:t>
-            </w:r>
-            <w:proofErr w:type="gramEnd"/>
-            <w:r>
-              <w:t xml:space="preserve"> their corresponding data.</w:t>
+              <w:t>A table should be generated using the supplied data from the CSV file, showing patients and all of their corresponding data.</w:t>
             </w:r>
           </w:p>
         </w:tc>
@@ -3663,13 +3478,8 @@
             <w:pPr>
               <w:cnfStyle w:val="000000100000" w:firstRow="0" w:lastRow="0" w:firstColumn="0" w:lastColumn="0" w:oddVBand="0" w:evenVBand="0" w:oddHBand="1" w:evenHBand="0" w:firstRowFirstColumn="0" w:firstRowLastColumn="0" w:lastRowFirstColumn="0" w:lastRowLastColumn="0"/>
             </w:pPr>
-            <w:proofErr w:type="gramStart"/>
-            <w:r>
-              <w:t>All of</w:t>
-            </w:r>
-            <w:proofErr w:type="gramEnd"/>
-            <w:r>
-              <w:t xml:space="preserve"> the system’s functionalities should be inaccessible until a valid username and password are used to login.</w:t>
+            <w:r>
+              <w:t>All of the system’s functionalities should be inaccessible until a valid username and password are used to login.</w:t>
             </w:r>
           </w:p>
         </w:tc>
@@ -4491,43 +4301,14 @@
           <w:szCs w:val="22"/>
         </w:rPr>
       </w:pPr>
-      <w:proofErr w:type="spellStart"/>
-      <w:r>
-        <w:rPr>
-          <w:rFonts w:asciiTheme="minorHAnsi" w:hAnsiTheme="minorHAnsi" w:cstheme="minorHAnsi"/>
-          <w:sz w:val="22"/>
-          <w:szCs w:val="22"/>
-        </w:rPr>
-        <w:t>Karrenbauer</w:t>
-      </w:r>
-      <w:proofErr w:type="spellEnd"/>
-      <w:r>
-        <w:rPr>
-          <w:rFonts w:asciiTheme="minorHAnsi" w:hAnsiTheme="minorHAnsi" w:cstheme="minorHAnsi"/>
-          <w:sz w:val="22"/>
-          <w:szCs w:val="22"/>
-        </w:rPr>
-        <w:t xml:space="preserve">, J., </w:t>
-      </w:r>
-      <w:proofErr w:type="spellStart"/>
-      <w:r>
-        <w:rPr>
-          <w:rFonts w:asciiTheme="minorHAnsi" w:hAnsiTheme="minorHAnsi" w:cstheme="minorHAnsi"/>
-          <w:sz w:val="22"/>
-          <w:szCs w:val="22"/>
-        </w:rPr>
-        <w:t>Wiesche</w:t>
-      </w:r>
-      <w:proofErr w:type="spellEnd"/>
-      <w:r>
-        <w:rPr>
-          <w:rFonts w:asciiTheme="minorHAnsi" w:hAnsiTheme="minorHAnsi" w:cstheme="minorHAnsi"/>
-          <w:sz w:val="22"/>
-          <w:szCs w:val="22"/>
-        </w:rPr>
-        <w:t>, M. and Krcmar, H. (2019) Understanding the Benefits of Agile Software Development in Regulated Environments. </w:t>
-      </w:r>
-      <w:proofErr w:type="spellStart"/>
+      <w:r>
+        <w:rPr>
+          <w:rFonts w:asciiTheme="minorHAnsi" w:hAnsiTheme="minorHAnsi" w:cstheme="minorHAnsi"/>
+          <w:sz w:val="22"/>
+          <w:szCs w:val="22"/>
+        </w:rPr>
+        <w:t>Karrenbauer, J., Wiesche, M. and Krcmar, H. (2019) Understanding the Benefits of Agile Software Development in Regulated Environments. </w:t>
+      </w:r>
       <w:r>
         <w:rPr>
           <w:rFonts w:asciiTheme="minorHAnsi" w:hAnsiTheme="minorHAnsi" w:cstheme="minorHAnsi"/>
@@ -4536,18 +4317,7 @@
           <w:sz w:val="22"/>
           <w:szCs w:val="22"/>
         </w:rPr>
-        <w:t>Wirtschaftsinformatik</w:t>
-      </w:r>
-      <w:proofErr w:type="spellEnd"/>
-      <w:r>
-        <w:rPr>
-          <w:rFonts w:asciiTheme="minorHAnsi" w:hAnsiTheme="minorHAnsi" w:cstheme="minorHAnsi"/>
-          <w:i/>
-          <w:iCs/>
-          <w:sz w:val="22"/>
-          <w:szCs w:val="22"/>
-        </w:rPr>
-        <w:t xml:space="preserve"> 2019 Proceedings</w:t>
+        <w:t>Wirtschaftsinformatik 2019 Proceedings</w:t>
       </w:r>
       <w:r>
         <w:rPr>
@@ -4783,25 +4553,7 @@
           <w:sz w:val="22"/>
           <w:szCs w:val="22"/>
         </w:rPr>
-        <w:t xml:space="preserve"> [online]. </w:t>
-      </w:r>
-      <w:proofErr w:type="spellStart"/>
-      <w:r>
-        <w:rPr>
-          <w:rFonts w:asciiTheme="minorHAnsi" w:hAnsiTheme="minorHAnsi" w:cstheme="minorHAnsi"/>
-          <w:sz w:val="22"/>
-          <w:szCs w:val="22"/>
-        </w:rPr>
-        <w:t>Packt</w:t>
-      </w:r>
-      <w:proofErr w:type="spellEnd"/>
-      <w:r>
-        <w:rPr>
-          <w:rFonts w:asciiTheme="minorHAnsi" w:hAnsiTheme="minorHAnsi" w:cstheme="minorHAnsi"/>
-          <w:sz w:val="22"/>
-          <w:szCs w:val="22"/>
-        </w:rPr>
-        <w:t xml:space="preserve"> Publishing Ltd. Available from: https://books.google.co.uk/books?hl=en&amp;lr=&amp;id=2kBbDwAAQBAJ&amp;oi=fnd&amp;pg=PP1&amp;dq=tkInter&amp;ots=NgppXWINnl&amp;sig=1G9Rr3C3mGPDv757_ZZdg1cuk60&amp;redir_esc=y#v=onepage&amp;q=tkInter&amp;f=false [Accessed 12 February 2024].</w:t>
+        <w:t> [online]. Packt Publishing Ltd. Available from: https://books.google.co.uk/books?hl=en&amp;lr=&amp;id=2kBbDwAAQBAJ&amp;oi=fnd&amp;pg=PP1&amp;dq=tkInter&amp;ots=NgppXWINnl&amp;sig=1G9Rr3C3mGPDv757_ZZdg1cuk60&amp;redir_esc=y#v=onepage&amp;q=tkInter&amp;f=false [Accessed 12 February 2024].</w:t>
       </w:r>
     </w:p>
     <w:p>
@@ -5015,25 +4767,7 @@
           <w:sz w:val="22"/>
           <w:szCs w:val="22"/>
         </w:rPr>
-        <w:t xml:space="preserve">TPP (2024) </w:t>
-      </w:r>
-      <w:proofErr w:type="spellStart"/>
-      <w:r>
-        <w:rPr>
-          <w:rFonts w:asciiTheme="minorHAnsi" w:hAnsiTheme="minorHAnsi" w:cstheme="minorHAnsi"/>
-          <w:sz w:val="22"/>
-          <w:szCs w:val="22"/>
-        </w:rPr>
-        <w:t>SystmOne</w:t>
-      </w:r>
-      <w:proofErr w:type="spellEnd"/>
-      <w:r>
-        <w:rPr>
-          <w:rFonts w:asciiTheme="minorHAnsi" w:hAnsiTheme="minorHAnsi" w:cstheme="minorHAnsi"/>
-          <w:sz w:val="22"/>
-          <w:szCs w:val="22"/>
-        </w:rPr>
-        <w:t>. Available from: https://tpp-uk.com/products/ [Accessed 11/02/2024].</w:t>
+        <w:t>TPP (2024) SystmOne. Available from: https://tpp-uk.com/products/ [Accessed 11/02/2024].</w:t>
       </w:r>
     </w:p>
     <w:p>
@@ -5074,9 +4808,50 @@
           <w:sz w:val="22"/>
           <w:szCs w:val="22"/>
         </w:rPr>
-        <w:t>A Critical Appraisal of the Summary Care Record (</w:t>
-      </w:r>
-      <w:proofErr w:type="spellStart"/>
+        <w:t>A Critical Appraisal of the Summary Care Record (Scr) Scheme in England</w:t>
+      </w:r>
+      <w:r>
+        <w:rPr>
+          <w:rFonts w:asciiTheme="minorHAnsi" w:hAnsiTheme="minorHAnsi" w:cstheme="minorHAnsi"/>
+          <w:sz w:val="22"/>
+          <w:szCs w:val="22"/>
+          <w:shd w:val="clear" w:color="auto" w:fill="FFFFFF"/>
+        </w:rPr>
+        <w:t> [online]., p. 5. [Accessed 12 February 2024].</w:t>
+      </w:r>
+    </w:p>
+    <w:p>
+      <w:pPr>
+        <w:pStyle w:val="NormalWeb"/>
+        <w:spacing w:before="0" w:beforeAutospacing="0" w:after="0" w:afterAutospacing="0" w:line="360" w:lineRule="atLeast"/>
+        <w:rPr>
+          <w:rFonts w:asciiTheme="minorHAnsi" w:hAnsiTheme="minorHAnsi" w:cstheme="minorHAnsi"/>
+          <w:sz w:val="22"/>
+          <w:szCs w:val="22"/>
+          <w:shd w:val="clear" w:color="auto" w:fill="FFFFFF"/>
+        </w:rPr>
+      </w:pPr>
+    </w:p>
+    <w:p>
+      <w:pPr>
+        <w:pStyle w:val="NormalWeb"/>
+        <w:spacing w:before="0" w:beforeAutospacing="0" w:after="0" w:afterAutospacing="0" w:line="360" w:lineRule="atLeast"/>
+        <w:rPr>
+          <w:rFonts w:asciiTheme="minorHAnsi" w:hAnsiTheme="minorHAnsi" w:cstheme="minorHAnsi"/>
+          <w:sz w:val="22"/>
+          <w:szCs w:val="22"/>
+          <w:shd w:val="clear" w:color="auto" w:fill="FFFFFF"/>
+        </w:rPr>
+      </w:pPr>
+      <w:r>
+        <w:rPr>
+          <w:rFonts w:asciiTheme="minorHAnsi" w:hAnsiTheme="minorHAnsi" w:cstheme="minorHAnsi"/>
+          <w:sz w:val="22"/>
+          <w:szCs w:val="22"/>
+          <w:shd w:val="clear" w:color="auto" w:fill="FFFFFF"/>
+        </w:rPr>
+        <w:t>Beck, K. and Andres, C. (2004) </w:t>
+      </w:r>
       <w:r>
         <w:rPr>
           <w:rStyle w:val="Emphasis"/>
@@ -5084,17 +4859,7 @@
           <w:sz w:val="22"/>
           <w:szCs w:val="22"/>
         </w:rPr>
-        <w:t>Scr</w:t>
-      </w:r>
-      <w:proofErr w:type="spellEnd"/>
-      <w:r>
-        <w:rPr>
-          <w:rStyle w:val="Emphasis"/>
-          <w:rFonts w:eastAsiaTheme="majorEastAsia" w:cstheme="minorHAnsi"/>
-          <w:sz w:val="22"/>
-          <w:szCs w:val="22"/>
-        </w:rPr>
-        <w:t>) Scheme in England</w:t>
+        <w:t>Extreme Programming Explained: Embrace Change</w:t>
       </w:r>
       <w:r>
         <w:rPr>
@@ -5103,98 +4868,7 @@
           <w:szCs w:val="22"/>
           <w:shd w:val="clear" w:color="auto" w:fill="FFFFFF"/>
         </w:rPr>
-        <w:t> [online]., p. 5. [Accessed 12 February 2024].</w:t>
-      </w:r>
-    </w:p>
-    <w:p>
-      <w:pPr>
-        <w:pStyle w:val="NormalWeb"/>
-        <w:spacing w:before="0" w:beforeAutospacing="0" w:after="0" w:afterAutospacing="0" w:line="360" w:lineRule="atLeast"/>
-        <w:rPr>
-          <w:rFonts w:asciiTheme="minorHAnsi" w:hAnsiTheme="minorHAnsi" w:cstheme="minorHAnsi"/>
-          <w:sz w:val="22"/>
-          <w:szCs w:val="22"/>
-          <w:shd w:val="clear" w:color="auto" w:fill="FFFFFF"/>
-        </w:rPr>
-      </w:pPr>
-    </w:p>
-    <w:p>
-      <w:pPr>
-        <w:pStyle w:val="NormalWeb"/>
-        <w:spacing w:before="0" w:beforeAutospacing="0" w:after="0" w:afterAutospacing="0" w:line="360" w:lineRule="atLeast"/>
-        <w:rPr>
-          <w:rFonts w:asciiTheme="minorHAnsi" w:hAnsiTheme="minorHAnsi" w:cstheme="minorHAnsi"/>
-          <w:sz w:val="22"/>
-          <w:szCs w:val="22"/>
-          <w:shd w:val="clear" w:color="auto" w:fill="FFFFFF"/>
-        </w:rPr>
-      </w:pPr>
-      <w:r>
-        <w:rPr>
-          <w:rFonts w:asciiTheme="minorHAnsi" w:hAnsiTheme="minorHAnsi" w:cstheme="minorHAnsi"/>
-          <w:sz w:val="22"/>
-          <w:szCs w:val="22"/>
-          <w:shd w:val="clear" w:color="auto" w:fill="FFFFFF"/>
-        </w:rPr>
-        <w:t>Beck, K. and Andres, C. (2004) </w:t>
-      </w:r>
-      <w:r>
-        <w:rPr>
-          <w:rStyle w:val="Emphasis"/>
-          <w:rFonts w:eastAsiaTheme="majorEastAsia" w:cstheme="minorHAnsi"/>
-          <w:sz w:val="22"/>
-          <w:szCs w:val="22"/>
-        </w:rPr>
-        <w:t>Extreme Programming Explained: Embrace Change</w:t>
-      </w:r>
-      <w:r>
-        <w:rPr>
-          <w:rFonts w:asciiTheme="minorHAnsi" w:hAnsiTheme="minorHAnsi" w:cstheme="minorHAnsi"/>
-          <w:sz w:val="22"/>
-          <w:szCs w:val="22"/>
-          <w:shd w:val="clear" w:color="auto" w:fill="FFFFFF"/>
-        </w:rPr>
-        <w:t xml:space="preserve">. 2nd </w:t>
-      </w:r>
-      <w:proofErr w:type="gramStart"/>
-      <w:r>
-        <w:rPr>
-          <w:rFonts w:asciiTheme="minorHAnsi" w:hAnsiTheme="minorHAnsi" w:cstheme="minorHAnsi"/>
-          <w:sz w:val="22"/>
-          <w:szCs w:val="22"/>
-          <w:shd w:val="clear" w:color="auto" w:fill="FFFFFF"/>
-        </w:rPr>
-        <w:t>ed. :</w:t>
-      </w:r>
-      <w:proofErr w:type="gramEnd"/>
-      <w:r>
-        <w:rPr>
-          <w:rFonts w:asciiTheme="minorHAnsi" w:hAnsiTheme="minorHAnsi" w:cstheme="minorHAnsi"/>
-          <w:sz w:val="22"/>
-          <w:szCs w:val="22"/>
-          <w:shd w:val="clear" w:color="auto" w:fill="FFFFFF"/>
-        </w:rPr>
-        <w:t xml:space="preserve"> Addison-</w:t>
-      </w:r>
-      <w:proofErr w:type="spellStart"/>
-      <w:r>
-        <w:rPr>
-          <w:rFonts w:asciiTheme="minorHAnsi" w:hAnsiTheme="minorHAnsi" w:cstheme="minorHAnsi"/>
-          <w:sz w:val="22"/>
-          <w:szCs w:val="22"/>
-          <w:shd w:val="clear" w:color="auto" w:fill="FFFFFF"/>
-        </w:rPr>
-        <w:t>wesley</w:t>
-      </w:r>
-      <w:proofErr w:type="spellEnd"/>
-      <w:r>
-        <w:rPr>
-          <w:rFonts w:asciiTheme="minorHAnsi" w:hAnsiTheme="minorHAnsi" w:cstheme="minorHAnsi"/>
-          <w:sz w:val="22"/>
-          <w:szCs w:val="22"/>
-          <w:shd w:val="clear" w:color="auto" w:fill="FFFFFF"/>
-        </w:rPr>
-        <w:t xml:space="preserve"> Professional.</w:t>
+        <w:t>. 2nd ed. : Addison-wesley Professional.</w:t>
       </w:r>
     </w:p>
     <w:p>
@@ -5286,7 +4960,53 @@
       </w:r>
       <w:bookmarkEnd w:id="22"/>
     </w:p>
-    <w:p/>
+    <w:p>
+      <w:r>
+        <w:drawing>
+          <wp:inline distT="0" distB="0" distL="0" distR="0" wp14:anchorId="7771ACF9" wp14:editId="526008B2">
+            <wp:extent cx="5731510" cy="1900555"/>
+            <wp:effectExtent l="0" t="0" r="2540" b="4445"/>
+            <wp:docPr id="541752382" name="Picture 1" descr="A screenshot of a computer&#10;&#10;Description automatically generated"/>
+            <wp:cNvGraphicFramePr>
+              <a:graphicFrameLocks xmlns:a="http://schemas.openxmlformats.org/drawingml/2006/main" noChangeAspect="1"/>
+            </wp:cNvGraphicFramePr>
+            <a:graphic xmlns:a="http://schemas.openxmlformats.org/drawingml/2006/main">
+              <a:graphicData uri="http://schemas.openxmlformats.org/drawingml/2006/picture">
+                <pic:pic xmlns:pic="http://schemas.openxmlformats.org/drawingml/2006/picture">
+                  <pic:nvPicPr>
+                    <pic:cNvPr id="541752382" name="Picture 1" descr="A screenshot of a computer&#10;&#10;Description automatically generated"/>
+                    <pic:cNvPicPr/>
+                  </pic:nvPicPr>
+                  <pic:blipFill>
+                    <a:blip r:embed="rId17"/>
+                    <a:stretch>
+                      <a:fillRect/>
+                    </a:stretch>
+                  </pic:blipFill>
+                  <pic:spPr>
+                    <a:xfrm>
+                      <a:off x="0" y="0"/>
+                      <a:ext cx="5731510" cy="1900555"/>
+                    </a:xfrm>
+                    <a:prstGeom prst="rect">
+                      <a:avLst/>
+                    </a:prstGeom>
+                  </pic:spPr>
+                </pic:pic>
+              </a:graphicData>
+            </a:graphic>
+          </wp:inline>
+        </w:drawing>
+      </w:r>
+    </w:p>
+    <w:p>
+      <w:r>
+        <w:t xml:space="preserve">A1.1 – This is a Gantt Chart revision as of 13/03/24. </w:t>
+      </w:r>
+      <w:r>
+        <w:t>Some of the deadlines were extended as implementation took longer than expected.</w:t>
+      </w:r>
+    </w:p>
     <w:sectPr>
       <w:pgSz w:w="11906" w:h="16838"/>
       <w:pgMar w:top="1440" w:right="1440" w:bottom="1440" w:left="1440" w:header="708" w:footer="708" w:gutter="0"/>

</xml_diff>

<commit_message>
Better validation for CSV file
</commit_message>
<xml_diff>
--- a/Report/Report.docx
+++ b/Report/Report.docx
@@ -1,6 +1,6 @@
 
 <file path=word/document.xml><?xml version="1.0" encoding="utf-8"?>
-<w:document xmlns:wpc="http://schemas.microsoft.com/office/word/2010/wordprocessingCanvas" xmlns:cx="http://schemas.microsoft.com/office/drawing/2014/chartex" xmlns:cx1="http://schemas.microsoft.com/office/drawing/2015/9/8/chartex" xmlns:cx2="http://schemas.microsoft.com/office/drawing/2015/10/21/chartex" xmlns:cx3="http://schemas.microsoft.com/office/drawing/2016/5/9/chartex" xmlns:cx4="http://schemas.microsoft.com/office/drawing/2016/5/10/chartex" xmlns:cx5="http://schemas.microsoft.com/office/drawing/2016/5/11/chartex" xmlns:cx6="http://schemas.microsoft.com/office/drawing/2016/5/12/chartex" xmlns:cx7="http://schemas.microsoft.com/office/drawing/2016/5/13/chartex" xmlns:cx8="http://schemas.microsoft.com/office/drawing/2016/5/14/chartex" xmlns:mc="http://schemas.openxmlformats.org/markup-compatibility/2006" xmlns:aink="http://schemas.microsoft.com/office/drawing/2016/ink" xmlns:am3d="http://schemas.microsoft.com/office/drawing/2017/model3d" xmlns:o="urn:schemas-microsoft-com:office:office" xmlns:oel="http://schemas.microsoft.com/office/2019/extlst" xmlns:r="http://schemas.openxmlformats.org/officeDocument/2006/relationships" xmlns:m="http://schemas.openxmlformats.org/officeDocument/2006/math" xmlns:v="urn:schemas-microsoft-com:vml" xmlns:wp14="http://schemas.microsoft.com/office/word/2010/wordprocessingDrawing" xmlns:wp="http://schemas.openxmlformats.org/drawingml/2006/wordprocessingDrawing" xmlns:w10="urn:schemas-microsoft-com:office:word" xmlns:w="http://schemas.openxmlformats.org/wordprocessingml/2006/main" xmlns:w14="http://schemas.microsoft.com/office/word/2010/wordml" xmlns:w15="http://schemas.microsoft.com/office/word/2012/wordml" xmlns:w16cex="http://schemas.microsoft.com/office/word/2018/wordml/cex" xmlns:w16cid="http://schemas.microsoft.com/office/word/2016/wordml/cid" xmlns:w16="http://schemas.microsoft.com/office/word/2018/wordml" xmlns:w16sdtdh="http://schemas.microsoft.com/office/word/2020/wordml/sdtdatahash" xmlns:w16se="http://schemas.microsoft.com/office/word/2015/wordml/symex" xmlns:wpg="http://schemas.microsoft.com/office/word/2010/wordprocessingGroup" xmlns:wpi="http://schemas.microsoft.com/office/word/2010/wordprocessingInk" xmlns:wne="http://schemas.microsoft.com/office/word/2006/wordml" xmlns:wps="http://schemas.microsoft.com/office/word/2010/wordprocessingShape" mc:Ignorable="w14 w15 w16se w16cid w16 w16cex w16sdtdh wp14">
+<w:document xmlns:wpc="http://schemas.microsoft.com/office/word/2010/wordprocessingCanvas" xmlns:cx="http://schemas.microsoft.com/office/drawing/2014/chartex" xmlns:cx1="http://schemas.microsoft.com/office/drawing/2015/9/8/chartex" xmlns:cx2="http://schemas.microsoft.com/office/drawing/2015/10/21/chartex" xmlns:cx3="http://schemas.microsoft.com/office/drawing/2016/5/9/chartex" xmlns:cx4="http://schemas.microsoft.com/office/drawing/2016/5/10/chartex" xmlns:cx5="http://schemas.microsoft.com/office/drawing/2016/5/11/chartex" xmlns:cx6="http://schemas.microsoft.com/office/drawing/2016/5/12/chartex" xmlns:cx7="http://schemas.microsoft.com/office/drawing/2016/5/13/chartex" xmlns:cx8="http://schemas.microsoft.com/office/drawing/2016/5/14/chartex" xmlns:mc="http://schemas.openxmlformats.org/markup-compatibility/2006" xmlns:aink="http://schemas.microsoft.com/office/drawing/2016/ink" xmlns:am3d="http://schemas.microsoft.com/office/drawing/2017/model3d" xmlns:o="urn:schemas-microsoft-com:office:office" xmlns:oel="http://schemas.microsoft.com/office/2019/extlst" xmlns:r="http://schemas.openxmlformats.org/officeDocument/2006/relationships" xmlns:m="http://schemas.openxmlformats.org/officeDocument/2006/math" xmlns:v="urn:schemas-microsoft-com:vml" xmlns:wp14="http://schemas.microsoft.com/office/word/2010/wordprocessingDrawing" xmlns:wp="http://schemas.openxmlformats.org/drawingml/2006/wordprocessingDrawing" xmlns:w10="urn:schemas-microsoft-com:office:word" xmlns:w="http://schemas.openxmlformats.org/wordprocessingml/2006/main" xmlns:w14="http://schemas.microsoft.com/office/word/2010/wordml" xmlns:w15="http://schemas.microsoft.com/office/word/2012/wordml" xmlns:w16cex="http://schemas.microsoft.com/office/word/2018/wordml/cex" xmlns:w16cid="http://schemas.microsoft.com/office/word/2016/wordml/cid" xmlns:w16="http://schemas.microsoft.com/office/word/2018/wordml" xmlns:w16du="http://schemas.microsoft.com/office/word/2023/wordml/word16du" xmlns:w16sdtdh="http://schemas.microsoft.com/office/word/2020/wordml/sdtdatahash" xmlns:w16se="http://schemas.microsoft.com/office/word/2015/wordml/symex" xmlns:wpg="http://schemas.microsoft.com/office/word/2010/wordprocessingGroup" xmlns:wpi="http://schemas.microsoft.com/office/word/2010/wordprocessingInk" xmlns:wne="http://schemas.microsoft.com/office/word/2006/wordml" xmlns:wps="http://schemas.microsoft.com/office/word/2010/wordprocessingShape" mc:Ignorable="w14 w15 w16se w16cid w16 w16cex w16sdtdh w16du wp14">
   <w:body>
     <w:p>
       <w:pPr>
@@ -85,7 +85,7 @@
           <w:r>
             <w:fldChar w:fldCharType="separate"/>
           </w:r>
-          <w:hyperlink w:anchor="_Toc160613802" w:history="1">
+          <w:hyperlink w:anchor="_Toc162422419" w:history="1">
             <w:r>
               <w:rPr>
                 <w:rStyle w:val="Hyperlink"/>
@@ -112,7 +112,7 @@
                 <w:noProof/>
                 <w:webHidden/>
               </w:rPr>
-              <w:instrText xml:space="preserve"> PAGEREF _Toc160613802 \h </w:instrText>
+              <w:instrText xml:space="preserve"> PAGEREF _Toc162422419 \h </w:instrText>
             </w:r>
             <w:r>
               <w:rPr>
@@ -156,7 +156,7 @@
               <w:lang w:eastAsia="en-GB"/>
             </w:rPr>
           </w:pPr>
-          <w:hyperlink w:anchor="_Toc160613803" w:history="1">
+          <w:hyperlink w:anchor="_Toc162422420" w:history="1">
             <w:r>
               <w:rPr>
                 <w:rStyle w:val="Hyperlink"/>
@@ -183,7 +183,7 @@
                 <w:noProof/>
                 <w:webHidden/>
               </w:rPr>
-              <w:instrText xml:space="preserve"> PAGEREF _Toc160613803 \h </w:instrText>
+              <w:instrText xml:space="preserve"> PAGEREF _Toc162422420 \h </w:instrText>
             </w:r>
             <w:r>
               <w:rPr>
@@ -227,7 +227,7 @@
               <w:lang w:eastAsia="en-GB"/>
             </w:rPr>
           </w:pPr>
-          <w:hyperlink w:anchor="_Toc160613804" w:history="1">
+          <w:hyperlink w:anchor="_Toc162422421" w:history="1">
             <w:r>
               <w:rPr>
                 <w:rStyle w:val="Hyperlink"/>
@@ -254,7 +254,7 @@
                 <w:noProof/>
                 <w:webHidden/>
               </w:rPr>
-              <w:instrText xml:space="preserve"> PAGEREF _Toc160613804 \h </w:instrText>
+              <w:instrText xml:space="preserve"> PAGEREF _Toc162422421 \h </w:instrText>
             </w:r>
             <w:r>
               <w:rPr>
@@ -298,7 +298,7 @@
               <w:lang w:eastAsia="en-GB"/>
             </w:rPr>
           </w:pPr>
-          <w:hyperlink w:anchor="_Toc160613805" w:history="1">
+          <w:hyperlink w:anchor="_Toc162422422" w:history="1">
             <w:r>
               <w:rPr>
                 <w:rStyle w:val="Hyperlink"/>
@@ -325,7 +325,7 @@
                 <w:noProof/>
                 <w:webHidden/>
               </w:rPr>
-              <w:instrText xml:space="preserve"> PAGEREF _Toc160613805 \h </w:instrText>
+              <w:instrText xml:space="preserve"> PAGEREF _Toc162422422 \h </w:instrText>
             </w:r>
             <w:r>
               <w:rPr>
@@ -369,7 +369,7 @@
               <w:lang w:eastAsia="en-GB"/>
             </w:rPr>
           </w:pPr>
-          <w:hyperlink w:anchor="_Toc160613806" w:history="1">
+          <w:hyperlink w:anchor="_Toc162422423" w:history="1">
             <w:r>
               <w:rPr>
                 <w:rStyle w:val="Hyperlink"/>
@@ -396,7 +396,7 @@
                 <w:noProof/>
                 <w:webHidden/>
               </w:rPr>
-              <w:instrText xml:space="preserve"> PAGEREF _Toc160613806 \h </w:instrText>
+              <w:instrText xml:space="preserve"> PAGEREF _Toc162422423 \h </w:instrText>
             </w:r>
             <w:r>
               <w:rPr>
@@ -440,7 +440,7 @@
               <w:lang w:eastAsia="en-GB"/>
             </w:rPr>
           </w:pPr>
-          <w:hyperlink w:anchor="_Toc160613807" w:history="1">
+          <w:hyperlink w:anchor="_Toc162422424" w:history="1">
             <w:r>
               <w:rPr>
                 <w:rStyle w:val="Hyperlink"/>
@@ -468,7 +468,7 @@
                 <w:noProof/>
                 <w:webHidden/>
               </w:rPr>
-              <w:instrText xml:space="preserve"> PAGEREF _Toc160613807 \h </w:instrText>
+              <w:instrText xml:space="preserve"> PAGEREF _Toc162422424 \h </w:instrText>
             </w:r>
             <w:r>
               <w:rPr>
@@ -512,7 +512,7 @@
               <w:lang w:eastAsia="en-GB"/>
             </w:rPr>
           </w:pPr>
-          <w:hyperlink w:anchor="_Toc160613808" w:history="1">
+          <w:hyperlink w:anchor="_Toc162422425" w:history="1">
             <w:r>
               <w:rPr>
                 <w:rStyle w:val="Hyperlink"/>
@@ -540,7 +540,7 @@
                 <w:noProof/>
                 <w:webHidden/>
               </w:rPr>
-              <w:instrText xml:space="preserve"> PAGEREF _Toc160613808 \h </w:instrText>
+              <w:instrText xml:space="preserve"> PAGEREF _Toc162422425 \h </w:instrText>
             </w:r>
             <w:r>
               <w:rPr>
@@ -584,7 +584,7 @@
               <w:lang w:eastAsia="en-GB"/>
             </w:rPr>
           </w:pPr>
-          <w:hyperlink w:anchor="_Toc160613809" w:history="1">
+          <w:hyperlink w:anchor="_Toc162422426" w:history="1">
             <w:r>
               <w:rPr>
                 <w:rStyle w:val="Hyperlink"/>
@@ -612,7 +612,7 @@
                 <w:noProof/>
                 <w:webHidden/>
               </w:rPr>
-              <w:instrText xml:space="preserve"> PAGEREF _Toc160613809 \h </w:instrText>
+              <w:instrText xml:space="preserve"> PAGEREF _Toc162422426 \h </w:instrText>
             </w:r>
             <w:r>
               <w:rPr>
@@ -656,7 +656,7 @@
               <w:lang w:eastAsia="en-GB"/>
             </w:rPr>
           </w:pPr>
-          <w:hyperlink w:anchor="_Toc160613810" w:history="1">
+          <w:hyperlink w:anchor="_Toc162422427" w:history="1">
             <w:r>
               <w:rPr>
                 <w:rStyle w:val="Hyperlink"/>
@@ -683,7 +683,7 @@
                 <w:noProof/>
                 <w:webHidden/>
               </w:rPr>
-              <w:instrText xml:space="preserve"> PAGEREF _Toc160613810 \h </w:instrText>
+              <w:instrText xml:space="preserve"> PAGEREF _Toc162422427 \h </w:instrText>
             </w:r>
             <w:r>
               <w:rPr>
@@ -727,7 +727,7 @@
               <w:lang w:eastAsia="en-GB"/>
             </w:rPr>
           </w:pPr>
-          <w:hyperlink w:anchor="_Toc160613811" w:history="1">
+          <w:hyperlink w:anchor="_Toc162422428" w:history="1">
             <w:r>
               <w:rPr>
                 <w:rStyle w:val="Hyperlink"/>
@@ -754,7 +754,7 @@
                 <w:noProof/>
                 <w:webHidden/>
               </w:rPr>
-              <w:instrText xml:space="preserve"> PAGEREF _Toc160613811 \h </w:instrText>
+              <w:instrText xml:space="preserve"> PAGEREF _Toc162422428 \h </w:instrText>
             </w:r>
             <w:r>
               <w:rPr>
@@ -798,7 +798,7 @@
               <w:lang w:eastAsia="en-GB"/>
             </w:rPr>
           </w:pPr>
-          <w:hyperlink w:anchor="_Toc160613812" w:history="1">
+          <w:hyperlink w:anchor="_Toc162422429" w:history="1">
             <w:r>
               <w:rPr>
                 <w:rStyle w:val="Hyperlink"/>
@@ -825,7 +825,7 @@
                 <w:noProof/>
                 <w:webHidden/>
               </w:rPr>
-              <w:instrText xml:space="preserve"> PAGEREF _Toc160613812 \h </w:instrText>
+              <w:instrText xml:space="preserve"> PAGEREF _Toc162422429 \h </w:instrText>
             </w:r>
             <w:r>
               <w:rPr>
@@ -869,7 +869,7 @@
               <w:lang w:eastAsia="en-GB"/>
             </w:rPr>
           </w:pPr>
-          <w:hyperlink w:anchor="_Toc160613813" w:history="1">
+          <w:hyperlink w:anchor="_Toc162422430" w:history="1">
             <w:r>
               <w:rPr>
                 <w:rStyle w:val="Hyperlink"/>
@@ -896,7 +896,7 @@
                 <w:noProof/>
                 <w:webHidden/>
               </w:rPr>
-              <w:instrText xml:space="preserve"> PAGEREF _Toc160613813 \h </w:instrText>
+              <w:instrText xml:space="preserve"> PAGEREF _Toc162422430 \h </w:instrText>
             </w:r>
             <w:r>
               <w:rPr>
@@ -940,7 +940,7 @@
               <w:lang w:eastAsia="en-GB"/>
             </w:rPr>
           </w:pPr>
-          <w:hyperlink w:anchor="_Toc160613814" w:history="1">
+          <w:hyperlink w:anchor="_Toc162422431" w:history="1">
             <w:r>
               <w:rPr>
                 <w:rStyle w:val="Hyperlink"/>
@@ -967,7 +967,7 @@
                 <w:noProof/>
                 <w:webHidden/>
               </w:rPr>
-              <w:instrText xml:space="preserve"> PAGEREF _Toc160613814 \h </w:instrText>
+              <w:instrText xml:space="preserve"> PAGEREF _Toc162422431 \h </w:instrText>
             </w:r>
             <w:r>
               <w:rPr>
@@ -1011,7 +1011,7 @@
               <w:lang w:eastAsia="en-GB"/>
             </w:rPr>
           </w:pPr>
-          <w:hyperlink w:anchor="_Toc160613815" w:history="1">
+          <w:hyperlink w:anchor="_Toc162422432" w:history="1">
             <w:r>
               <w:rPr>
                 <w:rStyle w:val="Hyperlink"/>
@@ -1038,7 +1038,7 @@
                 <w:noProof/>
                 <w:webHidden/>
               </w:rPr>
-              <w:instrText xml:space="preserve"> PAGEREF _Toc160613815 \h </w:instrText>
+              <w:instrText xml:space="preserve"> PAGEREF _Toc162422432 \h </w:instrText>
             </w:r>
             <w:r>
               <w:rPr>
@@ -1082,7 +1082,7 @@
               <w:lang w:eastAsia="en-GB"/>
             </w:rPr>
           </w:pPr>
-          <w:hyperlink w:anchor="_Toc160613816" w:history="1">
+          <w:hyperlink w:anchor="_Toc162422433" w:history="1">
             <w:r>
               <w:rPr>
                 <w:rStyle w:val="Hyperlink"/>
@@ -1109,7 +1109,7 @@
                 <w:noProof/>
                 <w:webHidden/>
               </w:rPr>
-              <w:instrText xml:space="preserve"> PAGEREF _Toc160613816 \h </w:instrText>
+              <w:instrText xml:space="preserve"> PAGEREF _Toc162422433 \h </w:instrText>
             </w:r>
             <w:r>
               <w:rPr>
@@ -1153,7 +1153,7 @@
               <w:lang w:eastAsia="en-GB"/>
             </w:rPr>
           </w:pPr>
-          <w:hyperlink w:anchor="_Toc160613817" w:history="1">
+          <w:hyperlink w:anchor="_Toc162422434" w:history="1">
             <w:r>
               <w:rPr>
                 <w:rStyle w:val="Hyperlink"/>
@@ -1180,7 +1180,7 @@
                 <w:noProof/>
                 <w:webHidden/>
               </w:rPr>
-              <w:instrText xml:space="preserve"> PAGEREF _Toc160613817 \h </w:instrText>
+              <w:instrText xml:space="preserve"> PAGEREF _Toc162422434 \h </w:instrText>
             </w:r>
             <w:r>
               <w:rPr>
@@ -1224,7 +1224,7 @@
               <w:lang w:eastAsia="en-GB"/>
             </w:rPr>
           </w:pPr>
-          <w:hyperlink w:anchor="_Toc160613818" w:history="1">
+          <w:hyperlink w:anchor="_Toc162422435" w:history="1">
             <w:r>
               <w:rPr>
                 <w:rStyle w:val="Hyperlink"/>
@@ -1251,7 +1251,7 @@
                 <w:noProof/>
                 <w:webHidden/>
               </w:rPr>
-              <w:instrText xml:space="preserve"> PAGEREF _Toc160613818 \h </w:instrText>
+              <w:instrText xml:space="preserve"> PAGEREF _Toc162422435 \h </w:instrText>
             </w:r>
             <w:r>
               <w:rPr>
@@ -1295,7 +1295,7 @@
               <w:lang w:eastAsia="en-GB"/>
             </w:rPr>
           </w:pPr>
-          <w:hyperlink w:anchor="_Toc160613819" w:history="1">
+          <w:hyperlink w:anchor="_Toc162422436" w:history="1">
             <w:r>
               <w:rPr>
                 <w:rStyle w:val="Hyperlink"/>
@@ -1322,7 +1322,7 @@
                 <w:noProof/>
                 <w:webHidden/>
               </w:rPr>
-              <w:instrText xml:space="preserve"> PAGEREF _Toc160613819 \h </w:instrText>
+              <w:instrText xml:space="preserve"> PAGEREF _Toc162422436 \h </w:instrText>
             </w:r>
             <w:r>
               <w:rPr>
@@ -1366,7 +1366,7 @@
               <w:lang w:eastAsia="en-GB"/>
             </w:rPr>
           </w:pPr>
-          <w:hyperlink w:anchor="_Toc160613820" w:history="1">
+          <w:hyperlink w:anchor="_Toc162422437" w:history="1">
             <w:r>
               <w:rPr>
                 <w:rStyle w:val="Hyperlink"/>
@@ -1393,7 +1393,7 @@
                 <w:noProof/>
                 <w:webHidden/>
               </w:rPr>
-              <w:instrText xml:space="preserve"> PAGEREF _Toc160613820 \h </w:instrText>
+              <w:instrText xml:space="preserve"> PAGEREF _Toc162422437 \h </w:instrText>
             </w:r>
             <w:r>
               <w:rPr>
@@ -1437,7 +1437,7 @@
               <w:lang w:eastAsia="en-GB"/>
             </w:rPr>
           </w:pPr>
-          <w:hyperlink w:anchor="_Toc160613821" w:history="1">
+          <w:hyperlink w:anchor="_Toc162422438" w:history="1">
             <w:r>
               <w:rPr>
                 <w:rStyle w:val="Hyperlink"/>
@@ -1464,7 +1464,7 @@
                 <w:noProof/>
                 <w:webHidden/>
               </w:rPr>
-              <w:instrText xml:space="preserve"> PAGEREF _Toc160613821 \h </w:instrText>
+              <w:instrText xml:space="preserve"> PAGEREF _Toc162422438 \h </w:instrText>
             </w:r>
             <w:r>
               <w:rPr>
@@ -1523,7 +1523,7 @@
           <w:szCs w:val="36"/>
         </w:rPr>
       </w:pPr>
-      <w:bookmarkStart w:id="0" w:name="_Toc160613802"/>
+      <w:bookmarkStart w:id="0" w:name="_Toc162422419"/>
       <w:r>
         <w:rPr>
           <w:sz w:val="36"/>
@@ -1574,7 +1574,7 @@
           <w:szCs w:val="36"/>
         </w:rPr>
       </w:pPr>
-      <w:bookmarkStart w:id="1" w:name="_Toc160613803"/>
+      <w:bookmarkStart w:id="1" w:name="_Toc162422420"/>
       <w:r>
         <w:rPr>
           <w:sz w:val="36"/>
@@ -1606,7 +1606,7 @@
       <w:pPr>
         <w:pStyle w:val="Heading2"/>
       </w:pPr>
-      <w:bookmarkStart w:id="2" w:name="_Toc160613804"/>
+      <w:bookmarkStart w:id="2" w:name="_Toc162422421"/>
       <w:r>
         <w:t>Objectives:</w:t>
       </w:r>
@@ -1735,7 +1735,7 @@
           <w:szCs w:val="36"/>
         </w:rPr>
       </w:pPr>
-      <w:bookmarkStart w:id="3" w:name="_Toc160613805"/>
+      <w:bookmarkStart w:id="3" w:name="_Toc162422422"/>
       <w:r>
         <w:rPr>
           <w:sz w:val="36"/>
@@ -1772,7 +1772,7 @@
       <w:pPr>
         <w:pStyle w:val="Heading2"/>
       </w:pPr>
-      <w:bookmarkStart w:id="5" w:name="_Toc160613806"/>
+      <w:bookmarkStart w:id="5" w:name="_Toc162422423"/>
       <w:r>
         <w:t>Tools and methodologies:</w:t>
       </w:r>
@@ -1963,7 +1963,7 @@
           <w:shd w:val="clear" w:color="auto" w:fill="FFFFFF"/>
         </w:rPr>
       </w:pPr>
-      <w:bookmarkStart w:id="8" w:name="_Toc160613807"/>
+      <w:bookmarkStart w:id="8" w:name="_Toc162422424"/>
       <w:r>
         <w:rPr>
           <w:shd w:val="clear" w:color="auto" w:fill="FFFFFF"/>
@@ -2053,7 +2053,7 @@
           <w:shd w:val="clear" w:color="auto" w:fill="FFFFFF"/>
         </w:rPr>
       </w:pPr>
-      <w:bookmarkStart w:id="9" w:name="_Toc160613808"/>
+      <w:bookmarkStart w:id="9" w:name="_Toc162422425"/>
       <w:r>
         <w:rPr>
           <w:shd w:val="clear" w:color="auto" w:fill="FFFFFF"/>
@@ -2069,7 +2069,7 @@
           <w:shd w:val="clear" w:color="auto" w:fill="FFFFFF"/>
         </w:rPr>
       </w:pPr>
-      <w:bookmarkStart w:id="10" w:name="_Toc160613809"/>
+      <w:bookmarkStart w:id="10" w:name="_Toc162422426"/>
       <w:r>
         <w:rPr>
           <w:shd w:val="clear" w:color="auto" w:fill="FFFFFF"/>
@@ -2121,7 +2121,7 @@
       <w:pPr>
         <w:pStyle w:val="Heading3"/>
       </w:pPr>
-      <w:bookmarkStart w:id="11" w:name="_Toc160613810"/>
+      <w:bookmarkStart w:id="11" w:name="_Toc162422427"/>
       <w:r>
         <w:t>NHS - SystmOne</w:t>
       </w:r>
@@ -2473,7 +2473,7 @@
           <w:szCs w:val="36"/>
         </w:rPr>
       </w:pPr>
-      <w:bookmarkStart w:id="12" w:name="_Toc160613811"/>
+      <w:bookmarkStart w:id="12" w:name="_Toc162422428"/>
       <w:r>
         <w:rPr>
           <w:sz w:val="36"/>
@@ -2661,7 +2661,7 @@
           <w:szCs w:val="36"/>
         </w:rPr>
       </w:pPr>
-      <w:bookmarkStart w:id="13" w:name="_Toc160613812"/>
+      <w:bookmarkStart w:id="13" w:name="_Toc162422429"/>
       <w:r>
         <w:rPr>
           <w:sz w:val="36"/>
@@ -2675,7 +2675,7 @@
       <w:pPr>
         <w:pStyle w:val="Heading2"/>
       </w:pPr>
-      <w:bookmarkStart w:id="14" w:name="_Toc160613813"/>
+      <w:bookmarkStart w:id="14" w:name="_Toc162422430"/>
       <w:r>
         <w:t>Key Tasks</w:t>
       </w:r>
@@ -2932,7 +2932,7 @@
       <w:pPr>
         <w:pStyle w:val="Heading2"/>
       </w:pPr>
-      <w:bookmarkStart w:id="15" w:name="_Toc160613814"/>
+      <w:bookmarkStart w:id="15" w:name="_Toc162422431"/>
       <w:r>
         <w:t>Gantt Chart</w:t>
       </w:r>
@@ -3044,7 +3044,7 @@
       <w:pPr>
         <w:pStyle w:val="Heading2"/>
       </w:pPr>
-      <w:bookmarkStart w:id="16" w:name="_Toc160613815"/>
+      <w:bookmarkStart w:id="16" w:name="_Toc162422432"/>
       <w:r>
         <w:t>Team Roles</w:t>
       </w:r>
@@ -3112,7 +3112,7 @@
           <w:szCs w:val="36"/>
         </w:rPr>
       </w:pPr>
-      <w:bookmarkStart w:id="17" w:name="_Toc160613816"/>
+      <w:bookmarkStart w:id="17" w:name="_Toc162422433"/>
       <w:r>
         <w:rPr>
           <w:sz w:val="36"/>
@@ -3576,7 +3576,7 @@
       <w:pPr>
         <w:pStyle w:val="Heading2"/>
       </w:pPr>
-      <w:bookmarkStart w:id="18" w:name="_Toc160613817"/>
+      <w:bookmarkStart w:id="18" w:name="_Toc162422434"/>
       <w:r>
         <w:t>Test Plan</w:t>
       </w:r>
@@ -3593,7 +3593,7 @@
       <w:pPr>
         <w:pStyle w:val="Heading2"/>
       </w:pPr>
-      <w:bookmarkStart w:id="19" w:name="_Toc160613818"/>
+      <w:bookmarkStart w:id="19" w:name="_Toc162422435"/>
       <w:r>
         <w:t>Test Log</w:t>
       </w:r>
@@ -4115,7 +4115,7 @@
           <w:szCs w:val="36"/>
         </w:rPr>
       </w:pPr>
-      <w:bookmarkStart w:id="20" w:name="_Toc160613819"/>
+      <w:bookmarkStart w:id="20" w:name="_Toc162422436"/>
       <w:r>
         <w:rPr>
           <w:sz w:val="36"/>
@@ -4136,7 +4136,7 @@
           <w:szCs w:val="36"/>
         </w:rPr>
       </w:pPr>
-      <w:bookmarkStart w:id="21" w:name="_Toc160613820"/>
+      <w:bookmarkStart w:id="21" w:name="_Toc162422437"/>
       <w:r>
         <w:rPr>
           <w:sz w:val="36"/>
@@ -4950,7 +4950,7 @@
           <w:szCs w:val="36"/>
         </w:rPr>
       </w:pPr>
-      <w:bookmarkStart w:id="22" w:name="_Toc160613821"/>
+      <w:bookmarkStart w:id="22" w:name="_Toc162422438"/>
       <w:r>
         <w:rPr>
           <w:sz w:val="36"/>
@@ -4962,6 +4962,9 @@
     </w:p>
     <w:p>
       <w:r>
+        <w:rPr>
+          <w:noProof/>
+        </w:rPr>
         <w:drawing>
           <wp:inline distT="0" distB="0" distL="0" distR="0" wp14:anchorId="7771ACF9" wp14:editId="526008B2">
             <wp:extent cx="5731510" cy="1900555"/>
@@ -5018,7 +5021,7 @@
 </file>
 
 <file path=word/comments.xml><?xml version="1.0" encoding="utf-8"?>
-<w:comments xmlns:wpc="http://schemas.microsoft.com/office/word/2010/wordprocessingCanvas" xmlns:cx="http://schemas.microsoft.com/office/drawing/2014/chartex" xmlns:cx1="http://schemas.microsoft.com/office/drawing/2015/9/8/chartex" xmlns:cx2="http://schemas.microsoft.com/office/drawing/2015/10/21/chartex" xmlns:cx3="http://schemas.microsoft.com/office/drawing/2016/5/9/chartex" xmlns:cx4="http://schemas.microsoft.com/office/drawing/2016/5/10/chartex" xmlns:cx5="http://schemas.microsoft.com/office/drawing/2016/5/11/chartex" xmlns:cx6="http://schemas.microsoft.com/office/drawing/2016/5/12/chartex" xmlns:cx7="http://schemas.microsoft.com/office/drawing/2016/5/13/chartex" xmlns:cx8="http://schemas.microsoft.com/office/drawing/2016/5/14/chartex" xmlns:mc="http://schemas.openxmlformats.org/markup-compatibility/2006" xmlns:aink="http://schemas.microsoft.com/office/drawing/2016/ink" xmlns:am3d="http://schemas.microsoft.com/office/drawing/2017/model3d" xmlns:o="urn:schemas-microsoft-com:office:office" xmlns:oel="http://schemas.microsoft.com/office/2019/extlst" xmlns:r="http://schemas.openxmlformats.org/officeDocument/2006/relationships" xmlns:m="http://schemas.openxmlformats.org/officeDocument/2006/math" xmlns:v="urn:schemas-microsoft-com:vml" xmlns:wp14="http://schemas.microsoft.com/office/word/2010/wordprocessingDrawing" xmlns:wp="http://schemas.openxmlformats.org/drawingml/2006/wordprocessingDrawing" xmlns:w10="urn:schemas-microsoft-com:office:word" xmlns:w="http://schemas.openxmlformats.org/wordprocessingml/2006/main" xmlns:w14="http://schemas.microsoft.com/office/word/2010/wordml" xmlns:w15="http://schemas.microsoft.com/office/word/2012/wordml" xmlns:w16cex="http://schemas.microsoft.com/office/word/2018/wordml/cex" xmlns:w16cid="http://schemas.microsoft.com/office/word/2016/wordml/cid" xmlns:w16="http://schemas.microsoft.com/office/word/2018/wordml" xmlns:w16sdtdh="http://schemas.microsoft.com/office/word/2020/wordml/sdtdatahash" xmlns:w16se="http://schemas.microsoft.com/office/word/2015/wordml/symex" xmlns:wpg="http://schemas.microsoft.com/office/word/2010/wordprocessingGroup" xmlns:wpi="http://schemas.microsoft.com/office/word/2010/wordprocessingInk" xmlns:wne="http://schemas.microsoft.com/office/word/2006/wordml" xmlns:wps="http://schemas.microsoft.com/office/word/2010/wordprocessingShape" mc:Ignorable="w14 w15 w16se w16cid w16 w16cex w16sdtdh wp14">
+<w:comments xmlns:wpc="http://schemas.microsoft.com/office/word/2010/wordprocessingCanvas" xmlns:cx="http://schemas.microsoft.com/office/drawing/2014/chartex" xmlns:cx1="http://schemas.microsoft.com/office/drawing/2015/9/8/chartex" xmlns:cx2="http://schemas.microsoft.com/office/drawing/2015/10/21/chartex" xmlns:cx3="http://schemas.microsoft.com/office/drawing/2016/5/9/chartex" xmlns:cx4="http://schemas.microsoft.com/office/drawing/2016/5/10/chartex" xmlns:cx5="http://schemas.microsoft.com/office/drawing/2016/5/11/chartex" xmlns:cx6="http://schemas.microsoft.com/office/drawing/2016/5/12/chartex" xmlns:cx7="http://schemas.microsoft.com/office/drawing/2016/5/13/chartex" xmlns:cx8="http://schemas.microsoft.com/office/drawing/2016/5/14/chartex" xmlns:mc="http://schemas.openxmlformats.org/markup-compatibility/2006" xmlns:aink="http://schemas.microsoft.com/office/drawing/2016/ink" xmlns:am3d="http://schemas.microsoft.com/office/drawing/2017/model3d" xmlns:o="urn:schemas-microsoft-com:office:office" xmlns:oel="http://schemas.microsoft.com/office/2019/extlst" xmlns:r="http://schemas.openxmlformats.org/officeDocument/2006/relationships" xmlns:m="http://schemas.openxmlformats.org/officeDocument/2006/math" xmlns:v="urn:schemas-microsoft-com:vml" xmlns:wp14="http://schemas.microsoft.com/office/word/2010/wordprocessingDrawing" xmlns:wp="http://schemas.openxmlformats.org/drawingml/2006/wordprocessingDrawing" xmlns:w10="urn:schemas-microsoft-com:office:word" xmlns:w="http://schemas.openxmlformats.org/wordprocessingml/2006/main" xmlns:w14="http://schemas.microsoft.com/office/word/2010/wordml" xmlns:w15="http://schemas.microsoft.com/office/word/2012/wordml" xmlns:w16cex="http://schemas.microsoft.com/office/word/2018/wordml/cex" xmlns:w16cid="http://schemas.microsoft.com/office/word/2016/wordml/cid" xmlns:w16="http://schemas.microsoft.com/office/word/2018/wordml" xmlns:w16du="http://schemas.microsoft.com/office/word/2023/wordml/word16du" xmlns:w16sdtdh="http://schemas.microsoft.com/office/word/2020/wordml/sdtdatahash" xmlns:w16se="http://schemas.microsoft.com/office/word/2015/wordml/symex" xmlns:wpg="http://schemas.microsoft.com/office/word/2010/wordprocessingGroup" xmlns:wpi="http://schemas.microsoft.com/office/word/2010/wordprocessingInk" xmlns:wne="http://schemas.microsoft.com/office/word/2006/wordml" xmlns:wps="http://schemas.microsoft.com/office/word/2010/wordprocessingShape" mc:Ignorable="w14 w15 w16se w16cid w16 w16cex w16sdtdh w16du wp14">
   <w:comment w:id="4" w:author="Lewis Quick" w:date="2024-02-21T10:46:00Z" w:initials="LQ">
     <w:p>
       <w:pPr>
@@ -5071,7 +5074,7 @@
 </file>
 
 <file path=word/commentsExtended.xml><?xml version="1.0" encoding="utf-8"?>
-<w15:commentsEx xmlns:wpc="http://schemas.microsoft.com/office/word/2010/wordprocessingCanvas" xmlns:cx="http://schemas.microsoft.com/office/drawing/2014/chartex" xmlns:cx1="http://schemas.microsoft.com/office/drawing/2015/9/8/chartex" xmlns:cx2="http://schemas.microsoft.com/office/drawing/2015/10/21/chartex" xmlns:cx3="http://schemas.microsoft.com/office/drawing/2016/5/9/chartex" xmlns:cx4="http://schemas.microsoft.com/office/drawing/2016/5/10/chartex" xmlns:cx5="http://schemas.microsoft.com/office/drawing/2016/5/11/chartex" xmlns:cx6="http://schemas.microsoft.com/office/drawing/2016/5/12/chartex" xmlns:cx7="http://schemas.microsoft.com/office/drawing/2016/5/13/chartex" xmlns:cx8="http://schemas.microsoft.com/office/drawing/2016/5/14/chartex" xmlns:mc="http://schemas.openxmlformats.org/markup-compatibility/2006" xmlns:aink="http://schemas.microsoft.com/office/drawing/2016/ink" xmlns:am3d="http://schemas.microsoft.com/office/drawing/2017/model3d" xmlns:o="urn:schemas-microsoft-com:office:office" xmlns:oel="http://schemas.microsoft.com/office/2019/extlst" xmlns:r="http://schemas.openxmlformats.org/officeDocument/2006/relationships" xmlns:m="http://schemas.openxmlformats.org/officeDocument/2006/math" xmlns:v="urn:schemas-microsoft-com:vml" xmlns:wp14="http://schemas.microsoft.com/office/word/2010/wordprocessingDrawing" xmlns:wp="http://schemas.openxmlformats.org/drawingml/2006/wordprocessingDrawing" xmlns:w10="urn:schemas-microsoft-com:office:word" xmlns:w="http://schemas.openxmlformats.org/wordprocessingml/2006/main" xmlns:w14="http://schemas.microsoft.com/office/word/2010/wordml" xmlns:w15="http://schemas.microsoft.com/office/word/2012/wordml" xmlns:w16cex="http://schemas.microsoft.com/office/word/2018/wordml/cex" xmlns:w16cid="http://schemas.microsoft.com/office/word/2016/wordml/cid" xmlns:w16="http://schemas.microsoft.com/office/word/2018/wordml" xmlns:w16sdtdh="http://schemas.microsoft.com/office/word/2020/wordml/sdtdatahash" xmlns:w16se="http://schemas.microsoft.com/office/word/2015/wordml/symex" xmlns:wpg="http://schemas.microsoft.com/office/word/2010/wordprocessingGroup" xmlns:wpi="http://schemas.microsoft.com/office/word/2010/wordprocessingInk" xmlns:wne="http://schemas.microsoft.com/office/word/2006/wordml" xmlns:wps="http://schemas.microsoft.com/office/word/2010/wordprocessingShape" mc:Ignorable="w14 w15 w16se w16cid w16 w16cex w16sdtdh wp14">
+<w15:commentsEx xmlns:wpc="http://schemas.microsoft.com/office/word/2010/wordprocessingCanvas" xmlns:cx="http://schemas.microsoft.com/office/drawing/2014/chartex" xmlns:cx1="http://schemas.microsoft.com/office/drawing/2015/9/8/chartex" xmlns:cx2="http://schemas.microsoft.com/office/drawing/2015/10/21/chartex" xmlns:cx3="http://schemas.microsoft.com/office/drawing/2016/5/9/chartex" xmlns:cx4="http://schemas.microsoft.com/office/drawing/2016/5/10/chartex" xmlns:cx5="http://schemas.microsoft.com/office/drawing/2016/5/11/chartex" xmlns:cx6="http://schemas.microsoft.com/office/drawing/2016/5/12/chartex" xmlns:cx7="http://schemas.microsoft.com/office/drawing/2016/5/13/chartex" xmlns:cx8="http://schemas.microsoft.com/office/drawing/2016/5/14/chartex" xmlns:mc="http://schemas.openxmlformats.org/markup-compatibility/2006" xmlns:aink="http://schemas.microsoft.com/office/drawing/2016/ink" xmlns:am3d="http://schemas.microsoft.com/office/drawing/2017/model3d" xmlns:o="urn:schemas-microsoft-com:office:office" xmlns:oel="http://schemas.microsoft.com/office/2019/extlst" xmlns:r="http://schemas.openxmlformats.org/officeDocument/2006/relationships" xmlns:m="http://schemas.openxmlformats.org/officeDocument/2006/math" xmlns:v="urn:schemas-microsoft-com:vml" xmlns:wp14="http://schemas.microsoft.com/office/word/2010/wordprocessingDrawing" xmlns:wp="http://schemas.openxmlformats.org/drawingml/2006/wordprocessingDrawing" xmlns:w10="urn:schemas-microsoft-com:office:word" xmlns:w="http://schemas.openxmlformats.org/wordprocessingml/2006/main" xmlns:w14="http://schemas.microsoft.com/office/word/2010/wordml" xmlns:w15="http://schemas.microsoft.com/office/word/2012/wordml" xmlns:w16cex="http://schemas.microsoft.com/office/word/2018/wordml/cex" xmlns:w16cid="http://schemas.microsoft.com/office/word/2016/wordml/cid" xmlns:w16="http://schemas.microsoft.com/office/word/2018/wordml" xmlns:w16du="http://schemas.microsoft.com/office/word/2023/wordml/word16du" xmlns:w16sdtdh="http://schemas.microsoft.com/office/word/2020/wordml/sdtdatahash" xmlns:w16se="http://schemas.microsoft.com/office/word/2015/wordml/symex" xmlns:wpg="http://schemas.microsoft.com/office/word/2010/wordprocessingGroup" xmlns:wpi="http://schemas.microsoft.com/office/word/2010/wordprocessingInk" xmlns:wne="http://schemas.microsoft.com/office/word/2006/wordml" xmlns:wps="http://schemas.microsoft.com/office/word/2010/wordprocessingShape" mc:Ignorable="w14 w15 w16se w16cid w16 w16cex w16sdtdh w16du wp14">
   <w15:commentEx w15:paraId="395FFBB9" w15:done="1"/>
   <w15:commentEx w15:paraId="3248BBFA" w15:done="1"/>
   <w15:commentEx w15:paraId="2B604282" w15:done="1"/>
@@ -5079,7 +5082,7 @@
 </file>
 
 <file path=word/commentsExtensible.xml><?xml version="1.0" encoding="utf-8"?>
-<w16cex:commentsExtensible xmlns:wpc="http://schemas.microsoft.com/office/word/2010/wordprocessingCanvas" xmlns:cx="http://schemas.microsoft.com/office/drawing/2014/chartex" xmlns:cx1="http://schemas.microsoft.com/office/drawing/2015/9/8/chartex" xmlns:cx2="http://schemas.microsoft.com/office/drawing/2015/10/21/chartex" xmlns:cx3="http://schemas.microsoft.com/office/drawing/2016/5/9/chartex" xmlns:cx4="http://schemas.microsoft.com/office/drawing/2016/5/10/chartex" xmlns:cx5="http://schemas.microsoft.com/office/drawing/2016/5/11/chartex" xmlns:cx6="http://schemas.microsoft.com/office/drawing/2016/5/12/chartex" xmlns:cx7="http://schemas.microsoft.com/office/drawing/2016/5/13/chartex" xmlns:cx8="http://schemas.microsoft.com/office/drawing/2016/5/14/chartex" xmlns:cr="http://schemas.microsoft.com/office/comments/2020/reactions" xmlns:mc="http://schemas.openxmlformats.org/markup-compatibility/2006" xmlns:aink="http://schemas.microsoft.com/office/drawing/2016/ink" xmlns:am3d="http://schemas.microsoft.com/office/drawing/2017/model3d" xmlns:o="urn:schemas-microsoft-com:office:office" xmlns:oel="http://schemas.microsoft.com/office/2019/extlst" xmlns:r="http://schemas.openxmlformats.org/officeDocument/2006/relationships" xmlns:m="http://schemas.openxmlformats.org/officeDocument/2006/math" xmlns:v="urn:schemas-microsoft-com:vml" xmlns:wp14="http://schemas.microsoft.com/office/word/2010/wordprocessingDrawing" xmlns:wp="http://schemas.openxmlformats.org/drawingml/2006/wordprocessingDrawing" xmlns:w10="urn:schemas-microsoft-com:office:word" xmlns:w="http://schemas.openxmlformats.org/wordprocessingml/2006/main" xmlns:w14="http://schemas.microsoft.com/office/word/2010/wordml" xmlns:w15="http://schemas.microsoft.com/office/word/2012/wordml" xmlns:w16cex="http://schemas.microsoft.com/office/word/2018/wordml/cex" xmlns:w16cid="http://schemas.microsoft.com/office/word/2016/wordml/cid" xmlns:w16="http://schemas.microsoft.com/office/word/2018/wordml" xmlns:w16sdtdh="http://schemas.microsoft.com/office/word/2020/wordml/sdtdatahash" xmlns:w16se="http://schemas.microsoft.com/office/word/2015/wordml/symex" xmlns:wpg="http://schemas.microsoft.com/office/word/2010/wordprocessingGroup" xmlns:wpi="http://schemas.microsoft.com/office/word/2010/wordprocessingInk" xmlns:wne="http://schemas.microsoft.com/office/word/2006/wordml" xmlns:wps="http://schemas.microsoft.com/office/word/2010/wordprocessingShape" mc:Ignorable="w14 w15 w16se w16cid w16 w16cex w16sdtdh cr wp14">
+<w16cex:commentsExtensible xmlns:wpc="http://schemas.microsoft.com/office/word/2010/wordprocessingCanvas" xmlns:cx="http://schemas.microsoft.com/office/drawing/2014/chartex" xmlns:cx1="http://schemas.microsoft.com/office/drawing/2015/9/8/chartex" xmlns:cx2="http://schemas.microsoft.com/office/drawing/2015/10/21/chartex" xmlns:cx3="http://schemas.microsoft.com/office/drawing/2016/5/9/chartex" xmlns:cx4="http://schemas.microsoft.com/office/drawing/2016/5/10/chartex" xmlns:cx5="http://schemas.microsoft.com/office/drawing/2016/5/11/chartex" xmlns:cx6="http://schemas.microsoft.com/office/drawing/2016/5/12/chartex" xmlns:cx7="http://schemas.microsoft.com/office/drawing/2016/5/13/chartex" xmlns:cx8="http://schemas.microsoft.com/office/drawing/2016/5/14/chartex" xmlns:cr="http://schemas.microsoft.com/office/comments/2020/reactions" xmlns:mc="http://schemas.openxmlformats.org/markup-compatibility/2006" xmlns:aink="http://schemas.microsoft.com/office/drawing/2016/ink" xmlns:am3d="http://schemas.microsoft.com/office/drawing/2017/model3d" xmlns:o="urn:schemas-microsoft-com:office:office" xmlns:oel="http://schemas.microsoft.com/office/2019/extlst" xmlns:r="http://schemas.openxmlformats.org/officeDocument/2006/relationships" xmlns:m="http://schemas.openxmlformats.org/officeDocument/2006/math" xmlns:v="urn:schemas-microsoft-com:vml" xmlns:wp14="http://schemas.microsoft.com/office/word/2010/wordprocessingDrawing" xmlns:wp="http://schemas.openxmlformats.org/drawingml/2006/wordprocessingDrawing" xmlns:w10="urn:schemas-microsoft-com:office:word" xmlns:w="http://schemas.openxmlformats.org/wordprocessingml/2006/main" xmlns:w14="http://schemas.microsoft.com/office/word/2010/wordml" xmlns:w15="http://schemas.microsoft.com/office/word/2012/wordml" xmlns:w16cex="http://schemas.microsoft.com/office/word/2018/wordml/cex" xmlns:w16cid="http://schemas.microsoft.com/office/word/2016/wordml/cid" xmlns:w16="http://schemas.microsoft.com/office/word/2018/wordml" xmlns:w16du="http://schemas.microsoft.com/office/word/2023/wordml/word16du" xmlns:w16sdtdh="http://schemas.microsoft.com/office/word/2020/wordml/sdtdatahash" xmlns:w16se="http://schemas.microsoft.com/office/word/2015/wordml/symex" xmlns:wpg="http://schemas.microsoft.com/office/word/2010/wordprocessingGroup" xmlns:wpi="http://schemas.microsoft.com/office/word/2010/wordprocessingInk" xmlns:wne="http://schemas.microsoft.com/office/word/2006/wordml" xmlns:wps="http://schemas.microsoft.com/office/word/2010/wordprocessingShape" mc:Ignorable="w14 w15 w16se w16cid w16 w16cex w16sdtdh cr w16du wp14">
   <w16cex:commentExtensible w16cex:durableId="162FF044" w16cex:dateUtc="2024-02-21T10:46:00Z"/>
   <w16cex:commentExtensible w16cex:durableId="697F0A36" w16cex:dateUtc="2024-02-21T11:36:00Z"/>
   <w16cex:commentExtensible w16cex:durableId="46D2F1F5" w16cex:dateUtc="2024-02-21T10:54:00Z"/>
@@ -5087,7 +5090,7 @@
 </file>
 
 <file path=word/commentsIds.xml><?xml version="1.0" encoding="utf-8"?>
-<w16cid:commentsIds xmlns:wpc="http://schemas.microsoft.com/office/word/2010/wordprocessingCanvas" xmlns:cx="http://schemas.microsoft.com/office/drawing/2014/chartex" xmlns:cx1="http://schemas.microsoft.com/office/drawing/2015/9/8/chartex" xmlns:cx2="http://schemas.microsoft.com/office/drawing/2015/10/21/chartex" xmlns:cx3="http://schemas.microsoft.com/office/drawing/2016/5/9/chartex" xmlns:cx4="http://schemas.microsoft.com/office/drawing/2016/5/10/chartex" xmlns:cx5="http://schemas.microsoft.com/office/drawing/2016/5/11/chartex" xmlns:cx6="http://schemas.microsoft.com/office/drawing/2016/5/12/chartex" xmlns:cx7="http://schemas.microsoft.com/office/drawing/2016/5/13/chartex" xmlns:cx8="http://schemas.microsoft.com/office/drawing/2016/5/14/chartex" xmlns:mc="http://schemas.openxmlformats.org/markup-compatibility/2006" xmlns:aink="http://schemas.microsoft.com/office/drawing/2016/ink" xmlns:am3d="http://schemas.microsoft.com/office/drawing/2017/model3d" xmlns:o="urn:schemas-microsoft-com:office:office" xmlns:oel="http://schemas.microsoft.com/office/2019/extlst" xmlns:r="http://schemas.openxmlformats.org/officeDocument/2006/relationships" xmlns:m="http://schemas.openxmlformats.org/officeDocument/2006/math" xmlns:v="urn:schemas-microsoft-com:vml" xmlns:wp14="http://schemas.microsoft.com/office/word/2010/wordprocessingDrawing" xmlns:wp="http://schemas.openxmlformats.org/drawingml/2006/wordprocessingDrawing" xmlns:w10="urn:schemas-microsoft-com:office:word" xmlns:w="http://schemas.openxmlformats.org/wordprocessingml/2006/main" xmlns:w14="http://schemas.microsoft.com/office/word/2010/wordml" xmlns:w15="http://schemas.microsoft.com/office/word/2012/wordml" xmlns:w16cex="http://schemas.microsoft.com/office/word/2018/wordml/cex" xmlns:w16cid="http://schemas.microsoft.com/office/word/2016/wordml/cid" xmlns:w16="http://schemas.microsoft.com/office/word/2018/wordml" xmlns:w16sdtdh="http://schemas.microsoft.com/office/word/2020/wordml/sdtdatahash" xmlns:w16se="http://schemas.microsoft.com/office/word/2015/wordml/symex" xmlns:wpg="http://schemas.microsoft.com/office/word/2010/wordprocessingGroup" xmlns:wpi="http://schemas.microsoft.com/office/word/2010/wordprocessingInk" xmlns:wne="http://schemas.microsoft.com/office/word/2006/wordml" xmlns:wps="http://schemas.microsoft.com/office/word/2010/wordprocessingShape" mc:Ignorable="w14 w15 w16se w16cid w16 w16cex w16sdtdh wp14">
+<w16cid:commentsIds xmlns:wpc="http://schemas.microsoft.com/office/word/2010/wordprocessingCanvas" xmlns:cx="http://schemas.microsoft.com/office/drawing/2014/chartex" xmlns:cx1="http://schemas.microsoft.com/office/drawing/2015/9/8/chartex" xmlns:cx2="http://schemas.microsoft.com/office/drawing/2015/10/21/chartex" xmlns:cx3="http://schemas.microsoft.com/office/drawing/2016/5/9/chartex" xmlns:cx4="http://schemas.microsoft.com/office/drawing/2016/5/10/chartex" xmlns:cx5="http://schemas.microsoft.com/office/drawing/2016/5/11/chartex" xmlns:cx6="http://schemas.microsoft.com/office/drawing/2016/5/12/chartex" xmlns:cx7="http://schemas.microsoft.com/office/drawing/2016/5/13/chartex" xmlns:cx8="http://schemas.microsoft.com/office/drawing/2016/5/14/chartex" xmlns:mc="http://schemas.openxmlformats.org/markup-compatibility/2006" xmlns:aink="http://schemas.microsoft.com/office/drawing/2016/ink" xmlns:am3d="http://schemas.microsoft.com/office/drawing/2017/model3d" xmlns:o="urn:schemas-microsoft-com:office:office" xmlns:oel="http://schemas.microsoft.com/office/2019/extlst" xmlns:r="http://schemas.openxmlformats.org/officeDocument/2006/relationships" xmlns:m="http://schemas.openxmlformats.org/officeDocument/2006/math" xmlns:v="urn:schemas-microsoft-com:vml" xmlns:wp14="http://schemas.microsoft.com/office/word/2010/wordprocessingDrawing" xmlns:wp="http://schemas.openxmlformats.org/drawingml/2006/wordprocessingDrawing" xmlns:w10="urn:schemas-microsoft-com:office:word" xmlns:w="http://schemas.openxmlformats.org/wordprocessingml/2006/main" xmlns:w14="http://schemas.microsoft.com/office/word/2010/wordml" xmlns:w15="http://schemas.microsoft.com/office/word/2012/wordml" xmlns:w16cex="http://schemas.microsoft.com/office/word/2018/wordml/cex" xmlns:w16cid="http://schemas.microsoft.com/office/word/2016/wordml/cid" xmlns:w16="http://schemas.microsoft.com/office/word/2018/wordml" xmlns:w16du="http://schemas.microsoft.com/office/word/2023/wordml/word16du" xmlns:w16sdtdh="http://schemas.microsoft.com/office/word/2020/wordml/sdtdatahash" xmlns:w16se="http://schemas.microsoft.com/office/word/2015/wordml/symex" xmlns:wpg="http://schemas.microsoft.com/office/word/2010/wordprocessingGroup" xmlns:wpi="http://schemas.microsoft.com/office/word/2010/wordprocessingInk" xmlns:wne="http://schemas.microsoft.com/office/word/2006/wordml" xmlns:wps="http://schemas.microsoft.com/office/word/2010/wordprocessingShape" mc:Ignorable="w14 w15 w16se w16cid w16 w16cex w16sdtdh w16du wp14">
   <w16cid:commentId w16cid:paraId="395FFBB9" w16cid:durableId="162FF044"/>
   <w16cid:commentId w16cid:paraId="3248BBFA" w16cid:durableId="697F0A36"/>
   <w16cid:commentId w16cid:paraId="2B604282" w16cid:durableId="46D2F1F5"/>
@@ -5095,7 +5098,7 @@
 </file>
 
 <file path=word/numbering.xml><?xml version="1.0" encoding="utf-8"?>
-<w:numbering xmlns:wpc="http://schemas.microsoft.com/office/word/2010/wordprocessingCanvas" xmlns:cx="http://schemas.microsoft.com/office/drawing/2014/chartex" xmlns:cx1="http://schemas.microsoft.com/office/drawing/2015/9/8/chartex" xmlns:cx2="http://schemas.microsoft.com/office/drawing/2015/10/21/chartex" xmlns:cx3="http://schemas.microsoft.com/office/drawing/2016/5/9/chartex" xmlns:cx4="http://schemas.microsoft.com/office/drawing/2016/5/10/chartex" xmlns:cx5="http://schemas.microsoft.com/office/drawing/2016/5/11/chartex" xmlns:cx6="http://schemas.microsoft.com/office/drawing/2016/5/12/chartex" xmlns:cx7="http://schemas.microsoft.com/office/drawing/2016/5/13/chartex" xmlns:cx8="http://schemas.microsoft.com/office/drawing/2016/5/14/chartex" xmlns:mc="http://schemas.openxmlformats.org/markup-compatibility/2006" xmlns:aink="http://schemas.microsoft.com/office/drawing/2016/ink" xmlns:am3d="http://schemas.microsoft.com/office/drawing/2017/model3d" xmlns:o="urn:schemas-microsoft-com:office:office" xmlns:oel="http://schemas.microsoft.com/office/2019/extlst" xmlns:r="http://schemas.openxmlformats.org/officeDocument/2006/relationships" xmlns:m="http://schemas.openxmlformats.org/officeDocument/2006/math" xmlns:v="urn:schemas-microsoft-com:vml" xmlns:wp14="http://schemas.microsoft.com/office/word/2010/wordprocessingDrawing" xmlns:wp="http://schemas.openxmlformats.org/drawingml/2006/wordprocessingDrawing" xmlns:w10="urn:schemas-microsoft-com:office:word" xmlns:w="http://schemas.openxmlformats.org/wordprocessingml/2006/main" xmlns:w14="http://schemas.microsoft.com/office/word/2010/wordml" xmlns:w15="http://schemas.microsoft.com/office/word/2012/wordml" xmlns:w16cex="http://schemas.microsoft.com/office/word/2018/wordml/cex" xmlns:w16cid="http://schemas.microsoft.com/office/word/2016/wordml/cid" xmlns:w16="http://schemas.microsoft.com/office/word/2018/wordml" xmlns:w16sdtdh="http://schemas.microsoft.com/office/word/2020/wordml/sdtdatahash" xmlns:w16se="http://schemas.microsoft.com/office/word/2015/wordml/symex" xmlns:wpg="http://schemas.microsoft.com/office/word/2010/wordprocessingGroup" xmlns:wpi="http://schemas.microsoft.com/office/word/2010/wordprocessingInk" xmlns:wne="http://schemas.microsoft.com/office/word/2006/wordml" xmlns:wps="http://schemas.microsoft.com/office/word/2010/wordprocessingShape" mc:Ignorable="w14 w15 w16se w16cid w16 w16cex w16sdtdh wp14">
+<w:numbering xmlns:wpc="http://schemas.microsoft.com/office/word/2010/wordprocessingCanvas" xmlns:cx="http://schemas.microsoft.com/office/drawing/2014/chartex" xmlns:cx1="http://schemas.microsoft.com/office/drawing/2015/9/8/chartex" xmlns:cx2="http://schemas.microsoft.com/office/drawing/2015/10/21/chartex" xmlns:cx3="http://schemas.microsoft.com/office/drawing/2016/5/9/chartex" xmlns:cx4="http://schemas.microsoft.com/office/drawing/2016/5/10/chartex" xmlns:cx5="http://schemas.microsoft.com/office/drawing/2016/5/11/chartex" xmlns:cx6="http://schemas.microsoft.com/office/drawing/2016/5/12/chartex" xmlns:cx7="http://schemas.microsoft.com/office/drawing/2016/5/13/chartex" xmlns:cx8="http://schemas.microsoft.com/office/drawing/2016/5/14/chartex" xmlns:mc="http://schemas.openxmlformats.org/markup-compatibility/2006" xmlns:aink="http://schemas.microsoft.com/office/drawing/2016/ink" xmlns:am3d="http://schemas.microsoft.com/office/drawing/2017/model3d" xmlns:o="urn:schemas-microsoft-com:office:office" xmlns:oel="http://schemas.microsoft.com/office/2019/extlst" xmlns:r="http://schemas.openxmlformats.org/officeDocument/2006/relationships" xmlns:m="http://schemas.openxmlformats.org/officeDocument/2006/math" xmlns:v="urn:schemas-microsoft-com:vml" xmlns:wp14="http://schemas.microsoft.com/office/word/2010/wordprocessingDrawing" xmlns:wp="http://schemas.openxmlformats.org/drawingml/2006/wordprocessingDrawing" xmlns:w10="urn:schemas-microsoft-com:office:word" xmlns:w="http://schemas.openxmlformats.org/wordprocessingml/2006/main" xmlns:w14="http://schemas.microsoft.com/office/word/2010/wordml" xmlns:w15="http://schemas.microsoft.com/office/word/2012/wordml" xmlns:w16cex="http://schemas.microsoft.com/office/word/2018/wordml/cex" xmlns:w16cid="http://schemas.microsoft.com/office/word/2016/wordml/cid" xmlns:w16="http://schemas.microsoft.com/office/word/2018/wordml" xmlns:w16du="http://schemas.microsoft.com/office/word/2023/wordml/word16du" xmlns:w16sdtdh="http://schemas.microsoft.com/office/word/2020/wordml/sdtdatahash" xmlns:w16se="http://schemas.microsoft.com/office/word/2015/wordml/symex" xmlns:wpg="http://schemas.microsoft.com/office/word/2010/wordprocessingGroup" xmlns:wpi="http://schemas.microsoft.com/office/word/2010/wordprocessingInk" xmlns:wne="http://schemas.microsoft.com/office/word/2006/wordml" xmlns:wps="http://schemas.microsoft.com/office/word/2010/wordprocessingShape" mc:Ignorable="w14 w15 w16se w16cid w16 w16cex w16sdtdh w16du wp14">
   <w:abstractNum w:abstractNumId="0" w15:restartNumberingAfterBreak="0">
     <w:nsid w:val="0319B2EC"/>
     <w:multiLevelType w:val="hybridMultilevel"/>
@@ -5896,7 +5899,7 @@
 </file>
 
 <file path=word/people.xml><?xml version="1.0" encoding="utf-8"?>
-<w15:people xmlns:wpc="http://schemas.microsoft.com/office/word/2010/wordprocessingCanvas" xmlns:cx="http://schemas.microsoft.com/office/drawing/2014/chartex" xmlns:cx1="http://schemas.microsoft.com/office/drawing/2015/9/8/chartex" xmlns:cx2="http://schemas.microsoft.com/office/drawing/2015/10/21/chartex" xmlns:cx3="http://schemas.microsoft.com/office/drawing/2016/5/9/chartex" xmlns:cx4="http://schemas.microsoft.com/office/drawing/2016/5/10/chartex" xmlns:cx5="http://schemas.microsoft.com/office/drawing/2016/5/11/chartex" xmlns:cx6="http://schemas.microsoft.com/office/drawing/2016/5/12/chartex" xmlns:cx7="http://schemas.microsoft.com/office/drawing/2016/5/13/chartex" xmlns:cx8="http://schemas.microsoft.com/office/drawing/2016/5/14/chartex" xmlns:mc="http://schemas.openxmlformats.org/markup-compatibility/2006" xmlns:aink="http://schemas.microsoft.com/office/drawing/2016/ink" xmlns:am3d="http://schemas.microsoft.com/office/drawing/2017/model3d" xmlns:o="urn:schemas-microsoft-com:office:office" xmlns:oel="http://schemas.microsoft.com/office/2019/extlst" xmlns:r="http://schemas.openxmlformats.org/officeDocument/2006/relationships" xmlns:m="http://schemas.openxmlformats.org/officeDocument/2006/math" xmlns:v="urn:schemas-microsoft-com:vml" xmlns:wp14="http://schemas.microsoft.com/office/word/2010/wordprocessingDrawing" xmlns:wp="http://schemas.openxmlformats.org/drawingml/2006/wordprocessingDrawing" xmlns:w10="urn:schemas-microsoft-com:office:word" xmlns:w="http://schemas.openxmlformats.org/wordprocessingml/2006/main" xmlns:w14="http://schemas.microsoft.com/office/word/2010/wordml" xmlns:w15="http://schemas.microsoft.com/office/word/2012/wordml" xmlns:w16cex="http://schemas.microsoft.com/office/word/2018/wordml/cex" xmlns:w16cid="http://schemas.microsoft.com/office/word/2016/wordml/cid" xmlns:w16="http://schemas.microsoft.com/office/word/2018/wordml" xmlns:w16sdtdh="http://schemas.microsoft.com/office/word/2020/wordml/sdtdatahash" xmlns:w16se="http://schemas.microsoft.com/office/word/2015/wordml/symex" xmlns:wpg="http://schemas.microsoft.com/office/word/2010/wordprocessingGroup" xmlns:wpi="http://schemas.microsoft.com/office/word/2010/wordprocessingInk" xmlns:wne="http://schemas.microsoft.com/office/word/2006/wordml" xmlns:wps="http://schemas.microsoft.com/office/word/2010/wordprocessingShape" mc:Ignorable="w14 w15 w16se w16cid w16 w16cex w16sdtdh wp14">
+<w15:people xmlns:wpc="http://schemas.microsoft.com/office/word/2010/wordprocessingCanvas" xmlns:cx="http://schemas.microsoft.com/office/drawing/2014/chartex" xmlns:cx1="http://schemas.microsoft.com/office/drawing/2015/9/8/chartex" xmlns:cx2="http://schemas.microsoft.com/office/drawing/2015/10/21/chartex" xmlns:cx3="http://schemas.microsoft.com/office/drawing/2016/5/9/chartex" xmlns:cx4="http://schemas.microsoft.com/office/drawing/2016/5/10/chartex" xmlns:cx5="http://schemas.microsoft.com/office/drawing/2016/5/11/chartex" xmlns:cx6="http://schemas.microsoft.com/office/drawing/2016/5/12/chartex" xmlns:cx7="http://schemas.microsoft.com/office/drawing/2016/5/13/chartex" xmlns:cx8="http://schemas.microsoft.com/office/drawing/2016/5/14/chartex" xmlns:mc="http://schemas.openxmlformats.org/markup-compatibility/2006" xmlns:aink="http://schemas.microsoft.com/office/drawing/2016/ink" xmlns:am3d="http://schemas.microsoft.com/office/drawing/2017/model3d" xmlns:o="urn:schemas-microsoft-com:office:office" xmlns:oel="http://schemas.microsoft.com/office/2019/extlst" xmlns:r="http://schemas.openxmlformats.org/officeDocument/2006/relationships" xmlns:m="http://schemas.openxmlformats.org/officeDocument/2006/math" xmlns:v="urn:schemas-microsoft-com:vml" xmlns:wp14="http://schemas.microsoft.com/office/word/2010/wordprocessingDrawing" xmlns:wp="http://schemas.openxmlformats.org/drawingml/2006/wordprocessingDrawing" xmlns:w10="urn:schemas-microsoft-com:office:word" xmlns:w="http://schemas.openxmlformats.org/wordprocessingml/2006/main" xmlns:w14="http://schemas.microsoft.com/office/word/2010/wordml" xmlns:w15="http://schemas.microsoft.com/office/word/2012/wordml" xmlns:w16cex="http://schemas.microsoft.com/office/word/2018/wordml/cex" xmlns:w16cid="http://schemas.microsoft.com/office/word/2016/wordml/cid" xmlns:w16="http://schemas.microsoft.com/office/word/2018/wordml" xmlns:w16du="http://schemas.microsoft.com/office/word/2023/wordml/word16du" xmlns:w16sdtdh="http://schemas.microsoft.com/office/word/2020/wordml/sdtdatahash" xmlns:w16se="http://schemas.microsoft.com/office/word/2015/wordml/symex" xmlns:wpg="http://schemas.microsoft.com/office/word/2010/wordprocessingGroup" xmlns:wpi="http://schemas.microsoft.com/office/word/2010/wordprocessingInk" xmlns:wne="http://schemas.microsoft.com/office/word/2006/wordml" xmlns:wps="http://schemas.microsoft.com/office/word/2010/wordprocessingShape" mc:Ignorable="w14 w15 w16se w16cid w16 w16cex w16sdtdh w16du wp14">
   <w15:person w15:author="Lewis Quick">
     <w15:presenceInfo w15:providerId="Windows Live" w15:userId="46c66270056a4b13"/>
   </w15:person>
@@ -5904,7 +5907,7 @@
 </file>
 
 <file path=word/styles.xml><?xml version="1.0" encoding="utf-8"?>
-<w:styles xmlns:mc="http://schemas.openxmlformats.org/markup-compatibility/2006" xmlns:r="http://schemas.openxmlformats.org/officeDocument/2006/relationships" xmlns:w="http://schemas.openxmlformats.org/wordprocessingml/2006/main" xmlns:w14="http://schemas.microsoft.com/office/word/2010/wordml" xmlns:w15="http://schemas.microsoft.com/office/word/2012/wordml" xmlns:w16cex="http://schemas.microsoft.com/office/word/2018/wordml/cex" xmlns:w16cid="http://schemas.microsoft.com/office/word/2016/wordml/cid" xmlns:w16="http://schemas.microsoft.com/office/word/2018/wordml" xmlns:w16sdtdh="http://schemas.microsoft.com/office/word/2020/wordml/sdtdatahash" xmlns:w16se="http://schemas.microsoft.com/office/word/2015/wordml/symex" mc:Ignorable="w14 w15 w16se w16cid w16 w16cex w16sdtdh">
+<w:styles xmlns:mc="http://schemas.openxmlformats.org/markup-compatibility/2006" xmlns:r="http://schemas.openxmlformats.org/officeDocument/2006/relationships" xmlns:w="http://schemas.openxmlformats.org/wordprocessingml/2006/main" xmlns:w14="http://schemas.microsoft.com/office/word/2010/wordml" xmlns:w15="http://schemas.microsoft.com/office/word/2012/wordml" xmlns:w16cex="http://schemas.microsoft.com/office/word/2018/wordml/cex" xmlns:w16cid="http://schemas.microsoft.com/office/word/2016/wordml/cid" xmlns:w16="http://schemas.microsoft.com/office/word/2018/wordml" xmlns:w16du="http://schemas.microsoft.com/office/word/2023/wordml/word16du" xmlns:w16sdtdh="http://schemas.microsoft.com/office/word/2020/wordml/sdtdatahash" xmlns:w16se="http://schemas.microsoft.com/office/word/2015/wordml/symex" mc:Ignorable="w14 w15 w16se w16cid w16 w16cex w16sdtdh w16du">
   <w:docDefaults>
     <w:rPrDefault>
       <w:rPr>

</xml_diff>

<commit_message>
more to report yay
</commit_message>
<xml_diff>
--- a/Report/Report.docx
+++ b/Report/Report.docx
@@ -85,7 +85,7 @@
           <w:r>
             <w:fldChar w:fldCharType="separate"/>
           </w:r>
-          <w:hyperlink w:anchor="_Toc162422419" w:history="1">
+          <w:hyperlink w:anchor="_Toc162430409" w:history="1">
             <w:r>
               <w:rPr>
                 <w:rStyle w:val="Hyperlink"/>
@@ -112,7 +112,7 @@
                 <w:noProof/>
                 <w:webHidden/>
               </w:rPr>
-              <w:instrText xml:space="preserve"> PAGEREF _Toc162422419 \h </w:instrText>
+              <w:instrText xml:space="preserve"> PAGEREF _Toc162430409 \h </w:instrText>
             </w:r>
             <w:r>
               <w:rPr>
@@ -132,7 +132,7 @@
                 <w:noProof/>
                 <w:webHidden/>
               </w:rPr>
-              <w:t>1</w:t>
+              <w:t>3</w:t>
             </w:r>
             <w:r>
               <w:rPr>
@@ -156,7 +156,7 @@
               <w:lang w:eastAsia="en-GB"/>
             </w:rPr>
           </w:pPr>
-          <w:hyperlink w:anchor="_Toc162422420" w:history="1">
+          <w:hyperlink w:anchor="_Toc162430410" w:history="1">
             <w:r>
               <w:rPr>
                 <w:rStyle w:val="Hyperlink"/>
@@ -183,7 +183,7 @@
                 <w:noProof/>
                 <w:webHidden/>
               </w:rPr>
-              <w:instrText xml:space="preserve"> PAGEREF _Toc162422420 \h </w:instrText>
+              <w:instrText xml:space="preserve"> PAGEREF _Toc162430410 \h </w:instrText>
             </w:r>
             <w:r>
               <w:rPr>
@@ -203,7 +203,7 @@
                 <w:noProof/>
                 <w:webHidden/>
               </w:rPr>
-              <w:t>2</w:t>
+              <w:t>3</w:t>
             </w:r>
             <w:r>
               <w:rPr>
@@ -227,7 +227,7 @@
               <w:lang w:eastAsia="en-GB"/>
             </w:rPr>
           </w:pPr>
-          <w:hyperlink w:anchor="_Toc162422421" w:history="1">
+          <w:hyperlink w:anchor="_Toc162430411" w:history="1">
             <w:r>
               <w:rPr>
                 <w:rStyle w:val="Hyperlink"/>
@@ -254,7 +254,7 @@
                 <w:noProof/>
                 <w:webHidden/>
               </w:rPr>
-              <w:instrText xml:space="preserve"> PAGEREF _Toc162422421 \h </w:instrText>
+              <w:instrText xml:space="preserve"> PAGEREF _Toc162430411 \h </w:instrText>
             </w:r>
             <w:r>
               <w:rPr>
@@ -274,7 +274,7 @@
                 <w:noProof/>
                 <w:webHidden/>
               </w:rPr>
-              <w:t>2</w:t>
+              <w:t>3</w:t>
             </w:r>
             <w:r>
               <w:rPr>
@@ -298,7 +298,7 @@
               <w:lang w:eastAsia="en-GB"/>
             </w:rPr>
           </w:pPr>
-          <w:hyperlink w:anchor="_Toc162422422" w:history="1">
+          <w:hyperlink w:anchor="_Toc162430412" w:history="1">
             <w:r>
               <w:rPr>
                 <w:rStyle w:val="Hyperlink"/>
@@ -325,7 +325,7 @@
                 <w:noProof/>
                 <w:webHidden/>
               </w:rPr>
-              <w:instrText xml:space="preserve"> PAGEREF _Toc162422422 \h </w:instrText>
+              <w:instrText xml:space="preserve"> PAGEREF _Toc162430412 \h </w:instrText>
             </w:r>
             <w:r>
               <w:rPr>
@@ -345,7 +345,7 @@
                 <w:noProof/>
                 <w:webHidden/>
               </w:rPr>
-              <w:t>2</w:t>
+              <w:t>4</w:t>
             </w:r>
             <w:r>
               <w:rPr>
@@ -369,7 +369,7 @@
               <w:lang w:eastAsia="en-GB"/>
             </w:rPr>
           </w:pPr>
-          <w:hyperlink w:anchor="_Toc162422423" w:history="1">
+          <w:hyperlink w:anchor="_Toc162430413" w:history="1">
             <w:r>
               <w:rPr>
                 <w:rStyle w:val="Hyperlink"/>
@@ -396,7 +396,7 @@
                 <w:noProof/>
                 <w:webHidden/>
               </w:rPr>
-              <w:instrText xml:space="preserve"> PAGEREF _Toc162422423 \h </w:instrText>
+              <w:instrText xml:space="preserve"> PAGEREF _Toc162430413 \h </w:instrText>
             </w:r>
             <w:r>
               <w:rPr>
@@ -416,7 +416,7 @@
                 <w:noProof/>
                 <w:webHidden/>
               </w:rPr>
-              <w:t>3</w:t>
+              <w:t>4</w:t>
             </w:r>
             <w:r>
               <w:rPr>
@@ -440,7 +440,7 @@
               <w:lang w:eastAsia="en-GB"/>
             </w:rPr>
           </w:pPr>
-          <w:hyperlink w:anchor="_Toc162422424" w:history="1">
+          <w:hyperlink w:anchor="_Toc162430414" w:history="1">
             <w:r>
               <w:rPr>
                 <w:rStyle w:val="Hyperlink"/>
@@ -468,7 +468,7 @@
                 <w:noProof/>
                 <w:webHidden/>
               </w:rPr>
-              <w:instrText xml:space="preserve"> PAGEREF _Toc162422424 \h </w:instrText>
+              <w:instrText xml:space="preserve"> PAGEREF _Toc162430414 \h </w:instrText>
             </w:r>
             <w:r>
               <w:rPr>
@@ -488,7 +488,7 @@
                 <w:noProof/>
                 <w:webHidden/>
               </w:rPr>
-              <w:t>3</w:t>
+              <w:t>5</w:t>
             </w:r>
             <w:r>
               <w:rPr>
@@ -512,7 +512,7 @@
               <w:lang w:eastAsia="en-GB"/>
             </w:rPr>
           </w:pPr>
-          <w:hyperlink w:anchor="_Toc162422425" w:history="1">
+          <w:hyperlink w:anchor="_Toc162430415" w:history="1">
             <w:r>
               <w:rPr>
                 <w:rStyle w:val="Hyperlink"/>
@@ -540,7 +540,7 @@
                 <w:noProof/>
                 <w:webHidden/>
               </w:rPr>
-              <w:instrText xml:space="preserve"> PAGEREF _Toc162422425 \h </w:instrText>
+              <w:instrText xml:space="preserve"> PAGEREF _Toc162430415 \h </w:instrText>
             </w:r>
             <w:r>
               <w:rPr>
@@ -560,7 +560,7 @@
                 <w:noProof/>
                 <w:webHidden/>
               </w:rPr>
-              <w:t>4</w:t>
+              <w:t>5</w:t>
             </w:r>
             <w:r>
               <w:rPr>
@@ -584,7 +584,7 @@
               <w:lang w:eastAsia="en-GB"/>
             </w:rPr>
           </w:pPr>
-          <w:hyperlink w:anchor="_Toc162422426" w:history="1">
+          <w:hyperlink w:anchor="_Toc162430416" w:history="1">
             <w:r>
               <w:rPr>
                 <w:rStyle w:val="Hyperlink"/>
@@ -612,7 +612,7 @@
                 <w:noProof/>
                 <w:webHidden/>
               </w:rPr>
-              <w:instrText xml:space="preserve"> PAGEREF _Toc162422426 \h </w:instrText>
+              <w:instrText xml:space="preserve"> PAGEREF _Toc162430416 \h </w:instrText>
             </w:r>
             <w:r>
               <w:rPr>
@@ -632,7 +632,7 @@
                 <w:noProof/>
                 <w:webHidden/>
               </w:rPr>
-              <w:t>4</w:t>
+              <w:t>5</w:t>
             </w:r>
             <w:r>
               <w:rPr>
@@ -656,7 +656,7 @@
               <w:lang w:eastAsia="en-GB"/>
             </w:rPr>
           </w:pPr>
-          <w:hyperlink w:anchor="_Toc162422427" w:history="1">
+          <w:hyperlink w:anchor="_Toc162430417" w:history="1">
             <w:r>
               <w:rPr>
                 <w:rStyle w:val="Hyperlink"/>
@@ -683,7 +683,7 @@
                 <w:noProof/>
                 <w:webHidden/>
               </w:rPr>
-              <w:instrText xml:space="preserve"> PAGEREF _Toc162422427 \h </w:instrText>
+              <w:instrText xml:space="preserve"> PAGEREF _Toc162430417 \h </w:instrText>
             </w:r>
             <w:r>
               <w:rPr>
@@ -703,7 +703,7 @@
                 <w:noProof/>
                 <w:webHidden/>
               </w:rPr>
-              <w:t>4</w:t>
+              <w:t>5</w:t>
             </w:r>
             <w:r>
               <w:rPr>
@@ -727,7 +727,7 @@
               <w:lang w:eastAsia="en-GB"/>
             </w:rPr>
           </w:pPr>
-          <w:hyperlink w:anchor="_Toc162422428" w:history="1">
+          <w:hyperlink w:anchor="_Toc162430418" w:history="1">
             <w:r>
               <w:rPr>
                 <w:rStyle w:val="Hyperlink"/>
@@ -754,7 +754,7 @@
                 <w:noProof/>
                 <w:webHidden/>
               </w:rPr>
-              <w:instrText xml:space="preserve"> PAGEREF _Toc162422428 \h </w:instrText>
+              <w:instrText xml:space="preserve"> PAGEREF _Toc162430418 \h </w:instrText>
             </w:r>
             <w:r>
               <w:rPr>
@@ -774,7 +774,7 @@
                 <w:noProof/>
                 <w:webHidden/>
               </w:rPr>
-              <w:t>7</w:t>
+              <w:t>8</w:t>
             </w:r>
             <w:r>
               <w:rPr>
@@ -798,7 +798,7 @@
               <w:lang w:eastAsia="en-GB"/>
             </w:rPr>
           </w:pPr>
-          <w:hyperlink w:anchor="_Toc162422429" w:history="1">
+          <w:hyperlink w:anchor="_Toc162430419" w:history="1">
             <w:r>
               <w:rPr>
                 <w:rStyle w:val="Hyperlink"/>
@@ -825,7 +825,7 @@
                 <w:noProof/>
                 <w:webHidden/>
               </w:rPr>
-              <w:instrText xml:space="preserve"> PAGEREF _Toc162422429 \h </w:instrText>
+              <w:instrText xml:space="preserve"> PAGEREF _Toc162430419 \h </w:instrText>
             </w:r>
             <w:r>
               <w:rPr>
@@ -845,7 +845,7 @@
                 <w:noProof/>
                 <w:webHidden/>
               </w:rPr>
-              <w:t>7</w:t>
+              <w:t>9</w:t>
             </w:r>
             <w:r>
               <w:rPr>
@@ -869,7 +869,7 @@
               <w:lang w:eastAsia="en-GB"/>
             </w:rPr>
           </w:pPr>
-          <w:hyperlink w:anchor="_Toc162422430" w:history="1">
+          <w:hyperlink w:anchor="_Toc162430420" w:history="1">
             <w:r>
               <w:rPr>
                 <w:rStyle w:val="Hyperlink"/>
@@ -896,7 +896,7 @@
                 <w:noProof/>
                 <w:webHidden/>
               </w:rPr>
-              <w:instrText xml:space="preserve"> PAGEREF _Toc162422430 \h </w:instrText>
+              <w:instrText xml:space="preserve"> PAGEREF _Toc162430420 \h </w:instrText>
             </w:r>
             <w:r>
               <w:rPr>
@@ -916,7 +916,291 @@
                 <w:noProof/>
                 <w:webHidden/>
               </w:rPr>
-              <w:t>7</w:t>
+              <w:t>9</w:t>
+            </w:r>
+            <w:r>
+              <w:rPr>
+                <w:noProof/>
+                <w:webHidden/>
+              </w:rPr>
+              <w:fldChar w:fldCharType="end"/>
+            </w:r>
+          </w:hyperlink>
+        </w:p>
+        <w:p>
+          <w:pPr>
+            <w:pStyle w:val="TOC3"/>
+            <w:tabs>
+              <w:tab w:val="right" w:leader="dot" w:pos="9016"/>
+            </w:tabs>
+            <w:rPr>
+              <w:rFonts w:asciiTheme="minorHAnsi" w:eastAsiaTheme="minorEastAsia" w:hAnsiTheme="minorHAnsi"/>
+              <w:noProof/>
+              <w:szCs w:val="24"/>
+              <w:lang w:eastAsia="en-GB"/>
+            </w:rPr>
+          </w:pPr>
+          <w:hyperlink w:anchor="_Toc162430421" w:history="1">
+            <w:r>
+              <w:rPr>
+                <w:rStyle w:val="Hyperlink"/>
+                <w:noProof/>
+              </w:rPr>
+              <w:t>Show patients admitted to the CCU.</w:t>
+            </w:r>
+            <w:r>
+              <w:rPr>
+                <w:noProof/>
+                <w:webHidden/>
+              </w:rPr>
+              <w:tab/>
+            </w:r>
+            <w:r>
+              <w:rPr>
+                <w:noProof/>
+                <w:webHidden/>
+              </w:rPr>
+              <w:fldChar w:fldCharType="begin"/>
+            </w:r>
+            <w:r>
+              <w:rPr>
+                <w:noProof/>
+                <w:webHidden/>
+              </w:rPr>
+              <w:instrText xml:space="preserve"> PAGEREF _Toc162430421 \h </w:instrText>
+            </w:r>
+            <w:r>
+              <w:rPr>
+                <w:noProof/>
+                <w:webHidden/>
+              </w:rPr>
+            </w:r>
+            <w:r>
+              <w:rPr>
+                <w:noProof/>
+                <w:webHidden/>
+              </w:rPr>
+              <w:fldChar w:fldCharType="separate"/>
+            </w:r>
+            <w:r>
+              <w:rPr>
+                <w:noProof/>
+                <w:webHidden/>
+              </w:rPr>
+              <w:t>9</w:t>
+            </w:r>
+            <w:r>
+              <w:rPr>
+                <w:noProof/>
+                <w:webHidden/>
+              </w:rPr>
+              <w:fldChar w:fldCharType="end"/>
+            </w:r>
+          </w:hyperlink>
+        </w:p>
+        <w:p>
+          <w:pPr>
+            <w:pStyle w:val="TOC3"/>
+            <w:tabs>
+              <w:tab w:val="right" w:leader="dot" w:pos="9016"/>
+            </w:tabs>
+            <w:rPr>
+              <w:rFonts w:asciiTheme="minorHAnsi" w:eastAsiaTheme="minorEastAsia" w:hAnsiTheme="minorHAnsi"/>
+              <w:noProof/>
+              <w:szCs w:val="24"/>
+              <w:lang w:eastAsia="en-GB"/>
+            </w:rPr>
+          </w:pPr>
+          <w:hyperlink w:anchor="_Toc162430422" w:history="1">
+            <w:r>
+              <w:rPr>
+                <w:rStyle w:val="Hyperlink"/>
+                <w:noProof/>
+              </w:rPr>
+              <w:t>Make an intuitive GUI using Tkinter.</w:t>
+            </w:r>
+            <w:r>
+              <w:rPr>
+                <w:noProof/>
+                <w:webHidden/>
+              </w:rPr>
+              <w:tab/>
+            </w:r>
+            <w:r>
+              <w:rPr>
+                <w:noProof/>
+                <w:webHidden/>
+              </w:rPr>
+              <w:fldChar w:fldCharType="begin"/>
+            </w:r>
+            <w:r>
+              <w:rPr>
+                <w:noProof/>
+                <w:webHidden/>
+              </w:rPr>
+              <w:instrText xml:space="preserve"> PAGEREF _Toc162430422 \h </w:instrText>
+            </w:r>
+            <w:r>
+              <w:rPr>
+                <w:noProof/>
+                <w:webHidden/>
+              </w:rPr>
+            </w:r>
+            <w:r>
+              <w:rPr>
+                <w:noProof/>
+                <w:webHidden/>
+              </w:rPr>
+              <w:fldChar w:fldCharType="separate"/>
+            </w:r>
+            <w:r>
+              <w:rPr>
+                <w:noProof/>
+                <w:webHidden/>
+              </w:rPr>
+              <w:t>9</w:t>
+            </w:r>
+            <w:r>
+              <w:rPr>
+                <w:noProof/>
+                <w:webHidden/>
+              </w:rPr>
+              <w:fldChar w:fldCharType="end"/>
+            </w:r>
+          </w:hyperlink>
+        </w:p>
+        <w:p>
+          <w:pPr>
+            <w:pStyle w:val="TOC3"/>
+            <w:tabs>
+              <w:tab w:val="right" w:leader="dot" w:pos="9016"/>
+            </w:tabs>
+            <w:rPr>
+              <w:rFonts w:asciiTheme="minorHAnsi" w:eastAsiaTheme="minorEastAsia" w:hAnsiTheme="minorHAnsi"/>
+              <w:noProof/>
+              <w:szCs w:val="24"/>
+              <w:lang w:eastAsia="en-GB"/>
+            </w:rPr>
+          </w:pPr>
+          <w:hyperlink w:anchor="_Toc162430423" w:history="1">
+            <w:r>
+              <w:rPr>
+                <w:rStyle w:val="Hyperlink"/>
+                <w:noProof/>
+              </w:rPr>
+              <w:t>Write code that generates reports and graphs based on patient data.</w:t>
+            </w:r>
+            <w:r>
+              <w:rPr>
+                <w:noProof/>
+                <w:webHidden/>
+              </w:rPr>
+              <w:tab/>
+            </w:r>
+            <w:r>
+              <w:rPr>
+                <w:noProof/>
+                <w:webHidden/>
+              </w:rPr>
+              <w:fldChar w:fldCharType="begin"/>
+            </w:r>
+            <w:r>
+              <w:rPr>
+                <w:noProof/>
+                <w:webHidden/>
+              </w:rPr>
+              <w:instrText xml:space="preserve"> PAGEREF _Toc162430423 \h </w:instrText>
+            </w:r>
+            <w:r>
+              <w:rPr>
+                <w:noProof/>
+                <w:webHidden/>
+              </w:rPr>
+            </w:r>
+            <w:r>
+              <w:rPr>
+                <w:noProof/>
+                <w:webHidden/>
+              </w:rPr>
+              <w:fldChar w:fldCharType="separate"/>
+            </w:r>
+            <w:r>
+              <w:rPr>
+                <w:noProof/>
+                <w:webHidden/>
+              </w:rPr>
+              <w:t>9</w:t>
+            </w:r>
+            <w:r>
+              <w:rPr>
+                <w:noProof/>
+                <w:webHidden/>
+              </w:rPr>
+              <w:fldChar w:fldCharType="end"/>
+            </w:r>
+          </w:hyperlink>
+        </w:p>
+        <w:p>
+          <w:pPr>
+            <w:pStyle w:val="TOC3"/>
+            <w:tabs>
+              <w:tab w:val="right" w:leader="dot" w:pos="9016"/>
+            </w:tabs>
+            <w:rPr>
+              <w:rFonts w:asciiTheme="minorHAnsi" w:eastAsiaTheme="minorEastAsia" w:hAnsiTheme="minorHAnsi"/>
+              <w:noProof/>
+              <w:szCs w:val="24"/>
+              <w:lang w:eastAsia="en-GB"/>
+            </w:rPr>
+          </w:pPr>
+          <w:hyperlink w:anchor="_Toc162430424" w:history="1">
+            <w:r>
+              <w:rPr>
+                <w:rStyle w:val="Hyperlink"/>
+                <w:noProof/>
+              </w:rPr>
+              <w:t>Implement algorithms that evaluate patient data.</w:t>
+            </w:r>
+            <w:r>
+              <w:rPr>
+                <w:noProof/>
+                <w:webHidden/>
+              </w:rPr>
+              <w:tab/>
+            </w:r>
+            <w:r>
+              <w:rPr>
+                <w:noProof/>
+                <w:webHidden/>
+              </w:rPr>
+              <w:fldChar w:fldCharType="begin"/>
+            </w:r>
+            <w:r>
+              <w:rPr>
+                <w:noProof/>
+                <w:webHidden/>
+              </w:rPr>
+              <w:instrText xml:space="preserve"> PAGEREF _Toc162430424 \h </w:instrText>
+            </w:r>
+            <w:r>
+              <w:rPr>
+                <w:noProof/>
+                <w:webHidden/>
+              </w:rPr>
+            </w:r>
+            <w:r>
+              <w:rPr>
+                <w:noProof/>
+                <w:webHidden/>
+              </w:rPr>
+              <w:fldChar w:fldCharType="separate"/>
+            </w:r>
+            <w:r>
+              <w:rPr>
+                <w:noProof/>
+                <w:webHidden/>
+              </w:rPr>
+              <w:t>9</w:t>
             </w:r>
             <w:r>
               <w:rPr>
@@ -940,7 +1224,7 @@
               <w:lang w:eastAsia="en-GB"/>
             </w:rPr>
           </w:pPr>
-          <w:hyperlink w:anchor="_Toc162422431" w:history="1">
+          <w:hyperlink w:anchor="_Toc162430425" w:history="1">
             <w:r>
               <w:rPr>
                 <w:rStyle w:val="Hyperlink"/>
@@ -967,7 +1251,7 @@
                 <w:noProof/>
                 <w:webHidden/>
               </w:rPr>
-              <w:instrText xml:space="preserve"> PAGEREF _Toc162422431 \h </w:instrText>
+              <w:instrText xml:space="preserve"> PAGEREF _Toc162430425 \h </w:instrText>
             </w:r>
             <w:r>
               <w:rPr>
@@ -987,7 +1271,7 @@
                 <w:noProof/>
                 <w:webHidden/>
               </w:rPr>
-              <w:t>8</w:t>
+              <w:t>9</w:t>
             </w:r>
             <w:r>
               <w:rPr>
@@ -1011,7 +1295,7 @@
               <w:lang w:eastAsia="en-GB"/>
             </w:rPr>
           </w:pPr>
-          <w:hyperlink w:anchor="_Toc162422432" w:history="1">
+          <w:hyperlink w:anchor="_Toc162430426" w:history="1">
             <w:r>
               <w:rPr>
                 <w:rStyle w:val="Hyperlink"/>
@@ -1038,7 +1322,7 @@
                 <w:noProof/>
                 <w:webHidden/>
               </w:rPr>
-              <w:instrText xml:space="preserve"> PAGEREF _Toc162422432 \h </w:instrText>
+              <w:instrText xml:space="preserve"> PAGEREF _Toc162430426 \h </w:instrText>
             </w:r>
             <w:r>
               <w:rPr>
@@ -1058,7 +1342,7 @@
                 <w:noProof/>
                 <w:webHidden/>
               </w:rPr>
-              <w:t>8</w:t>
+              <w:t>10</w:t>
             </w:r>
             <w:r>
               <w:rPr>
@@ -1082,7 +1366,7 @@
               <w:lang w:eastAsia="en-GB"/>
             </w:rPr>
           </w:pPr>
-          <w:hyperlink w:anchor="_Toc162422433" w:history="1">
+          <w:hyperlink w:anchor="_Toc162430427" w:history="1">
             <w:r>
               <w:rPr>
                 <w:rStyle w:val="Hyperlink"/>
@@ -1109,7 +1393,7 @@
                 <w:noProof/>
                 <w:webHidden/>
               </w:rPr>
-              <w:instrText xml:space="preserve"> PAGEREF _Toc162422433 \h </w:instrText>
+              <w:instrText xml:space="preserve"> PAGEREF _Toc162430427 \h </w:instrText>
             </w:r>
             <w:r>
               <w:rPr>
@@ -1129,7 +1413,7 @@
                 <w:noProof/>
                 <w:webHidden/>
               </w:rPr>
-              <w:t>10</w:t>
+              <w:t>11</w:t>
             </w:r>
             <w:r>
               <w:rPr>
@@ -1153,13 +1437,13 @@
               <w:lang w:eastAsia="en-GB"/>
             </w:rPr>
           </w:pPr>
-          <w:hyperlink w:anchor="_Toc162422434" w:history="1">
+          <w:hyperlink w:anchor="_Toc162430428" w:history="1">
             <w:r>
               <w:rPr>
                 <w:rStyle w:val="Hyperlink"/>
                 <w:noProof/>
               </w:rPr>
-              <w:t>Test Plan</w:t>
+              <w:t>Design</w:t>
             </w:r>
             <w:r>
               <w:rPr>
@@ -1180,7 +1464,7 @@
                 <w:noProof/>
                 <w:webHidden/>
               </w:rPr>
-              <w:instrText xml:space="preserve"> PAGEREF _Toc162422434 \h </w:instrText>
+              <w:instrText xml:space="preserve"> PAGEREF _Toc162430428 \h </w:instrText>
             </w:r>
             <w:r>
               <w:rPr>
@@ -1200,7 +1484,220 @@
                 <w:noProof/>
                 <w:webHidden/>
               </w:rPr>
-              <w:t>10</w:t>
+              <w:t>11</w:t>
+            </w:r>
+            <w:r>
+              <w:rPr>
+                <w:noProof/>
+                <w:webHidden/>
+              </w:rPr>
+              <w:fldChar w:fldCharType="end"/>
+            </w:r>
+          </w:hyperlink>
+        </w:p>
+        <w:p>
+          <w:pPr>
+            <w:pStyle w:val="TOC3"/>
+            <w:tabs>
+              <w:tab w:val="right" w:leader="dot" w:pos="9016"/>
+            </w:tabs>
+            <w:rPr>
+              <w:rFonts w:asciiTheme="minorHAnsi" w:eastAsiaTheme="minorEastAsia" w:hAnsiTheme="minorHAnsi"/>
+              <w:noProof/>
+              <w:szCs w:val="24"/>
+              <w:lang w:eastAsia="en-GB"/>
+            </w:rPr>
+          </w:pPr>
+          <w:hyperlink w:anchor="_Toc162430429" w:history="1">
+            <w:r>
+              <w:rPr>
+                <w:rStyle w:val="Hyperlink"/>
+                <w:noProof/>
+              </w:rPr>
+              <w:t>Use case diagram.</w:t>
+            </w:r>
+            <w:r>
+              <w:rPr>
+                <w:noProof/>
+                <w:webHidden/>
+              </w:rPr>
+              <w:tab/>
+            </w:r>
+            <w:r>
+              <w:rPr>
+                <w:noProof/>
+                <w:webHidden/>
+              </w:rPr>
+              <w:fldChar w:fldCharType="begin"/>
+            </w:r>
+            <w:r>
+              <w:rPr>
+                <w:noProof/>
+                <w:webHidden/>
+              </w:rPr>
+              <w:instrText xml:space="preserve"> PAGEREF _Toc162430429 \h </w:instrText>
+            </w:r>
+            <w:r>
+              <w:rPr>
+                <w:noProof/>
+                <w:webHidden/>
+              </w:rPr>
+            </w:r>
+            <w:r>
+              <w:rPr>
+                <w:noProof/>
+                <w:webHidden/>
+              </w:rPr>
+              <w:fldChar w:fldCharType="separate"/>
+            </w:r>
+            <w:r>
+              <w:rPr>
+                <w:noProof/>
+                <w:webHidden/>
+              </w:rPr>
+              <w:t>12</w:t>
+            </w:r>
+            <w:r>
+              <w:rPr>
+                <w:noProof/>
+                <w:webHidden/>
+              </w:rPr>
+              <w:fldChar w:fldCharType="end"/>
+            </w:r>
+          </w:hyperlink>
+        </w:p>
+        <w:p>
+          <w:pPr>
+            <w:pStyle w:val="TOC3"/>
+            <w:tabs>
+              <w:tab w:val="right" w:leader="dot" w:pos="9016"/>
+            </w:tabs>
+            <w:rPr>
+              <w:rFonts w:asciiTheme="minorHAnsi" w:eastAsiaTheme="minorEastAsia" w:hAnsiTheme="minorHAnsi"/>
+              <w:noProof/>
+              <w:szCs w:val="24"/>
+              <w:lang w:eastAsia="en-GB"/>
+            </w:rPr>
+          </w:pPr>
+          <w:hyperlink w:anchor="_Toc162430430" w:history="1">
+            <w:r>
+              <w:rPr>
+                <w:rStyle w:val="Hyperlink"/>
+                <w:noProof/>
+              </w:rPr>
+              <w:t>Class diagram.</w:t>
+            </w:r>
+            <w:r>
+              <w:rPr>
+                <w:noProof/>
+                <w:webHidden/>
+              </w:rPr>
+              <w:tab/>
+            </w:r>
+            <w:r>
+              <w:rPr>
+                <w:noProof/>
+                <w:webHidden/>
+              </w:rPr>
+              <w:fldChar w:fldCharType="begin"/>
+            </w:r>
+            <w:r>
+              <w:rPr>
+                <w:noProof/>
+                <w:webHidden/>
+              </w:rPr>
+              <w:instrText xml:space="preserve"> PAGEREF _Toc162430430 \h </w:instrText>
+            </w:r>
+            <w:r>
+              <w:rPr>
+                <w:noProof/>
+                <w:webHidden/>
+              </w:rPr>
+            </w:r>
+            <w:r>
+              <w:rPr>
+                <w:noProof/>
+                <w:webHidden/>
+              </w:rPr>
+              <w:fldChar w:fldCharType="separate"/>
+            </w:r>
+            <w:r>
+              <w:rPr>
+                <w:noProof/>
+                <w:webHidden/>
+              </w:rPr>
+              <w:t>13</w:t>
+            </w:r>
+            <w:r>
+              <w:rPr>
+                <w:noProof/>
+                <w:webHidden/>
+              </w:rPr>
+              <w:fldChar w:fldCharType="end"/>
+            </w:r>
+          </w:hyperlink>
+        </w:p>
+        <w:p>
+          <w:pPr>
+            <w:pStyle w:val="TOC3"/>
+            <w:tabs>
+              <w:tab w:val="right" w:leader="dot" w:pos="9016"/>
+            </w:tabs>
+            <w:rPr>
+              <w:rFonts w:asciiTheme="minorHAnsi" w:eastAsiaTheme="minorEastAsia" w:hAnsiTheme="minorHAnsi"/>
+              <w:noProof/>
+              <w:szCs w:val="24"/>
+              <w:lang w:eastAsia="en-GB"/>
+            </w:rPr>
+          </w:pPr>
+          <w:hyperlink w:anchor="_Toc162430431" w:history="1">
+            <w:r>
+              <w:rPr>
+                <w:rStyle w:val="Hyperlink"/>
+                <w:noProof/>
+              </w:rPr>
+              <w:t>Sequence diagram.</w:t>
+            </w:r>
+            <w:r>
+              <w:rPr>
+                <w:noProof/>
+                <w:webHidden/>
+              </w:rPr>
+              <w:tab/>
+            </w:r>
+            <w:r>
+              <w:rPr>
+                <w:noProof/>
+                <w:webHidden/>
+              </w:rPr>
+              <w:fldChar w:fldCharType="begin"/>
+            </w:r>
+            <w:r>
+              <w:rPr>
+                <w:noProof/>
+                <w:webHidden/>
+              </w:rPr>
+              <w:instrText xml:space="preserve"> PAGEREF _Toc162430431 \h </w:instrText>
+            </w:r>
+            <w:r>
+              <w:rPr>
+                <w:noProof/>
+                <w:webHidden/>
+              </w:rPr>
+            </w:r>
+            <w:r>
+              <w:rPr>
+                <w:noProof/>
+                <w:webHidden/>
+              </w:rPr>
+              <w:fldChar w:fldCharType="separate"/>
+            </w:r>
+            <w:r>
+              <w:rPr>
+                <w:noProof/>
+                <w:webHidden/>
+              </w:rPr>
+              <w:t>15</w:t>
             </w:r>
             <w:r>
               <w:rPr>
@@ -1224,12 +1721,154 @@
               <w:lang w:eastAsia="en-GB"/>
             </w:rPr>
           </w:pPr>
-          <w:hyperlink w:anchor="_Toc162422435" w:history="1">
+          <w:hyperlink w:anchor="_Toc162430432" w:history="1">
             <w:r>
               <w:rPr>
                 <w:rStyle w:val="Hyperlink"/>
                 <w:noProof/>
               </w:rPr>
+              <w:t>Testing</w:t>
+            </w:r>
+            <w:r>
+              <w:rPr>
+                <w:noProof/>
+                <w:webHidden/>
+              </w:rPr>
+              <w:tab/>
+            </w:r>
+            <w:r>
+              <w:rPr>
+                <w:noProof/>
+                <w:webHidden/>
+              </w:rPr>
+              <w:fldChar w:fldCharType="begin"/>
+            </w:r>
+            <w:r>
+              <w:rPr>
+                <w:noProof/>
+                <w:webHidden/>
+              </w:rPr>
+              <w:instrText xml:space="preserve"> PAGEREF _Toc162430432 \h </w:instrText>
+            </w:r>
+            <w:r>
+              <w:rPr>
+                <w:noProof/>
+                <w:webHidden/>
+              </w:rPr>
+            </w:r>
+            <w:r>
+              <w:rPr>
+                <w:noProof/>
+                <w:webHidden/>
+              </w:rPr>
+              <w:fldChar w:fldCharType="separate"/>
+            </w:r>
+            <w:r>
+              <w:rPr>
+                <w:noProof/>
+                <w:webHidden/>
+              </w:rPr>
+              <w:t>16</w:t>
+            </w:r>
+            <w:r>
+              <w:rPr>
+                <w:noProof/>
+                <w:webHidden/>
+              </w:rPr>
+              <w:fldChar w:fldCharType="end"/>
+            </w:r>
+          </w:hyperlink>
+        </w:p>
+        <w:p>
+          <w:pPr>
+            <w:pStyle w:val="TOC3"/>
+            <w:tabs>
+              <w:tab w:val="right" w:leader="dot" w:pos="9016"/>
+            </w:tabs>
+            <w:rPr>
+              <w:rFonts w:asciiTheme="minorHAnsi" w:eastAsiaTheme="minorEastAsia" w:hAnsiTheme="minorHAnsi"/>
+              <w:noProof/>
+              <w:szCs w:val="24"/>
+              <w:lang w:eastAsia="en-GB"/>
+            </w:rPr>
+          </w:pPr>
+          <w:hyperlink w:anchor="_Toc162430433" w:history="1">
+            <w:r>
+              <w:rPr>
+                <w:rStyle w:val="Hyperlink"/>
+                <w:noProof/>
+              </w:rPr>
+              <w:t>Test Plan</w:t>
+            </w:r>
+            <w:r>
+              <w:rPr>
+                <w:noProof/>
+                <w:webHidden/>
+              </w:rPr>
+              <w:tab/>
+            </w:r>
+            <w:r>
+              <w:rPr>
+                <w:noProof/>
+                <w:webHidden/>
+              </w:rPr>
+              <w:fldChar w:fldCharType="begin"/>
+            </w:r>
+            <w:r>
+              <w:rPr>
+                <w:noProof/>
+                <w:webHidden/>
+              </w:rPr>
+              <w:instrText xml:space="preserve"> PAGEREF _Toc162430433 \h </w:instrText>
+            </w:r>
+            <w:r>
+              <w:rPr>
+                <w:noProof/>
+                <w:webHidden/>
+              </w:rPr>
+            </w:r>
+            <w:r>
+              <w:rPr>
+                <w:noProof/>
+                <w:webHidden/>
+              </w:rPr>
+              <w:fldChar w:fldCharType="separate"/>
+            </w:r>
+            <w:r>
+              <w:rPr>
+                <w:noProof/>
+                <w:webHidden/>
+              </w:rPr>
+              <w:t>16</w:t>
+            </w:r>
+            <w:r>
+              <w:rPr>
+                <w:noProof/>
+                <w:webHidden/>
+              </w:rPr>
+              <w:fldChar w:fldCharType="end"/>
+            </w:r>
+          </w:hyperlink>
+        </w:p>
+        <w:p>
+          <w:pPr>
+            <w:pStyle w:val="TOC3"/>
+            <w:tabs>
+              <w:tab w:val="right" w:leader="dot" w:pos="9016"/>
+            </w:tabs>
+            <w:rPr>
+              <w:rFonts w:asciiTheme="minorHAnsi" w:eastAsiaTheme="minorEastAsia" w:hAnsiTheme="minorHAnsi"/>
+              <w:noProof/>
+              <w:szCs w:val="24"/>
+              <w:lang w:eastAsia="en-GB"/>
+            </w:rPr>
+          </w:pPr>
+          <w:hyperlink w:anchor="_Toc162430434" w:history="1">
+            <w:r>
+              <w:rPr>
+                <w:rStyle w:val="Hyperlink"/>
+                <w:noProof/>
+              </w:rPr>
               <w:t>Test Log</w:t>
             </w:r>
             <w:r>
@@ -1251,7 +1890,7 @@
                 <w:noProof/>
                 <w:webHidden/>
               </w:rPr>
-              <w:instrText xml:space="preserve"> PAGEREF _Toc162422435 \h </w:instrText>
+              <w:instrText xml:space="preserve"> PAGEREF _Toc162430434 \h </w:instrText>
             </w:r>
             <w:r>
               <w:rPr>
@@ -1271,7 +1910,7 @@
                 <w:noProof/>
                 <w:webHidden/>
               </w:rPr>
-              <w:t>10</w:t>
+              <w:t>17</w:t>
             </w:r>
             <w:r>
               <w:rPr>
@@ -1295,7 +1934,7 @@
               <w:lang w:eastAsia="en-GB"/>
             </w:rPr>
           </w:pPr>
-          <w:hyperlink w:anchor="_Toc162422436" w:history="1">
+          <w:hyperlink w:anchor="_Toc162430435" w:history="1">
             <w:r>
               <w:rPr>
                 <w:rStyle w:val="Hyperlink"/>
@@ -1322,7 +1961,7 @@
                 <w:noProof/>
                 <w:webHidden/>
               </w:rPr>
-              <w:instrText xml:space="preserve"> PAGEREF _Toc162422436 \h </w:instrText>
+              <w:instrText xml:space="preserve"> PAGEREF _Toc162430435 \h </w:instrText>
             </w:r>
             <w:r>
               <w:rPr>
@@ -1342,7 +1981,7 @@
                 <w:noProof/>
                 <w:webHidden/>
               </w:rPr>
-              <w:t>12</w:t>
+              <w:t>18</w:t>
             </w:r>
             <w:r>
               <w:rPr>
@@ -1366,7 +2005,7 @@
               <w:lang w:eastAsia="en-GB"/>
             </w:rPr>
           </w:pPr>
-          <w:hyperlink w:anchor="_Toc162422437" w:history="1">
+          <w:hyperlink w:anchor="_Toc162430436" w:history="1">
             <w:r>
               <w:rPr>
                 <w:rStyle w:val="Hyperlink"/>
@@ -1393,7 +2032,7 @@
                 <w:noProof/>
                 <w:webHidden/>
               </w:rPr>
-              <w:instrText xml:space="preserve"> PAGEREF _Toc162422437 \h </w:instrText>
+              <w:instrText xml:space="preserve"> PAGEREF _Toc162430436 \h </w:instrText>
             </w:r>
             <w:r>
               <w:rPr>
@@ -1413,7 +2052,7 @@
                 <w:noProof/>
                 <w:webHidden/>
               </w:rPr>
-              <w:t>12</w:t>
+              <w:t>19</w:t>
             </w:r>
             <w:r>
               <w:rPr>
@@ -1437,7 +2076,7 @@
               <w:lang w:eastAsia="en-GB"/>
             </w:rPr>
           </w:pPr>
-          <w:hyperlink w:anchor="_Toc162422438" w:history="1">
+          <w:hyperlink w:anchor="_Toc162430437" w:history="1">
             <w:r>
               <w:rPr>
                 <w:rStyle w:val="Hyperlink"/>
@@ -1464,7 +2103,7 @@
                 <w:noProof/>
                 <w:webHidden/>
               </w:rPr>
-              <w:instrText xml:space="preserve"> PAGEREF _Toc162422438 \h </w:instrText>
+              <w:instrText xml:space="preserve"> PAGEREF _Toc162430437 \h </w:instrText>
             </w:r>
             <w:r>
               <w:rPr>
@@ -1484,7 +2123,7 @@
                 <w:noProof/>
                 <w:webHidden/>
               </w:rPr>
-              <w:t>13</w:t>
+              <w:t>21</w:t>
             </w:r>
             <w:r>
               <w:rPr>
@@ -1509,120 +2148,97 @@
               <w:bCs/>
               <w:noProof/>
             </w:rPr>
+            <w:lastRenderedPageBreak/>
             <w:fldChar w:fldCharType="end"/>
           </w:r>
         </w:p>
-        <w:p/>
       </w:sdtContent>
     </w:sdt>
     <w:p>
       <w:pPr>
-        <w:rPr>
-          <w:rFonts w:asciiTheme="majorHAnsi" w:eastAsiaTheme="majorEastAsia" w:hAnsiTheme="majorHAnsi" w:cstheme="majorBidi"/>
-          <w:color w:val="0F4761" w:themeColor="accent1" w:themeShade="BF"/>
+        <w:pStyle w:val="Heading1"/>
+        <w:rPr>
+          <w:b/>
+          <w:bCs/>
+          <w:noProof/>
+          <w:sz w:val="24"/>
+          <w:szCs w:val="22"/>
+        </w:rPr>
+      </w:pPr>
+      <w:bookmarkStart w:id="0" w:name="_Toc162430409"/>
+      <w:r>
+        <w:t>Introduction</w:t>
+      </w:r>
+      <w:r>
+        <w:t>:</w:t>
+      </w:r>
+      <w:bookmarkEnd w:id="0"/>
+    </w:p>
+    <w:p>
+      <w:r>
+        <w:t>Patients are admitted into the Critical Care Unit (CCU) in a hospital and many of the could benefit from seeing a dietitian. This may not be possible due to the high volume of patients and minimal number of resources provided. Due to a high volume of patients, it is easy to neglect other patients and some patients do not receive the care they deserve. To handle this problem, we are working on a project to create a system that prioritises patients based on their physiological measurements.</w:t>
+      </w:r>
+    </w:p>
+    <w:p>
+      <w:r>
+        <w:tab/>
+        <w:t>The aim of this project is to create a system that makes this possible and easier, to prioritise and ensure patients who need to see a dietitian can see one. Patients’ conditions are monitored, and data is collected, using the collected data the system decided which patient is to be flagged (flagged patients need to see a dietitian). This system displays a list of all the patients in the CCU, and filters the patients based on different categories (physiological measurements). This system is accessible to the CCU staff, they can add, edit and update patient details on the system. To help understand the patient’s condition the system generates reports on the patient, this reported is generated is an overview of the patient’s data and is displayed using tables and graphs.  To ensure patient’s data is safe, there is limited access to the system, and only those authorised can access the system and the data stored in it.</w:t>
+      </w:r>
+    </w:p>
+    <w:p>
+      <w:r>
+        <w:tab/>
+        <w:t xml:space="preserve">Many patients would benefit from this system as those who need urgent care will be prioritised and receive the care they need, the patient’s condition is continuously monitored and updated in the system. With the use of this system, improvements and changes in patients can be monitored, and if </w:t>
+      </w:r>
+      <w:r>
+        <w:t>a patient's</w:t>
+      </w:r>
+      <w:r>
+        <w:t xml:space="preserve"> condition does change the staff will be notified.</w:t>
+      </w:r>
+    </w:p>
+    <w:p/>
+    <w:p>
+      <w:pPr>
+        <w:pStyle w:val="Heading1"/>
+        <w:rPr>
           <w:sz w:val="36"/>
           <w:szCs w:val="36"/>
         </w:rPr>
       </w:pPr>
-      <w:bookmarkStart w:id="0" w:name="_Toc162422419"/>
+      <w:bookmarkStart w:id="1" w:name="_Toc162430410"/>
       <w:r>
         <w:rPr>
           <w:sz w:val="36"/>
           <w:szCs w:val="36"/>
         </w:rPr>
-        <w:br w:type="page"/>
-      </w:r>
-    </w:p>
-    <w:p>
-      <w:pPr>
-        <w:pStyle w:val="Heading1"/>
-        <w:rPr>
-          <w:sz w:val="36"/>
-          <w:szCs w:val="36"/>
-        </w:rPr>
-      </w:pPr>
-      <w:r>
-        <w:rPr>
-          <w:sz w:val="36"/>
-          <w:szCs w:val="36"/>
-        </w:rPr>
-        <w:lastRenderedPageBreak/>
-        <w:t>Introduction</w:t>
-      </w:r>
-      <w:r>
-        <w:rPr>
-          <w:sz w:val="36"/>
-          <w:szCs w:val="36"/>
-        </w:rPr>
-        <w:t>:</w:t>
-      </w:r>
-      <w:bookmarkEnd w:id="0"/>
-    </w:p>
-    <w:p>
-      <w:r>
-        <w:t>Patients are admitted into the Critical Care Unit (CCU) in a hospital and many of the could benefit from seeing a dietitian. This may not be possible due to the high volume of patients and minimal number of resources provided. Due to a high volume of patients, it is easy to neglect other patients and some patients do not receive the care they deserve. To handle this problem, we are working on a project to create a system that prioritises patients based on their physiological measurements.</w:t>
-      </w:r>
-    </w:p>
-    <w:p>
-      <w:r>
-        <w:tab/>
-        <w:t>The aim of this project is to create a system that makes this possible and easier, to prioritise and ensure patients who need to see a dietitian can see one. Patients’ conditions are monitored, and data is collected, using the collected data the system decided which patient is to be flagged (flagged patients need to see a dietitian). This system displays a list of all the patients in the CCU, and filters the patients based on different categories (physiological measurements). This system is accessible to the CCU staff, they can add, edit and update patient details on the system. To help understand the patient’s condition the system generates reports on the patient, this reported is generated is an overview of the patient’s data and is displayed using tables and graphs.  To ensure patient’s data is safe, there is limited access to the system, and only those authorised can access the system and the data stored in it.</w:t>
-      </w:r>
-    </w:p>
-    <w:p>
-      <w:r>
-        <w:tab/>
-        <w:t xml:space="preserve">Many patients would benefit from this system as those who need urgent care will be prioritised and receive the care they need, the patient’s condition is continuously monitored and updated in the system. With the use of this system, improvements and changes in patients can be monitored, and if </w:t>
-      </w:r>
-      <w:r>
-        <w:t>a patient's</w:t>
-      </w:r>
-      <w:r>
-        <w:t xml:space="preserve"> condition does change the staff will be notified.</w:t>
+        <w:t>Aims and objectives:</w:t>
+      </w:r>
+      <w:bookmarkEnd w:id="1"/>
+    </w:p>
+    <w:p>
+      <w:r>
+        <w:t>This project aims</w:t>
+      </w:r>
+      <w:r>
+        <w:t xml:space="preserve"> to develop a hospital dashboard which takes in patient data and flags the patients who are most in need </w:t>
+      </w:r>
+      <w:r>
+        <w:t>of seeing</w:t>
+      </w:r>
+      <w:r>
+        <w:t xml:space="preserve"> a </w:t>
+      </w:r>
+      <w:r>
+        <w:t>dietitian.</w:t>
       </w:r>
     </w:p>
     <w:p/>
     <w:p>
       <w:pPr>
-        <w:pStyle w:val="Heading1"/>
-        <w:rPr>
-          <w:sz w:val="36"/>
-          <w:szCs w:val="36"/>
-        </w:rPr>
-      </w:pPr>
-      <w:bookmarkStart w:id="1" w:name="_Toc162422420"/>
-      <w:r>
-        <w:rPr>
-          <w:sz w:val="36"/>
-          <w:szCs w:val="36"/>
-        </w:rPr>
-        <w:t>Aims and objectives:</w:t>
-      </w:r>
-      <w:bookmarkEnd w:id="1"/>
-    </w:p>
-    <w:p>
-      <w:r>
-        <w:t>This project aims</w:t>
-      </w:r>
-      <w:r>
-        <w:t xml:space="preserve"> to develop a hospital dashboard which takes in patient data and flags the patients who are most in need </w:t>
-      </w:r>
-      <w:r>
-        <w:t>of seeing</w:t>
-      </w:r>
-      <w:r>
-        <w:t xml:space="preserve"> a </w:t>
-      </w:r>
-      <w:r>
-        <w:t>dietitian.</w:t>
-      </w:r>
-    </w:p>
-    <w:p/>
-    <w:p>
-      <w:pPr>
         <w:pStyle w:val="Heading2"/>
       </w:pPr>
-      <w:bookmarkStart w:id="2" w:name="_Toc162422421"/>
+      <w:bookmarkStart w:id="2" w:name="_Toc162430411"/>
       <w:r>
         <w:t>Objectives:</w:t>
       </w:r>
@@ -1745,35 +2361,13 @@
     <w:p/>
     <w:p>
       <w:pPr>
-        <w:rPr>
-          <w:rFonts w:asciiTheme="majorHAnsi" w:eastAsiaTheme="majorEastAsia" w:hAnsiTheme="majorHAnsi" w:cstheme="majorBidi"/>
-          <w:color w:val="0F4761" w:themeColor="accent1" w:themeShade="BF"/>
-          <w:sz w:val="36"/>
-          <w:szCs w:val="36"/>
-        </w:rPr>
-      </w:pPr>
-      <w:bookmarkStart w:id="3" w:name="_Toc162422422"/>
-      <w:r>
-        <w:rPr>
-          <w:sz w:val="36"/>
-          <w:szCs w:val="36"/>
-        </w:rPr>
+        <w:pStyle w:val="Heading1"/>
+      </w:pPr>
+      <w:r>
         <w:br w:type="page"/>
       </w:r>
-    </w:p>
-    <w:p>
-      <w:pPr>
-        <w:pStyle w:val="Heading1"/>
-        <w:rPr>
-          <w:sz w:val="36"/>
-          <w:szCs w:val="36"/>
-        </w:rPr>
-      </w:pPr>
-      <w:r>
-        <w:rPr>
-          <w:sz w:val="36"/>
-          <w:szCs w:val="36"/>
-        </w:rPr>
+      <w:bookmarkStart w:id="3" w:name="_Toc162430412"/>
+      <w:r>
         <w:lastRenderedPageBreak/>
         <w:t>Literature Review:</w:t>
       </w:r>
@@ -1802,7 +2396,7 @@
       <w:pPr>
         <w:pStyle w:val="Heading2"/>
       </w:pPr>
-      <w:bookmarkStart w:id="5" w:name="_Toc162422423"/>
+      <w:bookmarkStart w:id="5" w:name="_Toc162430413"/>
       <w:r>
         <w:t>Tools and methodologies:</w:t>
       </w:r>
@@ -2025,7 +2619,7 @@
           <w:shd w:val="clear" w:color="auto" w:fill="FFFFFF"/>
         </w:rPr>
       </w:pPr>
-      <w:bookmarkStart w:id="8" w:name="_Toc162422424"/>
+      <w:bookmarkStart w:id="8" w:name="_Toc162430414"/>
       <w:r>
         <w:rPr>
           <w:shd w:val="clear" w:color="auto" w:fill="FFFFFF"/>
@@ -2147,7 +2741,7 @@
           <w:shd w:val="clear" w:color="auto" w:fill="FFFFFF"/>
         </w:rPr>
       </w:pPr>
-      <w:bookmarkStart w:id="9" w:name="_Toc162422425"/>
+      <w:bookmarkStart w:id="9" w:name="_Toc162430415"/>
       <w:r>
         <w:rPr>
           <w:shd w:val="clear" w:color="auto" w:fill="FFFFFF"/>
@@ -2163,7 +2757,7 @@
           <w:shd w:val="clear" w:color="auto" w:fill="FFFFFF"/>
         </w:rPr>
       </w:pPr>
-      <w:bookmarkStart w:id="10" w:name="_Toc162422426"/>
+      <w:bookmarkStart w:id="10" w:name="_Toc162430416"/>
       <w:r>
         <w:rPr>
           <w:shd w:val="clear" w:color="auto" w:fill="FFFFFF"/>
@@ -2215,16 +2809,11 @@
       <w:pPr>
         <w:pStyle w:val="Heading3"/>
       </w:pPr>
-      <w:bookmarkStart w:id="11" w:name="_Toc162422427"/>
-      <w:r>
-        <w:t xml:space="preserve">NHS - </w:t>
-      </w:r>
-      <w:proofErr w:type="spellStart"/>
-      <w:r>
-        <w:t>SystmOne</w:t>
+      <w:bookmarkStart w:id="11" w:name="_Toc162430417"/>
+      <w:r>
+        <w:t>NHS - SystmOne</w:t>
       </w:r>
       <w:bookmarkEnd w:id="11"/>
-      <w:proofErr w:type="spellEnd"/>
     </w:p>
     <w:p>
       <w:r>
@@ -2256,52 +2845,36 @@
           <w:i/>
           <w:iCs/>
         </w:rPr>
-        <w:t xml:space="preserve">EMIS Web, </w:t>
-      </w:r>
-      <w:proofErr w:type="spellStart"/>
+        <w:t xml:space="preserve">EMIS Web, SystmOne </w:t>
+      </w:r>
+      <w:r>
+        <w:t>(TPP, 2024)</w:t>
+      </w:r>
       <w:r>
         <w:rPr>
           <w:i/>
           <w:iCs/>
         </w:rPr>
-        <w:t>SystmOne</w:t>
-      </w:r>
-      <w:proofErr w:type="spellEnd"/>
+        <w:t xml:space="preserve"> </w:t>
+      </w:r>
+      <w:r>
+        <w:t xml:space="preserve">and </w:t>
+      </w:r>
       <w:r>
         <w:rPr>
           <w:i/>
           <w:iCs/>
         </w:rPr>
-        <w:t xml:space="preserve"> </w:t>
-      </w:r>
-      <w:r>
-        <w:t>(TPP, 2024)</w:t>
+        <w:t xml:space="preserve">Vision </w:t>
+      </w:r>
+      <w:r>
+        <w:t>(GP Training Support, 2016)</w:t>
       </w:r>
       <w:r>
         <w:rPr>
           <w:i/>
           <w:iCs/>
         </w:rPr>
-        <w:t xml:space="preserve"> </w:t>
-      </w:r>
-      <w:r>
-        <w:t xml:space="preserve">and </w:t>
-      </w:r>
-      <w:r>
-        <w:rPr>
-          <w:i/>
-          <w:iCs/>
-        </w:rPr>
-        <w:t xml:space="preserve">Vision </w:t>
-      </w:r>
-      <w:r>
-        <w:t>(GP Training Support, 2016)</w:t>
-      </w:r>
-      <w:r>
-        <w:rPr>
-          <w:i/>
-          <w:iCs/>
-        </w:rPr>
         <w:t xml:space="preserve">. </w:t>
       </w:r>
       <w:r>
@@ -2312,20 +2885,13 @@
       <w:pPr>
         <w:pStyle w:val="Heading4"/>
       </w:pPr>
-      <w:proofErr w:type="spellStart"/>
       <w:r>
         <w:t>SystmOne</w:t>
       </w:r>
-      <w:proofErr w:type="spellEnd"/>
-    </w:p>
-    <w:p>
-      <w:proofErr w:type="spellStart"/>
-      <w:r>
-        <w:t>SystmOne</w:t>
-      </w:r>
-      <w:proofErr w:type="spellEnd"/>
-      <w:r>
-        <w:t xml:space="preserve"> facilitates access to both patients and medical staff. Patients can use the service to register or change their details, as well as being able to order prescriptions. </w:t>
+    </w:p>
+    <w:p>
+      <w:r>
+        <w:t xml:space="preserve">SystmOne facilitates access to both patients and medical staff. Patients can use the service to register or change their details, as well as being able to order prescriptions. </w:t>
       </w:r>
     </w:p>
     <w:p>
@@ -2459,7 +3025,7 @@
                     </pic:cNvPicPr>
                   </pic:nvPicPr>
                   <pic:blipFill>
-                    <a:blip r:embed="rId10">
+                    <a:blip r:embed="rId12">
                       <a:extLst>
                         <a:ext uri="{28A0092B-C50C-407E-A947-70E740481C1C}">
                           <a14:useLocalDpi xmlns:a14="http://schemas.microsoft.com/office/drawing/2010/main" val="0"/>
@@ -2493,29 +3059,13 @@
     </w:p>
     <w:p>
       <w:r>
-        <w:t xml:space="preserve">Fig 1.0 – A snapshot of the Clinical Record Viewer in </w:t>
-      </w:r>
-      <w:proofErr w:type="spellStart"/>
-      <w:r>
-        <w:t>SystmOne</w:t>
-      </w:r>
-      <w:proofErr w:type="spellEnd"/>
-      <w:r>
-        <w:t xml:space="preserve"> (Adewunmi, 2014). </w:t>
+        <w:t xml:space="preserve">Fig 1.0 – A snapshot of the Clinical Record Viewer in SystmOne (Adewunmi, 2014). </w:t>
       </w:r>
     </w:p>
     <w:p/>
     <w:p>
       <w:r>
-        <w:t xml:space="preserve">In Fig 1.0, we can what the </w:t>
-      </w:r>
-      <w:proofErr w:type="spellStart"/>
-      <w:r>
-        <w:t>SystmOne</w:t>
-      </w:r>
-      <w:proofErr w:type="spellEnd"/>
-      <w:r>
-        <w:t xml:space="preserve"> application looks like while running on a staff computer. The user is presented with a Graphical User Interface, which has many features that we can use as inspiration for our dashboard:</w:t>
+        <w:t>In Fig 1.0, we can what the SystmOne application looks like while running on a staff computer. The user is presented with a Graphical User Interface, which has many features that we can use as inspiration for our dashboard:</w:t>
       </w:r>
     </w:p>
     <w:p>
@@ -2604,7 +3154,7 @@
           <w:szCs w:val="36"/>
         </w:rPr>
       </w:pPr>
-      <w:bookmarkStart w:id="12" w:name="_Toc162422428"/>
+      <w:bookmarkStart w:id="12" w:name="_Toc162430418"/>
       <w:r>
         <w:rPr>
           <w:sz w:val="36"/>
@@ -2620,15 +3170,7 @@
         <w:t>The requirements of the syste</w:t>
       </w:r>
       <w:r>
-        <w:t xml:space="preserve">m are quintessential to our project. This involves both identifying the </w:t>
-      </w:r>
-      <w:proofErr w:type="gramStart"/>
-      <w:r>
-        <w:t>requirements, and</w:t>
-      </w:r>
-      <w:proofErr w:type="gramEnd"/>
-      <w:r>
-        <w:t xml:space="preserve"> </w:t>
+        <w:t xml:space="preserve">m are quintessential to our project. This involves both identifying the requirements and </w:t>
       </w:r>
       <w:r>
         <w:t>fulfilling them in the implementation.</w:t>
@@ -2872,7 +3414,6 @@
           <w:szCs w:val="36"/>
         </w:rPr>
       </w:pPr>
-      <w:bookmarkStart w:id="13" w:name="_Toc162422429"/>
       <w:r>
         <w:rPr>
           <w:sz w:val="36"/>
@@ -2889,6 +3430,7 @@
           <w:szCs w:val="36"/>
         </w:rPr>
       </w:pPr>
+      <w:bookmarkStart w:id="13" w:name="_Toc162430419"/>
       <w:r>
         <w:rPr>
           <w:sz w:val="36"/>
@@ -2903,7 +3445,7 @@
       <w:pPr>
         <w:pStyle w:val="Heading2"/>
       </w:pPr>
-      <w:bookmarkStart w:id="14" w:name="_Toc162422430"/>
+      <w:bookmarkStart w:id="14" w:name="_Toc162430420"/>
       <w:r>
         <w:t>Key Tasks</w:t>
       </w:r>
@@ -2913,12 +3455,14 @@
       <w:pPr>
         <w:pStyle w:val="Heading3"/>
       </w:pPr>
+      <w:bookmarkStart w:id="15" w:name="_Toc162430421"/>
       <w:r>
         <w:t>Show patients admitted to the CCU</w:t>
       </w:r>
       <w:r>
         <w:t>.</w:t>
       </w:r>
+      <w:bookmarkEnd w:id="15"/>
     </w:p>
     <w:p>
       <w:pPr>
@@ -2999,6 +3543,7 @@
       <w:pPr>
         <w:pStyle w:val="Heading3"/>
       </w:pPr>
+      <w:bookmarkStart w:id="16" w:name="_Toc162430422"/>
       <w:r>
         <w:t xml:space="preserve">Make an intuitive GUI using </w:t>
       </w:r>
@@ -3010,6 +3555,7 @@
       <w:r>
         <w:t>.</w:t>
       </w:r>
+      <w:bookmarkEnd w:id="16"/>
     </w:p>
     <w:p>
       <w:pPr>
@@ -3054,12 +3600,14 @@
       <w:pPr>
         <w:pStyle w:val="Heading3"/>
       </w:pPr>
+      <w:bookmarkStart w:id="17" w:name="_Toc162430423"/>
       <w:r>
         <w:t>Write code that generates reports and graphs based on patient data</w:t>
       </w:r>
       <w:r>
         <w:t>.</w:t>
       </w:r>
+      <w:bookmarkEnd w:id="17"/>
     </w:p>
     <w:p>
       <w:pPr>
@@ -3114,12 +3662,14 @@
           <w:szCs w:val="20"/>
         </w:rPr>
       </w:pPr>
+      <w:bookmarkStart w:id="18" w:name="_Toc162430424"/>
       <w:r>
         <w:t>Implement algorithms that evaluate patient data</w:t>
       </w:r>
       <w:r>
         <w:t>.</w:t>
       </w:r>
+      <w:bookmarkEnd w:id="18"/>
     </w:p>
     <w:p>
       <w:pPr>
@@ -3156,18 +3706,20 @@
     </w:p>
     <w:p>
       <w:pPr>
+        <w:rPr>
+          <w:szCs w:val="24"/>
+        </w:rPr>
+      </w:pPr>
+    </w:p>
+    <w:p>
+      <w:pPr>
         <w:pStyle w:val="Heading2"/>
       </w:pPr>
-    </w:p>
-    <w:p>
-      <w:pPr>
-        <w:pStyle w:val="Heading2"/>
-      </w:pPr>
-      <w:bookmarkStart w:id="15" w:name="_Toc162422431"/>
+      <w:bookmarkStart w:id="19" w:name="_Toc162430425"/>
       <w:r>
         <w:t>Gantt Chart</w:t>
       </w:r>
-      <w:bookmarkEnd w:id="15"/>
+      <w:bookmarkEnd w:id="19"/>
     </w:p>
     <w:p>
       <w:r>
@@ -3191,7 +3743,27 @@
     </w:p>
     <w:p>
       <w:r>
-        <w:t xml:space="preserve">The pre-emptive Gantt Chart uses the previously stated </w:t>
+        <w:t xml:space="preserve">The </w:t>
+      </w:r>
+      <w:r>
+        <w:t>first version of the</w:t>
+      </w:r>
+      <w:r>
+        <w:t xml:space="preserve"> Gantt Chart </w:t>
+      </w:r>
+      <w:r>
+        <w:t xml:space="preserve">is shown </w:t>
+      </w:r>
+      <w:proofErr w:type="gramStart"/>
+      <w:r>
+        <w:t>below, and</w:t>
+      </w:r>
+      <w:proofErr w:type="gramEnd"/>
+      <w:r>
+        <w:t xml:space="preserve"> </w:t>
+      </w:r>
+      <w:r>
+        <w:t xml:space="preserve">uses the previously stated </w:t>
       </w:r>
       <w:r>
         <w:t>key tasks</w:t>
@@ -3235,7 +3807,7 @@
                     <pic:cNvPicPr/>
                   </pic:nvPicPr>
                   <pic:blipFill>
-                    <a:blip r:embed="rId11"/>
+                    <a:blip r:embed="rId13"/>
                     <a:stretch>
                       <a:fillRect/>
                     </a:stretch>
@@ -3257,30 +3829,32 @@
       </w:r>
     </w:p>
     <w:p>
-      <w:pPr>
-        <w:jc w:val="center"/>
-        <w:rPr>
-          <w:i/>
-          <w:iCs/>
-        </w:rPr>
-      </w:pPr>
-      <w:r>
-        <w:rPr>
-          <w:i/>
-          <w:iCs/>
-        </w:rPr>
-        <w:t>Pre-emptive Gantt Chart</w:t>
-      </w:r>
-    </w:p>
+      <w:r>
+        <w:t>Fig</w:t>
+      </w:r>
+      <w:r>
+        <w:t xml:space="preserve"> 2.0 – Gannt Chart 1</w:t>
+      </w:r>
+      <w:r>
+        <w:rPr>
+          <w:vertAlign w:val="superscript"/>
+        </w:rPr>
+        <w:t>st</w:t>
+      </w:r>
+      <w:r>
+        <w:t xml:space="preserve"> version.</w:t>
+      </w:r>
+    </w:p>
+    <w:p/>
     <w:p>
       <w:pPr>
         <w:pStyle w:val="Heading2"/>
       </w:pPr>
-      <w:bookmarkStart w:id="16" w:name="_Toc162422432"/>
+      <w:bookmarkStart w:id="20" w:name="_Toc162430426"/>
       <w:r>
         <w:t>Team Roles</w:t>
       </w:r>
-      <w:bookmarkEnd w:id="16"/>
+      <w:bookmarkEnd w:id="20"/>
     </w:p>
     <w:p>
       <w:r>
@@ -3340,7 +3914,7 @@
           <w:szCs w:val="36"/>
         </w:rPr>
       </w:pPr>
-      <w:bookmarkStart w:id="17" w:name="_Toc162422433"/>
+      <w:bookmarkStart w:id="21" w:name="_Toc162430427"/>
       <w:r>
         <w:rPr>
           <w:sz w:val="36"/>
@@ -3349,7 +3923,427 @@
         <w:lastRenderedPageBreak/>
         <w:t>Implementation &amp; Testing:</w:t>
       </w:r>
-      <w:bookmarkEnd w:id="17"/>
+      <w:bookmarkEnd w:id="21"/>
+    </w:p>
+    <w:p>
+      <w:pPr>
+        <w:pStyle w:val="Heading2"/>
+      </w:pPr>
+      <w:bookmarkStart w:id="22" w:name="_Toc162430428"/>
+      <w:r>
+        <w:t>Design</w:t>
+      </w:r>
+      <w:bookmarkEnd w:id="22"/>
+    </w:p>
+    <w:p>
+      <w:r>
+        <w:t xml:space="preserve">We first produced designs for the system. To do this, we made multiple UML diagrams using </w:t>
+      </w:r>
+      <w:proofErr w:type="spellStart"/>
+      <w:r>
+        <w:t>AstahUML</w:t>
+      </w:r>
+      <w:proofErr w:type="spellEnd"/>
+      <w:r>
+        <w:t>.</w:t>
+      </w:r>
+      <w:r>
+        <w:t xml:space="preserve"> The diagrams produced were:</w:t>
+      </w:r>
+    </w:p>
+    <w:p>
+      <w:pPr>
+        <w:pStyle w:val="ListParagraph"/>
+        <w:numPr>
+          <w:ilvl w:val="0"/>
+          <w:numId w:val="9"/>
+        </w:numPr>
+      </w:pPr>
+      <w:r>
+        <w:t>Use case diagram.</w:t>
+      </w:r>
+    </w:p>
+    <w:p>
+      <w:pPr>
+        <w:pStyle w:val="ListParagraph"/>
+        <w:numPr>
+          <w:ilvl w:val="1"/>
+          <w:numId w:val="9"/>
+        </w:numPr>
+      </w:pPr>
+      <w:r>
+        <w:t>This represents the users</w:t>
+      </w:r>
+      <w:r>
+        <w:t xml:space="preserve"> of the system, and which procedures they will be completing. It takes a </w:t>
+      </w:r>
+      <w:proofErr w:type="gramStart"/>
+      <w:r>
+        <w:t>high level</w:t>
+      </w:r>
+      <w:proofErr w:type="gramEnd"/>
+      <w:r>
+        <w:t xml:space="preserve"> view, </w:t>
+      </w:r>
+      <w:r>
+        <w:t>only describing the procedures with minimal detail. This provides an early indicator of the size and complexity of the system.</w:t>
+      </w:r>
+    </w:p>
+    <w:p>
+      <w:pPr>
+        <w:pStyle w:val="ListParagraph"/>
+        <w:numPr>
+          <w:ilvl w:val="0"/>
+          <w:numId w:val="9"/>
+        </w:numPr>
+      </w:pPr>
+      <w:r>
+        <w:t>Class diagram.</w:t>
+      </w:r>
+    </w:p>
+    <w:p>
+      <w:pPr>
+        <w:pStyle w:val="ListParagraph"/>
+        <w:numPr>
+          <w:ilvl w:val="1"/>
+          <w:numId w:val="9"/>
+        </w:numPr>
+      </w:pPr>
+      <w:r>
+        <w:t>This represents any classes that we will be using in the implementation. This is particularly important in OOP projects, which often have many class</w:t>
+      </w:r>
+      <w:r>
+        <w:t xml:space="preserve"> objects. This </w:t>
+      </w:r>
+      <w:proofErr w:type="gramStart"/>
+      <w:r>
+        <w:t>provides assistance</w:t>
+      </w:r>
+      <w:proofErr w:type="gramEnd"/>
+      <w:r>
+        <w:t xml:space="preserve"> in the programming </w:t>
+      </w:r>
+      <w:r>
+        <w:t>of the system.</w:t>
+      </w:r>
+    </w:p>
+    <w:p>
+      <w:pPr>
+        <w:pStyle w:val="ListParagraph"/>
+        <w:numPr>
+          <w:ilvl w:val="0"/>
+          <w:numId w:val="9"/>
+        </w:numPr>
+      </w:pPr>
+      <w:r>
+        <w:t>Sequence diagram.</w:t>
+      </w:r>
+    </w:p>
+    <w:p>
+      <w:pPr>
+        <w:pStyle w:val="ListParagraph"/>
+        <w:numPr>
+          <w:ilvl w:val="1"/>
+          <w:numId w:val="9"/>
+        </w:numPr>
+      </w:pPr>
+      <w:r>
+        <w:t xml:space="preserve">These diagrams represent a </w:t>
+      </w:r>
+      <w:r>
+        <w:t xml:space="preserve">specific </w:t>
+      </w:r>
+      <w:r>
+        <w:t xml:space="preserve">case of </w:t>
+      </w:r>
+      <w:r>
+        <w:t xml:space="preserve">user(s) interacting with the system. It takes an example from the use case </w:t>
+      </w:r>
+      <w:proofErr w:type="gramStart"/>
+      <w:r>
+        <w:t xml:space="preserve">diagram, </w:t>
+      </w:r>
+      <w:r>
+        <w:t>and</w:t>
+      </w:r>
+      <w:proofErr w:type="gramEnd"/>
+      <w:r>
+        <w:t xml:space="preserve"> shows interaction with a class using the methods described in the class diagram. </w:t>
+      </w:r>
+    </w:p>
+    <w:p>
+      <w:pPr>
+        <w:pStyle w:val="Heading3"/>
+      </w:pPr>
+    </w:p>
+    <w:p>
+      <w:pPr>
+        <w:rPr>
+          <w:rFonts w:asciiTheme="minorHAnsi" w:eastAsiaTheme="majorEastAsia" w:hAnsiTheme="minorHAnsi" w:cstheme="majorBidi"/>
+          <w:color w:val="0F4761" w:themeColor="accent1" w:themeShade="BF"/>
+          <w:sz w:val="28"/>
+          <w:szCs w:val="28"/>
+        </w:rPr>
+      </w:pPr>
+      <w:r>
+        <w:br w:type="page"/>
+      </w:r>
+    </w:p>
+    <w:p>
+      <w:pPr>
+        <w:pStyle w:val="Heading3"/>
+      </w:pPr>
+      <w:bookmarkStart w:id="23" w:name="_Toc162430429"/>
+      <w:r>
+        <w:lastRenderedPageBreak/>
+        <w:t xml:space="preserve">Use case </w:t>
+      </w:r>
+      <w:r>
+        <w:t>diagram.</w:t>
+      </w:r>
+      <w:bookmarkEnd w:id="23"/>
+    </w:p>
+    <w:p>
+      <w:r>
+        <w:rPr>
+          <w:noProof/>
+        </w:rPr>
+        <w:drawing>
+          <wp:inline distT="0" distB="0" distL="0" distR="0" wp14:anchorId="794AB2CF" wp14:editId="03A2DEB5">
+            <wp:extent cx="5731510" cy="4111625"/>
+            <wp:effectExtent l="0" t="0" r="2540" b="3175"/>
+            <wp:docPr id="762738921" name="Picture 3" descr="A diagram of a diagram&#10;&#10;Description automatically generated with medium confidence"/>
+            <wp:cNvGraphicFramePr>
+              <a:graphicFrameLocks xmlns:a="http://schemas.openxmlformats.org/drawingml/2006/main" noChangeAspect="1"/>
+            </wp:cNvGraphicFramePr>
+            <a:graphic xmlns:a="http://schemas.openxmlformats.org/drawingml/2006/main">
+              <a:graphicData uri="http://schemas.openxmlformats.org/drawingml/2006/picture">
+                <pic:pic xmlns:pic="http://schemas.openxmlformats.org/drawingml/2006/picture">
+                  <pic:nvPicPr>
+                    <pic:cNvPr id="762738921" name="Picture 3" descr="A diagram of a diagram&#10;&#10;Description automatically generated with medium confidence"/>
+                    <pic:cNvPicPr/>
+                  </pic:nvPicPr>
+                  <pic:blipFill>
+                    <a:blip r:embed="rId14">
+                      <a:extLst>
+                        <a:ext uri="{28A0092B-C50C-407E-A947-70E740481C1C}">
+                          <a14:useLocalDpi xmlns:a14="http://schemas.microsoft.com/office/drawing/2010/main" val="0"/>
+                        </a:ext>
+                      </a:extLst>
+                    </a:blip>
+                    <a:stretch>
+                      <a:fillRect/>
+                    </a:stretch>
+                  </pic:blipFill>
+                  <pic:spPr>
+                    <a:xfrm>
+                      <a:off x="0" y="0"/>
+                      <a:ext cx="5731510" cy="4111625"/>
+                    </a:xfrm>
+                    <a:prstGeom prst="rect">
+                      <a:avLst/>
+                    </a:prstGeom>
+                  </pic:spPr>
+                </pic:pic>
+              </a:graphicData>
+            </a:graphic>
+          </wp:inline>
+        </w:drawing>
+      </w:r>
+    </w:p>
+    <w:p>
+      <w:r>
+        <w:t xml:space="preserve">Fig 3.0 </w:t>
+      </w:r>
+      <w:r>
+        <w:t>–</w:t>
+      </w:r>
+      <w:r>
+        <w:t xml:space="preserve"> </w:t>
+      </w:r>
+      <w:r>
+        <w:t>Here we can see that the use case diagram is very simple. This is because our system should only have one type of user. These diagrams become much more complicated when multiple users have access to the system.</w:t>
+      </w:r>
+    </w:p>
+    <w:p/>
+    <w:p>
+      <w:pPr>
+        <w:pStyle w:val="Heading3"/>
+      </w:pPr>
+      <w:bookmarkStart w:id="24" w:name="_Toc162430430"/>
+      <w:r>
+        <w:lastRenderedPageBreak/>
+        <w:t>Class diagram.</w:t>
+      </w:r>
+      <w:bookmarkEnd w:id="24"/>
+    </w:p>
+    <w:p>
+      <w:r>
+        <w:rPr>
+          <w:noProof/>
+        </w:rPr>
+        <w:drawing>
+          <wp:inline distT="0" distB="0" distL="0" distR="0" wp14:anchorId="579DA6D2" wp14:editId="5615B482">
+            <wp:extent cx="4929505" cy="7673249"/>
+            <wp:effectExtent l="0" t="0" r="4445" b="4445"/>
+            <wp:docPr id="1851973274" name="Picture 1" descr="A screenshot of a computer&#10;&#10;Description automatically generated"/>
+            <wp:cNvGraphicFramePr>
+              <a:graphicFrameLocks xmlns:a="http://schemas.openxmlformats.org/drawingml/2006/main" noChangeAspect="1"/>
+            </wp:cNvGraphicFramePr>
+            <a:graphic xmlns:a="http://schemas.openxmlformats.org/drawingml/2006/main">
+              <a:graphicData uri="http://schemas.openxmlformats.org/drawingml/2006/picture">
+                <pic:pic xmlns:pic="http://schemas.openxmlformats.org/drawingml/2006/picture">
+                  <pic:nvPicPr>
+                    <pic:cNvPr id="1851973274" name="Picture 1" descr="A screenshot of a computer&#10;&#10;Description automatically generated"/>
+                    <pic:cNvPicPr/>
+                  </pic:nvPicPr>
+                  <pic:blipFill>
+                    <a:blip r:embed="rId15">
+                      <a:extLst>
+                        <a:ext uri="{28A0092B-C50C-407E-A947-70E740481C1C}">
+                          <a14:useLocalDpi xmlns:a14="http://schemas.microsoft.com/office/drawing/2010/main" val="0"/>
+                        </a:ext>
+                      </a:extLst>
+                    </a:blip>
+                    <a:stretch>
+                      <a:fillRect/>
+                    </a:stretch>
+                  </pic:blipFill>
+                  <pic:spPr>
+                    <a:xfrm>
+                      <a:off x="0" y="0"/>
+                      <a:ext cx="4935348" cy="7682344"/>
+                    </a:xfrm>
+                    <a:prstGeom prst="rect">
+                      <a:avLst/>
+                    </a:prstGeom>
+                  </pic:spPr>
+                </pic:pic>
+              </a:graphicData>
+            </a:graphic>
+          </wp:inline>
+        </w:drawing>
+      </w:r>
+    </w:p>
+    <w:p>
+      <w:r>
+        <w:t xml:space="preserve">Fig 3.1 – Again, our class diagram is relatively simplistic. </w:t>
+      </w:r>
+      <w:r>
+        <w:t xml:space="preserve">This is because, even following OOP procedures, </w:t>
+      </w:r>
+      <w:r>
+        <w:t xml:space="preserve">the system only requires one class. However, each patient does need </w:t>
+      </w:r>
+      <w:proofErr w:type="gramStart"/>
+      <w:r>
+        <w:t>a large number of</w:t>
+      </w:r>
+      <w:proofErr w:type="gramEnd"/>
+      <w:r>
+        <w:t xml:space="preserve"> methods to interact with </w:t>
+      </w:r>
+      <w:r>
+        <w:t>the large number of attributes.</w:t>
+      </w:r>
+    </w:p>
+    <w:p>
+      <w:r>
+        <w:lastRenderedPageBreak/>
+        <w:t>It is worth noting that we h</w:t>
+      </w:r>
+      <w:r>
+        <w:t>ave a non-functional requirement of having user accounts in the system. On implementation, this would require a new class, but would have less attributes and methods.</w:t>
+      </w:r>
+    </w:p>
+    <w:p/>
+    <w:p/>
+    <w:p>
+      <w:pPr>
+        <w:pStyle w:val="Heading3"/>
+      </w:pPr>
+      <w:bookmarkStart w:id="25" w:name="_Toc162430431"/>
+      <w:r>
+        <w:lastRenderedPageBreak/>
+        <w:t>Sequence diagram.</w:t>
+      </w:r>
+      <w:bookmarkEnd w:id="25"/>
+    </w:p>
+    <w:p>
+      <w:r>
+        <w:rPr>
+          <w:noProof/>
+        </w:rPr>
+        <w:drawing>
+          <wp:inline distT="0" distB="0" distL="0" distR="0" wp14:anchorId="65785DD8" wp14:editId="55B51D8E">
+            <wp:extent cx="4521524" cy="8138160"/>
+            <wp:effectExtent l="0" t="0" r="0" b="0"/>
+            <wp:docPr id="1724121659" name="Picture 2" descr="A close-up of a document&#10;&#10;Description automatically generated"/>
+            <wp:cNvGraphicFramePr>
+              <a:graphicFrameLocks xmlns:a="http://schemas.openxmlformats.org/drawingml/2006/main" noChangeAspect="1"/>
+            </wp:cNvGraphicFramePr>
+            <a:graphic xmlns:a="http://schemas.openxmlformats.org/drawingml/2006/main">
+              <a:graphicData uri="http://schemas.openxmlformats.org/drawingml/2006/picture">
+                <pic:pic xmlns:pic="http://schemas.openxmlformats.org/drawingml/2006/picture">
+                  <pic:nvPicPr>
+                    <pic:cNvPr id="1724121659" name="Picture 2" descr="A close-up of a document&#10;&#10;Description automatically generated"/>
+                    <pic:cNvPicPr/>
+                  </pic:nvPicPr>
+                  <pic:blipFill>
+                    <a:blip r:embed="rId16">
+                      <a:extLst>
+                        <a:ext uri="{28A0092B-C50C-407E-A947-70E740481C1C}">
+                          <a14:useLocalDpi xmlns:a14="http://schemas.microsoft.com/office/drawing/2010/main" val="0"/>
+                        </a:ext>
+                      </a:extLst>
+                    </a:blip>
+                    <a:stretch>
+                      <a:fillRect/>
+                    </a:stretch>
+                  </pic:blipFill>
+                  <pic:spPr>
+                    <a:xfrm>
+                      <a:off x="0" y="0"/>
+                      <a:ext cx="4524123" cy="8142838"/>
+                    </a:xfrm>
+                    <a:prstGeom prst="rect">
+                      <a:avLst/>
+                    </a:prstGeom>
+                  </pic:spPr>
+                </pic:pic>
+              </a:graphicData>
+            </a:graphic>
+          </wp:inline>
+        </w:drawing>
+      </w:r>
+    </w:p>
+    <w:p>
+      <w:r>
+        <w:lastRenderedPageBreak/>
+        <w:t xml:space="preserve">Fig 3.2 – In this sequence diagram, we are representing the </w:t>
+      </w:r>
+      <w:r>
+        <w:t xml:space="preserve">process of a user retrieving </w:t>
+      </w:r>
+      <w:proofErr w:type="gramStart"/>
+      <w:r>
+        <w:t>all of</w:t>
+      </w:r>
+      <w:proofErr w:type="gramEnd"/>
+      <w:r>
+        <w:t xml:space="preserve"> a patient’s data. We can see all the getters from the patient class being used.</w:t>
+      </w:r>
+    </w:p>
+    <w:p/>
+    <w:p>
+      <w:pPr>
+        <w:pStyle w:val="Heading2"/>
+      </w:pPr>
+      <w:bookmarkStart w:id="26" w:name="_Toc162430432"/>
+      <w:r>
+        <w:t>Testing</w:t>
+      </w:r>
+      <w:bookmarkEnd w:id="26"/>
     </w:p>
     <w:p>
       <w:r>
@@ -3369,11 +4363,21 @@
       <w:r>
         <w:t xml:space="preserve"> and logging the outcome. If the test fails and requires changes, this is also mentioned in the test log.</w:t>
       </w:r>
+    </w:p>
+    <w:p>
+      <w:pPr>
+        <w:pStyle w:val="Heading3"/>
+      </w:pPr>
+      <w:bookmarkStart w:id="27" w:name="_Toc162430433"/>
+      <w:r>
+        <w:t>Test Plan</w:t>
+      </w:r>
+      <w:bookmarkEnd w:id="27"/>
     </w:p>
     <w:tbl>
       <w:tblPr>
         <w:tblStyle w:val="PlainTable1"/>
-        <w:tblpPr w:leftFromText="180" w:rightFromText="180" w:vertAnchor="page" w:horzAnchor="margin" w:tblpY="5245"/>
+        <w:tblpPr w:leftFromText="180" w:rightFromText="180" w:vertAnchor="page" w:horzAnchor="margin" w:tblpY="6121"/>
         <w:tblW w:w="0" w:type="auto"/>
         <w:tblLook w:val="04A0" w:firstRow="1" w:lastRow="0" w:firstColumn="1" w:lastColumn="0" w:noHBand="0" w:noVBand="1"/>
       </w:tblPr>
@@ -3835,35 +4839,23 @@
     </w:tbl>
     <w:p>
       <w:pPr>
-        <w:pStyle w:val="Heading2"/>
-      </w:pPr>
-      <w:bookmarkStart w:id="18" w:name="_Toc162422434"/>
-      <w:r>
-        <w:t>Test Plan</w:t>
-      </w:r>
-      <w:bookmarkEnd w:id="18"/>
-    </w:p>
-    <w:p/>
-    <w:p/>
-    <w:p>
-      <w:pPr>
-        <w:pStyle w:val="Heading2"/>
-      </w:pPr>
-    </w:p>
-    <w:p>
-      <w:pPr>
-        <w:pStyle w:val="Heading2"/>
-      </w:pPr>
-      <w:bookmarkStart w:id="19" w:name="_Toc162422435"/>
+        <w:pStyle w:val="Heading3"/>
+      </w:pPr>
+    </w:p>
+    <w:p>
+      <w:pPr>
+        <w:pStyle w:val="Heading3"/>
+      </w:pPr>
+      <w:bookmarkStart w:id="28" w:name="_Toc162430434"/>
       <w:r>
         <w:t>Test Log</w:t>
       </w:r>
-      <w:bookmarkEnd w:id="19"/>
-    </w:p>
-    <w:p/>
+      <w:bookmarkEnd w:id="28"/>
+    </w:p>
     <w:tbl>
       <w:tblPr>
         <w:tblStyle w:val="PlainTable1"/>
+        <w:tblpPr w:leftFromText="180" w:rightFromText="180" w:vertAnchor="text" w:tblpY="156"/>
         <w:tblW w:w="0" w:type="auto"/>
         <w:tblLayout w:type="fixed"/>
         <w:tblLook w:val="04A0" w:firstRow="1" w:lastRow="0" w:firstColumn="1" w:lastColumn="0" w:noHBand="0" w:noVBand="1"/>
@@ -3885,7 +4877,6 @@
           </w:tcPr>
           <w:p>
             <w:r>
-              <w:lastRenderedPageBreak/>
               <w:t>Test</w:t>
             </w:r>
           </w:p>
@@ -4361,6 +5352,7 @@
       </w:tr>
     </w:tbl>
     <w:p/>
+    <w:p/>
     <w:p>
       <w:pPr>
         <w:rPr>
@@ -4370,7 +5362,6 @@
           <w:szCs w:val="40"/>
         </w:rPr>
       </w:pPr>
-      <w:bookmarkStart w:id="20" w:name="_Toc162422436"/>
       <w:r>
         <w:br w:type="page"/>
       </w:r>
@@ -4383,11 +5374,12 @@
           <w:szCs w:val="22"/>
         </w:rPr>
       </w:pPr>
+      <w:bookmarkStart w:id="29" w:name="_Toc162430435"/>
       <w:r>
         <w:lastRenderedPageBreak/>
         <w:t>Evaluation &amp; Lessons Learned:</w:t>
       </w:r>
-      <w:bookmarkEnd w:id="20"/>
+      <w:bookmarkEnd w:id="29"/>
     </w:p>
     <w:p/>
     <w:p/>
@@ -4401,7 +5393,6 @@
           <w:szCs w:val="36"/>
         </w:rPr>
       </w:pPr>
-      <w:bookmarkStart w:id="21" w:name="_Toc162422437"/>
       <w:r>
         <w:rPr>
           <w:sz w:val="36"/>
@@ -4418,6 +5409,7 @@
           <w:szCs w:val="36"/>
         </w:rPr>
       </w:pPr>
+      <w:bookmarkStart w:id="30" w:name="_Toc162430436"/>
       <w:r>
         <w:rPr>
           <w:sz w:val="36"/>
@@ -4426,7 +5418,169 @@
         <w:lastRenderedPageBreak/>
         <w:t>References:</w:t>
       </w:r>
-      <w:bookmarkEnd w:id="21"/>
+      <w:bookmarkEnd w:id="30"/>
+    </w:p>
+    <w:p>
+      <w:pPr>
+        <w:pStyle w:val="NormalWeb"/>
+        <w:spacing w:before="0" w:beforeAutospacing="0" w:after="0" w:afterAutospacing="0" w:line="360" w:lineRule="atLeast"/>
+        <w:rPr>
+          <w:rFonts w:asciiTheme="minorHAnsi" w:hAnsiTheme="minorHAnsi" w:cstheme="minorHAnsi"/>
+          <w:sz w:val="22"/>
+          <w:szCs w:val="22"/>
+          <w:shd w:val="clear" w:color="auto" w:fill="FFFFFF"/>
+        </w:rPr>
+      </w:pPr>
+      <w:r>
+        <w:rPr>
+          <w:rFonts w:asciiTheme="minorHAnsi" w:hAnsiTheme="minorHAnsi" w:cstheme="minorHAnsi"/>
+          <w:sz w:val="22"/>
+          <w:szCs w:val="22"/>
+          <w:shd w:val="clear" w:color="auto" w:fill="FFFFFF"/>
+        </w:rPr>
+        <w:t>Adewunmi, A. (2014) Medway Maritime Hospital Case Study. </w:t>
+      </w:r>
+      <w:r>
+        <w:rPr>
+          <w:rStyle w:val="Emphasis"/>
+          <w:rFonts w:eastAsiaTheme="majorEastAsia" w:cstheme="minorHAnsi"/>
+          <w:sz w:val="22"/>
+          <w:szCs w:val="22"/>
+        </w:rPr>
+        <w:t>A Critical Appraisal of the Summary Care Record (</w:t>
+      </w:r>
+      <w:proofErr w:type="spellStart"/>
+      <w:r>
+        <w:rPr>
+          <w:rStyle w:val="Emphasis"/>
+          <w:rFonts w:eastAsiaTheme="majorEastAsia" w:cstheme="minorHAnsi"/>
+          <w:sz w:val="22"/>
+          <w:szCs w:val="22"/>
+        </w:rPr>
+        <w:t>Scr</w:t>
+      </w:r>
+      <w:proofErr w:type="spellEnd"/>
+      <w:r>
+        <w:rPr>
+          <w:rStyle w:val="Emphasis"/>
+          <w:rFonts w:eastAsiaTheme="majorEastAsia" w:cstheme="minorHAnsi"/>
+          <w:sz w:val="22"/>
+          <w:szCs w:val="22"/>
+        </w:rPr>
+        <w:t>) Scheme in England</w:t>
+      </w:r>
+      <w:r>
+        <w:rPr>
+          <w:rFonts w:asciiTheme="minorHAnsi" w:hAnsiTheme="minorHAnsi" w:cstheme="minorHAnsi"/>
+          <w:sz w:val="22"/>
+          <w:szCs w:val="22"/>
+          <w:shd w:val="clear" w:color="auto" w:fill="FFFFFF"/>
+        </w:rPr>
+        <w:t> [online]., p. 5. [Accessed 12 February 2024].</w:t>
+      </w:r>
+    </w:p>
+    <w:p>
+      <w:pPr>
+        <w:pStyle w:val="NormalWeb"/>
+        <w:spacing w:before="0" w:beforeAutospacing="0" w:after="0" w:afterAutospacing="0" w:line="360" w:lineRule="atLeast"/>
+        <w:rPr>
+          <w:rFonts w:asciiTheme="minorHAnsi" w:hAnsiTheme="minorHAnsi" w:cstheme="minorHAnsi"/>
+          <w:sz w:val="22"/>
+          <w:szCs w:val="22"/>
+          <w:shd w:val="clear" w:color="auto" w:fill="FFFFFF"/>
+        </w:rPr>
+      </w:pPr>
+    </w:p>
+    <w:p>
+      <w:pPr>
+        <w:pStyle w:val="NormalWeb"/>
+        <w:spacing w:before="0" w:beforeAutospacing="0" w:after="0" w:afterAutospacing="0" w:line="360" w:lineRule="atLeast"/>
+        <w:rPr>
+          <w:rFonts w:asciiTheme="minorHAnsi" w:hAnsiTheme="minorHAnsi" w:cstheme="minorHAnsi"/>
+          <w:sz w:val="22"/>
+          <w:szCs w:val="22"/>
+          <w:shd w:val="clear" w:color="auto" w:fill="FFFFFF"/>
+        </w:rPr>
+      </w:pPr>
+      <w:r>
+        <w:rPr>
+          <w:rFonts w:asciiTheme="minorHAnsi" w:hAnsiTheme="minorHAnsi" w:cstheme="minorHAnsi"/>
+          <w:sz w:val="22"/>
+          <w:szCs w:val="22"/>
+          <w:shd w:val="clear" w:color="auto" w:fill="FFFFFF"/>
+        </w:rPr>
+        <w:t>Beck, K. and Andres, C. (2004) </w:t>
+      </w:r>
+      <w:r>
+        <w:rPr>
+          <w:rStyle w:val="Emphasis"/>
+          <w:rFonts w:eastAsiaTheme="majorEastAsia" w:cstheme="minorHAnsi"/>
+          <w:sz w:val="22"/>
+          <w:szCs w:val="22"/>
+        </w:rPr>
+        <w:t>Extreme Programming Explained: Embrace Change</w:t>
+      </w:r>
+      <w:r>
+        <w:rPr>
+          <w:rFonts w:asciiTheme="minorHAnsi" w:hAnsiTheme="minorHAnsi" w:cstheme="minorHAnsi"/>
+          <w:sz w:val="22"/>
+          <w:szCs w:val="22"/>
+          <w:shd w:val="clear" w:color="auto" w:fill="FFFFFF"/>
+        </w:rPr>
+        <w:t xml:space="preserve">. 2nd </w:t>
+      </w:r>
+      <w:proofErr w:type="gramStart"/>
+      <w:r>
+        <w:rPr>
+          <w:rFonts w:asciiTheme="minorHAnsi" w:hAnsiTheme="minorHAnsi" w:cstheme="minorHAnsi"/>
+          <w:sz w:val="22"/>
+          <w:szCs w:val="22"/>
+          <w:shd w:val="clear" w:color="auto" w:fill="FFFFFF"/>
+        </w:rPr>
+        <w:t>ed. :</w:t>
+      </w:r>
+      <w:proofErr w:type="gramEnd"/>
+      <w:r>
+        <w:rPr>
+          <w:rFonts w:asciiTheme="minorHAnsi" w:hAnsiTheme="minorHAnsi" w:cstheme="minorHAnsi"/>
+          <w:sz w:val="22"/>
+          <w:szCs w:val="22"/>
+          <w:shd w:val="clear" w:color="auto" w:fill="FFFFFF"/>
+        </w:rPr>
+        <w:t xml:space="preserve"> Addison-</w:t>
+      </w:r>
+      <w:proofErr w:type="spellStart"/>
+      <w:r>
+        <w:rPr>
+          <w:rFonts w:asciiTheme="minorHAnsi" w:hAnsiTheme="minorHAnsi" w:cstheme="minorHAnsi"/>
+          <w:sz w:val="22"/>
+          <w:szCs w:val="22"/>
+          <w:shd w:val="clear" w:color="auto" w:fill="FFFFFF"/>
+        </w:rPr>
+        <w:t>wesley</w:t>
+      </w:r>
+      <w:proofErr w:type="spellEnd"/>
+      <w:r>
+        <w:rPr>
+          <w:rFonts w:asciiTheme="minorHAnsi" w:hAnsiTheme="minorHAnsi" w:cstheme="minorHAnsi"/>
+          <w:sz w:val="22"/>
+          <w:szCs w:val="22"/>
+          <w:shd w:val="clear" w:color="auto" w:fill="FFFFFF"/>
+        </w:rPr>
+        <w:t xml:space="preserve"> Professional.</w:t>
+      </w:r>
+    </w:p>
+    <w:p>
+      <w:pPr>
+        <w:pStyle w:val="NormalWeb"/>
+        <w:spacing w:before="0" w:beforeAutospacing="0" w:after="0" w:afterAutospacing="0" w:line="360" w:lineRule="atLeast"/>
+        <w:rPr>
+          <w:rFonts w:asciiTheme="minorHAnsi" w:hAnsiTheme="minorHAnsi" w:cstheme="minorHAnsi"/>
+          <w:color w:val="000000"/>
+          <w:sz w:val="22"/>
+          <w:szCs w:val="22"/>
+        </w:rPr>
+      </w:pPr>
     </w:p>
     <w:p>
       <w:pPr>
@@ -4468,7 +5622,7 @@
         </w:rPr>
         <w:t xml:space="preserve"> [online]. Available from: </w:t>
       </w:r>
-      <w:hyperlink r:id="rId12" w:history="1">
+      <w:hyperlink r:id="rId17" w:history="1">
         <w:r>
           <w:rPr>
             <w:rStyle w:val="Hyperlink"/>
@@ -4507,149 +5661,143 @@
         <w:spacing w:before="0" w:beforeAutospacing="0" w:after="0" w:afterAutospacing="0" w:line="360" w:lineRule="atLeast"/>
         <w:rPr>
           <w:rFonts w:asciiTheme="minorHAnsi" w:hAnsiTheme="minorHAnsi" w:cstheme="minorHAnsi"/>
-          <w:color w:val="000000"/>
-          <w:sz w:val="22"/>
-          <w:szCs w:val="22"/>
-        </w:rPr>
-      </w:pPr>
-      <w:r>
+          <w:sz w:val="22"/>
+          <w:szCs w:val="22"/>
+        </w:rPr>
+      </w:pPr>
+      <w:r>
+        <w:rPr>
+          <w:rFonts w:asciiTheme="minorHAnsi" w:hAnsiTheme="minorHAnsi" w:cstheme="minorHAnsi"/>
+          <w:sz w:val="22"/>
+          <w:szCs w:val="22"/>
+        </w:rPr>
+        <w:t xml:space="preserve">GP Training Support (2016) Computer systems in general practice. Available from:  </w:t>
+      </w:r>
+      <w:hyperlink r:id="rId18" w:anchor=":~:text=The%20main%20systems%20are%20EMIS%20Web%2C%20SystmOne%2C%20and%20Vision" w:history="1">
+        <w:r>
+          <w:rPr>
+            <w:rStyle w:val="Hyperlink"/>
+            <w:rFonts w:eastAsiaTheme="majorEastAsia" w:cstheme="minorHAnsi"/>
+            <w:sz w:val="22"/>
+            <w:szCs w:val="22"/>
+          </w:rPr>
+          <w:t>https://gptraining.info/computer-systems-practice/#:~:text=The%20main%20systems%20are%20EMIS%20Web%2C%20SystmOne%2C%20and%20Vision</w:t>
+        </w:r>
+      </w:hyperlink>
+      <w:r>
+        <w:rPr>
+          <w:rFonts w:asciiTheme="minorHAnsi" w:hAnsiTheme="minorHAnsi" w:cstheme="minorHAnsi"/>
+          <w:sz w:val="22"/>
+          <w:szCs w:val="22"/>
+        </w:rPr>
+        <w:t>.</w:t>
+      </w:r>
+      <w:r>
+        <w:rPr>
+          <w:rFonts w:asciiTheme="minorHAnsi" w:hAnsiTheme="minorHAnsi" w:cstheme="minorHAnsi"/>
+          <w:sz w:val="22"/>
+          <w:szCs w:val="22"/>
+        </w:rPr>
+        <w:t xml:space="preserve"> [</w:t>
+      </w:r>
+      <w:r>
+        <w:rPr>
+          <w:rFonts w:asciiTheme="minorHAnsi" w:hAnsiTheme="minorHAnsi" w:cstheme="minorHAnsi"/>
+          <w:sz w:val="22"/>
+          <w:szCs w:val="22"/>
+        </w:rPr>
+        <w:t>Accessed 11/02/2024].</w:t>
+      </w:r>
+    </w:p>
+    <w:p>
+      <w:pPr>
+        <w:pStyle w:val="NormalWeb"/>
+        <w:spacing w:before="0" w:beforeAutospacing="0" w:after="0" w:afterAutospacing="0" w:line="360" w:lineRule="atLeast"/>
         <w:rPr>
           <w:rFonts w:asciiTheme="minorHAnsi" w:hAnsiTheme="minorHAnsi" w:cstheme="minorHAnsi"/>
           <w:color w:val="000000"/>
           <w:sz w:val="22"/>
           <w:szCs w:val="22"/>
         </w:rPr>
-        <w:t>Perez-Riverol, Y. </w:t>
-      </w:r>
+      </w:pPr>
+    </w:p>
+    <w:p>
+      <w:pPr>
+        <w:pStyle w:val="NormalWeb"/>
+        <w:spacing w:before="0" w:beforeAutospacing="0" w:after="0" w:afterAutospacing="0" w:line="360" w:lineRule="atLeast"/>
+        <w:rPr>
+          <w:rFonts w:asciiTheme="minorHAnsi" w:hAnsiTheme="minorHAnsi" w:cstheme="minorHAnsi"/>
+          <w:sz w:val="22"/>
+          <w:szCs w:val="22"/>
+        </w:rPr>
+      </w:pPr>
+      <w:proofErr w:type="spellStart"/>
+      <w:r>
+        <w:rPr>
+          <w:rFonts w:asciiTheme="minorHAnsi" w:hAnsiTheme="minorHAnsi" w:cstheme="minorHAnsi"/>
+          <w:sz w:val="22"/>
+          <w:szCs w:val="22"/>
+        </w:rPr>
+        <w:t>Karrenbauer</w:t>
+      </w:r>
+      <w:proofErr w:type="spellEnd"/>
+      <w:r>
+        <w:rPr>
+          <w:rFonts w:asciiTheme="minorHAnsi" w:hAnsiTheme="minorHAnsi" w:cstheme="minorHAnsi"/>
+          <w:sz w:val="22"/>
+          <w:szCs w:val="22"/>
+        </w:rPr>
+        <w:t xml:space="preserve">, J., </w:t>
+      </w:r>
+      <w:proofErr w:type="spellStart"/>
+      <w:r>
+        <w:rPr>
+          <w:rFonts w:asciiTheme="minorHAnsi" w:hAnsiTheme="minorHAnsi" w:cstheme="minorHAnsi"/>
+          <w:sz w:val="22"/>
+          <w:szCs w:val="22"/>
+        </w:rPr>
+        <w:t>Wiesche</w:t>
+      </w:r>
+      <w:proofErr w:type="spellEnd"/>
+      <w:r>
+        <w:rPr>
+          <w:rFonts w:asciiTheme="minorHAnsi" w:hAnsiTheme="minorHAnsi" w:cstheme="minorHAnsi"/>
+          <w:sz w:val="22"/>
+          <w:szCs w:val="22"/>
+        </w:rPr>
+        <w:t>, M. and Krcmar, H. (2019) Understanding the Benefits of Agile Software Development in Regulated Environments. </w:t>
+      </w:r>
+      <w:proofErr w:type="spellStart"/>
       <w:r>
         <w:rPr>
           <w:rFonts w:asciiTheme="minorHAnsi" w:hAnsiTheme="minorHAnsi" w:cstheme="minorHAnsi"/>
           <w:i/>
           <w:iCs/>
-          <w:color w:val="000000"/>
-          <w:sz w:val="22"/>
-          <w:szCs w:val="22"/>
-        </w:rPr>
-        <w:t>et al.</w:t>
-      </w:r>
-      <w:r>
-        <w:rPr>
-          <w:rFonts w:asciiTheme="minorHAnsi" w:hAnsiTheme="minorHAnsi" w:cstheme="minorHAnsi"/>
-          <w:color w:val="000000"/>
-          <w:sz w:val="22"/>
-          <w:szCs w:val="22"/>
-        </w:rPr>
-        <w:t> (2016) Ten Simple Rules for Taking Advantage of Git and GitHub. Markel, S., ed. </w:t>
-      </w:r>
+          <w:sz w:val="22"/>
+          <w:szCs w:val="22"/>
+        </w:rPr>
+        <w:t>Wirtschaftsinformatik</w:t>
+      </w:r>
+      <w:proofErr w:type="spellEnd"/>
       <w:r>
         <w:rPr>
           <w:rFonts w:asciiTheme="minorHAnsi" w:hAnsiTheme="minorHAnsi" w:cstheme="minorHAnsi"/>
           <w:i/>
           <w:iCs/>
-          <w:color w:val="000000"/>
-          <w:sz w:val="22"/>
-          <w:szCs w:val="22"/>
-        </w:rPr>
-        <w:t>PLOS Computational Biology</w:t>
+          <w:sz w:val="22"/>
+          <w:szCs w:val="22"/>
+        </w:rPr>
+        <w:t xml:space="preserve"> 2019 Proceedings</w:t>
       </w:r>
       <w:r>
         <w:rPr>
           <w:rFonts w:asciiTheme="minorHAnsi" w:hAnsiTheme="minorHAnsi" w:cstheme="minorHAnsi"/>
-          <w:color w:val="000000"/>
-          <w:sz w:val="22"/>
-          <w:szCs w:val="22"/>
-        </w:rPr>
-        <w:t> [online]. 12 (7), p. e1004947. [Accessed 1 July 2020].</w:t>
-      </w:r>
-    </w:p>
-    <w:p>
-      <w:pPr>
-        <w:pStyle w:val="NormalWeb"/>
-        <w:spacing w:before="0" w:beforeAutospacing="0" w:after="0" w:afterAutospacing="0" w:line="360" w:lineRule="atLeast"/>
-        <w:rPr>
-          <w:rFonts w:asciiTheme="minorHAnsi" w:hAnsiTheme="minorHAnsi" w:cstheme="minorHAnsi"/>
-          <w:sz w:val="22"/>
-          <w:szCs w:val="22"/>
-        </w:rPr>
-      </w:pPr>
-    </w:p>
-    <w:p>
-      <w:pPr>
-        <w:pStyle w:val="NormalWeb"/>
-        <w:spacing w:before="0" w:beforeAutospacing="0" w:after="0" w:afterAutospacing="0" w:line="360" w:lineRule="atLeast"/>
-        <w:rPr>
-          <w:rFonts w:asciiTheme="minorHAnsi" w:hAnsiTheme="minorHAnsi" w:cstheme="minorHAnsi"/>
-          <w:sz w:val="22"/>
-          <w:szCs w:val="22"/>
-        </w:rPr>
-      </w:pPr>
-      <w:proofErr w:type="spellStart"/>
-      <w:r>
-        <w:rPr>
-          <w:rFonts w:asciiTheme="minorHAnsi" w:hAnsiTheme="minorHAnsi" w:cstheme="minorHAnsi"/>
-          <w:sz w:val="22"/>
-          <w:szCs w:val="22"/>
-        </w:rPr>
-        <w:t>Karrenbauer</w:t>
-      </w:r>
-      <w:proofErr w:type="spellEnd"/>
-      <w:r>
-        <w:rPr>
-          <w:rFonts w:asciiTheme="minorHAnsi" w:hAnsiTheme="minorHAnsi" w:cstheme="minorHAnsi"/>
-          <w:sz w:val="22"/>
-          <w:szCs w:val="22"/>
-        </w:rPr>
-        <w:t xml:space="preserve">, J., </w:t>
-      </w:r>
-      <w:proofErr w:type="spellStart"/>
-      <w:r>
-        <w:rPr>
-          <w:rFonts w:asciiTheme="minorHAnsi" w:hAnsiTheme="minorHAnsi" w:cstheme="minorHAnsi"/>
-          <w:sz w:val="22"/>
-          <w:szCs w:val="22"/>
-        </w:rPr>
-        <w:t>Wiesche</w:t>
-      </w:r>
-      <w:proofErr w:type="spellEnd"/>
-      <w:r>
-        <w:rPr>
-          <w:rFonts w:asciiTheme="minorHAnsi" w:hAnsiTheme="minorHAnsi" w:cstheme="minorHAnsi"/>
-          <w:sz w:val="22"/>
-          <w:szCs w:val="22"/>
-        </w:rPr>
-        <w:t>, M. and Krcmar, H. (2019) Understanding the Benefits of Agile Software Development in Regulated Environments. </w:t>
-      </w:r>
-      <w:proofErr w:type="spellStart"/>
-      <w:r>
-        <w:rPr>
-          <w:rFonts w:asciiTheme="minorHAnsi" w:hAnsiTheme="minorHAnsi" w:cstheme="minorHAnsi"/>
-          <w:i/>
-          <w:iCs/>
-          <w:sz w:val="22"/>
-          <w:szCs w:val="22"/>
-        </w:rPr>
-        <w:t>Wirtschaftsinformatik</w:t>
-      </w:r>
-      <w:proofErr w:type="spellEnd"/>
-      <w:r>
-        <w:rPr>
-          <w:rFonts w:asciiTheme="minorHAnsi" w:hAnsiTheme="minorHAnsi" w:cstheme="minorHAnsi"/>
-          <w:i/>
-          <w:iCs/>
-          <w:sz w:val="22"/>
-          <w:szCs w:val="22"/>
-        </w:rPr>
-        <w:t xml:space="preserve"> 2019 Proceedings</w:t>
-      </w:r>
-      <w:r>
-        <w:rPr>
-          <w:rFonts w:asciiTheme="minorHAnsi" w:hAnsiTheme="minorHAnsi" w:cstheme="minorHAnsi"/>
           <w:sz w:val="22"/>
           <w:szCs w:val="22"/>
         </w:rPr>
         <w:t xml:space="preserve"> [online]. Available from: </w:t>
       </w:r>
-      <w:hyperlink r:id="rId13" w:history="1">
+      <w:hyperlink r:id="rId19" w:history="1">
         <w:r>
           <w:rPr>
             <w:rStyle w:val="Hyperlink"/>
@@ -4679,13 +5827,24 @@
           <w:szCs w:val="22"/>
         </w:rPr>
       </w:pPr>
-      <w:r>
+    </w:p>
+    <w:p>
+      <w:pPr>
+        <w:pStyle w:val="NormalWeb"/>
+        <w:spacing w:before="0" w:beforeAutospacing="0" w:after="0" w:afterAutospacing="0" w:line="360" w:lineRule="atLeast"/>
         <w:rPr>
           <w:rFonts w:asciiTheme="minorHAnsi" w:hAnsiTheme="minorHAnsi" w:cstheme="minorHAnsi"/>
           <w:sz w:val="22"/>
           <w:szCs w:val="22"/>
         </w:rPr>
-        <w:t>Schwaber, K. and Sutherland, J. (2020) </w:t>
+      </w:pPr>
+      <w:r>
+        <w:rPr>
+          <w:rFonts w:asciiTheme="minorHAnsi" w:hAnsiTheme="minorHAnsi" w:cstheme="minorHAnsi"/>
+          <w:sz w:val="22"/>
+          <w:szCs w:val="22"/>
+        </w:rPr>
+        <w:t>Moore, A.D. (2018) </w:t>
       </w:r>
       <w:r>
         <w:rPr>
@@ -4695,16 +5854,9 @@
           <w:sz w:val="22"/>
           <w:szCs w:val="22"/>
         </w:rPr>
-        <w:t>Scrum Guide | Scrum Guides</w:t>
-      </w:r>
-      <w:r>
-        <w:rPr>
-          <w:rFonts w:asciiTheme="minorHAnsi" w:hAnsiTheme="minorHAnsi" w:cstheme="minorHAnsi"/>
-          <w:sz w:val="22"/>
-          <w:szCs w:val="22"/>
-        </w:rPr>
-        <w:t> </w:t>
-      </w:r>
+        <w:t xml:space="preserve">Python GUI Programming with </w:t>
+      </w:r>
+      <w:proofErr w:type="spellStart"/>
       <w:r>
         <w:rPr>
           <w:rFonts w:asciiTheme="minorHAnsi" w:hAnsiTheme="minorHAnsi" w:cstheme="minorHAnsi"/>
@@ -4713,65 +5865,9 @@
           <w:sz w:val="22"/>
           <w:szCs w:val="22"/>
         </w:rPr>
-        <w:t>Scrumguides.org</w:t>
-      </w:r>
-      <w:r>
-        <w:rPr>
-          <w:rFonts w:asciiTheme="minorHAnsi" w:hAnsiTheme="minorHAnsi" w:cstheme="minorHAnsi"/>
-          <w:sz w:val="22"/>
-          <w:szCs w:val="22"/>
-        </w:rPr>
-        <w:t xml:space="preserve">. November 2020 [online]. Available from: </w:t>
-      </w:r>
-      <w:hyperlink r:id="rId14" w:history="1">
-        <w:r>
-          <w:rPr>
-            <w:rStyle w:val="Hyperlink"/>
-            <w:rFonts w:eastAsiaTheme="majorEastAsia" w:cstheme="minorHAnsi"/>
-            <w:sz w:val="22"/>
-            <w:szCs w:val="22"/>
-          </w:rPr>
-          <w:t>https://scrumguides.org/scrum-guide.html</w:t>
-        </w:r>
-      </w:hyperlink>
-      <w:r>
-        <w:rPr>
-          <w:rFonts w:asciiTheme="minorHAnsi" w:hAnsiTheme="minorHAnsi" w:cstheme="minorHAnsi"/>
-          <w:sz w:val="22"/>
-          <w:szCs w:val="22"/>
-        </w:rPr>
-        <w:t>.</w:t>
-      </w:r>
-    </w:p>
-    <w:p>
-      <w:pPr>
-        <w:pStyle w:val="NormalWeb"/>
-        <w:spacing w:before="0" w:beforeAutospacing="0" w:after="0" w:afterAutospacing="0" w:line="360" w:lineRule="atLeast"/>
-        <w:rPr>
-          <w:rFonts w:asciiTheme="minorHAnsi" w:hAnsiTheme="minorHAnsi" w:cstheme="minorHAnsi"/>
-          <w:sz w:val="22"/>
-          <w:szCs w:val="22"/>
-        </w:rPr>
-      </w:pPr>
-    </w:p>
-    <w:p>
-      <w:pPr>
-        <w:pStyle w:val="NormalWeb"/>
-        <w:spacing w:before="0" w:beforeAutospacing="0" w:after="0" w:afterAutospacing="0" w:line="360" w:lineRule="atLeast"/>
-        <w:rPr>
-          <w:rFonts w:asciiTheme="minorHAnsi" w:hAnsiTheme="minorHAnsi" w:cstheme="minorHAnsi"/>
-          <w:sz w:val="22"/>
-          <w:szCs w:val="22"/>
-        </w:rPr>
-      </w:pPr>
-      <w:r>
-        <w:rPr>
-          <w:rFonts w:asciiTheme="minorHAnsi" w:hAnsiTheme="minorHAnsi" w:cstheme="minorHAnsi"/>
-          <w:sz w:val="22"/>
-          <w:szCs w:val="22"/>
-        </w:rPr>
-        <w:t>‘Python (programming language) ~ Information Technology ~ 2420 ~ kelas-karyawan-bali.kurikulum.org’ (no date) </w:t>
-      </w:r>
+        <w:t>Tkinter</w:t>
+      </w:r>
+      <w:proofErr w:type="spellEnd"/>
       <w:r>
         <w:rPr>
           <w:rFonts w:asciiTheme="minorHAnsi" w:hAnsiTheme="minorHAnsi" w:cstheme="minorHAnsi"/>
@@ -4780,6 +5876,294 @@
           <w:sz w:val="22"/>
           <w:szCs w:val="22"/>
         </w:rPr>
+        <w:t xml:space="preserve">: Develop responsive and powerful GUI applications with </w:t>
+      </w:r>
+      <w:proofErr w:type="spellStart"/>
+      <w:r>
+        <w:rPr>
+          <w:rFonts w:asciiTheme="minorHAnsi" w:hAnsiTheme="minorHAnsi" w:cstheme="minorHAnsi"/>
+          <w:i/>
+          <w:iCs/>
+          <w:sz w:val="22"/>
+          <w:szCs w:val="22"/>
+        </w:rPr>
+        <w:t>Tkinter</w:t>
+      </w:r>
+      <w:proofErr w:type="spellEnd"/>
+      <w:r>
+        <w:rPr>
+          <w:rFonts w:asciiTheme="minorHAnsi" w:hAnsiTheme="minorHAnsi" w:cstheme="minorHAnsi"/>
+          <w:sz w:val="22"/>
+          <w:szCs w:val="22"/>
+        </w:rPr>
+        <w:t> </w:t>
+      </w:r>
+      <w:r>
+        <w:rPr>
+          <w:rFonts w:asciiTheme="minorHAnsi" w:hAnsiTheme="minorHAnsi" w:cstheme="minorHAnsi"/>
+          <w:i/>
+          <w:iCs/>
+          <w:sz w:val="22"/>
+          <w:szCs w:val="22"/>
+        </w:rPr>
+        <w:t>Google Books</w:t>
+      </w:r>
+      <w:r>
+        <w:rPr>
+          <w:rFonts w:asciiTheme="minorHAnsi" w:hAnsiTheme="minorHAnsi" w:cstheme="minorHAnsi"/>
+          <w:sz w:val="22"/>
+          <w:szCs w:val="22"/>
+        </w:rPr>
+        <w:t xml:space="preserve"> [online]. </w:t>
+      </w:r>
+      <w:proofErr w:type="spellStart"/>
+      <w:r>
+        <w:rPr>
+          <w:rFonts w:asciiTheme="minorHAnsi" w:hAnsiTheme="minorHAnsi" w:cstheme="minorHAnsi"/>
+          <w:sz w:val="22"/>
+          <w:szCs w:val="22"/>
+        </w:rPr>
+        <w:t>Packt</w:t>
+      </w:r>
+      <w:proofErr w:type="spellEnd"/>
+      <w:r>
+        <w:rPr>
+          <w:rFonts w:asciiTheme="minorHAnsi" w:hAnsiTheme="minorHAnsi" w:cstheme="minorHAnsi"/>
+          <w:sz w:val="22"/>
+          <w:szCs w:val="22"/>
+        </w:rPr>
+        <w:t xml:space="preserve"> Publishing Ltd. Available from: https://books.google.co.uk/books?hl=en&amp;lr=&amp;id=2kBbDwAAQBAJ&amp;oi=fnd&amp;pg=PP1&amp;dq=tkInter&amp;ots=NgppXWINnl&amp;sig=1G9Rr3C3mGPDv757_ZZdg1cuk60&amp;redir_esc=y#v=onepage&amp;q=tkInter&amp;f=false [Accessed 12 February 2024].</w:t>
+      </w:r>
+    </w:p>
+    <w:p>
+      <w:pPr>
+        <w:pStyle w:val="NormalWeb"/>
+        <w:spacing w:before="0" w:beforeAutospacing="0" w:after="0" w:afterAutospacing="0" w:line="360" w:lineRule="atLeast"/>
+        <w:rPr>
+          <w:rFonts w:asciiTheme="minorHAnsi" w:hAnsiTheme="minorHAnsi" w:cstheme="minorHAnsi"/>
+          <w:sz w:val="22"/>
+          <w:szCs w:val="22"/>
+        </w:rPr>
+      </w:pPr>
+    </w:p>
+    <w:p>
+      <w:pPr>
+        <w:pStyle w:val="NormalWeb"/>
+        <w:spacing w:before="0" w:beforeAutospacing="0" w:after="0" w:afterAutospacing="0" w:line="360" w:lineRule="atLeast"/>
+        <w:rPr>
+          <w:rFonts w:asciiTheme="minorHAnsi" w:hAnsiTheme="minorHAnsi" w:cstheme="minorHAnsi"/>
+          <w:sz w:val="22"/>
+          <w:szCs w:val="22"/>
+        </w:rPr>
+      </w:pPr>
+      <w:r>
+        <w:rPr>
+          <w:rFonts w:asciiTheme="minorHAnsi" w:hAnsiTheme="minorHAnsi" w:cstheme="minorHAnsi"/>
+          <w:sz w:val="22"/>
+          <w:szCs w:val="22"/>
+        </w:rPr>
+        <w:t>NHS</w:t>
+      </w:r>
+      <w:r>
+        <w:rPr>
+          <w:rFonts w:asciiTheme="minorHAnsi" w:hAnsiTheme="minorHAnsi" w:cstheme="minorHAnsi"/>
+          <w:sz w:val="22"/>
+          <w:szCs w:val="22"/>
+        </w:rPr>
+        <w:t xml:space="preserve"> (20</w:t>
+      </w:r>
+      <w:r>
+        <w:rPr>
+          <w:rFonts w:asciiTheme="minorHAnsi" w:hAnsiTheme="minorHAnsi" w:cstheme="minorHAnsi"/>
+          <w:sz w:val="22"/>
+          <w:szCs w:val="22"/>
+        </w:rPr>
+        <w:t>24</w:t>
+      </w:r>
+      <w:r>
+        <w:rPr>
+          <w:rFonts w:asciiTheme="minorHAnsi" w:hAnsiTheme="minorHAnsi" w:cstheme="minorHAnsi"/>
+          <w:sz w:val="22"/>
+          <w:szCs w:val="22"/>
+        </w:rPr>
+        <w:t xml:space="preserve">) </w:t>
+      </w:r>
+      <w:r>
+        <w:rPr>
+          <w:rFonts w:asciiTheme="minorHAnsi" w:hAnsiTheme="minorHAnsi" w:cstheme="minorHAnsi"/>
+          <w:sz w:val="22"/>
+          <w:szCs w:val="22"/>
+        </w:rPr>
+        <w:t>Personal Demographics Service</w:t>
+      </w:r>
+      <w:r>
+        <w:rPr>
+          <w:rFonts w:asciiTheme="minorHAnsi" w:hAnsiTheme="minorHAnsi" w:cstheme="minorHAnsi"/>
+          <w:sz w:val="22"/>
+          <w:szCs w:val="22"/>
+        </w:rPr>
+        <w:t>.</w:t>
+      </w:r>
+      <w:r>
+        <w:rPr>
+          <w:rFonts w:asciiTheme="minorHAnsi" w:hAnsiTheme="minorHAnsi" w:cstheme="minorHAnsi"/>
+          <w:sz w:val="22"/>
+          <w:szCs w:val="22"/>
+        </w:rPr>
+        <w:t xml:space="preserve"> </w:t>
+      </w:r>
+      <w:r>
+        <w:rPr>
+          <w:rFonts w:asciiTheme="minorHAnsi" w:hAnsiTheme="minorHAnsi" w:cstheme="minorHAnsi"/>
+          <w:sz w:val="22"/>
+          <w:szCs w:val="22"/>
+        </w:rPr>
+        <w:t xml:space="preserve">Available from: </w:t>
+      </w:r>
+      <w:r>
+        <w:rPr>
+          <w:rFonts w:asciiTheme="minorHAnsi" w:hAnsiTheme="minorHAnsi" w:cstheme="minorHAnsi"/>
+          <w:sz w:val="22"/>
+          <w:szCs w:val="22"/>
+        </w:rPr>
+        <w:t xml:space="preserve">https://digital.nhs.uk/services/personal-demographics-service </w:t>
+      </w:r>
+      <w:r>
+        <w:rPr>
+          <w:rFonts w:asciiTheme="minorHAnsi" w:hAnsiTheme="minorHAnsi" w:cstheme="minorHAnsi"/>
+          <w:sz w:val="22"/>
+          <w:szCs w:val="22"/>
+        </w:rPr>
+        <w:t xml:space="preserve">[Accessed </w:t>
+      </w:r>
+      <w:r>
+        <w:rPr>
+          <w:rFonts w:asciiTheme="minorHAnsi" w:hAnsiTheme="minorHAnsi" w:cstheme="minorHAnsi"/>
+          <w:sz w:val="22"/>
+          <w:szCs w:val="22"/>
+        </w:rPr>
+        <w:t>11/02/2024</w:t>
+      </w:r>
+      <w:r>
+        <w:rPr>
+          <w:rFonts w:asciiTheme="minorHAnsi" w:hAnsiTheme="minorHAnsi" w:cstheme="minorHAnsi"/>
+          <w:sz w:val="22"/>
+          <w:szCs w:val="22"/>
+        </w:rPr>
+        <w:t>].</w:t>
+      </w:r>
+    </w:p>
+    <w:p>
+      <w:pPr>
+        <w:pStyle w:val="NormalWeb"/>
+        <w:spacing w:before="0" w:beforeAutospacing="0" w:after="0" w:afterAutospacing="0" w:line="360" w:lineRule="atLeast"/>
+        <w:rPr>
+          <w:rFonts w:asciiTheme="minorHAnsi" w:hAnsiTheme="minorHAnsi" w:cstheme="minorHAnsi"/>
+          <w:color w:val="000000"/>
+          <w:sz w:val="22"/>
+          <w:szCs w:val="22"/>
+        </w:rPr>
+      </w:pPr>
+    </w:p>
+    <w:p>
+      <w:pPr>
+        <w:pStyle w:val="NormalWeb"/>
+        <w:spacing w:before="0" w:beforeAutospacing="0" w:after="0" w:afterAutospacing="0" w:line="360" w:lineRule="atLeast"/>
+        <w:rPr>
+          <w:rFonts w:asciiTheme="minorHAnsi" w:hAnsiTheme="minorHAnsi" w:cstheme="minorHAnsi"/>
+          <w:color w:val="000000"/>
+          <w:sz w:val="22"/>
+          <w:szCs w:val="22"/>
+        </w:rPr>
+      </w:pPr>
+      <w:r>
+        <w:rPr>
+          <w:rFonts w:asciiTheme="minorHAnsi" w:hAnsiTheme="minorHAnsi" w:cstheme="minorHAnsi"/>
+          <w:color w:val="000000"/>
+          <w:sz w:val="22"/>
+          <w:szCs w:val="22"/>
+        </w:rPr>
+        <w:t>Perez-Riverol, Y. </w:t>
+      </w:r>
+      <w:r>
+        <w:rPr>
+          <w:rFonts w:asciiTheme="minorHAnsi" w:hAnsiTheme="minorHAnsi" w:cstheme="minorHAnsi"/>
+          <w:i/>
+          <w:iCs/>
+          <w:color w:val="000000"/>
+          <w:sz w:val="22"/>
+          <w:szCs w:val="22"/>
+        </w:rPr>
+        <w:t>et al.</w:t>
+      </w:r>
+      <w:r>
+        <w:rPr>
+          <w:rFonts w:asciiTheme="minorHAnsi" w:hAnsiTheme="minorHAnsi" w:cstheme="minorHAnsi"/>
+          <w:color w:val="000000"/>
+          <w:sz w:val="22"/>
+          <w:szCs w:val="22"/>
+        </w:rPr>
+        <w:t> (2016) Ten Simple Rules for Taking Advantage of Git and GitHub. Markel, S., ed. </w:t>
+      </w:r>
+      <w:r>
+        <w:rPr>
+          <w:rFonts w:asciiTheme="minorHAnsi" w:hAnsiTheme="minorHAnsi" w:cstheme="minorHAnsi"/>
+          <w:i/>
+          <w:iCs/>
+          <w:color w:val="000000"/>
+          <w:sz w:val="22"/>
+          <w:szCs w:val="22"/>
+        </w:rPr>
+        <w:t>PLOS Computational Biology</w:t>
+      </w:r>
+      <w:r>
+        <w:rPr>
+          <w:rFonts w:asciiTheme="minorHAnsi" w:hAnsiTheme="minorHAnsi" w:cstheme="minorHAnsi"/>
+          <w:color w:val="000000"/>
+          <w:sz w:val="22"/>
+          <w:szCs w:val="22"/>
+        </w:rPr>
+        <w:t> [online]. 12 (7), p. e1004947. [Accessed 1 July 2020].</w:t>
+      </w:r>
+    </w:p>
+    <w:p>
+      <w:pPr>
+        <w:pStyle w:val="NormalWeb"/>
+        <w:spacing w:before="0" w:beforeAutospacing="0" w:after="0" w:afterAutospacing="0" w:line="360" w:lineRule="atLeast"/>
+        <w:rPr>
+          <w:rFonts w:asciiTheme="minorHAnsi" w:hAnsiTheme="minorHAnsi" w:cstheme="minorHAnsi"/>
+          <w:color w:val="000000"/>
+          <w:sz w:val="22"/>
+          <w:szCs w:val="22"/>
+        </w:rPr>
+      </w:pPr>
+    </w:p>
+    <w:p>
+      <w:pPr>
+        <w:pStyle w:val="NormalWeb"/>
+        <w:spacing w:before="0" w:beforeAutospacing="0" w:after="0" w:afterAutospacing="0" w:line="360" w:lineRule="atLeast"/>
+        <w:rPr>
+          <w:rFonts w:asciiTheme="minorHAnsi" w:hAnsiTheme="minorHAnsi" w:cstheme="minorHAnsi"/>
+          <w:sz w:val="22"/>
+          <w:szCs w:val="22"/>
+        </w:rPr>
+      </w:pPr>
+      <w:r>
+        <w:rPr>
+          <w:rFonts w:asciiTheme="minorHAnsi" w:hAnsiTheme="minorHAnsi" w:cstheme="minorHAnsi"/>
+          <w:sz w:val="22"/>
+          <w:szCs w:val="22"/>
+        </w:rPr>
+        <w:t>‘Python (programming language) ~ Information Technology ~ 2420 ~ kelas-karyawan-bali.kurikulum.org’ (no date) </w:t>
+      </w:r>
+      <w:r>
+        <w:rPr>
+          <w:rFonts w:asciiTheme="minorHAnsi" w:hAnsiTheme="minorHAnsi" w:cstheme="minorHAnsi"/>
+          <w:i/>
+          <w:iCs/>
+          <w:sz w:val="22"/>
+          <w:szCs w:val="22"/>
+        </w:rPr>
         <w:t>kelas-karyawan-bali.kurikulum.org</w:t>
       </w:r>
       <w:r>
@@ -4790,7 +6174,7 @@
         </w:rPr>
         <w:t xml:space="preserve"> [online]. Available from: </w:t>
       </w:r>
-      <w:hyperlink r:id="rId15" w:history="1">
+      <w:hyperlink r:id="rId20" w:history="1">
         <w:r>
           <w:rPr>
             <w:rStyle w:val="Hyperlink"/>
@@ -4816,17 +6200,16 @@
         <w:pStyle w:val="NormalWeb"/>
         <w:spacing w:before="0" w:beforeAutospacing="0" w:after="0" w:afterAutospacing="0" w:line="360" w:lineRule="atLeast"/>
         <w:rPr>
-          <w:rFonts w:ascii="Calibri" w:hAnsi="Calibri" w:cs="Calibri"/>
-          <w:color w:val="000000"/>
-          <w:sz w:val="27"/>
-          <w:szCs w:val="27"/>
+          <w:rFonts w:asciiTheme="minorHAnsi" w:hAnsiTheme="minorHAnsi" w:cstheme="minorHAnsi"/>
+          <w:sz w:val="22"/>
+          <w:szCs w:val="22"/>
         </w:rPr>
       </w:pPr>
     </w:p>
     <w:p>
       <w:pPr>
         <w:pStyle w:val="NormalWeb"/>
-        <w:spacing w:before="0" w:beforeAutospacing="0" w:after="0" w:afterAutospacing="0" w:line="360" w:lineRule="atLeast"/>
+        <w:spacing w:after="0" w:line="360" w:lineRule="atLeast"/>
         <w:rPr>
           <w:rFonts w:asciiTheme="minorHAnsi" w:hAnsiTheme="minorHAnsi" w:cstheme="minorHAnsi"/>
           <w:sz w:val="22"/>
@@ -4839,7 +6222,75 @@
           <w:sz w:val="22"/>
           <w:szCs w:val="22"/>
         </w:rPr>
-        <w:t>Moore, A.D. (2018) </w:t>
+        <w:lastRenderedPageBreak/>
+        <w:t>Saeed, M., Villarroel, M., Reisner, A.T., Clifford, G., Lehman, L.-W., Moody, G., Heldt,</w:t>
+      </w:r>
+      <w:r>
+        <w:rPr>
+          <w:rFonts w:asciiTheme="minorHAnsi" w:hAnsiTheme="minorHAnsi" w:cstheme="minorHAnsi"/>
+          <w:sz w:val="22"/>
+          <w:szCs w:val="22"/>
+        </w:rPr>
+        <w:t xml:space="preserve"> </w:t>
+      </w:r>
+      <w:r>
+        <w:rPr>
+          <w:rFonts w:asciiTheme="minorHAnsi" w:hAnsiTheme="minorHAnsi" w:cstheme="minorHAnsi"/>
+          <w:sz w:val="22"/>
+          <w:szCs w:val="22"/>
+        </w:rPr>
+        <w:t>T., Kyaw, T.H., Moody, B., Mark, R.G.: Multiparameter Intelligent Monitoring in Intensive</w:t>
+      </w:r>
+      <w:r>
+        <w:rPr>
+          <w:rFonts w:asciiTheme="minorHAnsi" w:hAnsiTheme="minorHAnsi" w:cstheme="minorHAnsi"/>
+          <w:sz w:val="22"/>
+          <w:szCs w:val="22"/>
+        </w:rPr>
+        <w:t xml:space="preserve"> </w:t>
+      </w:r>
+      <w:r>
+        <w:rPr>
+          <w:rFonts w:asciiTheme="minorHAnsi" w:hAnsiTheme="minorHAnsi" w:cstheme="minorHAnsi"/>
+          <w:sz w:val="22"/>
+          <w:szCs w:val="22"/>
+        </w:rPr>
+        <w:t>Care II: A public-access intensive care unit database*: Critical Care Medicine. 39, 952–960</w:t>
+      </w:r>
+      <w:r>
+        <w:rPr>
+          <w:rFonts w:asciiTheme="minorHAnsi" w:hAnsiTheme="minorHAnsi" w:cstheme="minorHAnsi"/>
+          <w:sz w:val="22"/>
+          <w:szCs w:val="22"/>
+        </w:rPr>
+        <w:t xml:space="preserve"> </w:t>
+      </w:r>
+      <w:r>
+        <w:rPr>
+          <w:rFonts w:asciiTheme="minorHAnsi" w:hAnsiTheme="minorHAnsi" w:cstheme="minorHAnsi"/>
+          <w:sz w:val="22"/>
+          <w:szCs w:val="22"/>
+        </w:rPr>
+        <w:t>(2011).</w:t>
+      </w:r>
+    </w:p>
+    <w:p>
+      <w:pPr>
+        <w:pStyle w:val="NormalWeb"/>
+        <w:spacing w:after="0" w:line="360" w:lineRule="atLeast"/>
+        <w:rPr>
+          <w:rFonts w:asciiTheme="minorHAnsi" w:hAnsiTheme="minorHAnsi" w:cstheme="minorHAnsi"/>
+          <w:sz w:val="22"/>
+          <w:szCs w:val="22"/>
+        </w:rPr>
+      </w:pPr>
+      <w:r>
+        <w:rPr>
+          <w:rFonts w:asciiTheme="minorHAnsi" w:hAnsiTheme="minorHAnsi" w:cstheme="minorHAnsi"/>
+          <w:sz w:val="22"/>
+          <w:szCs w:val="22"/>
+        </w:rPr>
+        <w:t>Schwaber, K. and Sutherland, J. (2020) </w:t>
       </w:r>
       <w:r>
         <w:rPr>
@@ -4849,9 +6300,16 @@
           <w:sz w:val="22"/>
           <w:szCs w:val="22"/>
         </w:rPr>
-        <w:t xml:space="preserve">Python GUI Programming with </w:t>
-      </w:r>
-      <w:proofErr w:type="spellStart"/>
+        <w:t>Scrum Guide | Scrum Guides</w:t>
+      </w:r>
+      <w:r>
+        <w:rPr>
+          <w:rFonts w:asciiTheme="minorHAnsi" w:hAnsiTheme="minorHAnsi" w:cstheme="minorHAnsi"/>
+          <w:sz w:val="22"/>
+          <w:szCs w:val="22"/>
+        </w:rPr>
+        <w:t> </w:t>
+      </w:r>
       <w:r>
         <w:rPr>
           <w:rFonts w:asciiTheme="minorHAnsi" w:hAnsiTheme="minorHAnsi" w:cstheme="minorHAnsi"/>
@@ -4860,224 +6318,17 @@
           <w:sz w:val="22"/>
           <w:szCs w:val="22"/>
         </w:rPr>
-        <w:t>Tkinter</w:t>
-      </w:r>
-      <w:proofErr w:type="spellEnd"/>
+        <w:t>Scrumguides.org</w:t>
+      </w:r>
       <w:r>
         <w:rPr>
           <w:rFonts w:asciiTheme="minorHAnsi" w:hAnsiTheme="minorHAnsi" w:cstheme="minorHAnsi"/>
-          <w:i/>
-          <w:iCs/>
-          <w:sz w:val="22"/>
-          <w:szCs w:val="22"/>
-        </w:rPr>
-        <w:t xml:space="preserve">: Develop responsive and powerful GUI applications with </w:t>
-      </w:r>
-      <w:proofErr w:type="spellStart"/>
-      <w:r>
-        <w:rPr>
-          <w:rFonts w:asciiTheme="minorHAnsi" w:hAnsiTheme="minorHAnsi" w:cstheme="minorHAnsi"/>
-          <w:i/>
-          <w:iCs/>
-          <w:sz w:val="22"/>
-          <w:szCs w:val="22"/>
-        </w:rPr>
-        <w:t>Tkinter</w:t>
-      </w:r>
-      <w:proofErr w:type="spellEnd"/>
-      <w:r>
-        <w:rPr>
-          <w:rFonts w:asciiTheme="minorHAnsi" w:hAnsiTheme="minorHAnsi" w:cstheme="minorHAnsi"/>
-          <w:sz w:val="22"/>
-          <w:szCs w:val="22"/>
-        </w:rPr>
-        <w:t> </w:t>
-      </w:r>
-      <w:r>
-        <w:rPr>
-          <w:rFonts w:asciiTheme="minorHAnsi" w:hAnsiTheme="minorHAnsi" w:cstheme="minorHAnsi"/>
-          <w:i/>
-          <w:iCs/>
-          <w:sz w:val="22"/>
-          <w:szCs w:val="22"/>
-        </w:rPr>
-        <w:t>Google Books</w:t>
-      </w:r>
-      <w:r>
-        <w:rPr>
-          <w:rFonts w:asciiTheme="minorHAnsi" w:hAnsiTheme="minorHAnsi" w:cstheme="minorHAnsi"/>
-          <w:sz w:val="22"/>
-          <w:szCs w:val="22"/>
-        </w:rPr>
-        <w:t xml:space="preserve"> [online]. </w:t>
-      </w:r>
-      <w:proofErr w:type="spellStart"/>
-      <w:r>
-        <w:rPr>
-          <w:rFonts w:asciiTheme="minorHAnsi" w:hAnsiTheme="minorHAnsi" w:cstheme="minorHAnsi"/>
-          <w:sz w:val="22"/>
-          <w:szCs w:val="22"/>
-        </w:rPr>
-        <w:t>Packt</w:t>
-      </w:r>
-      <w:proofErr w:type="spellEnd"/>
-      <w:r>
-        <w:rPr>
-          <w:rFonts w:asciiTheme="minorHAnsi" w:hAnsiTheme="minorHAnsi" w:cstheme="minorHAnsi"/>
-          <w:sz w:val="22"/>
-          <w:szCs w:val="22"/>
-        </w:rPr>
-        <w:t xml:space="preserve"> Publishing Ltd. Available from: https://books.google.co.uk/books?hl=en&amp;lr=&amp;id=2kBbDwAAQBAJ&amp;oi=fnd&amp;pg=PP1&amp;dq=tkInter&amp;ots=NgppXWINnl&amp;sig=1G9Rr3C3mGPDv757_ZZdg1cuk60&amp;redir_esc=y#v=onepage&amp;q=tkInter&amp;f=false [Accessed 12 February 2024].</w:t>
-      </w:r>
-    </w:p>
-    <w:p>
-      <w:pPr>
-        <w:pStyle w:val="NormalWeb"/>
-        <w:spacing w:before="0" w:beforeAutospacing="0" w:after="0" w:afterAutospacing="0" w:line="360" w:lineRule="atLeast"/>
-        <w:rPr>
-          <w:rFonts w:asciiTheme="minorHAnsi" w:hAnsiTheme="minorHAnsi" w:cstheme="minorHAnsi"/>
-          <w:sz w:val="22"/>
-          <w:szCs w:val="22"/>
-        </w:rPr>
-      </w:pPr>
-    </w:p>
-    <w:p>
-      <w:pPr>
-        <w:pStyle w:val="NormalWeb"/>
-        <w:spacing w:before="0" w:beforeAutospacing="0" w:after="0" w:afterAutospacing="0" w:line="360" w:lineRule="atLeast"/>
-        <w:rPr>
-          <w:rFonts w:asciiTheme="minorHAnsi" w:hAnsiTheme="minorHAnsi" w:cstheme="minorHAnsi"/>
-          <w:sz w:val="22"/>
-          <w:szCs w:val="22"/>
-        </w:rPr>
-      </w:pPr>
-      <w:r>
-        <w:rPr>
-          <w:rFonts w:asciiTheme="minorHAnsi" w:hAnsiTheme="minorHAnsi" w:cstheme="minorHAnsi"/>
-          <w:sz w:val="22"/>
-          <w:szCs w:val="22"/>
-        </w:rPr>
-        <w:t>NHS</w:t>
-      </w:r>
-      <w:r>
-        <w:rPr>
-          <w:rFonts w:asciiTheme="minorHAnsi" w:hAnsiTheme="minorHAnsi" w:cstheme="minorHAnsi"/>
-          <w:sz w:val="22"/>
-          <w:szCs w:val="22"/>
-        </w:rPr>
-        <w:t xml:space="preserve"> (20</w:t>
-      </w:r>
-      <w:r>
-        <w:rPr>
-          <w:rFonts w:asciiTheme="minorHAnsi" w:hAnsiTheme="minorHAnsi" w:cstheme="minorHAnsi"/>
-          <w:sz w:val="22"/>
-          <w:szCs w:val="22"/>
-        </w:rPr>
-        <w:t>24</w:t>
-      </w:r>
-      <w:r>
-        <w:rPr>
-          <w:rFonts w:asciiTheme="minorHAnsi" w:hAnsiTheme="minorHAnsi" w:cstheme="minorHAnsi"/>
-          <w:sz w:val="22"/>
-          <w:szCs w:val="22"/>
-        </w:rPr>
-        <w:t xml:space="preserve">) </w:t>
-      </w:r>
-      <w:r>
-        <w:rPr>
-          <w:rFonts w:asciiTheme="minorHAnsi" w:hAnsiTheme="minorHAnsi" w:cstheme="minorHAnsi"/>
-          <w:sz w:val="22"/>
-          <w:szCs w:val="22"/>
-        </w:rPr>
-        <w:t>Personal Demographics Service</w:t>
-      </w:r>
-      <w:r>
-        <w:rPr>
-          <w:rFonts w:asciiTheme="minorHAnsi" w:hAnsiTheme="minorHAnsi" w:cstheme="minorHAnsi"/>
-          <w:sz w:val="22"/>
-          <w:szCs w:val="22"/>
-        </w:rPr>
-        <w:t>.</w:t>
-      </w:r>
-      <w:r>
-        <w:rPr>
-          <w:rFonts w:asciiTheme="minorHAnsi" w:hAnsiTheme="minorHAnsi" w:cstheme="minorHAnsi"/>
-          <w:sz w:val="22"/>
-          <w:szCs w:val="22"/>
-        </w:rPr>
-        <w:t xml:space="preserve"> </w:t>
-      </w:r>
-      <w:r>
-        <w:rPr>
-          <w:rFonts w:asciiTheme="minorHAnsi" w:hAnsiTheme="minorHAnsi" w:cstheme="minorHAnsi"/>
-          <w:sz w:val="22"/>
-          <w:szCs w:val="22"/>
-        </w:rPr>
-        <w:t xml:space="preserve">Available from: </w:t>
-      </w:r>
-      <w:r>
-        <w:rPr>
-          <w:rFonts w:asciiTheme="minorHAnsi" w:hAnsiTheme="minorHAnsi" w:cstheme="minorHAnsi"/>
-          <w:sz w:val="22"/>
-          <w:szCs w:val="22"/>
-        </w:rPr>
-        <w:t xml:space="preserve">https://digital.nhs.uk/services/personal-demographics-service </w:t>
-      </w:r>
-      <w:r>
-        <w:rPr>
-          <w:rFonts w:asciiTheme="minorHAnsi" w:hAnsiTheme="minorHAnsi" w:cstheme="minorHAnsi"/>
-          <w:sz w:val="22"/>
-          <w:szCs w:val="22"/>
-        </w:rPr>
-        <w:t xml:space="preserve">[Accessed </w:t>
-      </w:r>
-      <w:r>
-        <w:rPr>
-          <w:rFonts w:asciiTheme="minorHAnsi" w:hAnsiTheme="minorHAnsi" w:cstheme="minorHAnsi"/>
-          <w:sz w:val="22"/>
-          <w:szCs w:val="22"/>
-        </w:rPr>
-        <w:t>11/02/2024</w:t>
-      </w:r>
-      <w:r>
-        <w:rPr>
-          <w:rFonts w:asciiTheme="minorHAnsi" w:hAnsiTheme="minorHAnsi" w:cstheme="minorHAnsi"/>
-          <w:sz w:val="22"/>
-          <w:szCs w:val="22"/>
-        </w:rPr>
-        <w:t>].</w:t>
-      </w:r>
-    </w:p>
-    <w:p>
-      <w:pPr>
-        <w:pStyle w:val="NormalWeb"/>
-        <w:spacing w:before="0" w:beforeAutospacing="0" w:after="0" w:afterAutospacing="0" w:line="360" w:lineRule="atLeast"/>
-        <w:rPr>
-          <w:rFonts w:asciiTheme="minorHAnsi" w:hAnsiTheme="minorHAnsi" w:cstheme="minorHAnsi"/>
-          <w:sz w:val="22"/>
-          <w:szCs w:val="22"/>
-        </w:rPr>
-      </w:pPr>
-    </w:p>
-    <w:p>
-      <w:pPr>
-        <w:pStyle w:val="NormalWeb"/>
-        <w:spacing w:before="0" w:beforeAutospacing="0" w:after="0" w:afterAutospacing="0" w:line="360" w:lineRule="atLeast"/>
-        <w:rPr>
-          <w:rFonts w:asciiTheme="minorHAnsi" w:hAnsiTheme="minorHAnsi" w:cstheme="minorHAnsi"/>
-          <w:sz w:val="22"/>
-          <w:szCs w:val="22"/>
-        </w:rPr>
-      </w:pPr>
-      <w:r>
-        <w:rPr>
-          <w:rFonts w:asciiTheme="minorHAnsi" w:hAnsiTheme="minorHAnsi" w:cstheme="minorHAnsi"/>
-          <w:sz w:val="22"/>
-          <w:szCs w:val="22"/>
-        </w:rPr>
-        <w:t xml:space="preserve">GP Training Support (2016) Computer systems in general practice. Available from:  </w:t>
-      </w:r>
-      <w:hyperlink r:id="rId16" w:anchor=":~:text=The%20main%20systems%20are%20EMIS%20Web%2C%20SystmOne%2C%20and%20Vision" w:history="1">
+          <w:sz w:val="22"/>
+          <w:szCs w:val="22"/>
+        </w:rPr>
+        <w:t xml:space="preserve">. November 2020 [online]. Available from: </w:t>
+      </w:r>
+      <w:hyperlink r:id="rId21" w:history="1">
         <w:r>
           <w:rPr>
             <w:rStyle w:val="Hyperlink"/>
@@ -5085,7 +6336,7 @@
             <w:sz w:val="22"/>
             <w:szCs w:val="22"/>
           </w:rPr>
-          <w:t>https://gptraining.info/computer-systems-practice/#:~:text=The%20main%20systems%20are%20EMIS%20Web%2C%20SystmOne%2C%20and%20Vision</w:t>
+          <w:t>https://scrumguides.org/scrum-guide.html</w:t>
         </w:r>
       </w:hyperlink>
       <w:r>
@@ -5096,22 +6347,6 @@
         </w:rPr>
         <w:t>.</w:t>
       </w:r>
-      <w:r>
-        <w:rPr>
-          <w:rFonts w:asciiTheme="minorHAnsi" w:hAnsiTheme="minorHAnsi" w:cstheme="minorHAnsi"/>
-          <w:sz w:val="22"/>
-          <w:szCs w:val="22"/>
-        </w:rPr>
-        <w:t xml:space="preserve"> [</w:t>
-      </w:r>
-      <w:r>
-        <w:rPr>
-          <w:rFonts w:asciiTheme="minorHAnsi" w:hAnsiTheme="minorHAnsi" w:cstheme="minorHAnsi"/>
-          <w:sz w:val="22"/>
-          <w:szCs w:val="22"/>
-        </w:rPr>
-        <w:t>Accessed 11/02/2024].</w:t>
-      </w:r>
     </w:p>
     <w:p>
       <w:pPr>
@@ -5123,308 +6358,40 @@
           <w:szCs w:val="22"/>
         </w:rPr>
       </w:pPr>
-    </w:p>
-    <w:p>
-      <w:pPr>
-        <w:pStyle w:val="NormalWeb"/>
-        <w:spacing w:before="0" w:beforeAutospacing="0" w:after="0" w:afterAutospacing="0" w:line="360" w:lineRule="atLeast"/>
+      <w:r>
         <w:rPr>
           <w:rFonts w:asciiTheme="minorHAnsi" w:hAnsiTheme="minorHAnsi" w:cstheme="minorHAnsi"/>
           <w:sz w:val="22"/>
           <w:szCs w:val="22"/>
         </w:rPr>
-      </w:pPr>
-      <w:r>
-        <w:rPr>
-          <w:rFonts w:asciiTheme="minorHAnsi" w:hAnsiTheme="minorHAnsi" w:cstheme="minorHAnsi"/>
-          <w:sz w:val="22"/>
-          <w:szCs w:val="22"/>
-        </w:rPr>
-        <w:t xml:space="preserve">TPP (2024) </w:t>
-      </w:r>
-      <w:proofErr w:type="spellStart"/>
-      <w:r>
-        <w:rPr>
-          <w:rFonts w:asciiTheme="minorHAnsi" w:hAnsiTheme="minorHAnsi" w:cstheme="minorHAnsi"/>
-          <w:sz w:val="22"/>
-          <w:szCs w:val="22"/>
-        </w:rPr>
-        <w:t>SystmOne</w:t>
-      </w:r>
-      <w:proofErr w:type="spellEnd"/>
-      <w:r>
-        <w:rPr>
-          <w:rFonts w:asciiTheme="minorHAnsi" w:hAnsiTheme="minorHAnsi" w:cstheme="minorHAnsi"/>
-          <w:sz w:val="22"/>
-          <w:szCs w:val="22"/>
-        </w:rPr>
-        <w:t>. Available from: https://tpp-uk.com/products/ [Accessed 11/02/2024].</w:t>
-      </w:r>
-    </w:p>
-    <w:p>
-      <w:pPr>
-        <w:pStyle w:val="NormalWeb"/>
-        <w:spacing w:before="0" w:beforeAutospacing="0" w:after="0" w:afterAutospacing="0" w:line="360" w:lineRule="atLeast"/>
-        <w:rPr>
-          <w:rFonts w:asciiTheme="minorHAnsi" w:hAnsiTheme="minorHAnsi" w:cstheme="minorHAnsi"/>
-          <w:sz w:val="22"/>
-          <w:szCs w:val="22"/>
-        </w:rPr>
-      </w:pPr>
-    </w:p>
-    <w:p>
-      <w:pPr>
-        <w:pStyle w:val="NormalWeb"/>
-        <w:spacing w:before="0" w:beforeAutospacing="0" w:after="0" w:afterAutospacing="0" w:line="360" w:lineRule="atLeast"/>
-        <w:rPr>
-          <w:rFonts w:asciiTheme="minorHAnsi" w:hAnsiTheme="minorHAnsi" w:cstheme="minorHAnsi"/>
-          <w:sz w:val="22"/>
-          <w:szCs w:val="22"/>
-          <w:shd w:val="clear" w:color="auto" w:fill="FFFFFF"/>
-        </w:rPr>
-      </w:pPr>
-      <w:r>
-        <w:rPr>
-          <w:rFonts w:asciiTheme="minorHAnsi" w:hAnsiTheme="minorHAnsi" w:cstheme="minorHAnsi"/>
-          <w:sz w:val="22"/>
-          <w:szCs w:val="22"/>
-          <w:shd w:val="clear" w:color="auto" w:fill="FFFFFF"/>
-        </w:rPr>
-        <w:t>Adewunmi, A. (2014) Medway Maritime Hospital Case Study. </w:t>
-      </w:r>
-      <w:r>
-        <w:rPr>
-          <w:rStyle w:val="Emphasis"/>
-          <w:rFonts w:eastAsiaTheme="majorEastAsia" w:cstheme="minorHAnsi"/>
-          <w:sz w:val="22"/>
-          <w:szCs w:val="22"/>
-        </w:rPr>
-        <w:t>A Critical Appraisal of the Summary Care Record (</w:t>
-      </w:r>
-      <w:proofErr w:type="spellStart"/>
-      <w:r>
-        <w:rPr>
-          <w:rStyle w:val="Emphasis"/>
-          <w:rFonts w:eastAsiaTheme="majorEastAsia" w:cstheme="minorHAnsi"/>
-          <w:sz w:val="22"/>
-          <w:szCs w:val="22"/>
-        </w:rPr>
-        <w:t>Scr</w:t>
-      </w:r>
-      <w:proofErr w:type="spellEnd"/>
-      <w:r>
-        <w:rPr>
-          <w:rStyle w:val="Emphasis"/>
-          <w:rFonts w:eastAsiaTheme="majorEastAsia" w:cstheme="minorHAnsi"/>
-          <w:sz w:val="22"/>
-          <w:szCs w:val="22"/>
-        </w:rPr>
-        <w:t>) Scheme in England</w:t>
-      </w:r>
-      <w:r>
-        <w:rPr>
-          <w:rFonts w:asciiTheme="minorHAnsi" w:hAnsiTheme="minorHAnsi" w:cstheme="minorHAnsi"/>
-          <w:sz w:val="22"/>
-          <w:szCs w:val="22"/>
-          <w:shd w:val="clear" w:color="auto" w:fill="FFFFFF"/>
-        </w:rPr>
-        <w:t> [online]., p. 5. [Accessed 12 February 2024].</w:t>
-      </w:r>
-    </w:p>
-    <w:p>
-      <w:pPr>
-        <w:pStyle w:val="NormalWeb"/>
-        <w:spacing w:before="0" w:beforeAutospacing="0" w:after="0" w:afterAutospacing="0" w:line="360" w:lineRule="atLeast"/>
-        <w:rPr>
-          <w:rFonts w:asciiTheme="minorHAnsi" w:hAnsiTheme="minorHAnsi" w:cstheme="minorHAnsi"/>
-          <w:sz w:val="22"/>
-          <w:szCs w:val="22"/>
-          <w:shd w:val="clear" w:color="auto" w:fill="FFFFFF"/>
-        </w:rPr>
-      </w:pPr>
-    </w:p>
-    <w:p>
-      <w:pPr>
-        <w:pStyle w:val="NormalWeb"/>
-        <w:spacing w:before="0" w:beforeAutospacing="0" w:after="0" w:afterAutospacing="0" w:line="360" w:lineRule="atLeast"/>
-        <w:rPr>
-          <w:rFonts w:asciiTheme="minorHAnsi" w:hAnsiTheme="minorHAnsi" w:cstheme="minorHAnsi"/>
-          <w:sz w:val="22"/>
-          <w:szCs w:val="22"/>
-          <w:shd w:val="clear" w:color="auto" w:fill="FFFFFF"/>
-        </w:rPr>
-      </w:pPr>
-      <w:r>
-        <w:rPr>
-          <w:rFonts w:asciiTheme="minorHAnsi" w:hAnsiTheme="minorHAnsi" w:cstheme="minorHAnsi"/>
-          <w:sz w:val="22"/>
-          <w:szCs w:val="22"/>
-          <w:shd w:val="clear" w:color="auto" w:fill="FFFFFF"/>
-        </w:rPr>
-        <w:lastRenderedPageBreak/>
-        <w:t>Beck, K. and Andres, C. (2004) </w:t>
-      </w:r>
-      <w:r>
-        <w:rPr>
-          <w:rStyle w:val="Emphasis"/>
-          <w:rFonts w:eastAsiaTheme="majorEastAsia" w:cstheme="minorHAnsi"/>
-          <w:sz w:val="22"/>
-          <w:szCs w:val="22"/>
-        </w:rPr>
-        <w:t>Extreme Programming Explained: Embrace Change</w:t>
-      </w:r>
-      <w:r>
-        <w:rPr>
-          <w:rFonts w:asciiTheme="minorHAnsi" w:hAnsiTheme="minorHAnsi" w:cstheme="minorHAnsi"/>
-          <w:sz w:val="22"/>
-          <w:szCs w:val="22"/>
-          <w:shd w:val="clear" w:color="auto" w:fill="FFFFFF"/>
-        </w:rPr>
-        <w:t xml:space="preserve">. 2nd </w:t>
-      </w:r>
-      <w:proofErr w:type="gramStart"/>
-      <w:r>
-        <w:rPr>
-          <w:rFonts w:asciiTheme="minorHAnsi" w:hAnsiTheme="minorHAnsi" w:cstheme="minorHAnsi"/>
-          <w:sz w:val="22"/>
-          <w:szCs w:val="22"/>
-          <w:shd w:val="clear" w:color="auto" w:fill="FFFFFF"/>
-        </w:rPr>
-        <w:t>ed. :</w:t>
-      </w:r>
-      <w:proofErr w:type="gramEnd"/>
-      <w:r>
-        <w:rPr>
-          <w:rFonts w:asciiTheme="minorHAnsi" w:hAnsiTheme="minorHAnsi" w:cstheme="minorHAnsi"/>
-          <w:sz w:val="22"/>
-          <w:szCs w:val="22"/>
-          <w:shd w:val="clear" w:color="auto" w:fill="FFFFFF"/>
-        </w:rPr>
-        <w:t xml:space="preserve"> Addison-</w:t>
-      </w:r>
-      <w:proofErr w:type="spellStart"/>
-      <w:r>
-        <w:rPr>
-          <w:rFonts w:asciiTheme="minorHAnsi" w:hAnsiTheme="minorHAnsi" w:cstheme="minorHAnsi"/>
-          <w:sz w:val="22"/>
-          <w:szCs w:val="22"/>
-          <w:shd w:val="clear" w:color="auto" w:fill="FFFFFF"/>
-        </w:rPr>
-        <w:t>wesley</w:t>
-      </w:r>
-      <w:proofErr w:type="spellEnd"/>
-      <w:r>
-        <w:rPr>
-          <w:rFonts w:asciiTheme="minorHAnsi" w:hAnsiTheme="minorHAnsi" w:cstheme="minorHAnsi"/>
-          <w:sz w:val="22"/>
-          <w:szCs w:val="22"/>
-          <w:shd w:val="clear" w:color="auto" w:fill="FFFFFF"/>
-        </w:rPr>
-        <w:t xml:space="preserve"> Professional.</w:t>
-      </w:r>
-    </w:p>
-    <w:p>
-      <w:pPr>
-        <w:pStyle w:val="NormalWeb"/>
-        <w:spacing w:after="0" w:line="360" w:lineRule="atLeast"/>
-        <w:rPr>
-          <w:rFonts w:asciiTheme="minorHAnsi" w:hAnsiTheme="minorHAnsi" w:cstheme="minorHAnsi"/>
-          <w:sz w:val="22"/>
-          <w:szCs w:val="22"/>
-        </w:rPr>
-      </w:pPr>
-      <w:r>
-        <w:rPr>
-          <w:rFonts w:asciiTheme="minorHAnsi" w:hAnsiTheme="minorHAnsi" w:cstheme="minorHAnsi"/>
-          <w:sz w:val="22"/>
-          <w:szCs w:val="22"/>
-        </w:rPr>
-        <w:t>Saeed, M., Villarroel, M., Reisner, A.T., Clifford, G., Lehman, L.-W., Moody, G., Heldt,</w:t>
-      </w:r>
-      <w:r>
-        <w:rPr>
-          <w:rFonts w:asciiTheme="minorHAnsi" w:hAnsiTheme="minorHAnsi" w:cstheme="minorHAnsi"/>
-          <w:sz w:val="22"/>
-          <w:szCs w:val="22"/>
-        </w:rPr>
-        <w:t xml:space="preserve"> </w:t>
-      </w:r>
-      <w:r>
-        <w:rPr>
-          <w:rFonts w:asciiTheme="minorHAnsi" w:hAnsiTheme="minorHAnsi" w:cstheme="minorHAnsi"/>
-          <w:sz w:val="22"/>
-          <w:szCs w:val="22"/>
-        </w:rPr>
-        <w:t>T., Kyaw, T.H., Moody, B., Mark, R.G.: Multiparameter Intelligent Monitoring in Intensive</w:t>
-      </w:r>
-      <w:r>
-        <w:rPr>
-          <w:rFonts w:asciiTheme="minorHAnsi" w:hAnsiTheme="minorHAnsi" w:cstheme="minorHAnsi"/>
-          <w:sz w:val="22"/>
-          <w:szCs w:val="22"/>
-        </w:rPr>
-        <w:t xml:space="preserve"> </w:t>
-      </w:r>
-      <w:r>
-        <w:rPr>
-          <w:rFonts w:asciiTheme="minorHAnsi" w:hAnsiTheme="minorHAnsi" w:cstheme="minorHAnsi"/>
-          <w:sz w:val="22"/>
-          <w:szCs w:val="22"/>
-        </w:rPr>
-        <w:t>Care II: A public-access intensive care unit database*: Critical Care Medicine. 39, 952–960</w:t>
-      </w:r>
-      <w:r>
-        <w:rPr>
-          <w:rFonts w:asciiTheme="minorHAnsi" w:hAnsiTheme="minorHAnsi" w:cstheme="minorHAnsi"/>
-          <w:sz w:val="22"/>
-          <w:szCs w:val="22"/>
-        </w:rPr>
-        <w:t xml:space="preserve"> </w:t>
-      </w:r>
-      <w:r>
-        <w:rPr>
-          <w:rFonts w:asciiTheme="minorHAnsi" w:hAnsiTheme="minorHAnsi" w:cstheme="minorHAnsi"/>
-          <w:sz w:val="22"/>
-          <w:szCs w:val="22"/>
-        </w:rPr>
-        <w:t>(2011).</w:t>
-      </w:r>
-    </w:p>
-    <w:p>
-      <w:pPr>
-        <w:rPr>
-          <w:rFonts w:asciiTheme="majorHAnsi" w:eastAsiaTheme="majorEastAsia" w:hAnsiTheme="majorHAnsi" w:cstheme="majorBidi"/>
-          <w:color w:val="0F4761" w:themeColor="accent1" w:themeShade="BF"/>
+        <w:t>TPP (2024) SystmOne. Available from: https://tpp-uk.com/products/ [Accessed 11/02/2024].</w:t>
+      </w:r>
+      <w:r>
+        <w:rPr>
           <w:sz w:val="36"/>
           <w:szCs w:val="36"/>
         </w:rPr>
-      </w:pPr>
-      <w:bookmarkStart w:id="22" w:name="_Toc162422438"/>
-      <w:r>
+        <w:br w:type="page"/>
+      </w:r>
+    </w:p>
+    <w:p>
+      <w:pPr>
+        <w:pStyle w:val="Heading1"/>
         <w:rPr>
           <w:sz w:val="36"/>
           <w:szCs w:val="36"/>
         </w:rPr>
-        <w:br w:type="page"/>
-      </w:r>
-    </w:p>
-    <w:p>
-      <w:pPr>
-        <w:pStyle w:val="Heading1"/>
+      </w:pPr>
+      <w:bookmarkStart w:id="31" w:name="_Toc162430437"/>
+      <w:r>
         <w:rPr>
           <w:sz w:val="36"/>
           <w:szCs w:val="36"/>
         </w:rPr>
-      </w:pPr>
-      <w:r>
-        <w:rPr>
-          <w:sz w:val="36"/>
-          <w:szCs w:val="36"/>
-        </w:rPr>
         <w:lastRenderedPageBreak/>
         <w:t>Appendices:</w:t>
       </w:r>
-      <w:bookmarkEnd w:id="22"/>
+      <w:bookmarkEnd w:id="31"/>
     </w:p>
     <w:p>
       <w:r>
@@ -5447,7 +6414,7 @@
                     <pic:cNvPicPr/>
                   </pic:nvPicPr>
                   <pic:blipFill>
-                    <a:blip r:embed="rId17"/>
+                    <a:blip r:embed="rId22"/>
                     <a:stretch>
                       <a:fillRect/>
                     </a:stretch>
@@ -5498,7 +6465,7 @@
                     <pic:cNvPicPr/>
                   </pic:nvPicPr>
                   <pic:blipFill>
-                    <a:blip r:embed="rId18"/>
+                    <a:blip r:embed="rId23"/>
                     <a:stretch>
                       <a:fillRect/>
                     </a:stretch>
@@ -5636,6 +6603,56 @@
 </w16cid:commentsIds>
 </file>
 
+<file path=word/endnotes.xml><?xml version="1.0" encoding="utf-8"?>
+<w:endnotes xmlns:wpc="http://schemas.microsoft.com/office/word/2010/wordprocessingCanvas" xmlns:cx="http://schemas.microsoft.com/office/drawing/2014/chartex" xmlns:cx1="http://schemas.microsoft.com/office/drawing/2015/9/8/chartex" xmlns:cx2="http://schemas.microsoft.com/office/drawing/2015/10/21/chartex" xmlns:cx3="http://schemas.microsoft.com/office/drawing/2016/5/9/chartex" xmlns:cx4="http://schemas.microsoft.com/office/drawing/2016/5/10/chartex" xmlns:cx5="http://schemas.microsoft.com/office/drawing/2016/5/11/chartex" xmlns:cx6="http://schemas.microsoft.com/office/drawing/2016/5/12/chartex" xmlns:cx7="http://schemas.microsoft.com/office/drawing/2016/5/13/chartex" xmlns:cx8="http://schemas.microsoft.com/office/drawing/2016/5/14/chartex" xmlns:mc="http://schemas.openxmlformats.org/markup-compatibility/2006" xmlns:aink="http://schemas.microsoft.com/office/drawing/2016/ink" xmlns:am3d="http://schemas.microsoft.com/office/drawing/2017/model3d" xmlns:o="urn:schemas-microsoft-com:office:office" xmlns:oel="http://schemas.microsoft.com/office/2019/extlst" xmlns:r="http://schemas.openxmlformats.org/officeDocument/2006/relationships" xmlns:m="http://schemas.openxmlformats.org/officeDocument/2006/math" xmlns:v="urn:schemas-microsoft-com:vml" xmlns:wp14="http://schemas.microsoft.com/office/word/2010/wordprocessingDrawing" xmlns:wp="http://schemas.openxmlformats.org/drawingml/2006/wordprocessingDrawing" xmlns:w10="urn:schemas-microsoft-com:office:word" xmlns:w="http://schemas.openxmlformats.org/wordprocessingml/2006/main" xmlns:w14="http://schemas.microsoft.com/office/word/2010/wordml" xmlns:w15="http://schemas.microsoft.com/office/word/2012/wordml" xmlns:w16cex="http://schemas.microsoft.com/office/word/2018/wordml/cex" xmlns:w16cid="http://schemas.microsoft.com/office/word/2016/wordml/cid" xmlns:w16="http://schemas.microsoft.com/office/word/2018/wordml" xmlns:w16du="http://schemas.microsoft.com/office/word/2023/wordml/word16du" xmlns:w16sdtdh="http://schemas.microsoft.com/office/word/2020/wordml/sdtdatahash" xmlns:w16se="http://schemas.microsoft.com/office/word/2015/wordml/symex" xmlns:wpg="http://schemas.microsoft.com/office/word/2010/wordprocessingGroup" xmlns:wpi="http://schemas.microsoft.com/office/word/2010/wordprocessingInk" xmlns:wne="http://schemas.microsoft.com/office/word/2006/wordml" xmlns:wps="http://schemas.microsoft.com/office/word/2010/wordprocessingShape" mc:Ignorable="w14 w15 w16se w16cid w16 w16cex w16sdtdh w16du wp14">
+  <w:endnote w:type="separator" w:id="-1">
+    <w:p>
+      <w:pPr>
+        <w:spacing w:after="0" w:line="240" w:lineRule="auto"/>
+      </w:pPr>
+      <w:r>
+        <w:separator/>
+      </w:r>
+    </w:p>
+  </w:endnote>
+  <w:endnote w:type="continuationSeparator" w:id="0">
+    <w:p>
+      <w:pPr>
+        <w:spacing w:after="0" w:line="240" w:lineRule="auto"/>
+      </w:pPr>
+      <w:r>
+        <w:continuationSeparator/>
+      </w:r>
+    </w:p>
+  </w:endnote>
+</w:endnotes>
+</file>
+
+<file path=word/footnotes.xml><?xml version="1.0" encoding="utf-8"?>
+<w:footnotes xmlns:wpc="http://schemas.microsoft.com/office/word/2010/wordprocessingCanvas" xmlns:cx="http://schemas.microsoft.com/office/drawing/2014/chartex" xmlns:cx1="http://schemas.microsoft.com/office/drawing/2015/9/8/chartex" xmlns:cx2="http://schemas.microsoft.com/office/drawing/2015/10/21/chartex" xmlns:cx3="http://schemas.microsoft.com/office/drawing/2016/5/9/chartex" xmlns:cx4="http://schemas.microsoft.com/office/drawing/2016/5/10/chartex" xmlns:cx5="http://schemas.microsoft.com/office/drawing/2016/5/11/chartex" xmlns:cx6="http://schemas.microsoft.com/office/drawing/2016/5/12/chartex" xmlns:cx7="http://schemas.microsoft.com/office/drawing/2016/5/13/chartex" xmlns:cx8="http://schemas.microsoft.com/office/drawing/2016/5/14/chartex" xmlns:mc="http://schemas.openxmlformats.org/markup-compatibility/2006" xmlns:aink="http://schemas.microsoft.com/office/drawing/2016/ink" xmlns:am3d="http://schemas.microsoft.com/office/drawing/2017/model3d" xmlns:o="urn:schemas-microsoft-com:office:office" xmlns:oel="http://schemas.microsoft.com/office/2019/extlst" xmlns:r="http://schemas.openxmlformats.org/officeDocument/2006/relationships" xmlns:m="http://schemas.openxmlformats.org/officeDocument/2006/math" xmlns:v="urn:schemas-microsoft-com:vml" xmlns:wp14="http://schemas.microsoft.com/office/word/2010/wordprocessingDrawing" xmlns:wp="http://schemas.openxmlformats.org/drawingml/2006/wordprocessingDrawing" xmlns:w10="urn:schemas-microsoft-com:office:word" xmlns:w="http://schemas.openxmlformats.org/wordprocessingml/2006/main" xmlns:w14="http://schemas.microsoft.com/office/word/2010/wordml" xmlns:w15="http://schemas.microsoft.com/office/word/2012/wordml" xmlns:w16cex="http://schemas.microsoft.com/office/word/2018/wordml/cex" xmlns:w16cid="http://schemas.microsoft.com/office/word/2016/wordml/cid" xmlns:w16="http://schemas.microsoft.com/office/word/2018/wordml" xmlns:w16du="http://schemas.microsoft.com/office/word/2023/wordml/word16du" xmlns:w16sdtdh="http://schemas.microsoft.com/office/word/2020/wordml/sdtdatahash" xmlns:w16se="http://schemas.microsoft.com/office/word/2015/wordml/symex" xmlns:wpg="http://schemas.microsoft.com/office/word/2010/wordprocessingGroup" xmlns:wpi="http://schemas.microsoft.com/office/word/2010/wordprocessingInk" xmlns:wne="http://schemas.microsoft.com/office/word/2006/wordml" xmlns:wps="http://schemas.microsoft.com/office/word/2010/wordprocessingShape" mc:Ignorable="w14 w15 w16se w16cid w16 w16cex w16sdtdh w16du wp14">
+  <w:footnote w:type="separator" w:id="-1">
+    <w:p>
+      <w:pPr>
+        <w:spacing w:after="0" w:line="240" w:lineRule="auto"/>
+      </w:pPr>
+      <w:r>
+        <w:separator/>
+      </w:r>
+    </w:p>
+  </w:footnote>
+  <w:footnote w:type="continuationSeparator" w:id="0">
+    <w:p>
+      <w:pPr>
+        <w:spacing w:after="0" w:line="240" w:lineRule="auto"/>
+      </w:pPr>
+      <w:r>
+        <w:continuationSeparator/>
+      </w:r>
+    </w:p>
+  </w:footnote>
+</w:footnotes>
+</file>
+
 <file path=word/numbering.xml><?xml version="1.0" encoding="utf-8"?>
 <w:numbering xmlns:wpc="http://schemas.microsoft.com/office/word/2010/wordprocessingCanvas" xmlns:cx="http://schemas.microsoft.com/office/drawing/2014/chartex" xmlns:cx1="http://schemas.microsoft.com/office/drawing/2015/9/8/chartex" xmlns:cx2="http://schemas.microsoft.com/office/drawing/2015/10/21/chartex" xmlns:cx3="http://schemas.microsoft.com/office/drawing/2016/5/9/chartex" xmlns:cx4="http://schemas.microsoft.com/office/drawing/2016/5/10/chartex" xmlns:cx5="http://schemas.microsoft.com/office/drawing/2016/5/11/chartex" xmlns:cx6="http://schemas.microsoft.com/office/drawing/2016/5/12/chartex" xmlns:cx7="http://schemas.microsoft.com/office/drawing/2016/5/13/chartex" xmlns:cx8="http://schemas.microsoft.com/office/drawing/2016/5/14/chartex" xmlns:mc="http://schemas.openxmlformats.org/markup-compatibility/2006" xmlns:aink="http://schemas.microsoft.com/office/drawing/2016/ink" xmlns:am3d="http://schemas.microsoft.com/office/drawing/2017/model3d" xmlns:o="urn:schemas-microsoft-com:office:office" xmlns:oel="http://schemas.microsoft.com/office/2019/extlst" xmlns:r="http://schemas.openxmlformats.org/officeDocument/2006/relationships" xmlns:m="http://schemas.openxmlformats.org/officeDocument/2006/math" xmlns:v="urn:schemas-microsoft-com:vml" xmlns:wp14="http://schemas.microsoft.com/office/word/2010/wordprocessingDrawing" xmlns:wp="http://schemas.openxmlformats.org/drawingml/2006/wordprocessingDrawing" xmlns:w10="urn:schemas-microsoft-com:office:word" xmlns:w="http://schemas.openxmlformats.org/wordprocessingml/2006/main" xmlns:w14="http://schemas.microsoft.com/office/word/2010/wordml" xmlns:w15="http://schemas.microsoft.com/office/word/2012/wordml" xmlns:w16cex="http://schemas.microsoft.com/office/word/2018/wordml/cex" xmlns:w16cid="http://schemas.microsoft.com/office/word/2016/wordml/cid" xmlns:w16="http://schemas.microsoft.com/office/word/2018/wordml" xmlns:w16du="http://schemas.microsoft.com/office/word/2023/wordml/word16du" xmlns:w16sdtdh="http://schemas.microsoft.com/office/word/2020/wordml/sdtdatahash" xmlns:w16se="http://schemas.microsoft.com/office/word/2015/wordml/symex" xmlns:wpg="http://schemas.microsoft.com/office/word/2010/wordprocessingGroup" xmlns:wpi="http://schemas.microsoft.com/office/word/2010/wordprocessingInk" xmlns:wne="http://schemas.microsoft.com/office/word/2006/wordml" xmlns:wps="http://schemas.microsoft.com/office/word/2010/wordprocessingShape" mc:Ignorable="w14 w15 w16se w16cid w16 w16cex w16sdtdh w16du wp14">
   <w:abstractNum w:abstractNumId="0" w15:restartNumberingAfterBreak="0">
@@ -6071,6 +7088,232 @@
     </w:lvl>
   </w:abstractNum>
   <w:abstractNum w:abstractNumId="4" w15:restartNumberingAfterBreak="0">
+    <w:nsid w:val="291C6383"/>
+    <w:multiLevelType w:val="hybridMultilevel"/>
+    <w:tmpl w:val="D472B31A"/>
+    <w:lvl w:ilvl="0" w:tplc="08090001">
+      <w:start w:val="1"/>
+      <w:numFmt w:val="bullet"/>
+      <w:lvlText w:val=""/>
+      <w:lvlJc w:val="left"/>
+      <w:pPr>
+        <w:ind w:left="360" w:hanging="360"/>
+      </w:pPr>
+      <w:rPr>
+        <w:rFonts w:ascii="Symbol" w:hAnsi="Symbol" w:hint="default"/>
+      </w:rPr>
+    </w:lvl>
+    <w:lvl w:ilvl="1" w:tplc="08090003">
+      <w:start w:val="1"/>
+      <w:numFmt w:val="bullet"/>
+      <w:lvlText w:val="o"/>
+      <w:lvlJc w:val="left"/>
+      <w:pPr>
+        <w:ind w:left="1080" w:hanging="360"/>
+      </w:pPr>
+      <w:rPr>
+        <w:rFonts w:ascii="Courier New" w:hAnsi="Courier New" w:cs="Courier New" w:hint="default"/>
+      </w:rPr>
+    </w:lvl>
+    <w:lvl w:ilvl="2" w:tplc="08090005" w:tentative="1">
+      <w:start w:val="1"/>
+      <w:numFmt w:val="bullet"/>
+      <w:lvlText w:val=""/>
+      <w:lvlJc w:val="left"/>
+      <w:pPr>
+        <w:ind w:left="1800" w:hanging="360"/>
+      </w:pPr>
+      <w:rPr>
+        <w:rFonts w:ascii="Wingdings" w:hAnsi="Wingdings" w:hint="default"/>
+      </w:rPr>
+    </w:lvl>
+    <w:lvl w:ilvl="3" w:tplc="08090001" w:tentative="1">
+      <w:start w:val="1"/>
+      <w:numFmt w:val="bullet"/>
+      <w:lvlText w:val=""/>
+      <w:lvlJc w:val="left"/>
+      <w:pPr>
+        <w:ind w:left="2520" w:hanging="360"/>
+      </w:pPr>
+      <w:rPr>
+        <w:rFonts w:ascii="Symbol" w:hAnsi="Symbol" w:hint="default"/>
+      </w:rPr>
+    </w:lvl>
+    <w:lvl w:ilvl="4" w:tplc="08090003" w:tentative="1">
+      <w:start w:val="1"/>
+      <w:numFmt w:val="bullet"/>
+      <w:lvlText w:val="o"/>
+      <w:lvlJc w:val="left"/>
+      <w:pPr>
+        <w:ind w:left="3240" w:hanging="360"/>
+      </w:pPr>
+      <w:rPr>
+        <w:rFonts w:ascii="Courier New" w:hAnsi="Courier New" w:cs="Courier New" w:hint="default"/>
+      </w:rPr>
+    </w:lvl>
+    <w:lvl w:ilvl="5" w:tplc="08090005" w:tentative="1">
+      <w:start w:val="1"/>
+      <w:numFmt w:val="bullet"/>
+      <w:lvlText w:val=""/>
+      <w:lvlJc w:val="left"/>
+      <w:pPr>
+        <w:ind w:left="3960" w:hanging="360"/>
+      </w:pPr>
+      <w:rPr>
+        <w:rFonts w:ascii="Wingdings" w:hAnsi="Wingdings" w:hint="default"/>
+      </w:rPr>
+    </w:lvl>
+    <w:lvl w:ilvl="6" w:tplc="08090001" w:tentative="1">
+      <w:start w:val="1"/>
+      <w:numFmt w:val="bullet"/>
+      <w:lvlText w:val=""/>
+      <w:lvlJc w:val="left"/>
+      <w:pPr>
+        <w:ind w:left="4680" w:hanging="360"/>
+      </w:pPr>
+      <w:rPr>
+        <w:rFonts w:ascii="Symbol" w:hAnsi="Symbol" w:hint="default"/>
+      </w:rPr>
+    </w:lvl>
+    <w:lvl w:ilvl="7" w:tplc="08090003" w:tentative="1">
+      <w:start w:val="1"/>
+      <w:numFmt w:val="bullet"/>
+      <w:lvlText w:val="o"/>
+      <w:lvlJc w:val="left"/>
+      <w:pPr>
+        <w:ind w:left="5400" w:hanging="360"/>
+      </w:pPr>
+      <w:rPr>
+        <w:rFonts w:ascii="Courier New" w:hAnsi="Courier New" w:cs="Courier New" w:hint="default"/>
+      </w:rPr>
+    </w:lvl>
+    <w:lvl w:ilvl="8" w:tplc="08090005" w:tentative="1">
+      <w:start w:val="1"/>
+      <w:numFmt w:val="bullet"/>
+      <w:lvlText w:val=""/>
+      <w:lvlJc w:val="left"/>
+      <w:pPr>
+        <w:ind w:left="6120" w:hanging="360"/>
+      </w:pPr>
+      <w:rPr>
+        <w:rFonts w:ascii="Wingdings" w:hAnsi="Wingdings" w:hint="default"/>
+      </w:rPr>
+    </w:lvl>
+  </w:abstractNum>
+  <w:abstractNum w:abstractNumId="5" w15:restartNumberingAfterBreak="0">
+    <w:nsid w:val="30880022"/>
+    <w:multiLevelType w:val="hybridMultilevel"/>
+    <w:tmpl w:val="7A14EE38"/>
+    <w:lvl w:ilvl="0" w:tplc="08090001">
+      <w:start w:val="1"/>
+      <w:numFmt w:val="bullet"/>
+      <w:lvlText w:val=""/>
+      <w:lvlJc w:val="left"/>
+      <w:pPr>
+        <w:ind w:left="720" w:hanging="360"/>
+      </w:pPr>
+      <w:rPr>
+        <w:rFonts w:ascii="Symbol" w:hAnsi="Symbol" w:hint="default"/>
+      </w:rPr>
+    </w:lvl>
+    <w:lvl w:ilvl="1" w:tplc="08090003" w:tentative="1">
+      <w:start w:val="1"/>
+      <w:numFmt w:val="bullet"/>
+      <w:lvlText w:val="o"/>
+      <w:lvlJc w:val="left"/>
+      <w:pPr>
+        <w:ind w:left="1440" w:hanging="360"/>
+      </w:pPr>
+      <w:rPr>
+        <w:rFonts w:ascii="Courier New" w:hAnsi="Courier New" w:cs="Courier New" w:hint="default"/>
+      </w:rPr>
+    </w:lvl>
+    <w:lvl w:ilvl="2" w:tplc="08090005" w:tentative="1">
+      <w:start w:val="1"/>
+      <w:numFmt w:val="bullet"/>
+      <w:lvlText w:val=""/>
+      <w:lvlJc w:val="left"/>
+      <w:pPr>
+        <w:ind w:left="2160" w:hanging="360"/>
+      </w:pPr>
+      <w:rPr>
+        <w:rFonts w:ascii="Wingdings" w:hAnsi="Wingdings" w:hint="default"/>
+      </w:rPr>
+    </w:lvl>
+    <w:lvl w:ilvl="3" w:tplc="08090001" w:tentative="1">
+      <w:start w:val="1"/>
+      <w:numFmt w:val="bullet"/>
+      <w:lvlText w:val=""/>
+      <w:lvlJc w:val="left"/>
+      <w:pPr>
+        <w:ind w:left="2880" w:hanging="360"/>
+      </w:pPr>
+      <w:rPr>
+        <w:rFonts w:ascii="Symbol" w:hAnsi="Symbol" w:hint="default"/>
+      </w:rPr>
+    </w:lvl>
+    <w:lvl w:ilvl="4" w:tplc="08090003" w:tentative="1">
+      <w:start w:val="1"/>
+      <w:numFmt w:val="bullet"/>
+      <w:lvlText w:val="o"/>
+      <w:lvlJc w:val="left"/>
+      <w:pPr>
+        <w:ind w:left="3600" w:hanging="360"/>
+      </w:pPr>
+      <w:rPr>
+        <w:rFonts w:ascii="Courier New" w:hAnsi="Courier New" w:cs="Courier New" w:hint="default"/>
+      </w:rPr>
+    </w:lvl>
+    <w:lvl w:ilvl="5" w:tplc="08090005" w:tentative="1">
+      <w:start w:val="1"/>
+      <w:numFmt w:val="bullet"/>
+      <w:lvlText w:val=""/>
+      <w:lvlJc w:val="left"/>
+      <w:pPr>
+        <w:ind w:left="4320" w:hanging="360"/>
+      </w:pPr>
+      <w:rPr>
+        <w:rFonts w:ascii="Wingdings" w:hAnsi="Wingdings" w:hint="default"/>
+      </w:rPr>
+    </w:lvl>
+    <w:lvl w:ilvl="6" w:tplc="08090001" w:tentative="1">
+      <w:start w:val="1"/>
+      <w:numFmt w:val="bullet"/>
+      <w:lvlText w:val=""/>
+      <w:lvlJc w:val="left"/>
+      <w:pPr>
+        <w:ind w:left="5040" w:hanging="360"/>
+      </w:pPr>
+      <w:rPr>
+        <w:rFonts w:ascii="Symbol" w:hAnsi="Symbol" w:hint="default"/>
+      </w:rPr>
+    </w:lvl>
+    <w:lvl w:ilvl="7" w:tplc="08090003" w:tentative="1">
+      <w:start w:val="1"/>
+      <w:numFmt w:val="bullet"/>
+      <w:lvlText w:val="o"/>
+      <w:lvlJc w:val="left"/>
+      <w:pPr>
+        <w:ind w:left="5760" w:hanging="360"/>
+      </w:pPr>
+      <w:rPr>
+        <w:rFonts w:ascii="Courier New" w:hAnsi="Courier New" w:cs="Courier New" w:hint="default"/>
+      </w:rPr>
+    </w:lvl>
+    <w:lvl w:ilvl="8" w:tplc="08090005" w:tentative="1">
+      <w:start w:val="1"/>
+      <w:numFmt w:val="bullet"/>
+      <w:lvlText w:val=""/>
+      <w:lvlJc w:val="left"/>
+      <w:pPr>
+        <w:ind w:left="6480" w:hanging="360"/>
+      </w:pPr>
+      <w:rPr>
+        <w:rFonts w:ascii="Wingdings" w:hAnsi="Wingdings" w:hint="default"/>
+      </w:rPr>
+    </w:lvl>
+  </w:abstractNum>
+  <w:abstractNum w:abstractNumId="6" w15:restartNumberingAfterBreak="0">
     <w:nsid w:val="68D662B4"/>
     <w:multiLevelType w:val="hybridMultilevel"/>
     <w:tmpl w:val="2DB261F0"/>
@@ -6185,7 +7428,7 @@
       </w:rPr>
     </w:lvl>
   </w:abstractNum>
-  <w:abstractNum w:abstractNumId="5" w15:restartNumberingAfterBreak="0">
+  <w:abstractNum w:abstractNumId="7" w15:restartNumberingAfterBreak="0">
     <w:nsid w:val="763D5A4A"/>
     <w:multiLevelType w:val="hybridMultilevel"/>
     <w:tmpl w:val="3C2E26C8"/>
@@ -6298,7 +7541,7 @@
       </w:rPr>
     </w:lvl>
   </w:abstractNum>
-  <w:abstractNum w:abstractNumId="6" w15:restartNumberingAfterBreak="0">
+  <w:abstractNum w:abstractNumId="8" w15:restartNumberingAfterBreak="0">
     <w:nsid w:val="7AF78819"/>
     <w:multiLevelType w:val="hybridMultilevel"/>
     <w:tmpl w:val="6820EE74"/>
@@ -6417,13 +7660,13 @@
     <w:abstractNumId w:val="3"/>
   </w:num>
   <w:num w:numId="2" w16cid:durableId="2080052024">
-    <w:abstractNumId w:val="6"/>
+    <w:abstractNumId w:val="8"/>
   </w:num>
   <w:num w:numId="3" w16cid:durableId="1667590533">
     <w:abstractNumId w:val="2"/>
   </w:num>
   <w:num w:numId="4" w16cid:durableId="1219509653">
-    <w:abstractNumId w:val="4"/>
+    <w:abstractNumId w:val="6"/>
   </w:num>
   <w:num w:numId="5" w16cid:durableId="2025863233">
     <w:abstractNumId w:val="0"/>
@@ -6432,7 +7675,13 @@
     <w:abstractNumId w:val="1"/>
   </w:num>
   <w:num w:numId="7" w16cid:durableId="419066900">
+    <w:abstractNumId w:val="7"/>
+  </w:num>
+  <w:num w:numId="8" w16cid:durableId="896824382">
     <w:abstractNumId w:val="5"/>
+  </w:num>
+  <w:num w:numId="9" w16cid:durableId="1052582000">
+    <w:abstractNumId w:val="4"/>
   </w:num>
 </w:numbering>
 </file>
@@ -7456,7 +8705,6 @@
     <w:name w:val="Normal (Web)"/>
     <w:basedOn w:val="Normal"/>
     <w:uiPriority w:val="99"/>
-    <w:semiHidden/>
     <w:unhideWhenUsed/>
     <w:rsid w:val="009673A4"/>
     <w:pPr>
@@ -7655,6 +8903,50 @@
         <w:shd w:val="clear" w:color="auto" w:fill="F2F2F2" w:themeFill="background1" w:themeFillShade="F2"/>
       </w:tcPr>
     </w:tblStylePr>
+  </w:style>
+  <w:style w:type="paragraph" w:styleId="Header">
+    <w:name w:val="header"/>
+    <w:basedOn w:val="Normal"/>
+    <w:link w:val="HeaderChar"/>
+    <w:uiPriority w:val="99"/>
+    <w:unhideWhenUsed/>
+    <w:rsid w:val="008F2DA7"/>
+    <w:pPr>
+      <w:tabs>
+        <w:tab w:val="center" w:pos="4513"/>
+        <w:tab w:val="right" w:pos="9026"/>
+      </w:tabs>
+      <w:spacing w:after="0" w:line="240" w:lineRule="auto"/>
+    </w:pPr>
+  </w:style>
+  <w:style w:type="character" w:customStyle="1" w:styleId="HeaderChar">
+    <w:name w:val="Header Char"/>
+    <w:basedOn w:val="DefaultParagraphFont"/>
+    <w:link w:val="Header"/>
+    <w:uiPriority w:val="99"/>
+    <w:rsid w:val="008F2DA7"/>
+  </w:style>
+  <w:style w:type="paragraph" w:styleId="Footer">
+    <w:name w:val="footer"/>
+    <w:basedOn w:val="Normal"/>
+    <w:link w:val="FooterChar"/>
+    <w:uiPriority w:val="99"/>
+    <w:unhideWhenUsed/>
+    <w:rsid w:val="008F2DA7"/>
+    <w:pPr>
+      <w:tabs>
+        <w:tab w:val="center" w:pos="4513"/>
+        <w:tab w:val="right" w:pos="9026"/>
+      </w:tabs>
+      <w:spacing w:after="0" w:line="240" w:lineRule="auto"/>
+    </w:pPr>
+  </w:style>
+  <w:style w:type="character" w:customStyle="1" w:styleId="FooterChar">
+    <w:name w:val="Footer Char"/>
+    <w:basedOn w:val="DefaultParagraphFont"/>
+    <w:link w:val="Footer"/>
+    <w:uiPriority w:val="99"/>
+    <w:rsid w:val="008F2DA7"/>
   </w:style>
 </w:styles>
 </file>

</xml_diff>